<commit_message>
Personal reflections - Michał
</commit_message>
<xml_diff>
--- a/ProcessReport.docx
+++ b/ProcessReport.docx
@@ -1,6 +1,6 @@
 
 <file path=word/document.xml><?xml version="1.0" encoding="utf-8"?>
-<w:document xmlns:wpc="http://schemas.microsoft.com/office/word/2010/wordprocessingCanvas" xmlns:mc="http://schemas.openxmlformats.org/markup-compatibility/2006" xmlns:o="urn:schemas-microsoft-com:office:office" xmlns:r="http://schemas.openxmlformats.org/officeDocument/2006/relationships" xmlns:m="http://schemas.openxmlformats.org/officeDocument/2006/math" xmlns:v="urn:schemas-microsoft-com:vml" xmlns:wp14="http://schemas.microsoft.com/office/word/2010/wordprocessingDrawing" xmlns:wp="http://schemas.openxmlformats.org/drawingml/2006/wordprocessingDrawing" xmlns:w10="urn:schemas-microsoft-com:office:word" xmlns:w="http://schemas.openxmlformats.org/wordprocessingml/2006/main" xmlns:w14="http://schemas.microsoft.com/office/word/2010/wordml" xmlns:wpg="http://schemas.microsoft.com/office/word/2010/wordprocessingGroup" xmlns:wpi="http://schemas.microsoft.com/office/word/2010/wordprocessingInk" xmlns:wne="http://schemas.microsoft.com/office/word/2006/wordml" xmlns:wps="http://schemas.microsoft.com/office/word/2010/wordprocessingShape" mc:Ignorable="w14 wp14">
+<w:document xmlns:wpc="http://schemas.microsoft.com/office/word/2010/wordprocessingCanvas" xmlns:cx="http://schemas.microsoft.com/office/drawing/2014/chartex" xmlns:cx1="http://schemas.microsoft.com/office/drawing/2015/9/8/chartex" xmlns:cx2="http://schemas.microsoft.com/office/drawing/2015/10/21/chartex" xmlns:cx3="http://schemas.microsoft.com/office/drawing/2016/5/9/chartex" xmlns:cx4="http://schemas.microsoft.com/office/drawing/2016/5/10/chartex" xmlns:cx5="http://schemas.microsoft.com/office/drawing/2016/5/11/chartex" xmlns:cx6="http://schemas.microsoft.com/office/drawing/2016/5/12/chartex" xmlns:cx7="http://schemas.microsoft.com/office/drawing/2016/5/13/chartex" xmlns:cx8="http://schemas.microsoft.com/office/drawing/2016/5/14/chartex" xmlns:mc="http://schemas.openxmlformats.org/markup-compatibility/2006" xmlns:aink="http://schemas.microsoft.com/office/drawing/2016/ink" xmlns:am3d="http://schemas.microsoft.com/office/drawing/2017/model3d" xmlns:o="urn:schemas-microsoft-com:office:office" xmlns:r="http://schemas.openxmlformats.org/officeDocument/2006/relationships" xmlns:m="http://schemas.openxmlformats.org/officeDocument/2006/math" xmlns:v="urn:schemas-microsoft-com:vml" xmlns:wp14="http://schemas.microsoft.com/office/word/2010/wordprocessingDrawing" xmlns:wp="http://schemas.openxmlformats.org/drawingml/2006/wordprocessingDrawing" xmlns:w10="urn:schemas-microsoft-com:office:word" xmlns:w="http://schemas.openxmlformats.org/wordprocessingml/2006/main" xmlns:w14="http://schemas.microsoft.com/office/word/2010/wordml" xmlns:w15="http://schemas.microsoft.com/office/word/2012/wordml" xmlns:w16cid="http://schemas.microsoft.com/office/word/2016/wordml/cid" xmlns:w16se="http://schemas.microsoft.com/office/word/2015/wordml/symex" xmlns:wpg="http://schemas.microsoft.com/office/word/2010/wordprocessingGroup" xmlns:wpi="http://schemas.microsoft.com/office/word/2010/wordprocessingInk" xmlns:wne="http://schemas.microsoft.com/office/word/2006/wordml" xmlns:wps="http://schemas.microsoft.com/office/word/2010/wordprocessingShape" mc:Ignorable="w14 w15 w16se w16cid wp14">
   <w:body>
     <w:p>
       <w:pPr>
@@ -44,6 +44,7 @@
           <w:b/>
           <w:sz w:val="32"/>
           <w:szCs w:val="32"/>
+          <w:lang w:val="pl-PL"/>
         </w:rPr>
       </w:pPr>
       <w:r>
@@ -51,8 +52,29 @@
           <w:b/>
           <w:sz w:val="32"/>
           <w:szCs w:val="32"/>
+          <w:lang w:val="pl-PL"/>
         </w:rPr>
-        <w:t>[Title]</w:t>
+        <w:t>[</w:t>
+      </w:r>
+      <w:proofErr w:type="spellStart"/>
+      <w:r>
+        <w:rPr>
+          <w:b/>
+          <w:sz w:val="32"/>
+          <w:szCs w:val="32"/>
+          <w:lang w:val="pl-PL"/>
+        </w:rPr>
+        <w:t>Title</w:t>
+      </w:r>
+      <w:proofErr w:type="spellEnd"/>
+      <w:r>
+        <w:rPr>
+          <w:b/>
+          <w:sz w:val="32"/>
+          <w:szCs w:val="32"/>
+          <w:lang w:val="pl-PL"/>
+        </w:rPr>
+        <w:t>]</w:t>
       </w:r>
     </w:p>
     <w:p>
@@ -63,6 +85,7 @@
           <w:b/>
           <w:sz w:val="28"/>
           <w:szCs w:val="28"/>
+          <w:lang w:val="pl-PL"/>
         </w:rPr>
       </w:pPr>
     </w:p>
@@ -74,6 +97,7 @@
           <w:b/>
           <w:sz w:val="28"/>
           <w:szCs w:val="28"/>
+          <w:lang w:val="pl-PL"/>
         </w:rPr>
       </w:pPr>
     </w:p>
@@ -85,6 +109,7 @@
           <w:b/>
           <w:sz w:val="32"/>
           <w:szCs w:val="32"/>
+          <w:lang w:val="pl-PL"/>
         </w:rPr>
       </w:pPr>
       <w:r>
@@ -92,6 +117,7 @@
           <w:b/>
           <w:sz w:val="32"/>
           <w:szCs w:val="32"/>
+          <w:lang w:val="pl-PL"/>
         </w:rPr>
         <w:t>Daniela Koch, 266502</w:t>
       </w:r>
@@ -104,6 +130,7 @@
           <w:b/>
           <w:sz w:val="32"/>
           <w:szCs w:val="32"/>
+          <w:lang w:val="pl-PL"/>
         </w:rPr>
       </w:pPr>
       <w:r>
@@ -111,6 +138,7 @@
           <w:b/>
           <w:sz w:val="32"/>
           <w:szCs w:val="32"/>
+          <w:lang w:val="pl-PL"/>
         </w:rPr>
         <w:t xml:space="preserve">Matej </w:t>
       </w:r>
@@ -120,6 +148,7 @@
           <w:b/>
           <w:sz w:val="32"/>
           <w:szCs w:val="32"/>
+          <w:lang w:val="pl-PL"/>
         </w:rPr>
         <w:t>Michalek</w:t>
       </w:r>
@@ -129,6 +158,7 @@
           <w:b/>
           <w:sz w:val="32"/>
           <w:szCs w:val="32"/>
+          <w:lang w:val="pl-PL"/>
         </w:rPr>
         <w:t>, 266827</w:t>
       </w:r>
@@ -144,6 +174,7 @@
           <w:lang w:val="es-ES"/>
         </w:rPr>
       </w:pPr>
+      <w:proofErr w:type="spellStart"/>
       <w:r>
         <w:rPr>
           <w:b/>
@@ -151,7 +182,37 @@
           <w:szCs w:val="32"/>
           <w:lang w:val="es-ES"/>
         </w:rPr>
-        <w:t>Michaela Golhova, 266099</w:t>
+        <w:t>Michaela</w:t>
+      </w:r>
+      <w:proofErr w:type="spellEnd"/>
+      <w:r>
+        <w:rPr>
+          <w:b/>
+          <w:sz w:val="32"/>
+          <w:szCs w:val="32"/>
+          <w:lang w:val="es-ES"/>
+        </w:rPr>
+        <w:t xml:space="preserve"> </w:t>
+      </w:r>
+      <w:proofErr w:type="spellStart"/>
+      <w:r>
+        <w:rPr>
+          <w:b/>
+          <w:sz w:val="32"/>
+          <w:szCs w:val="32"/>
+          <w:lang w:val="es-ES"/>
+        </w:rPr>
+        <w:t>Golhova</w:t>
+      </w:r>
+      <w:proofErr w:type="spellEnd"/>
+      <w:r>
+        <w:rPr>
+          <w:b/>
+          <w:sz w:val="32"/>
+          <w:szCs w:val="32"/>
+          <w:lang w:val="es-ES"/>
+        </w:rPr>
+        <w:t>, 266099</w:t>
       </w:r>
     </w:p>
     <w:p>
@@ -253,25 +314,7 @@
           <w:sz w:val="32"/>
           <w:szCs w:val="32"/>
         </w:rPr>
-        <w:t xml:space="preserve">Mona </w:t>
-      </w:r>
-      <w:proofErr w:type="spellStart"/>
-      <w:r>
-        <w:rPr>
-          <w:b/>
-          <w:sz w:val="32"/>
-          <w:szCs w:val="32"/>
-        </w:rPr>
-        <w:t>Wendel</w:t>
-      </w:r>
-      <w:proofErr w:type="spellEnd"/>
-      <w:r>
-        <w:rPr>
-          <w:b/>
-          <w:sz w:val="32"/>
-          <w:szCs w:val="32"/>
-        </w:rPr>
-        <w:t xml:space="preserve"> Andersen</w:t>
+        <w:t>Mona Wendel Andersen</w:t>
       </w:r>
     </w:p>
     <w:p>
@@ -434,8 +477,6 @@
         <w:lastRenderedPageBreak/>
         <w:t>Table of content</w:t>
       </w:r>
-      <w:bookmarkStart w:id="1" w:name="_GoBack"/>
-      <w:bookmarkEnd w:id="1"/>
     </w:p>
     <w:sdt>
       <w:sdtPr>
@@ -461,7 +502,7 @@
       <w:sdtContent>
         <w:p>
           <w:pPr>
-            <w:pStyle w:val="Hlavikaobsahu"/>
+            <w:pStyle w:val="Nagwekspisutreci"/>
             <w:rPr>
               <w:lang w:val="en-GB"/>
             </w:rPr>
@@ -469,7 +510,7 @@
         </w:p>
         <w:p>
           <w:pPr>
-            <w:pStyle w:val="Obsah1"/>
+            <w:pStyle w:val="Spistreci1"/>
             <w:tabs>
               <w:tab w:val="left" w:pos="440"/>
               <w:tab w:val="right" w:leader="dot" w:pos="8494"/>
@@ -493,7 +534,7 @@
           <w:hyperlink w:anchor="_Toc501321452" w:history="1">
             <w:r>
               <w:rPr>
-                <w:rStyle w:val="Hypertextovprepojenie"/>
+                <w:rStyle w:val="Hipercze"/>
                 <w:noProof/>
               </w:rPr>
               <w:t>1</w:t>
@@ -509,7 +550,7 @@
             </w:r>
             <w:r>
               <w:rPr>
-                <w:rStyle w:val="Hypertextovprepojenie"/>
+                <w:rStyle w:val="Hipercze"/>
                 <w:noProof/>
               </w:rPr>
               <w:t>Group Description</w:t>
@@ -566,7 +607,7 @@
         </w:p>
         <w:p>
           <w:pPr>
-            <w:pStyle w:val="Obsah2"/>
+            <w:pStyle w:val="Spistreci2"/>
             <w:tabs>
               <w:tab w:val="left" w:pos="880"/>
               <w:tab w:val="right" w:leader="dot" w:pos="8494"/>
@@ -581,7 +622,7 @@
           <w:hyperlink w:anchor="_Toc501321453" w:history="1">
             <w:r>
               <w:rPr>
-                <w:rStyle w:val="Hypertextovprepojenie"/>
+                <w:rStyle w:val="Hipercze"/>
                 <w:noProof/>
               </w:rPr>
               <w:t>1.1</w:t>
@@ -597,7 +638,7 @@
             </w:r>
             <w:r>
               <w:rPr>
-                <w:rStyle w:val="Hypertextovprepojenie"/>
+                <w:rStyle w:val="Hipercze"/>
                 <w:noProof/>
               </w:rPr>
               <w:t>Cultural background</w:t>
@@ -654,7 +695,7 @@
         </w:p>
         <w:p>
           <w:pPr>
-            <w:pStyle w:val="Obsah2"/>
+            <w:pStyle w:val="Spistreci2"/>
             <w:tabs>
               <w:tab w:val="left" w:pos="880"/>
               <w:tab w:val="right" w:leader="dot" w:pos="8494"/>
@@ -669,7 +710,7 @@
           <w:hyperlink w:anchor="_Toc501321454" w:history="1">
             <w:r>
               <w:rPr>
-                <w:rStyle w:val="Hypertextovprepojenie"/>
+                <w:rStyle w:val="Hipercze"/>
                 <w:noProof/>
               </w:rPr>
               <w:t>1.2</w:t>
@@ -685,7 +726,7 @@
             </w:r>
             <w:r>
               <w:rPr>
-                <w:rStyle w:val="Hypertextovprepojenie"/>
+                <w:rStyle w:val="Hipercze"/>
                 <w:noProof/>
               </w:rPr>
               <w:t>Belbin roles</w:t>
@@ -742,7 +783,7 @@
         </w:p>
         <w:p>
           <w:pPr>
-            <w:pStyle w:val="Obsah1"/>
+            <w:pStyle w:val="Spistreci1"/>
             <w:tabs>
               <w:tab w:val="left" w:pos="440"/>
               <w:tab w:val="right" w:leader="dot" w:pos="8494"/>
@@ -757,7 +798,7 @@
           <w:hyperlink w:anchor="_Toc501321455" w:history="1">
             <w:r>
               <w:rPr>
-                <w:rStyle w:val="Hypertextovprepojenie"/>
+                <w:rStyle w:val="Hipercze"/>
                 <w:noProof/>
               </w:rPr>
               <w:t>2</w:t>
@@ -773,7 +814,7 @@
             </w:r>
             <w:r>
               <w:rPr>
-                <w:rStyle w:val="Hypertextovprepojenie"/>
+                <w:rStyle w:val="Hipercze"/>
                 <w:noProof/>
               </w:rPr>
               <w:t>Project Initiation</w:t>
@@ -830,7 +871,7 @@
         </w:p>
         <w:p>
           <w:pPr>
-            <w:pStyle w:val="Obsah2"/>
+            <w:pStyle w:val="Spistreci2"/>
             <w:tabs>
               <w:tab w:val="left" w:pos="880"/>
               <w:tab w:val="right" w:leader="dot" w:pos="8494"/>
@@ -845,7 +886,7 @@
           <w:hyperlink w:anchor="_Toc501321456" w:history="1">
             <w:r>
               <w:rPr>
-                <w:rStyle w:val="Hypertextovprepojenie"/>
+                <w:rStyle w:val="Hipercze"/>
                 <w:noProof/>
               </w:rPr>
               <w:t>2.1</w:t>
@@ -861,7 +902,7 @@
             </w:r>
             <w:r>
               <w:rPr>
-                <w:rStyle w:val="Hypertextovprepojenie"/>
+                <w:rStyle w:val="Hipercze"/>
                 <w:noProof/>
               </w:rPr>
               <w:t>Risk assessments</w:t>
@@ -918,7 +959,7 @@
         </w:p>
         <w:p>
           <w:pPr>
-            <w:pStyle w:val="Obsah2"/>
+            <w:pStyle w:val="Spistreci2"/>
             <w:tabs>
               <w:tab w:val="left" w:pos="880"/>
               <w:tab w:val="right" w:leader="dot" w:pos="8494"/>
@@ -933,7 +974,7 @@
           <w:hyperlink w:anchor="_Toc501321457" w:history="1">
             <w:r>
               <w:rPr>
-                <w:rStyle w:val="Hypertextovprepojenie"/>
+                <w:rStyle w:val="Hipercze"/>
                 <w:noProof/>
               </w:rPr>
               <w:t>2.2</w:t>
@@ -949,7 +990,7 @@
             </w:r>
             <w:r>
               <w:rPr>
-                <w:rStyle w:val="Hypertextovprepojenie"/>
+                <w:rStyle w:val="Hipercze"/>
                 <w:noProof/>
               </w:rPr>
               <w:t>Group contract</w:t>
@@ -1006,7 +1047,7 @@
         </w:p>
         <w:p>
           <w:pPr>
-            <w:pStyle w:val="Obsah1"/>
+            <w:pStyle w:val="Spistreci1"/>
             <w:tabs>
               <w:tab w:val="left" w:pos="440"/>
               <w:tab w:val="right" w:leader="dot" w:pos="8494"/>
@@ -1021,7 +1062,7 @@
           <w:hyperlink w:anchor="_Toc501321458" w:history="1">
             <w:r>
               <w:rPr>
-                <w:rStyle w:val="Hypertextovprepojenie"/>
+                <w:rStyle w:val="Hipercze"/>
                 <w:noProof/>
               </w:rPr>
               <w:t>3</w:t>
@@ -1037,7 +1078,7 @@
             </w:r>
             <w:r>
               <w:rPr>
-                <w:rStyle w:val="Hypertextovprepojenie"/>
+                <w:rStyle w:val="Hipercze"/>
                 <w:noProof/>
               </w:rPr>
               <w:t>Project Description</w:t>
@@ -1094,7 +1135,7 @@
         </w:p>
         <w:p>
           <w:pPr>
-            <w:pStyle w:val="Obsah1"/>
+            <w:pStyle w:val="Spistreci1"/>
             <w:tabs>
               <w:tab w:val="left" w:pos="440"/>
               <w:tab w:val="right" w:leader="dot" w:pos="8494"/>
@@ -1109,7 +1150,7 @@
           <w:hyperlink w:anchor="_Toc501321459" w:history="1">
             <w:r>
               <w:rPr>
-                <w:rStyle w:val="Hypertextovprepojenie"/>
+                <w:rStyle w:val="Hipercze"/>
                 <w:noProof/>
               </w:rPr>
               <w:t>4</w:t>
@@ -1125,7 +1166,7 @@
             </w:r>
             <w:r>
               <w:rPr>
-                <w:rStyle w:val="Hypertextovprepojenie"/>
+                <w:rStyle w:val="Hipercze"/>
                 <w:noProof/>
               </w:rPr>
               <w:t>Project Execution</w:t>
@@ -1182,7 +1223,7 @@
         </w:p>
         <w:p>
           <w:pPr>
-            <w:pStyle w:val="Obsah2"/>
+            <w:pStyle w:val="Spistreci2"/>
             <w:tabs>
               <w:tab w:val="left" w:pos="880"/>
               <w:tab w:val="right" w:leader="dot" w:pos="8494"/>
@@ -1197,7 +1238,7 @@
           <w:hyperlink w:anchor="_Toc501321460" w:history="1">
             <w:r>
               <w:rPr>
-                <w:rStyle w:val="Hypertextovprepojenie"/>
+                <w:rStyle w:val="Hipercze"/>
                 <w:noProof/>
               </w:rPr>
               <w:t>4.1</w:t>
@@ -1213,7 +1254,7 @@
             </w:r>
             <w:r>
               <w:rPr>
-                <w:rStyle w:val="Hypertextovprepojenie"/>
+                <w:rStyle w:val="Hipercze"/>
                 <w:noProof/>
               </w:rPr>
               <w:t>Establishing the working methods, motivation and resolving conflicts</w:t>
@@ -1270,7 +1311,7 @@
         </w:p>
         <w:p>
           <w:pPr>
-            <w:pStyle w:val="Obsah2"/>
+            <w:pStyle w:val="Spistreci2"/>
             <w:tabs>
               <w:tab w:val="left" w:pos="880"/>
               <w:tab w:val="right" w:leader="dot" w:pos="8494"/>
@@ -1285,7 +1326,7 @@
           <w:hyperlink w:anchor="_Toc501321461" w:history="1">
             <w:r>
               <w:rPr>
-                <w:rStyle w:val="Hypertextovprepojenie"/>
+                <w:rStyle w:val="Hipercze"/>
                 <w:noProof/>
               </w:rPr>
               <w:t>4.2</w:t>
@@ -1301,7 +1342,7 @@
             </w:r>
             <w:r>
               <w:rPr>
-                <w:rStyle w:val="Hypertextovprepojenie"/>
+                <w:rStyle w:val="Hipercze"/>
                 <w:noProof/>
               </w:rPr>
               <w:t>Technical tools</w:t>
@@ -1358,7 +1399,7 @@
         </w:p>
         <w:p>
           <w:pPr>
-            <w:pStyle w:val="Obsah2"/>
+            <w:pStyle w:val="Spistreci2"/>
             <w:tabs>
               <w:tab w:val="left" w:pos="880"/>
               <w:tab w:val="right" w:leader="dot" w:pos="8494"/>
@@ -1373,7 +1414,7 @@
           <w:hyperlink w:anchor="_Toc501321462" w:history="1">
             <w:r>
               <w:rPr>
-                <w:rStyle w:val="Hypertextovprepojenie"/>
+                <w:rStyle w:val="Hipercze"/>
                 <w:noProof/>
               </w:rPr>
               <w:t>4.3</w:t>
@@ -1389,7 +1430,7 @@
             </w:r>
             <w:r>
               <w:rPr>
-                <w:rStyle w:val="Hypertextovprepojenie"/>
+                <w:rStyle w:val="Hipercze"/>
                 <w:noProof/>
               </w:rPr>
               <w:t>Daily log</w:t>
@@ -1446,7 +1487,7 @@
         </w:p>
         <w:p>
           <w:pPr>
-            <w:pStyle w:val="Obsah2"/>
+            <w:pStyle w:val="Spistreci2"/>
             <w:tabs>
               <w:tab w:val="left" w:pos="880"/>
               <w:tab w:val="right" w:leader="dot" w:pos="8494"/>
@@ -1461,7 +1502,7 @@
           <w:hyperlink w:anchor="_Toc501321463" w:history="1">
             <w:r>
               <w:rPr>
-                <w:rStyle w:val="Hypertextovprepojenie"/>
+                <w:rStyle w:val="Hipercze"/>
                 <w:noProof/>
               </w:rPr>
               <w:t>4.4</w:t>
@@ -1477,7 +1518,7 @@
             </w:r>
             <w:r>
               <w:rPr>
-                <w:rStyle w:val="Hypertextovprepojenie"/>
+                <w:rStyle w:val="Hipercze"/>
                 <w:noProof/>
               </w:rPr>
               <w:t>List of tasks and responsibilities</w:t>
@@ -1534,7 +1575,7 @@
         </w:p>
         <w:p>
           <w:pPr>
-            <w:pStyle w:val="Obsah1"/>
+            <w:pStyle w:val="Spistreci1"/>
             <w:tabs>
               <w:tab w:val="left" w:pos="440"/>
               <w:tab w:val="right" w:leader="dot" w:pos="8494"/>
@@ -1549,7 +1590,7 @@
           <w:hyperlink w:anchor="_Toc501321464" w:history="1">
             <w:r>
               <w:rPr>
-                <w:rStyle w:val="Hypertextovprepojenie"/>
+                <w:rStyle w:val="Hipercze"/>
                 <w:noProof/>
               </w:rPr>
               <w:t>5</w:t>
@@ -1565,7 +1606,7 @@
             </w:r>
             <w:r>
               <w:rPr>
-                <w:rStyle w:val="Hypertextovprepojenie"/>
+                <w:rStyle w:val="Hipercze"/>
                 <w:noProof/>
               </w:rPr>
               <w:t>Personal Reflections</w:t>
@@ -1622,7 +1663,7 @@
         </w:p>
         <w:p>
           <w:pPr>
-            <w:pStyle w:val="Obsah2"/>
+            <w:pStyle w:val="Spistreci2"/>
             <w:tabs>
               <w:tab w:val="left" w:pos="880"/>
               <w:tab w:val="right" w:leader="dot" w:pos="8494"/>
@@ -1637,7 +1678,7 @@
           <w:hyperlink w:anchor="_Toc501321465" w:history="1">
             <w:r>
               <w:rPr>
-                <w:rStyle w:val="Hypertextovprepojenie"/>
+                <w:rStyle w:val="Hipercze"/>
                 <w:noProof/>
               </w:rPr>
               <w:t>5.1</w:t>
@@ -1653,7 +1694,7 @@
             </w:r>
             <w:r>
               <w:rPr>
-                <w:rStyle w:val="Hypertextovprepojenie"/>
+                <w:rStyle w:val="Hipercze"/>
                 <w:noProof/>
               </w:rPr>
               <w:t>Remedios</w:t>
@@ -1710,7 +1751,7 @@
         </w:p>
         <w:p>
           <w:pPr>
-            <w:pStyle w:val="Obsah2"/>
+            <w:pStyle w:val="Spistreci2"/>
             <w:tabs>
               <w:tab w:val="left" w:pos="880"/>
               <w:tab w:val="right" w:leader="dot" w:pos="8494"/>
@@ -1725,7 +1766,7 @@
           <w:hyperlink w:anchor="_Toc501321466" w:history="1">
             <w:r>
               <w:rPr>
-                <w:rStyle w:val="Hypertextovprepojenie"/>
+                <w:rStyle w:val="Hipercze"/>
                 <w:noProof/>
               </w:rPr>
               <w:t>5.2</w:t>
@@ -1741,7 +1782,7 @@
             </w:r>
             <w:r>
               <w:rPr>
-                <w:rStyle w:val="Hypertextovprepojenie"/>
+                <w:rStyle w:val="Hipercze"/>
                 <w:noProof/>
               </w:rPr>
               <w:t>Michał</w:t>
@@ -1798,7 +1839,7 @@
         </w:p>
         <w:p>
           <w:pPr>
-            <w:pStyle w:val="Obsah2"/>
+            <w:pStyle w:val="Spistreci2"/>
             <w:tabs>
               <w:tab w:val="left" w:pos="880"/>
               <w:tab w:val="right" w:leader="dot" w:pos="8494"/>
@@ -1813,7 +1854,7 @@
           <w:hyperlink w:anchor="_Toc501321467" w:history="1">
             <w:r>
               <w:rPr>
-                <w:rStyle w:val="Hypertextovprepojenie"/>
+                <w:rStyle w:val="Hipercze"/>
                 <w:noProof/>
               </w:rPr>
               <w:t>5.3</w:t>
@@ -1829,7 +1870,7 @@
             </w:r>
             <w:r>
               <w:rPr>
-                <w:rStyle w:val="Hypertextovprepojenie"/>
+                <w:rStyle w:val="Hipercze"/>
                 <w:noProof/>
               </w:rPr>
               <w:t>Michaela</w:t>
@@ -1886,7 +1927,7 @@
         </w:p>
         <w:p>
           <w:pPr>
-            <w:pStyle w:val="Obsah2"/>
+            <w:pStyle w:val="Spistreci2"/>
             <w:tabs>
               <w:tab w:val="left" w:pos="880"/>
               <w:tab w:val="right" w:leader="dot" w:pos="8494"/>
@@ -1901,7 +1942,7 @@
           <w:hyperlink w:anchor="_Toc501321468" w:history="1">
             <w:r>
               <w:rPr>
-                <w:rStyle w:val="Hypertextovprepojenie"/>
+                <w:rStyle w:val="Hipercze"/>
                 <w:noProof/>
               </w:rPr>
               <w:t>5.4</w:t>
@@ -1917,7 +1958,7 @@
             </w:r>
             <w:r>
               <w:rPr>
-                <w:rStyle w:val="Hypertextovprepojenie"/>
+                <w:rStyle w:val="Hipercze"/>
                 <w:noProof/>
               </w:rPr>
               <w:t>Matej</w:t>
@@ -1974,7 +2015,7 @@
         </w:p>
         <w:p>
           <w:pPr>
-            <w:pStyle w:val="Obsah2"/>
+            <w:pStyle w:val="Spistreci2"/>
             <w:tabs>
               <w:tab w:val="left" w:pos="880"/>
               <w:tab w:val="right" w:leader="dot" w:pos="8494"/>
@@ -1989,7 +2030,7 @@
           <w:hyperlink w:anchor="_Toc501321469" w:history="1">
             <w:r>
               <w:rPr>
-                <w:rStyle w:val="Hypertextovprepojenie"/>
+                <w:rStyle w:val="Hipercze"/>
                 <w:noProof/>
               </w:rPr>
               <w:t>5.5</w:t>
@@ -2005,7 +2046,7 @@
             </w:r>
             <w:r>
               <w:rPr>
-                <w:rStyle w:val="Hypertextovprepojenie"/>
+                <w:rStyle w:val="Hipercze"/>
                 <w:noProof/>
               </w:rPr>
               <w:t>Daniela</w:t>
@@ -2062,7 +2103,7 @@
         </w:p>
         <w:p>
           <w:pPr>
-            <w:pStyle w:val="Obsah1"/>
+            <w:pStyle w:val="Spistreci1"/>
             <w:tabs>
               <w:tab w:val="left" w:pos="440"/>
               <w:tab w:val="right" w:leader="dot" w:pos="8494"/>
@@ -2077,7 +2118,7 @@
           <w:hyperlink w:anchor="_Toc501321470" w:history="1">
             <w:r>
               <w:rPr>
-                <w:rStyle w:val="Hypertextovprepojenie"/>
+                <w:rStyle w:val="Hipercze"/>
                 <w:noProof/>
               </w:rPr>
               <w:t>6</w:t>
@@ -2093,7 +2134,7 @@
             </w:r>
             <w:r>
               <w:rPr>
-                <w:rStyle w:val="Hypertextovprepojenie"/>
+                <w:rStyle w:val="Hipercze"/>
                 <w:noProof/>
               </w:rPr>
               <w:t>Supervision</w:t>
@@ -2150,7 +2191,7 @@
         </w:p>
         <w:p>
           <w:pPr>
-            <w:pStyle w:val="Obsah1"/>
+            <w:pStyle w:val="Spistreci1"/>
             <w:tabs>
               <w:tab w:val="left" w:pos="440"/>
               <w:tab w:val="right" w:leader="dot" w:pos="8494"/>
@@ -2165,7 +2206,7 @@
           <w:hyperlink w:anchor="_Toc501321471" w:history="1">
             <w:r>
               <w:rPr>
-                <w:rStyle w:val="Hypertextovprepojenie"/>
+                <w:rStyle w:val="Hipercze"/>
                 <w:noProof/>
               </w:rPr>
               <w:t>7</w:t>
@@ -2181,7 +2222,7 @@
             </w:r>
             <w:r>
               <w:rPr>
-                <w:rStyle w:val="Hypertextovprepojenie"/>
+                <w:rStyle w:val="Hipercze"/>
                 <w:noProof/>
               </w:rPr>
               <w:t>Conclusions</w:t>
@@ -2238,7 +2279,7 @@
         </w:p>
         <w:p>
           <w:pPr>
-            <w:pStyle w:val="Obsah1"/>
+            <w:pStyle w:val="Spistreci1"/>
             <w:tabs>
               <w:tab w:val="left" w:pos="440"/>
               <w:tab w:val="right" w:leader="dot" w:pos="8494"/>
@@ -2253,7 +2294,7 @@
           <w:hyperlink w:anchor="_Toc501321472" w:history="1">
             <w:r>
               <w:rPr>
-                <w:rStyle w:val="Hypertextovprepojenie"/>
+                <w:rStyle w:val="Hipercze"/>
                 <w:noProof/>
               </w:rPr>
               <w:t>8</w:t>
@@ -2269,7 +2310,7 @@
             </w:r>
             <w:r>
               <w:rPr>
-                <w:rStyle w:val="Hypertextovprepojenie"/>
+                <w:rStyle w:val="Hipercze"/>
                 <w:noProof/>
               </w:rPr>
               <w:t>References</w:t>
@@ -2374,24 +2415,24 @@
     </w:p>
     <w:p>
       <w:pPr>
-        <w:pStyle w:val="Nadpis1"/>
-      </w:pPr>
-      <w:bookmarkStart w:id="2" w:name="_Toc501321452"/>
+        <w:pStyle w:val="Nagwek1"/>
+      </w:pPr>
+      <w:bookmarkStart w:id="1" w:name="_Toc501321452"/>
       <w:r>
         <w:lastRenderedPageBreak/>
         <w:t>Group Description</w:t>
       </w:r>
+      <w:bookmarkEnd w:id="1"/>
+    </w:p>
+    <w:p>
+      <w:pPr>
+        <w:pStyle w:val="Nagwek2"/>
+      </w:pPr>
+      <w:bookmarkStart w:id="2" w:name="_Toc501321453"/>
+      <w:r>
+        <w:t>Cultural background</w:t>
+      </w:r>
       <w:bookmarkEnd w:id="2"/>
-    </w:p>
-    <w:p>
-      <w:pPr>
-        <w:pStyle w:val="Nadpis2"/>
-      </w:pPr>
-      <w:bookmarkStart w:id="3" w:name="_Toc501321453"/>
-      <w:r>
-        <w:t>Cultural background</w:t>
-      </w:r>
-      <w:bookmarkEnd w:id="3"/>
     </w:p>
     <w:p>
       <w:pPr>
@@ -2463,7 +2504,7 @@
                         <w:txbxContent>
                           <w:p>
                             <w:pPr>
-                              <w:pStyle w:val="Popis"/>
+                              <w:pStyle w:val="Legenda"/>
                               <w:rPr>
                                 <w:noProof/>
                                 <w:szCs w:val="20"/>
@@ -2510,7 +2551,7 @@
           </mc:Choice>
           <mc:Fallback>
             <w:pict>
-              <v:shapetype id="_x0000_t202" coordsize="21600,21600" o:spt="202" path="m,l,21600r21600,l21600,xe">
+              <v:shapetype w14:anchorId="52DDA30F" id="_x0000_t202" coordsize="21600,21600" o:spt="202" path="m,l,21600r21600,l21600,xe">
                 <v:stroke joinstyle="miter"/>
                 <v:path gradientshapeok="t" o:connecttype="rect"/>
               </v:shapetype>
@@ -2519,7 +2560,7 @@
                   <w:txbxContent>
                     <w:p>
                       <w:pPr>
-                        <w:pStyle w:val="Popis"/>
+                        <w:pStyle w:val="Legenda"/>
                         <w:rPr>
                           <w:noProof/>
                           <w:szCs w:val="20"/>
@@ -2587,7 +2628,7 @@
                     <pic:cNvPicPr/>
                   </pic:nvPicPr>
                   <pic:blipFill>
-                    <a:blip r:embed="rId12" cstate="print"/>
+                    <a:blip r:embed="rId11" cstate="print"/>
                     <a:srcRect/>
                     <a:stretch/>
                   </pic:blipFill>
@@ -2682,18 +2723,18 @@
     </w:p>
     <w:p>
       <w:pPr>
-        <w:pStyle w:val="Nadpis2"/>
+        <w:pStyle w:val="Nagwek2"/>
         <w:rPr>
           <w:sz w:val="28"/>
           <w:szCs w:val="28"/>
         </w:rPr>
       </w:pPr>
-      <w:bookmarkStart w:id="4" w:name="_Toc501321454"/>
+      <w:bookmarkStart w:id="3" w:name="_Toc501321454"/>
       <w:r>
         <w:lastRenderedPageBreak/>
         <w:t>Belbin roles</w:t>
       </w:r>
-      <w:bookmarkEnd w:id="4"/>
+      <w:bookmarkEnd w:id="3"/>
     </w:p>
     <w:p>
       <w:pPr>
@@ -3509,7 +3550,7 @@
     </w:tbl>
     <w:p>
       <w:pPr>
-        <w:pStyle w:val="Popis"/>
+        <w:pStyle w:val="Legenda"/>
       </w:pPr>
       <w:r>
         <w:t xml:space="preserve">Table </w:t>
@@ -3617,67 +3658,51 @@
         <w:jc w:val="both"/>
       </w:pPr>
       <w:r>
-        <w:t xml:space="preserve">A remarkable characteristic was also the fact </w:t>
+        <w:t>A remarkable characteristic was also the fact that three members: Matej, Remedios and Daniela are team workers. They were more keen on talking while working and the social aspects (</w:t>
+      </w:r>
+      <w:proofErr w:type="spellStart"/>
+      <w:r>
+        <w:t>e.x</w:t>
+      </w:r>
+      <w:proofErr w:type="spellEnd"/>
+      <w:r>
+        <w:t xml:space="preserve">. bonding together, spending time after working), whereas </w:t>
+      </w:r>
+      <w:proofErr w:type="spellStart"/>
+      <w:r>
+        <w:t>Michał</w:t>
+      </w:r>
+      <w:proofErr w:type="spellEnd"/>
+      <w:r>
+        <w:t xml:space="preserve"> and Michaela seemed a bit annoyed by it and may have preferred to work alone in s</w:t>
+      </w:r>
+      <w:r>
+        <w:t>ilence without being disturbed.</w:t>
+      </w:r>
+      <w:r>
+        <w:t xml:space="preserve"> </w:t>
       </w:r>
       <w:proofErr w:type="gramStart"/>
       <w:r>
-        <w:t>that</w:t>
+        <w:t>However</w:t>
       </w:r>
       <w:proofErr w:type="gramEnd"/>
       <w:r>
-        <w:t xml:space="preserve"> three members: Matej, Remedios and Daniela are team workers. They were more keen on talking while working and the social aspects (</w:t>
+        <w:t xml:space="preserve"> the team workers were also working on resolving problems by encouraging to talk about them. Remedios is also a resource in</w:t>
+      </w:r>
+      <w:r>
+        <w:t xml:space="preserve">vestigator, what was very </w:t>
+      </w:r>
+      <w:r>
+        <w:t xml:space="preserve">noticeable. She is an example of a classic Spanish enthusiastic extravert. She was the one always around people, suggesting dinners after work, knowing on what stages other groups are and using her contact with people from other semesters. As Michaela’s top role was plant, she preferred to work alone. She was also the artistic soul in our group and took care of all the visual aspects. On the other hand Daniela being a plant externalized it in a different way. She would challenge most of </w:t>
       </w:r>
       <w:proofErr w:type="spellStart"/>
       <w:r>
-        <w:t>e.x</w:t>
+        <w:t>Michał’s</w:t>
       </w:r>
       <w:proofErr w:type="spellEnd"/>
       <w:r>
-        <w:t xml:space="preserve">. bonding together, spending time after working), whereas </w:t>
-      </w:r>
-      <w:proofErr w:type="spellStart"/>
-      <w:r>
-        <w:t>Michał</w:t>
-      </w:r>
-      <w:proofErr w:type="spellEnd"/>
-      <w:r>
-        <w:t xml:space="preserve"> and Michaela seemed a bit annoyed by it and may have preferred to work alone in s</w:t>
-      </w:r>
-      <w:r>
-        <w:t>ilence without being disturbed.</w:t>
-      </w:r>
-      <w:r>
-        <w:t xml:space="preserve"> However the team workers were also working on resolving problems by encouraging </w:t>
-      </w:r>
-      <w:proofErr w:type="gramStart"/>
-      <w:r>
-        <w:t>to talk</w:t>
-      </w:r>
-      <w:proofErr w:type="gramEnd"/>
-      <w:r>
-        <w:t xml:space="preserve"> about them. Remedios is also a resource in</w:t>
-      </w:r>
-      <w:r>
-        <w:t xml:space="preserve">vestigator, what was very </w:t>
-      </w:r>
-      <w:r>
-        <w:t xml:space="preserve">noticeable. She is an example of a classic Spanish enthusiastic extravert. She was the one always around people, suggesting dinners after work, knowing on what stages other groups are and using her contact with people from other semesters. As Michaela’s top role was plant, she preferred to work alone. She was also the artistic soul in our group and took care of all the visual aspects. On the other hand Daniela being a plant externalized it in a different way. She would challenge most of </w:t>
-      </w:r>
-      <w:proofErr w:type="spellStart"/>
-      <w:r>
-        <w:t>Michał’s</w:t>
-      </w:r>
-      <w:proofErr w:type="spellEnd"/>
-      <w:r>
-        <w:t xml:space="preserve"> ideas, because she had her own thought about how to do particular tasks. It was escalated by the fact that they were a coordinator and a shaper. However they always eventually came to agreement and chose the option with better arguments, so the disagreements were constructive. What else could be seen of a shaper in Daniela was her pushing herself and others and suggesting </w:t>
-      </w:r>
-      <w:proofErr w:type="gramStart"/>
-      <w:r>
-        <w:t>to work</w:t>
-      </w:r>
-      <w:proofErr w:type="gramEnd"/>
-      <w:r>
-        <w:t xml:space="preserve"> as much and as productively as possible. It was the case of another dispute, as half of the group wanted to start work the latest at 10 and the other half (still before Remedios joined) opted for the earliest at 13. It was resolved by having half the group joining later.</w:t>
+        <w:t xml:space="preserve"> ideas, because she had her own thought about how to do particular tasks. It was escalated by the fact that they were a coordinator and a shaper. However they always eventually came to agreement and chose the option with better arguments, so the disagreements were constructive. What else could be seen of a shaper in Daniela was her pushing herself and others and suggesting to work as much and as productively as possible. It was the case of another dispute, as half of the group wanted to start work the latest at 10 and the other half (still before Remedios joined) opted for the earliest at 13. It was resolved by having half the group joining later.</w:t>
       </w:r>
       <w:r>
         <w:br w:type="page"/>
@@ -3685,24 +3710,24 @@
     </w:p>
     <w:p>
       <w:pPr>
-        <w:pStyle w:val="Nadpis1"/>
-      </w:pPr>
-      <w:bookmarkStart w:id="5" w:name="_Toc501321455"/>
+        <w:pStyle w:val="Nagwek1"/>
+      </w:pPr>
+      <w:bookmarkStart w:id="4" w:name="_Toc501321455"/>
       <w:r>
         <w:lastRenderedPageBreak/>
         <w:t>Project Initiation</w:t>
       </w:r>
+      <w:bookmarkEnd w:id="4"/>
+    </w:p>
+    <w:p>
+      <w:pPr>
+        <w:pStyle w:val="Nagwek2"/>
+      </w:pPr>
+      <w:bookmarkStart w:id="5" w:name="_Toc501321456"/>
+      <w:r>
+        <w:t>Risk assessments</w:t>
+      </w:r>
       <w:bookmarkEnd w:id="5"/>
-    </w:p>
-    <w:p>
-      <w:pPr>
-        <w:pStyle w:val="Nadpis2"/>
-      </w:pPr>
-      <w:bookmarkStart w:id="6" w:name="_Toc501321456"/>
-      <w:r>
-        <w:t>Risk assessments</w:t>
-      </w:r>
-      <w:bookmarkEnd w:id="6"/>
     </w:p>
     <w:p>
       <w:pPr>
@@ -5037,7 +5062,7 @@
     </w:tbl>
     <w:p>
       <w:pPr>
-        <w:pStyle w:val="Popis"/>
+        <w:pStyle w:val="Legenda"/>
         <w:rPr>
           <w:color w:val="FF0000"/>
         </w:rPr>
@@ -5093,18 +5118,18 @@
     </w:p>
     <w:p>
       <w:pPr>
-        <w:pStyle w:val="Nadpis2"/>
+        <w:pStyle w:val="Nagwek2"/>
         <w:rPr>
           <w:sz w:val="28"/>
           <w:szCs w:val="28"/>
         </w:rPr>
       </w:pPr>
-      <w:bookmarkStart w:id="7" w:name="_Toc501321457"/>
+      <w:bookmarkStart w:id="6" w:name="_Toc501321457"/>
       <w:r>
         <w:lastRenderedPageBreak/>
         <w:t>Group contract</w:t>
       </w:r>
-      <w:bookmarkEnd w:id="7"/>
+      <w:bookmarkEnd w:id="6"/>
     </w:p>
     <w:p>
       <w:pPr>
@@ -5130,14 +5155,14 @@
     </w:p>
     <w:p>
       <w:pPr>
-        <w:pStyle w:val="Nadpis1"/>
-      </w:pPr>
-      <w:bookmarkStart w:id="8" w:name="_Toc501321458"/>
+        <w:pStyle w:val="Nagwek1"/>
+      </w:pPr>
+      <w:bookmarkStart w:id="7" w:name="_Toc501321458"/>
       <w:r>
         <w:lastRenderedPageBreak/>
         <w:t>Project Description</w:t>
       </w:r>
-      <w:bookmarkEnd w:id="8"/>
+      <w:bookmarkEnd w:id="7"/>
     </w:p>
     <w:p/>
     <w:p>
@@ -5176,24 +5201,24 @@
     </w:p>
     <w:p>
       <w:pPr>
-        <w:pStyle w:val="Nadpis1"/>
-      </w:pPr>
-      <w:bookmarkStart w:id="9" w:name="_Toc501321459"/>
+        <w:pStyle w:val="Nagwek1"/>
+      </w:pPr>
+      <w:bookmarkStart w:id="8" w:name="_Toc501321459"/>
       <w:r>
         <w:lastRenderedPageBreak/>
         <w:t>Project Execution</w:t>
       </w:r>
+      <w:bookmarkEnd w:id="8"/>
+    </w:p>
+    <w:p>
+      <w:pPr>
+        <w:pStyle w:val="Nagwek2"/>
+      </w:pPr>
+      <w:bookmarkStart w:id="9" w:name="_Toc501321460"/>
+      <w:r>
+        <w:t>Establishing the working methods, motivation and resolving conflicts</w:t>
+      </w:r>
       <w:bookmarkEnd w:id="9"/>
-    </w:p>
-    <w:p>
-      <w:pPr>
-        <w:pStyle w:val="Nadpis2"/>
-      </w:pPr>
-      <w:bookmarkStart w:id="10" w:name="_Toc501321460"/>
-      <w:r>
-        <w:t>Establishing the working methods, motivation and resolving conflicts</w:t>
-      </w:r>
-      <w:bookmarkEnd w:id="10"/>
     </w:p>
     <w:p>
       <w:pPr>
@@ -5207,7 +5232,7 @@
     </w:p>
     <w:p>
       <w:pPr>
-        <w:pStyle w:val="Odsekzoznamu"/>
+        <w:pStyle w:val="Akapitzlist"/>
         <w:numPr>
           <w:ilvl w:val="0"/>
           <w:numId w:val="41"/>
@@ -5221,7 +5246,7 @@
     </w:p>
     <w:p>
       <w:pPr>
-        <w:pStyle w:val="Odsekzoznamu"/>
+        <w:pStyle w:val="Akapitzlist"/>
         <w:numPr>
           <w:ilvl w:val="0"/>
           <w:numId w:val="41"/>
@@ -5235,7 +5260,7 @@
     </w:p>
     <w:p>
       <w:pPr>
-        <w:pStyle w:val="Odsekzoznamu"/>
+        <w:pStyle w:val="Akapitzlist"/>
         <w:numPr>
           <w:ilvl w:val="0"/>
           <w:numId w:val="41"/>
@@ -5266,17 +5291,17 @@
     </w:p>
     <w:p>
       <w:pPr>
-        <w:pStyle w:val="Nadpis2"/>
+        <w:pStyle w:val="Nagwek2"/>
         <w:rPr>
           <w:sz w:val="28"/>
           <w:szCs w:val="28"/>
         </w:rPr>
       </w:pPr>
-      <w:bookmarkStart w:id="11" w:name="_Toc501321461"/>
+      <w:bookmarkStart w:id="10" w:name="_Toc501321461"/>
       <w:r>
         <w:t>Technical tools</w:t>
       </w:r>
-      <w:bookmarkEnd w:id="11"/>
+      <w:bookmarkEnd w:id="10"/>
     </w:p>
     <w:p>
       <w:pPr>
@@ -5295,18 +5320,18 @@
     </w:p>
     <w:p>
       <w:pPr>
-        <w:pStyle w:val="Nadpis2"/>
+        <w:pStyle w:val="Nagwek2"/>
         <w:rPr>
           <w:sz w:val="28"/>
           <w:szCs w:val="28"/>
         </w:rPr>
       </w:pPr>
-      <w:bookmarkStart w:id="12" w:name="_Toc501321462"/>
+      <w:bookmarkStart w:id="11" w:name="_Toc501321462"/>
       <w:r>
         <w:lastRenderedPageBreak/>
         <w:t>Daily log</w:t>
       </w:r>
-      <w:bookmarkEnd w:id="12"/>
+      <w:bookmarkEnd w:id="11"/>
     </w:p>
     <w:p>
       <w:pPr>
@@ -5318,7 +5343,7 @@
     </w:p>
     <w:p>
       <w:pPr>
-        <w:pStyle w:val="Odsekzoznamu"/>
+        <w:pStyle w:val="Akapitzlist"/>
         <w:numPr>
           <w:ilvl w:val="0"/>
           <w:numId w:val="42"/>
@@ -5331,7 +5356,7 @@
     </w:p>
     <w:p>
       <w:pPr>
-        <w:pStyle w:val="Odsekzoznamu"/>
+        <w:pStyle w:val="Akapitzlist"/>
         <w:numPr>
           <w:ilvl w:val="0"/>
           <w:numId w:val="42"/>
@@ -5344,7 +5369,7 @@
     </w:p>
     <w:p>
       <w:pPr>
-        <w:pStyle w:val="Odsekzoznamu"/>
+        <w:pStyle w:val="Akapitzlist"/>
         <w:numPr>
           <w:ilvl w:val="0"/>
           <w:numId w:val="42"/>
@@ -5357,7 +5382,7 @@
     </w:p>
     <w:p>
       <w:pPr>
-        <w:pStyle w:val="Odsekzoznamu"/>
+        <w:pStyle w:val="Akapitzlist"/>
         <w:numPr>
           <w:ilvl w:val="0"/>
           <w:numId w:val="42"/>
@@ -5370,7 +5395,7 @@
     </w:p>
     <w:p>
       <w:pPr>
-        <w:pStyle w:val="Odsekzoznamu"/>
+        <w:pStyle w:val="Akapitzlist"/>
         <w:numPr>
           <w:ilvl w:val="0"/>
           <w:numId w:val="42"/>
@@ -5383,7 +5408,7 @@
     </w:p>
     <w:p>
       <w:pPr>
-        <w:pStyle w:val="Odsekzoznamu"/>
+        <w:pStyle w:val="Akapitzlist"/>
         <w:numPr>
           <w:ilvl w:val="0"/>
           <w:numId w:val="42"/>
@@ -5396,7 +5421,7 @@
     </w:p>
     <w:p>
       <w:pPr>
-        <w:pStyle w:val="Odsekzoznamu"/>
+        <w:pStyle w:val="Akapitzlist"/>
         <w:numPr>
           <w:ilvl w:val="0"/>
           <w:numId w:val="42"/>
@@ -5409,7 +5434,7 @@
     </w:p>
     <w:p>
       <w:pPr>
-        <w:pStyle w:val="Odsekzoznamu"/>
+        <w:pStyle w:val="Akapitzlist"/>
         <w:numPr>
           <w:ilvl w:val="0"/>
           <w:numId w:val="42"/>
@@ -5422,7 +5447,7 @@
     </w:p>
     <w:p>
       <w:pPr>
-        <w:pStyle w:val="Odsekzoznamu"/>
+        <w:pStyle w:val="Akapitzlist"/>
         <w:numPr>
           <w:ilvl w:val="0"/>
           <w:numId w:val="42"/>
@@ -5435,7 +5460,7 @@
     </w:p>
     <w:p>
       <w:pPr>
-        <w:pStyle w:val="Odsekzoznamu"/>
+        <w:pStyle w:val="Akapitzlist"/>
         <w:numPr>
           <w:ilvl w:val="0"/>
           <w:numId w:val="42"/>
@@ -5448,7 +5473,7 @@
     </w:p>
     <w:p>
       <w:pPr>
-        <w:pStyle w:val="Odsekzoznamu"/>
+        <w:pStyle w:val="Akapitzlist"/>
         <w:numPr>
           <w:ilvl w:val="0"/>
           <w:numId w:val="42"/>
@@ -5461,7 +5486,7 @@
     </w:p>
     <w:p>
       <w:pPr>
-        <w:pStyle w:val="Odsekzoznamu"/>
+        <w:pStyle w:val="Akapitzlist"/>
         <w:numPr>
           <w:ilvl w:val="0"/>
           <w:numId w:val="42"/>
@@ -5474,7 +5499,7 @@
     </w:p>
     <w:p>
       <w:pPr>
-        <w:pStyle w:val="Odsekzoznamu"/>
+        <w:pStyle w:val="Akapitzlist"/>
         <w:numPr>
           <w:ilvl w:val="0"/>
           <w:numId w:val="42"/>
@@ -5487,7 +5512,7 @@
     </w:p>
     <w:p>
       <w:pPr>
-        <w:pStyle w:val="Odsekzoznamu"/>
+        <w:pStyle w:val="Akapitzlist"/>
         <w:numPr>
           <w:ilvl w:val="0"/>
           <w:numId w:val="42"/>
@@ -5509,17 +5534,17 @@
     </w:p>
     <w:p>
       <w:pPr>
-        <w:pStyle w:val="Nadpis2"/>
+        <w:pStyle w:val="Nagwek2"/>
         <w:rPr>
           <w:sz w:val="28"/>
           <w:szCs w:val="28"/>
         </w:rPr>
       </w:pPr>
-      <w:bookmarkStart w:id="13" w:name="_Toc501321463"/>
+      <w:bookmarkStart w:id="12" w:name="_Toc501321463"/>
       <w:r>
         <w:t>List of tasks and responsibilities</w:t>
       </w:r>
-      <w:bookmarkEnd w:id="13"/>
+      <w:bookmarkEnd w:id="12"/>
     </w:p>
     <w:p>
       <w:r>
@@ -5528,7 +5553,7 @@
     </w:p>
     <w:p>
       <w:pPr>
-        <w:pStyle w:val="Odsekzoznamu"/>
+        <w:pStyle w:val="Akapitzlist"/>
         <w:numPr>
           <w:ilvl w:val="0"/>
           <w:numId w:val="43"/>
@@ -5540,7 +5565,7 @@
     </w:p>
     <w:p>
       <w:pPr>
-        <w:pStyle w:val="Odsekzoznamu"/>
+        <w:pStyle w:val="Akapitzlist"/>
         <w:numPr>
           <w:ilvl w:val="1"/>
           <w:numId w:val="43"/>
@@ -5552,7 +5577,7 @@
     </w:p>
     <w:p>
       <w:pPr>
-        <w:pStyle w:val="Odsekzoznamu"/>
+        <w:pStyle w:val="Akapitzlist"/>
         <w:numPr>
           <w:ilvl w:val="1"/>
           <w:numId w:val="43"/>
@@ -5564,7 +5589,7 @@
     </w:p>
     <w:p>
       <w:pPr>
-        <w:pStyle w:val="Odsekzoznamu"/>
+        <w:pStyle w:val="Akapitzlist"/>
         <w:numPr>
           <w:ilvl w:val="1"/>
           <w:numId w:val="43"/>
@@ -5581,7 +5606,7 @@
     </w:p>
     <w:p>
       <w:pPr>
-        <w:pStyle w:val="Odsekzoznamu"/>
+        <w:pStyle w:val="Akapitzlist"/>
         <w:numPr>
           <w:ilvl w:val="0"/>
           <w:numId w:val="43"/>
@@ -5593,7 +5618,7 @@
     </w:p>
     <w:p>
       <w:pPr>
-        <w:pStyle w:val="Odsekzoznamu"/>
+        <w:pStyle w:val="Akapitzlist"/>
         <w:numPr>
           <w:ilvl w:val="0"/>
           <w:numId w:val="43"/>
@@ -5605,7 +5630,7 @@
     </w:p>
     <w:p>
       <w:pPr>
-        <w:pStyle w:val="Odsekzoznamu"/>
+        <w:pStyle w:val="Akapitzlist"/>
         <w:numPr>
           <w:ilvl w:val="0"/>
           <w:numId w:val="43"/>
@@ -5617,7 +5642,7 @@
     </w:p>
     <w:p>
       <w:pPr>
-        <w:pStyle w:val="Odsekzoznamu"/>
+        <w:pStyle w:val="Akapitzlist"/>
         <w:numPr>
           <w:ilvl w:val="0"/>
           <w:numId w:val="43"/>
@@ -5629,7 +5654,7 @@
     </w:p>
     <w:p>
       <w:pPr>
-        <w:pStyle w:val="Odsekzoznamu"/>
+        <w:pStyle w:val="Akapitzlist"/>
         <w:numPr>
           <w:ilvl w:val="0"/>
           <w:numId w:val="43"/>
@@ -5649,7 +5674,7 @@
     </w:p>
     <w:p>
       <w:pPr>
-        <w:pStyle w:val="Odsekzoznamu"/>
+        <w:pStyle w:val="Akapitzlist"/>
         <w:numPr>
           <w:ilvl w:val="0"/>
           <w:numId w:val="43"/>
@@ -5667,7 +5692,7 @@
     </w:p>
     <w:p>
       <w:pPr>
-        <w:pStyle w:val="Odsekzoznamu"/>
+        <w:pStyle w:val="Akapitzlist"/>
         <w:numPr>
           <w:ilvl w:val="0"/>
           <w:numId w:val="43"/>
@@ -5684,7 +5709,7 @@
     </w:p>
     <w:p>
       <w:pPr>
-        <w:pStyle w:val="Odsekzoznamu"/>
+        <w:pStyle w:val="Akapitzlist"/>
         <w:numPr>
           <w:ilvl w:val="0"/>
           <w:numId w:val="43"/>
@@ -5696,7 +5721,7 @@
     </w:p>
     <w:p>
       <w:pPr>
-        <w:pStyle w:val="Odsekzoznamu"/>
+        <w:pStyle w:val="Akapitzlist"/>
         <w:numPr>
           <w:ilvl w:val="0"/>
           <w:numId w:val="43"/>
@@ -5708,7 +5733,7 @@
     </w:p>
     <w:p>
       <w:pPr>
-        <w:pStyle w:val="Odsekzoznamu"/>
+        <w:pStyle w:val="Akapitzlist"/>
         <w:numPr>
           <w:ilvl w:val="1"/>
           <w:numId w:val="43"/>
@@ -5720,7 +5745,7 @@
     </w:p>
     <w:p>
       <w:pPr>
-        <w:pStyle w:val="Odsekzoznamu"/>
+        <w:pStyle w:val="Akapitzlist"/>
         <w:numPr>
           <w:ilvl w:val="1"/>
           <w:numId w:val="43"/>
@@ -5732,7 +5757,7 @@
     </w:p>
     <w:p>
       <w:pPr>
-        <w:pStyle w:val="Odsekzoznamu"/>
+        <w:pStyle w:val="Akapitzlist"/>
         <w:numPr>
           <w:ilvl w:val="1"/>
           <w:numId w:val="43"/>
@@ -5749,7 +5774,7 @@
     </w:p>
     <w:p>
       <w:pPr>
-        <w:pStyle w:val="Odsekzoznamu"/>
+        <w:pStyle w:val="Akapitzlist"/>
         <w:numPr>
           <w:ilvl w:val="1"/>
           <w:numId w:val="43"/>
@@ -5766,7 +5791,7 @@
     </w:p>
     <w:p>
       <w:pPr>
-        <w:pStyle w:val="Odsekzoznamu"/>
+        <w:pStyle w:val="Akapitzlist"/>
         <w:numPr>
           <w:ilvl w:val="1"/>
           <w:numId w:val="43"/>
@@ -5783,7 +5808,7 @@
     </w:p>
     <w:p>
       <w:pPr>
-        <w:pStyle w:val="Odsekzoznamu"/>
+        <w:pStyle w:val="Akapitzlist"/>
         <w:numPr>
           <w:ilvl w:val="1"/>
           <w:numId w:val="43"/>
@@ -5795,7 +5820,7 @@
     </w:p>
     <w:p>
       <w:pPr>
-        <w:pStyle w:val="Odsekzoznamu"/>
+        <w:pStyle w:val="Akapitzlist"/>
         <w:numPr>
           <w:ilvl w:val="1"/>
           <w:numId w:val="43"/>
@@ -5807,7 +5832,7 @@
     </w:p>
     <w:p>
       <w:pPr>
-        <w:pStyle w:val="Odsekzoznamu"/>
+        <w:pStyle w:val="Akapitzlist"/>
         <w:numPr>
           <w:ilvl w:val="1"/>
           <w:numId w:val="43"/>
@@ -5824,7 +5849,7 @@
     </w:p>
     <w:p>
       <w:pPr>
-        <w:pStyle w:val="Odsekzoznamu"/>
+        <w:pStyle w:val="Akapitzlist"/>
         <w:numPr>
           <w:ilvl w:val="1"/>
           <w:numId w:val="43"/>
@@ -5836,7 +5861,7 @@
     </w:p>
     <w:p>
       <w:pPr>
-        <w:pStyle w:val="Odsekzoznamu"/>
+        <w:pStyle w:val="Akapitzlist"/>
         <w:numPr>
           <w:ilvl w:val="0"/>
           <w:numId w:val="43"/>
@@ -5855,67 +5880,164 @@
     </w:p>
     <w:p>
       <w:pPr>
-        <w:pStyle w:val="Nadpis1"/>
-      </w:pPr>
-      <w:bookmarkStart w:id="14" w:name="_Toc501321464"/>
+        <w:pStyle w:val="Nagwek1"/>
+      </w:pPr>
+      <w:bookmarkStart w:id="13" w:name="_Toc501321464"/>
       <w:r>
         <w:lastRenderedPageBreak/>
         <w:t>Personal Reflections</w:t>
       </w:r>
+      <w:bookmarkEnd w:id="13"/>
+    </w:p>
+    <w:p>
+      <w:pPr>
+        <w:pStyle w:val="Nagwek2"/>
+      </w:pPr>
+      <w:bookmarkStart w:id="14" w:name="_Toc501321465"/>
+      <w:r>
+        <w:t>Remedios</w:t>
+      </w:r>
       <w:bookmarkEnd w:id="14"/>
     </w:p>
-    <w:p>
-      <w:pPr>
-        <w:pStyle w:val="Nadpis2"/>
-      </w:pPr>
-      <w:bookmarkStart w:id="15" w:name="_Toc501321465"/>
-      <w:r>
-        <w:t>Remedios</w:t>
+    <w:p/>
+    <w:p>
+      <w:pPr>
+        <w:pStyle w:val="Nagwek2"/>
+      </w:pPr>
+      <w:bookmarkStart w:id="15" w:name="_Toc501321466"/>
+      <w:proofErr w:type="spellStart"/>
+      <w:r>
+        <w:t>Micha</w:t>
+      </w:r>
+      <w:r>
+        <w:t>ł</w:t>
       </w:r>
       <w:bookmarkEnd w:id="15"/>
+      <w:proofErr w:type="spellEnd"/>
+    </w:p>
+    <w:p>
+      <w:pPr>
+        <w:ind w:left="567"/>
+        <w:jc w:val="both"/>
+      </w:pPr>
+      <w:r>
+        <w:t>For me, first semester project was completely new experience. I’ve been working</w:t>
+      </w:r>
+    </w:p>
+    <w:p>
+      <w:pPr>
+        <w:jc w:val="both"/>
+      </w:pPr>
+      <w:r>
+        <w:t xml:space="preserve">on many group projects before, however none of them was as much demanding for me as SEP1. At the beginning I felt quite confident of how our work will proceed, but at some </w:t>
+      </w:r>
+      <w:r>
+        <w:t>point,</w:t>
+      </w:r>
+      <w:r>
+        <w:t xml:space="preserve"> I lost track </w:t>
+      </w:r>
+      <w:r>
+        <w:t xml:space="preserve">of it. During last holidays I’ve been working in IT company on the project of much bigger scope, and this experience helped me a lot during SEP1, especially with work methodology, analysis and design. </w:t>
+      </w:r>
+      <w:proofErr w:type="gramStart"/>
+      <w:r>
+        <w:t>Therefore</w:t>
+      </w:r>
+      <w:proofErr w:type="gramEnd"/>
+      <w:r>
+        <w:t xml:space="preserve"> my knowledge, rest of the group accepted me as coordinator and specialist</w:t>
+      </w:r>
+      <w:r>
+        <w:t>, which covered with my Belbin roles</w:t>
+      </w:r>
+      <w:r>
+        <w:t>. I was the one who was distributing tasks during implementation part, and every decision made in code was consulting with me.</w:t>
+      </w:r>
+      <w:r>
+        <w:t xml:space="preserve"> I felt a bit under pressure, and responsible for performance of our system. At some point I’ve even felt a bit overwhelmed by my responsibilities, especially when Remedios joined our group and we were in the middle of implementation process. We had our work divided between </w:t>
+      </w:r>
+      <w:r>
+        <w:t>developing</w:t>
+      </w:r>
+      <w:r>
+        <w:t xml:space="preserve"> model and GUI</w:t>
+      </w:r>
+      <w:r>
+        <w:t xml:space="preserve"> and I had to introduce her to our project, show her our work methodology (Trello, Git) and assign her to tasks adjusted to her skills. At the same time, I was coordinating others work, which resulted</w:t>
+      </w:r>
+      <w:r>
+        <w:t xml:space="preserve"> in</w:t>
+      </w:r>
+      <w:r>
+        <w:t xml:space="preserve"> that I couldn’t focus on my own tasks, which led t</w:t>
+      </w:r>
+      <w:r>
+        <w:t xml:space="preserve">o unequal work speed in different parts, and unbalanced task distribution, which caused some little arguments about work </w:t>
+      </w:r>
+      <w:r>
+        <w:t>assignment</w:t>
+      </w:r>
+      <w:r>
+        <w:t>. Other thing is that I was demanding for my team mates and encourage them to learn and use more advanced programming technic</w:t>
+      </w:r>
+      <w:r>
+        <w:t xml:space="preserve">s and code discipline. At the beginning they were not very likely to use things beyond basics, but at the end they were convinced to advantages of this approach. </w:t>
+      </w:r>
+      <w:r>
+        <w:t>Moreover,</w:t>
+      </w:r>
+      <w:r>
+        <w:t xml:space="preserve"> </w:t>
+      </w:r>
+      <w:r>
+        <w:t xml:space="preserve">they haven’t kicked me out of the team, so I can be even more demanding during next project. Another thing was that some of members was looking up to me, because of my experience, and placed me higher then them. My point of view </w:t>
+      </w:r>
+      <w:r>
+        <w:t xml:space="preserve">was different and I was trying to negate this by bringing equality </w:t>
+      </w:r>
+      <w:r>
+        <w:lastRenderedPageBreak/>
+        <w:t xml:space="preserve">in making decisions and also assigning them to responsible task, to show them how much they can do. Last thing is work methodology which should be improved. We were using Git </w:t>
+      </w:r>
+      <w:r>
+        <w:t>extensively</w:t>
+      </w:r>
+      <w:r>
+        <w:t xml:space="preserve"> and it helped us a lot, however we should plan more precisely in Trello and use it much more. </w:t>
+      </w:r>
+      <w:r>
+        <w:t xml:space="preserve">In conclusion, I want to say, that this project improved my team work and communication skills and helped me developing my team role. </w:t>
+      </w:r>
     </w:p>
     <w:p/>
     <w:p>
       <w:pPr>
-        <w:pStyle w:val="Nadpis2"/>
-      </w:pPr>
-      <w:bookmarkStart w:id="16" w:name="_Toc501321466"/>
-      <w:proofErr w:type="spellStart"/>
-      <w:r>
-        <w:t>Micha</w:t>
-      </w:r>
-      <w:r>
-        <w:t>ł</w:t>
-      </w:r>
+        <w:pStyle w:val="Nagwek2"/>
+      </w:pPr>
+      <w:bookmarkStart w:id="16" w:name="_Toc501321467"/>
+      <w:r>
+        <w:t>Michaela</w:t>
+      </w:r>
+      <w:bookmarkStart w:id="17" w:name="_GoBack"/>
       <w:bookmarkEnd w:id="16"/>
-      <w:proofErr w:type="spellEnd"/>
+      <w:bookmarkEnd w:id="17"/>
     </w:p>
     <w:p/>
     <w:p>
       <w:pPr>
-        <w:pStyle w:val="Nadpis2"/>
-      </w:pPr>
-      <w:bookmarkStart w:id="17" w:name="_Toc501321467"/>
-      <w:r>
-        <w:t>Michaela</w:t>
-      </w:r>
-      <w:bookmarkEnd w:id="17"/>
+        <w:pStyle w:val="Nagwek2"/>
+      </w:pPr>
+      <w:bookmarkStart w:id="18" w:name="_Toc501321468"/>
+      <w:r>
+        <w:t>Matej</w:t>
+      </w:r>
+      <w:bookmarkEnd w:id="18"/>
     </w:p>
     <w:p/>
     <w:p>
       <w:pPr>
-        <w:pStyle w:val="Nadpis2"/>
-      </w:pPr>
-      <w:bookmarkStart w:id="18" w:name="_Toc501321468"/>
-      <w:r>
-        <w:t>Matej</w:t>
-      </w:r>
-      <w:bookmarkEnd w:id="18"/>
-    </w:p>
-    <w:p/>
-    <w:p>
-      <w:pPr>
-        <w:pStyle w:val="Nadpis2"/>
+        <w:pStyle w:val="Nagwek2"/>
       </w:pPr>
       <w:bookmarkStart w:id="19" w:name="_Toc501321469"/>
       <w:r>
@@ -5937,19 +6059,11 @@
       </w:r>
       <w:proofErr w:type="spellEnd"/>
       <w:r>
-        <w:t xml:space="preserve"> and designing a system, but also concerning group work. I realized that for me the best option is to be at one place with other people while working, because it makes it easier for me to start and stay motivated.  On the other side, being with people means sometimes being disturbed a lot and having too much talk going on. That’s why for future notice I would prefer to either agree that while meetings we try to stay focused for most of the time (with some short breaks of course and some relaxing talks to keep a good atmosphere) or to meet in smaller groups. However I believe that deciding about everything in a group is a really good idea. This way the system is from the beginning to the end consistent and everyone knows how it will look like and how it will be done. Not only deciding with other people is beneficial, but also dividing work for smaller groups. Thinking together helps in solving difficult problems and coming up with the best ideas for solving tasks. Nevertheless, I am an </w:t>
+        <w:t xml:space="preserve"> and designing a system, but also concerning group work. I realized that for me the best option is to be at one place with other people while working, because it makes it easier for me to start and stay motivated.  On the other side, being with people means sometimes being disturbed a lot and having too much talk going on. That’s why for future notice I would prefer to either agree that while meetings we try to stay focused for most of the time (with some short breaks of course and some relaxing talks to keep a good atmosphere) or to meet in smaller groups. However I believe that deciding about everything in a group is a really good idea. This way the system is from the beginning to the end consistent and everyone knows how it will look like and how it will be done. Not only deciding with other people is beneficial, but also dividing work for smaller groups. Thinking together helps in solving difficult problems and coming up with the best ideas for solving tasks. Nevertheless, I am an active learner and if I don’t either type or dictate, I become lost in the code quickly. In my case the best option would be to do the thinking part with someone and then code alone. Another advice would be to know something on every field of the project. Due to </w:t>
       </w:r>
       <w:r>
         <w:lastRenderedPageBreak/>
-        <w:t xml:space="preserve">active learner and if I don’t either type or dictate, I become lost in the code quickly. In my case the best option would be to do the thinking part with someone and then code alone. Another advice would be to know something on every field of the project. Due to the fact, that I wasn’t confident in GUI, I couldn’t help in that area. It was also a point on which we have spent too much time, so in the future, for bigger parts like this was, it would be better to either assign more people or not a specialist, who can’t focus on his work, because of helping other people with their tasks. Moreover it could be nice to state in the group contract a meeting hour for the project period to avoid conflicts in this matter later. I found out that the best time schedule for me is working in the morning, then having a one or two hour long break with relaxing, doing some sports, not working and then continuing in the afternoon till the evening. In my opinion meeting after 12 is a bit of wasting time. What I would like to keep is being organized and knowing exactly who does what. It helps to be motivated and builds a group-awareness. In this case I would also like to use more Trello during the following project. It also would have helped while being away. However, I had a feeling that some people stopped working after we went home (for different reasons). So for next semester I think a better idea would be to stay longer in Denmark. What I really loved was that we were not only a semester project group, but we became very good friends as well. Personal relations and a good atmosphere are some of the key values in being productive and motivated. I also liked that everyone was welcome to express their opinion/ idea. </w:t>
-      </w:r>
-      <w:proofErr w:type="gramStart"/>
-      <w:r>
-        <w:t>This lead only to constructive conflicts, which resolved in having a better system.</w:t>
-      </w:r>
-      <w:proofErr w:type="gramEnd"/>
-      <w:r>
-        <w:t xml:space="preserve"> Furthermore having </w:t>
+        <w:t xml:space="preserve">the fact, that I wasn’t confident in GUI, I couldn’t help in that area. It was also a point on which we have spent too much time, so in the future, for bigger parts like this was, it would be better to either assign more people or not a specialist, who can’t focus on his work, because of helping other people with their tasks. Moreover it could be nice to state in the group contract a meeting hour for the project period to avoid conflicts in this matter later. I found out that the best time schedule for me is working in the morning, then having a one or two hour long break with relaxing, doing some sports, not working and then continuing in the afternoon till the evening. In my opinion meeting after 12 is a bit of wasting time. What I would like to keep is being organized and knowing exactly who does what. It helps to be motivated and builds a group-awareness. In this case I would also like to use more Trello during the following project. It also would have helped while being away. However, I had a feeling that some people stopped working after we went home (for different reasons). So for next semester I think a better idea would be to stay longer in Denmark. What I really loved was that we were not only a semester project group, but we became very good friends as well. Personal relations and a good atmosphere are some of the key values in being productive and motivated. I also liked that everyone was welcome to express their opinion/ idea. This lead only to constructive conflicts, which resolved in having a better system. Furthermore having </w:t>
       </w:r>
       <w:proofErr w:type="spellStart"/>
       <w:r>
@@ -5965,7 +6079,7 @@
     </w:p>
     <w:p>
       <w:pPr>
-        <w:pStyle w:val="Nadpis1"/>
+        <w:pStyle w:val="Nagwek1"/>
       </w:pPr>
       <w:bookmarkStart w:id="20" w:name="_Toc501321470"/>
       <w:r>
@@ -6011,7 +6125,7 @@
     </w:p>
     <w:p>
       <w:pPr>
-        <w:pStyle w:val="Nadpis1"/>
+        <w:pStyle w:val="Nagwek1"/>
       </w:pPr>
       <w:bookmarkStart w:id="21" w:name="_Toc501321471"/>
       <w:r>
@@ -6067,7 +6181,7 @@
     </w:p>
     <w:p>
       <w:pPr>
-        <w:pStyle w:val="Nadpis1"/>
+        <w:pStyle w:val="Nagwek1"/>
       </w:pPr>
       <w:bookmarkStart w:id="22" w:name="_Toc501321472"/>
       <w:r>
@@ -6133,13 +6247,7 @@
         <w:rPr>
           <w:lang w:val="da-DK"/>
         </w:rPr>
-        <w:t xml:space="preserve">Available at: </w:t>
-      </w:r>
-      <w:r>
-        <w:rPr>
-          <w:lang w:val="da-DK"/>
-        </w:rPr>
-        <w:t>https://studienet.via.dk/Class/IT-CSE1V-A17/_layouts/15/WopiFrame.aspx?sourcedoc=/Class/IT-CSE1V-A17/Session%20Material/Belbin%20Team-roles.xls&amp;action=default</w:t>
+        <w:t>Available at: https://studienet.via.dk/Class/IT-CSE1V-A17/_layouts/15/WopiFrame.aspx?sourcedoc=/Class/IT-CSE1V-A17/Session%20Material/Belbin%20Team-roles.xls&amp;action=default</w:t>
       </w:r>
     </w:p>
     <w:p>
@@ -6168,10 +6276,10 @@
           <w:lang w:val="da-DK"/>
         </w:rPr>
         <w:sectPr>
-          <w:headerReference w:type="default" r:id="rId13"/>
-          <w:footerReference w:type="default" r:id="rId14"/>
-          <w:headerReference w:type="first" r:id="rId15"/>
-          <w:footerReference w:type="first" r:id="rId16"/>
+          <w:headerReference w:type="default" r:id="rId12"/>
+          <w:footerReference w:type="default" r:id="rId13"/>
+          <w:headerReference w:type="first" r:id="rId14"/>
+          <w:footerReference w:type="first" r:id="rId15"/>
           <w:pgSz w:w="11906" w:h="16838"/>
           <w:pgMar w:top="1134" w:right="1701" w:bottom="1701" w:left="1701" w:header="708" w:footer="708" w:gutter="0"/>
           <w:pgNumType w:start="1"/>
@@ -6244,7 +6352,7 @@
 </file>
 
 <file path=word/endnotes.xml><?xml version="1.0" encoding="utf-8"?>
-<w:endnotes xmlns:wpc="http://schemas.microsoft.com/office/word/2010/wordprocessingCanvas" xmlns:mc="http://schemas.openxmlformats.org/markup-compatibility/2006" xmlns:o="urn:schemas-microsoft-com:office:office" xmlns:r="http://schemas.openxmlformats.org/officeDocument/2006/relationships" xmlns:m="http://schemas.openxmlformats.org/officeDocument/2006/math" xmlns:v="urn:schemas-microsoft-com:vml" xmlns:wp14="http://schemas.microsoft.com/office/word/2010/wordprocessingDrawing" xmlns:wp="http://schemas.openxmlformats.org/drawingml/2006/wordprocessingDrawing" xmlns:w10="urn:schemas-microsoft-com:office:word" xmlns:w="http://schemas.openxmlformats.org/wordprocessingml/2006/main" xmlns:w14="http://schemas.microsoft.com/office/word/2010/wordml" xmlns:wpg="http://schemas.microsoft.com/office/word/2010/wordprocessingGroup" xmlns:wpi="http://schemas.microsoft.com/office/word/2010/wordprocessingInk" xmlns:wne="http://schemas.microsoft.com/office/word/2006/wordml" xmlns:wps="http://schemas.microsoft.com/office/word/2010/wordprocessingShape" mc:Ignorable="w14 wp14">
+<w:endnotes xmlns:wpc="http://schemas.microsoft.com/office/word/2010/wordprocessingCanvas" xmlns:cx="http://schemas.microsoft.com/office/drawing/2014/chartex" xmlns:cx1="http://schemas.microsoft.com/office/drawing/2015/9/8/chartex" xmlns:cx2="http://schemas.microsoft.com/office/drawing/2015/10/21/chartex" xmlns:cx3="http://schemas.microsoft.com/office/drawing/2016/5/9/chartex" xmlns:cx4="http://schemas.microsoft.com/office/drawing/2016/5/10/chartex" xmlns:cx5="http://schemas.microsoft.com/office/drawing/2016/5/11/chartex" xmlns:cx6="http://schemas.microsoft.com/office/drawing/2016/5/12/chartex" xmlns:cx7="http://schemas.microsoft.com/office/drawing/2016/5/13/chartex" xmlns:cx8="http://schemas.microsoft.com/office/drawing/2016/5/14/chartex" xmlns:mc="http://schemas.openxmlformats.org/markup-compatibility/2006" xmlns:aink="http://schemas.microsoft.com/office/drawing/2016/ink" xmlns:am3d="http://schemas.microsoft.com/office/drawing/2017/model3d" xmlns:o="urn:schemas-microsoft-com:office:office" xmlns:r="http://schemas.openxmlformats.org/officeDocument/2006/relationships" xmlns:m="http://schemas.openxmlformats.org/officeDocument/2006/math" xmlns:v="urn:schemas-microsoft-com:vml" xmlns:wp14="http://schemas.microsoft.com/office/word/2010/wordprocessingDrawing" xmlns:wp="http://schemas.openxmlformats.org/drawingml/2006/wordprocessingDrawing" xmlns:w10="urn:schemas-microsoft-com:office:word" xmlns:w="http://schemas.openxmlformats.org/wordprocessingml/2006/main" xmlns:w14="http://schemas.microsoft.com/office/word/2010/wordml" xmlns:w15="http://schemas.microsoft.com/office/word/2012/wordml" xmlns:w16cid="http://schemas.microsoft.com/office/word/2016/wordml/cid" xmlns:w16se="http://schemas.microsoft.com/office/word/2015/wordml/symex" xmlns:wpg="http://schemas.microsoft.com/office/word/2010/wordprocessingGroup" xmlns:wpi="http://schemas.microsoft.com/office/word/2010/wordprocessingInk" xmlns:wne="http://schemas.microsoft.com/office/word/2006/wordml" xmlns:wps="http://schemas.microsoft.com/office/word/2010/wordprocessingShape" mc:Ignorable="w14 w15 w16se w16cid wp14">
   <w:endnote w:type="separator" w:id="-1">
     <w:p>
       <w:pPr>
@@ -6269,7 +6377,7 @@
 </file>
 
 <file path=word/footer1.xml><?xml version="1.0" encoding="utf-8"?>
-<w:ftr xmlns:wpc="http://schemas.microsoft.com/office/word/2010/wordprocessingCanvas" xmlns:mc="http://schemas.openxmlformats.org/markup-compatibility/2006" xmlns:o="urn:schemas-microsoft-com:office:office" xmlns:r="http://schemas.openxmlformats.org/officeDocument/2006/relationships" xmlns:m="http://schemas.openxmlformats.org/officeDocument/2006/math" xmlns:v="urn:schemas-microsoft-com:vml" xmlns:wp14="http://schemas.microsoft.com/office/word/2010/wordprocessingDrawing" xmlns:wp="http://schemas.openxmlformats.org/drawingml/2006/wordprocessingDrawing" xmlns:w10="urn:schemas-microsoft-com:office:word" xmlns:w="http://schemas.openxmlformats.org/wordprocessingml/2006/main" xmlns:w14="http://schemas.microsoft.com/office/word/2010/wordml" xmlns:wpg="http://schemas.microsoft.com/office/word/2010/wordprocessingGroup" xmlns:wpi="http://schemas.microsoft.com/office/word/2010/wordprocessingInk" xmlns:wne="http://schemas.microsoft.com/office/word/2006/wordml" xmlns:wps="http://schemas.microsoft.com/office/word/2010/wordprocessingShape" mc:Ignorable="w14 wp14">
+<w:ftr xmlns:wpc="http://schemas.microsoft.com/office/word/2010/wordprocessingCanvas" xmlns:cx="http://schemas.microsoft.com/office/drawing/2014/chartex" xmlns:cx1="http://schemas.microsoft.com/office/drawing/2015/9/8/chartex" xmlns:cx2="http://schemas.microsoft.com/office/drawing/2015/10/21/chartex" xmlns:cx3="http://schemas.microsoft.com/office/drawing/2016/5/9/chartex" xmlns:cx4="http://schemas.microsoft.com/office/drawing/2016/5/10/chartex" xmlns:cx5="http://schemas.microsoft.com/office/drawing/2016/5/11/chartex" xmlns:cx6="http://schemas.microsoft.com/office/drawing/2016/5/12/chartex" xmlns:cx7="http://schemas.microsoft.com/office/drawing/2016/5/13/chartex" xmlns:cx8="http://schemas.microsoft.com/office/drawing/2016/5/14/chartex" xmlns:mc="http://schemas.openxmlformats.org/markup-compatibility/2006" xmlns:aink="http://schemas.microsoft.com/office/drawing/2016/ink" xmlns:am3d="http://schemas.microsoft.com/office/drawing/2017/model3d" xmlns:o="urn:schemas-microsoft-com:office:office" xmlns:r="http://schemas.openxmlformats.org/officeDocument/2006/relationships" xmlns:m="http://schemas.openxmlformats.org/officeDocument/2006/math" xmlns:v="urn:schemas-microsoft-com:vml" xmlns:wp14="http://schemas.microsoft.com/office/word/2010/wordprocessingDrawing" xmlns:wp="http://schemas.openxmlformats.org/drawingml/2006/wordprocessingDrawing" xmlns:w10="urn:schemas-microsoft-com:office:word" xmlns:w="http://schemas.openxmlformats.org/wordprocessingml/2006/main" xmlns:w14="http://schemas.microsoft.com/office/word/2010/wordml" xmlns:w15="http://schemas.microsoft.com/office/word/2012/wordml" xmlns:w16cid="http://schemas.microsoft.com/office/word/2016/wordml/cid" xmlns:w16se="http://schemas.microsoft.com/office/word/2015/wordml/symex" xmlns:wpg="http://schemas.microsoft.com/office/word/2010/wordprocessingGroup" xmlns:wpi="http://schemas.microsoft.com/office/word/2010/wordprocessingInk" xmlns:wne="http://schemas.microsoft.com/office/word/2006/wordml" xmlns:wps="http://schemas.microsoft.com/office/word/2010/wordprocessingShape" mc:Ignorable="w14 w15 w16se w16cid wp14">
   <w:sdt>
     <w:sdtPr>
       <w:id w:val="3876065"/>
@@ -6278,11 +6386,10 @@
         <w:docPartUnique/>
       </w:docPartObj>
     </w:sdtPr>
-    <w:sdtEndPr/>
     <w:sdtContent>
       <w:p>
         <w:pPr>
-          <w:pStyle w:val="Pta"/>
+          <w:pStyle w:val="Stopka"/>
           <w:jc w:val="right"/>
         </w:pPr>
         <w:r>
@@ -6299,7 +6406,7 @@
             <w:noProof/>
             <w:lang w:val="da-DK"/>
           </w:rPr>
-          <w:t>3</w:t>
+          <w:t>13</w:t>
         </w:r>
         <w:r>
           <w:fldChar w:fldCharType="end"/>
@@ -6309,14 +6416,14 @@
   </w:sdt>
   <w:p>
     <w:pPr>
-      <w:pStyle w:val="Pta"/>
+      <w:pStyle w:val="Stopka"/>
     </w:pPr>
   </w:p>
 </w:ftr>
 </file>
 
 <file path=word/footer2.xml><?xml version="1.0" encoding="utf-8"?>
-<w:ftr xmlns:wpc="http://schemas.microsoft.com/office/word/2010/wordprocessingCanvas" xmlns:mc="http://schemas.openxmlformats.org/markup-compatibility/2006" xmlns:o="urn:schemas-microsoft-com:office:office" xmlns:r="http://schemas.openxmlformats.org/officeDocument/2006/relationships" xmlns:m="http://schemas.openxmlformats.org/officeDocument/2006/math" xmlns:v="urn:schemas-microsoft-com:vml" xmlns:wp14="http://schemas.microsoft.com/office/word/2010/wordprocessingDrawing" xmlns:wp="http://schemas.openxmlformats.org/drawingml/2006/wordprocessingDrawing" xmlns:w10="urn:schemas-microsoft-com:office:word" xmlns:w="http://schemas.openxmlformats.org/wordprocessingml/2006/main" xmlns:w14="http://schemas.microsoft.com/office/word/2010/wordml" xmlns:wpg="http://schemas.microsoft.com/office/word/2010/wordprocessingGroup" xmlns:wpi="http://schemas.microsoft.com/office/word/2010/wordprocessingInk" xmlns:wne="http://schemas.microsoft.com/office/word/2006/wordml" xmlns:wps="http://schemas.microsoft.com/office/word/2010/wordprocessingShape" mc:Ignorable="w14 wp14">
+<w:ftr xmlns:wpc="http://schemas.microsoft.com/office/word/2010/wordprocessingCanvas" xmlns:cx="http://schemas.microsoft.com/office/drawing/2014/chartex" xmlns:cx1="http://schemas.microsoft.com/office/drawing/2015/9/8/chartex" xmlns:cx2="http://schemas.microsoft.com/office/drawing/2015/10/21/chartex" xmlns:cx3="http://schemas.microsoft.com/office/drawing/2016/5/9/chartex" xmlns:cx4="http://schemas.microsoft.com/office/drawing/2016/5/10/chartex" xmlns:cx5="http://schemas.microsoft.com/office/drawing/2016/5/11/chartex" xmlns:cx6="http://schemas.microsoft.com/office/drawing/2016/5/12/chartex" xmlns:cx7="http://schemas.microsoft.com/office/drawing/2016/5/13/chartex" xmlns:cx8="http://schemas.microsoft.com/office/drawing/2016/5/14/chartex" xmlns:mc="http://schemas.openxmlformats.org/markup-compatibility/2006" xmlns:aink="http://schemas.microsoft.com/office/drawing/2016/ink" xmlns:am3d="http://schemas.microsoft.com/office/drawing/2017/model3d" xmlns:o="urn:schemas-microsoft-com:office:office" xmlns:r="http://schemas.openxmlformats.org/officeDocument/2006/relationships" xmlns:m="http://schemas.openxmlformats.org/officeDocument/2006/math" xmlns:v="urn:schemas-microsoft-com:vml" xmlns:wp14="http://schemas.microsoft.com/office/word/2010/wordprocessingDrawing" xmlns:wp="http://schemas.openxmlformats.org/drawingml/2006/wordprocessingDrawing" xmlns:w10="urn:schemas-microsoft-com:office:word" xmlns:w="http://schemas.openxmlformats.org/wordprocessingml/2006/main" xmlns:w14="http://schemas.microsoft.com/office/word/2010/wordml" xmlns:w15="http://schemas.microsoft.com/office/word/2012/wordml" xmlns:w16cid="http://schemas.microsoft.com/office/word/2016/wordml/cid" xmlns:w16se="http://schemas.microsoft.com/office/word/2015/wordml/symex" xmlns:wpg="http://schemas.microsoft.com/office/word/2010/wordprocessingGroup" xmlns:wpi="http://schemas.microsoft.com/office/word/2010/wordprocessingInk" xmlns:wne="http://schemas.microsoft.com/office/word/2006/wordml" xmlns:wps="http://schemas.microsoft.com/office/word/2010/wordprocessingShape" mc:Ignorable="w14 w15 w16se w16cid wp14">
   <w:sdt>
     <w:sdtPr>
       <w:id w:val="419993174"/>
@@ -6325,11 +6432,10 @@
         <w:docPartUnique/>
       </w:docPartObj>
     </w:sdtPr>
-    <w:sdtEndPr/>
     <w:sdtContent>
       <w:p>
         <w:pPr>
-          <w:pStyle w:val="Pta"/>
+          <w:pStyle w:val="Stopka"/>
           <w:jc w:val="right"/>
         </w:pPr>
         <w:r>
@@ -6356,14 +6462,14 @@
   </w:sdt>
   <w:p>
     <w:pPr>
-      <w:pStyle w:val="Pta"/>
+      <w:pStyle w:val="Stopka"/>
     </w:pPr>
   </w:p>
 </w:ftr>
 </file>
 
 <file path=word/footnotes.xml><?xml version="1.0" encoding="utf-8"?>
-<w:footnotes xmlns:wpc="http://schemas.microsoft.com/office/word/2010/wordprocessingCanvas" xmlns:mc="http://schemas.openxmlformats.org/markup-compatibility/2006" xmlns:o="urn:schemas-microsoft-com:office:office" xmlns:r="http://schemas.openxmlformats.org/officeDocument/2006/relationships" xmlns:m="http://schemas.openxmlformats.org/officeDocument/2006/math" xmlns:v="urn:schemas-microsoft-com:vml" xmlns:wp14="http://schemas.microsoft.com/office/word/2010/wordprocessingDrawing" xmlns:wp="http://schemas.openxmlformats.org/drawingml/2006/wordprocessingDrawing" xmlns:w10="urn:schemas-microsoft-com:office:word" xmlns:w="http://schemas.openxmlformats.org/wordprocessingml/2006/main" xmlns:w14="http://schemas.microsoft.com/office/word/2010/wordml" xmlns:wpg="http://schemas.microsoft.com/office/word/2010/wordprocessingGroup" xmlns:wpi="http://schemas.microsoft.com/office/word/2010/wordprocessingInk" xmlns:wne="http://schemas.microsoft.com/office/word/2006/wordml" xmlns:wps="http://schemas.microsoft.com/office/word/2010/wordprocessingShape" mc:Ignorable="w14 wp14">
+<w:footnotes xmlns:wpc="http://schemas.microsoft.com/office/word/2010/wordprocessingCanvas" xmlns:cx="http://schemas.microsoft.com/office/drawing/2014/chartex" xmlns:cx1="http://schemas.microsoft.com/office/drawing/2015/9/8/chartex" xmlns:cx2="http://schemas.microsoft.com/office/drawing/2015/10/21/chartex" xmlns:cx3="http://schemas.microsoft.com/office/drawing/2016/5/9/chartex" xmlns:cx4="http://schemas.microsoft.com/office/drawing/2016/5/10/chartex" xmlns:cx5="http://schemas.microsoft.com/office/drawing/2016/5/11/chartex" xmlns:cx6="http://schemas.microsoft.com/office/drawing/2016/5/12/chartex" xmlns:cx7="http://schemas.microsoft.com/office/drawing/2016/5/13/chartex" xmlns:cx8="http://schemas.microsoft.com/office/drawing/2016/5/14/chartex" xmlns:mc="http://schemas.openxmlformats.org/markup-compatibility/2006" xmlns:aink="http://schemas.microsoft.com/office/drawing/2016/ink" xmlns:am3d="http://schemas.microsoft.com/office/drawing/2017/model3d" xmlns:o="urn:schemas-microsoft-com:office:office" xmlns:r="http://schemas.openxmlformats.org/officeDocument/2006/relationships" xmlns:m="http://schemas.openxmlformats.org/officeDocument/2006/math" xmlns:v="urn:schemas-microsoft-com:vml" xmlns:wp14="http://schemas.microsoft.com/office/word/2010/wordprocessingDrawing" xmlns:wp="http://schemas.openxmlformats.org/drawingml/2006/wordprocessingDrawing" xmlns:w10="urn:schemas-microsoft-com:office:word" xmlns:w="http://schemas.openxmlformats.org/wordprocessingml/2006/main" xmlns:w14="http://schemas.microsoft.com/office/word/2010/wordml" xmlns:w15="http://schemas.microsoft.com/office/word/2012/wordml" xmlns:w16cid="http://schemas.microsoft.com/office/word/2016/wordml/cid" xmlns:w16se="http://schemas.microsoft.com/office/word/2015/wordml/symex" xmlns:wpg="http://schemas.microsoft.com/office/word/2010/wordprocessingGroup" xmlns:wpi="http://schemas.microsoft.com/office/word/2010/wordprocessingInk" xmlns:wne="http://schemas.microsoft.com/office/word/2006/wordml" xmlns:wps="http://schemas.microsoft.com/office/word/2010/wordprocessingShape" mc:Ignorable="w14 w15 w16se w16cid wp14">
   <w:footnote w:type="separator" w:id="-1">
     <w:p>
       <w:pPr>
@@ -6388,10 +6494,10 @@
 </file>
 
 <file path=word/header1.xml><?xml version="1.0" encoding="utf-8"?>
-<w:hdr xmlns:wpc="http://schemas.microsoft.com/office/word/2010/wordprocessingCanvas" xmlns:mc="http://schemas.openxmlformats.org/markup-compatibility/2006" xmlns:o="urn:schemas-microsoft-com:office:office" xmlns:r="http://schemas.openxmlformats.org/officeDocument/2006/relationships" xmlns:m="http://schemas.openxmlformats.org/officeDocument/2006/math" xmlns:v="urn:schemas-microsoft-com:vml" xmlns:wp14="http://schemas.microsoft.com/office/word/2010/wordprocessingDrawing" xmlns:wp="http://schemas.openxmlformats.org/drawingml/2006/wordprocessingDrawing" xmlns:w10="urn:schemas-microsoft-com:office:word" xmlns:w="http://schemas.openxmlformats.org/wordprocessingml/2006/main" xmlns:w14="http://schemas.microsoft.com/office/word/2010/wordml" xmlns:wpg="http://schemas.microsoft.com/office/word/2010/wordprocessingGroup" xmlns:wpi="http://schemas.microsoft.com/office/word/2010/wordprocessingInk" xmlns:wne="http://schemas.microsoft.com/office/word/2006/wordml" xmlns:wps="http://schemas.microsoft.com/office/word/2010/wordprocessingShape" mc:Ignorable="w14 wp14">
+<w:hdr xmlns:wpc="http://schemas.microsoft.com/office/word/2010/wordprocessingCanvas" xmlns:cx="http://schemas.microsoft.com/office/drawing/2014/chartex" xmlns:cx1="http://schemas.microsoft.com/office/drawing/2015/9/8/chartex" xmlns:cx2="http://schemas.microsoft.com/office/drawing/2015/10/21/chartex" xmlns:cx3="http://schemas.microsoft.com/office/drawing/2016/5/9/chartex" xmlns:cx4="http://schemas.microsoft.com/office/drawing/2016/5/10/chartex" xmlns:cx5="http://schemas.microsoft.com/office/drawing/2016/5/11/chartex" xmlns:cx6="http://schemas.microsoft.com/office/drawing/2016/5/12/chartex" xmlns:cx7="http://schemas.microsoft.com/office/drawing/2016/5/13/chartex" xmlns:cx8="http://schemas.microsoft.com/office/drawing/2016/5/14/chartex" xmlns:mc="http://schemas.openxmlformats.org/markup-compatibility/2006" xmlns:aink="http://schemas.microsoft.com/office/drawing/2016/ink" xmlns:am3d="http://schemas.microsoft.com/office/drawing/2017/model3d" xmlns:o="urn:schemas-microsoft-com:office:office" xmlns:r="http://schemas.openxmlformats.org/officeDocument/2006/relationships" xmlns:m="http://schemas.openxmlformats.org/officeDocument/2006/math" xmlns:v="urn:schemas-microsoft-com:vml" xmlns:wp14="http://schemas.microsoft.com/office/word/2010/wordprocessingDrawing" xmlns:wp="http://schemas.openxmlformats.org/drawingml/2006/wordprocessingDrawing" xmlns:w10="urn:schemas-microsoft-com:office:word" xmlns:w="http://schemas.openxmlformats.org/wordprocessingml/2006/main" xmlns:w14="http://schemas.microsoft.com/office/word/2010/wordml" xmlns:w15="http://schemas.microsoft.com/office/word/2012/wordml" xmlns:w16cid="http://schemas.microsoft.com/office/word/2016/wordml/cid" xmlns:w16se="http://schemas.microsoft.com/office/word/2015/wordml/symex" xmlns:wpg="http://schemas.microsoft.com/office/word/2010/wordprocessingGroup" xmlns:wpi="http://schemas.microsoft.com/office/word/2010/wordprocessingInk" xmlns:wne="http://schemas.microsoft.com/office/word/2006/wordml" xmlns:wps="http://schemas.microsoft.com/office/word/2010/wordprocessingShape" mc:Ignorable="w14 w15 w16se w16cid wp14">
   <w:p>
     <w:pPr>
-      <w:pStyle w:val="Hlavika"/>
+      <w:pStyle w:val="Nagwek"/>
       <w:tabs>
         <w:tab w:val="clear" w:pos="4819"/>
         <w:tab w:val="clear" w:pos="9638"/>
@@ -6533,7 +6639,7 @@
   </w:p>
   <w:p>
     <w:pPr>
-      <w:pStyle w:val="Hlavika"/>
+      <w:pStyle w:val="Nagwek"/>
       <w:tabs>
         <w:tab w:val="clear" w:pos="4819"/>
         <w:tab w:val="clear" w:pos="9638"/>
@@ -6607,7 +6713,7 @@
   </w:p>
   <w:tbl>
     <w:tblPr>
-      <w:tblStyle w:val="Mriekatabuky"/>
+      <w:tblStyle w:val="Tabela-Siatka"/>
       <w:tblW w:w="7161" w:type="dxa"/>
       <w:tblBorders>
         <w:top w:val="none" w:sz="0" w:space="0" w:color="auto"/>
@@ -6635,7 +6741,7 @@
         </w:tcPr>
         <w:p>
           <w:pPr>
-            <w:pStyle w:val="Hlavika"/>
+            <w:pStyle w:val="Nagwek"/>
             <w:tabs>
               <w:tab w:val="clear" w:pos="4819"/>
               <w:tab w:val="clear" w:pos="9638"/>
@@ -6667,7 +6773,7 @@
         </w:tcPr>
         <w:p>
           <w:pPr>
-            <w:pStyle w:val="Hlavika"/>
+            <w:pStyle w:val="Nagwek"/>
             <w:jc w:val="both"/>
             <w:rPr>
               <w:color w:val="FF0000"/>
@@ -6680,7 +6786,7 @@
   </w:tbl>
   <w:p>
     <w:pPr>
-      <w:pStyle w:val="Hlavika"/>
+      <w:pStyle w:val="Nagwek"/>
       <w:tabs>
         <w:tab w:val="clear" w:pos="4819"/>
         <w:tab w:val="clear" w:pos="9638"/>
@@ -6697,17 +6803,17 @@
   </w:p>
   <w:p>
     <w:pPr>
-      <w:pStyle w:val="Hlavika"/>
+      <w:pStyle w:val="Nagwek"/>
     </w:pPr>
   </w:p>
 </w:hdr>
 </file>
 
 <file path=word/header2.xml><?xml version="1.0" encoding="utf-8"?>
-<w:hdr xmlns:wpc="http://schemas.microsoft.com/office/word/2010/wordprocessingCanvas" xmlns:mc="http://schemas.openxmlformats.org/markup-compatibility/2006" xmlns:o="urn:schemas-microsoft-com:office:office" xmlns:r="http://schemas.openxmlformats.org/officeDocument/2006/relationships" xmlns:m="http://schemas.openxmlformats.org/officeDocument/2006/math" xmlns:v="urn:schemas-microsoft-com:vml" xmlns:wp14="http://schemas.microsoft.com/office/word/2010/wordprocessingDrawing" xmlns:wp="http://schemas.openxmlformats.org/drawingml/2006/wordprocessingDrawing" xmlns:w10="urn:schemas-microsoft-com:office:word" xmlns:w="http://schemas.openxmlformats.org/wordprocessingml/2006/main" xmlns:w14="http://schemas.microsoft.com/office/word/2010/wordml" xmlns:wpg="http://schemas.microsoft.com/office/word/2010/wordprocessingGroup" xmlns:wpi="http://schemas.microsoft.com/office/word/2010/wordprocessingInk" xmlns:wne="http://schemas.microsoft.com/office/word/2006/wordml" xmlns:wps="http://schemas.microsoft.com/office/word/2010/wordprocessingShape" mc:Ignorable="w14 wp14">
+<w:hdr xmlns:wpc="http://schemas.microsoft.com/office/word/2010/wordprocessingCanvas" xmlns:cx="http://schemas.microsoft.com/office/drawing/2014/chartex" xmlns:cx1="http://schemas.microsoft.com/office/drawing/2015/9/8/chartex" xmlns:cx2="http://schemas.microsoft.com/office/drawing/2015/10/21/chartex" xmlns:cx3="http://schemas.microsoft.com/office/drawing/2016/5/9/chartex" xmlns:cx4="http://schemas.microsoft.com/office/drawing/2016/5/10/chartex" xmlns:cx5="http://schemas.microsoft.com/office/drawing/2016/5/11/chartex" xmlns:cx6="http://schemas.microsoft.com/office/drawing/2016/5/12/chartex" xmlns:cx7="http://schemas.microsoft.com/office/drawing/2016/5/13/chartex" xmlns:cx8="http://schemas.microsoft.com/office/drawing/2016/5/14/chartex" xmlns:mc="http://schemas.openxmlformats.org/markup-compatibility/2006" xmlns:aink="http://schemas.microsoft.com/office/drawing/2016/ink" xmlns:am3d="http://schemas.microsoft.com/office/drawing/2017/model3d" xmlns:o="urn:schemas-microsoft-com:office:office" xmlns:r="http://schemas.openxmlformats.org/officeDocument/2006/relationships" xmlns:m="http://schemas.openxmlformats.org/officeDocument/2006/math" xmlns:v="urn:schemas-microsoft-com:vml" xmlns:wp14="http://schemas.microsoft.com/office/word/2010/wordprocessingDrawing" xmlns:wp="http://schemas.openxmlformats.org/drawingml/2006/wordprocessingDrawing" xmlns:w10="urn:schemas-microsoft-com:office:word" xmlns:w="http://schemas.openxmlformats.org/wordprocessingml/2006/main" xmlns:w14="http://schemas.microsoft.com/office/word/2010/wordml" xmlns:w15="http://schemas.microsoft.com/office/word/2012/wordml" xmlns:w16cid="http://schemas.microsoft.com/office/word/2016/wordml/cid" xmlns:w16se="http://schemas.microsoft.com/office/word/2015/wordml/symex" xmlns:wpg="http://schemas.microsoft.com/office/word/2010/wordprocessingGroup" xmlns:wpi="http://schemas.microsoft.com/office/word/2010/wordprocessingInk" xmlns:wne="http://schemas.microsoft.com/office/word/2006/wordml" xmlns:wps="http://schemas.microsoft.com/office/word/2010/wordprocessingShape" mc:Ignorable="w14 w15 w16se w16cid wp14">
   <w:p>
     <w:pPr>
-      <w:pStyle w:val="Hlavika"/>
+      <w:pStyle w:val="Nagwek"/>
       <w:pBdr>
         <w:bottom w:val="single" w:sz="4" w:space="1" w:color="auto"/>
       </w:pBdr>
@@ -6724,55 +6830,7 @@
       <w:rPr>
         <w:lang w:val="en-US"/>
       </w:rPr>
-      <w:t>P</w:t>
-    </w:r>
-    <w:r>
-      <w:rPr>
-        <w:lang w:val="en-US"/>
-      </w:rPr>
-      <w:t xml:space="preserve">roject </w:t>
-    </w:r>
-    <w:r>
-      <w:rPr>
-        <w:lang w:val="en-US"/>
-      </w:rPr>
-      <w:t>Description</w:t>
-    </w:r>
-    <w:r>
-      <w:rPr>
-        <w:lang w:val="en-US"/>
-      </w:rPr>
-      <w:t xml:space="preserve"> </w:t>
-    </w:r>
-    <w:r>
-      <w:rPr>
-        <w:lang w:val="en-US"/>
-      </w:rPr>
-      <w:t>G</w:t>
-    </w:r>
-    <w:r>
-      <w:rPr>
-        <w:lang w:val="en-US"/>
-      </w:rPr>
-      <w:t>uid</w:t>
-    </w:r>
-    <w:r>
-      <w:rPr>
-        <w:lang w:val="en-US"/>
-      </w:rPr>
-      <w:t>eline</w:t>
-    </w:r>
-    <w:r>
-      <w:rPr>
-        <w:lang w:val="en-US"/>
-      </w:rPr>
-      <w:t xml:space="preserve"> </w:t>
-    </w:r>
-    <w:r>
-      <w:rPr>
-        <w:lang w:val="en-US"/>
-      </w:rPr>
-      <w:t>- VIA Engineering Guidelines</w:t>
+      <w:t>Project Description Guideline - VIA Engineering Guidelines</w:t>
     </w:r>
     <w:r>
       <w:tab/>
@@ -6831,20 +6889,20 @@
   </w:p>
   <w:p>
     <w:pPr>
-      <w:pStyle w:val="Hlavika"/>
+      <w:pStyle w:val="Nagwek"/>
     </w:pPr>
   </w:p>
   <w:p>
     <w:pPr>
-      <w:pStyle w:val="Hlavika"/>
+      <w:pStyle w:val="Nagwek"/>
     </w:pPr>
   </w:p>
 </w:hdr>
 </file>
 
 <file path=word/numbering.xml><?xml version="1.0" encoding="utf-8"?>
-<w:numbering xmlns:wpc="http://schemas.microsoft.com/office/word/2010/wordprocessingCanvas" xmlns:mc="http://schemas.openxmlformats.org/markup-compatibility/2006" xmlns:o="urn:schemas-microsoft-com:office:office" xmlns:r="http://schemas.openxmlformats.org/officeDocument/2006/relationships" xmlns:m="http://schemas.openxmlformats.org/officeDocument/2006/math" xmlns:v="urn:schemas-microsoft-com:vml" xmlns:wp14="http://schemas.microsoft.com/office/word/2010/wordprocessingDrawing" xmlns:wp="http://schemas.openxmlformats.org/drawingml/2006/wordprocessingDrawing" xmlns:w10="urn:schemas-microsoft-com:office:word" xmlns:w="http://schemas.openxmlformats.org/wordprocessingml/2006/main" xmlns:w14="http://schemas.microsoft.com/office/word/2010/wordml" xmlns:wpg="http://schemas.microsoft.com/office/word/2010/wordprocessingGroup" xmlns:wpi="http://schemas.microsoft.com/office/word/2010/wordprocessingInk" xmlns:wne="http://schemas.microsoft.com/office/word/2006/wordml" xmlns:wps="http://schemas.microsoft.com/office/word/2010/wordprocessingShape" mc:Ignorable="w14 wp14">
-  <w:abstractNum w:abstractNumId="0">
+<w:numbering xmlns:wpc="http://schemas.microsoft.com/office/word/2010/wordprocessingCanvas" xmlns:cx="http://schemas.microsoft.com/office/drawing/2014/chartex" xmlns:cx1="http://schemas.microsoft.com/office/drawing/2015/9/8/chartex" xmlns:cx2="http://schemas.microsoft.com/office/drawing/2015/10/21/chartex" xmlns:cx3="http://schemas.microsoft.com/office/drawing/2016/5/9/chartex" xmlns:cx4="http://schemas.microsoft.com/office/drawing/2016/5/10/chartex" xmlns:cx5="http://schemas.microsoft.com/office/drawing/2016/5/11/chartex" xmlns:cx6="http://schemas.microsoft.com/office/drawing/2016/5/12/chartex" xmlns:cx7="http://schemas.microsoft.com/office/drawing/2016/5/13/chartex" xmlns:cx8="http://schemas.microsoft.com/office/drawing/2016/5/14/chartex" xmlns:mc="http://schemas.openxmlformats.org/markup-compatibility/2006" xmlns:aink="http://schemas.microsoft.com/office/drawing/2016/ink" xmlns:am3d="http://schemas.microsoft.com/office/drawing/2017/model3d" xmlns:o="urn:schemas-microsoft-com:office:office" xmlns:r="http://schemas.openxmlformats.org/officeDocument/2006/relationships" xmlns:m="http://schemas.openxmlformats.org/officeDocument/2006/math" xmlns:v="urn:schemas-microsoft-com:vml" xmlns:wp14="http://schemas.microsoft.com/office/word/2010/wordprocessingDrawing" xmlns:wp="http://schemas.openxmlformats.org/drawingml/2006/wordprocessingDrawing" xmlns:w10="urn:schemas-microsoft-com:office:word" xmlns:w="http://schemas.openxmlformats.org/wordprocessingml/2006/main" xmlns:w14="http://schemas.microsoft.com/office/word/2010/wordml" xmlns:w15="http://schemas.microsoft.com/office/word/2012/wordml" xmlns:w16cid="http://schemas.microsoft.com/office/word/2016/wordml/cid" xmlns:w16se="http://schemas.microsoft.com/office/word/2015/wordml/symex" xmlns:wpg="http://schemas.microsoft.com/office/word/2010/wordprocessingGroup" xmlns:wpi="http://schemas.microsoft.com/office/word/2010/wordprocessingInk" xmlns:wne="http://schemas.microsoft.com/office/word/2006/wordml" xmlns:wps="http://schemas.microsoft.com/office/word/2010/wordprocessingShape" mc:Ignorable="w14 w15 w16se w16cid wp14">
+  <w:abstractNum w:abstractNumId="0" w15:restartNumberingAfterBreak="0">
     <w:nsid w:val="FFFFFF88"/>
     <w:multiLevelType w:val="singleLevel"/>
     <w:tmpl w:val="D43239E2"/>
@@ -6861,7 +6919,7 @@
       </w:pPr>
     </w:lvl>
   </w:abstractNum>
-  <w:abstractNum w:abstractNumId="1">
+  <w:abstractNum w:abstractNumId="1" w15:restartNumberingAfterBreak="0">
     <w:nsid w:val="02CA205F"/>
     <w:multiLevelType w:val="hybridMultilevel"/>
     <w:tmpl w:val="38C2DF5E"/>
@@ -6974,7 +7032,7 @@
       </w:rPr>
     </w:lvl>
   </w:abstractNum>
-  <w:abstractNum w:abstractNumId="2">
+  <w:abstractNum w:abstractNumId="2" w15:restartNumberingAfterBreak="0">
     <w:nsid w:val="02D560D5"/>
     <w:multiLevelType w:val="hybridMultilevel"/>
     <w:tmpl w:val="24309008"/>
@@ -7087,7 +7145,7 @@
       </w:rPr>
     </w:lvl>
   </w:abstractNum>
-  <w:abstractNum w:abstractNumId="3">
+  <w:abstractNum w:abstractNumId="3" w15:restartNumberingAfterBreak="0">
     <w:nsid w:val="088B717E"/>
     <w:multiLevelType w:val="hybridMultilevel"/>
     <w:tmpl w:val="9510146C"/>
@@ -7200,7 +7258,7 @@
       </w:rPr>
     </w:lvl>
   </w:abstractNum>
-  <w:abstractNum w:abstractNumId="4">
+  <w:abstractNum w:abstractNumId="4" w15:restartNumberingAfterBreak="0">
     <w:nsid w:val="0A644DB8"/>
     <w:multiLevelType w:val="hybridMultilevel"/>
     <w:tmpl w:val="8166CAF2"/>
@@ -7313,7 +7371,7 @@
       </w:rPr>
     </w:lvl>
   </w:abstractNum>
-  <w:abstractNum w:abstractNumId="5">
+  <w:abstractNum w:abstractNumId="5" w15:restartNumberingAfterBreak="0">
     <w:nsid w:val="0F8350CF"/>
     <w:multiLevelType w:val="hybridMultilevel"/>
     <w:tmpl w:val="D584C31C"/>
@@ -7426,7 +7484,7 @@
       </w:rPr>
     </w:lvl>
   </w:abstractNum>
-  <w:abstractNum w:abstractNumId="6">
+  <w:abstractNum w:abstractNumId="6" w15:restartNumberingAfterBreak="0">
     <w:nsid w:val="1050122F"/>
     <w:multiLevelType w:val="hybridMultilevel"/>
     <w:tmpl w:val="A9D4D5B8"/>
@@ -7539,7 +7597,7 @@
       </w:rPr>
     </w:lvl>
   </w:abstractNum>
-  <w:abstractNum w:abstractNumId="7">
+  <w:abstractNum w:abstractNumId="7" w15:restartNumberingAfterBreak="0">
     <w:nsid w:val="1711125C"/>
     <w:multiLevelType w:val="hybridMultilevel"/>
     <w:tmpl w:val="220C7ECE"/>
@@ -7652,7 +7710,7 @@
       </w:rPr>
     </w:lvl>
   </w:abstractNum>
-  <w:abstractNum w:abstractNumId="8">
+  <w:abstractNum w:abstractNumId="8" w15:restartNumberingAfterBreak="0">
     <w:nsid w:val="190B684C"/>
     <w:multiLevelType w:val="multilevel"/>
     <w:tmpl w:val="04E630D4"/>
@@ -7765,7 +7823,7 @@
       </w:rPr>
     </w:lvl>
   </w:abstractNum>
-  <w:abstractNum w:abstractNumId="9">
+  <w:abstractNum w:abstractNumId="9" w15:restartNumberingAfterBreak="0">
     <w:nsid w:val="20627FE9"/>
     <w:multiLevelType w:val="hybridMultilevel"/>
     <w:tmpl w:val="CEE24DCC"/>
@@ -7851,7 +7909,7 @@
       </w:pPr>
     </w:lvl>
   </w:abstractNum>
-  <w:abstractNum w:abstractNumId="10">
+  <w:abstractNum w:abstractNumId="10" w15:restartNumberingAfterBreak="0">
     <w:nsid w:val="22EA1FC9"/>
     <w:multiLevelType w:val="hybridMultilevel"/>
     <w:tmpl w:val="2910CFB4"/>
@@ -7964,7 +8022,7 @@
       </w:rPr>
     </w:lvl>
   </w:abstractNum>
-  <w:abstractNum w:abstractNumId="11">
+  <w:abstractNum w:abstractNumId="11" w15:restartNumberingAfterBreak="0">
     <w:nsid w:val="250F657E"/>
     <w:multiLevelType w:val="hybridMultilevel"/>
     <w:tmpl w:val="B4746CCE"/>
@@ -8050,7 +8108,7 @@
       </w:pPr>
     </w:lvl>
   </w:abstractNum>
-  <w:abstractNum w:abstractNumId="12">
+  <w:abstractNum w:abstractNumId="12" w15:restartNumberingAfterBreak="0">
     <w:nsid w:val="272D1D97"/>
     <w:multiLevelType w:val="hybridMultilevel"/>
     <w:tmpl w:val="A35C9410"/>
@@ -8163,7 +8221,7 @@
       </w:rPr>
     </w:lvl>
   </w:abstractNum>
-  <w:abstractNum w:abstractNumId="13">
+  <w:abstractNum w:abstractNumId="13" w15:restartNumberingAfterBreak="0">
     <w:nsid w:val="27B86D45"/>
     <w:multiLevelType w:val="multilevel"/>
     <w:tmpl w:val="971CB05E"/>
@@ -8276,7 +8334,7 @@
       </w:rPr>
     </w:lvl>
   </w:abstractNum>
-  <w:abstractNum w:abstractNumId="14">
+  <w:abstractNum w:abstractNumId="14" w15:restartNumberingAfterBreak="0">
     <w:nsid w:val="28433C41"/>
     <w:multiLevelType w:val="hybridMultilevel"/>
     <w:tmpl w:val="967ECCB4"/>
@@ -8389,7 +8447,7 @@
       </w:rPr>
     </w:lvl>
   </w:abstractNum>
-  <w:abstractNum w:abstractNumId="15">
+  <w:abstractNum w:abstractNumId="15" w15:restartNumberingAfterBreak="0">
     <w:nsid w:val="2B4B0F78"/>
     <w:multiLevelType w:val="multilevel"/>
     <w:tmpl w:val="5570FFAE"/>
@@ -8509,7 +8567,7 @@
       </w:rPr>
     </w:lvl>
   </w:abstractNum>
-  <w:abstractNum w:abstractNumId="16">
+  <w:abstractNum w:abstractNumId="16" w15:restartNumberingAfterBreak="0">
     <w:nsid w:val="31E422E3"/>
     <w:multiLevelType w:val="hybridMultilevel"/>
     <w:tmpl w:val="2EC6B5F4"/>
@@ -8622,7 +8680,7 @@
       </w:rPr>
     </w:lvl>
   </w:abstractNum>
-  <w:abstractNum w:abstractNumId="17">
+  <w:abstractNum w:abstractNumId="17" w15:restartNumberingAfterBreak="0">
     <w:nsid w:val="34100B47"/>
     <w:multiLevelType w:val="multilevel"/>
     <w:tmpl w:val="B4A0FC78"/>
@@ -8735,7 +8793,7 @@
       </w:rPr>
     </w:lvl>
   </w:abstractNum>
-  <w:abstractNum w:abstractNumId="18">
+  <w:abstractNum w:abstractNumId="18" w15:restartNumberingAfterBreak="0">
     <w:nsid w:val="36AF1DE1"/>
     <w:multiLevelType w:val="hybridMultilevel"/>
     <w:tmpl w:val="04161848"/>
@@ -8821,7 +8879,7 @@
       </w:pPr>
     </w:lvl>
   </w:abstractNum>
-  <w:abstractNum w:abstractNumId="19">
+  <w:abstractNum w:abstractNumId="19" w15:restartNumberingAfterBreak="0">
     <w:nsid w:val="3E0A4316"/>
     <w:multiLevelType w:val="multilevel"/>
     <w:tmpl w:val="DFDCA636"/>
@@ -8934,7 +8992,7 @@
       </w:rPr>
     </w:lvl>
   </w:abstractNum>
-  <w:abstractNum w:abstractNumId="20">
+  <w:abstractNum w:abstractNumId="20" w15:restartNumberingAfterBreak="0">
     <w:nsid w:val="418B34AB"/>
     <w:multiLevelType w:val="hybridMultilevel"/>
     <w:tmpl w:val="6DF4C6D6"/>
@@ -9047,7 +9105,7 @@
       </w:rPr>
     </w:lvl>
   </w:abstractNum>
-  <w:abstractNum w:abstractNumId="21">
+  <w:abstractNum w:abstractNumId="21" w15:restartNumberingAfterBreak="0">
     <w:nsid w:val="441F233C"/>
     <w:multiLevelType w:val="hybridMultilevel"/>
     <w:tmpl w:val="F9A82954"/>
@@ -9160,7 +9218,7 @@
       </w:rPr>
     </w:lvl>
   </w:abstractNum>
-  <w:abstractNum w:abstractNumId="22">
+  <w:abstractNum w:abstractNumId="22" w15:restartNumberingAfterBreak="0">
     <w:nsid w:val="4B9B3A5D"/>
     <w:multiLevelType w:val="hybridMultilevel"/>
     <w:tmpl w:val="97B0CA5E"/>
@@ -9273,7 +9331,7 @@
       </w:rPr>
     </w:lvl>
   </w:abstractNum>
-  <w:abstractNum w:abstractNumId="23">
+  <w:abstractNum w:abstractNumId="23" w15:restartNumberingAfterBreak="0">
     <w:nsid w:val="4C262132"/>
     <w:multiLevelType w:val="hybridMultilevel"/>
     <w:tmpl w:val="59AC867C"/>
@@ -9386,7 +9444,7 @@
       </w:rPr>
     </w:lvl>
   </w:abstractNum>
-  <w:abstractNum w:abstractNumId="24">
+  <w:abstractNum w:abstractNumId="24" w15:restartNumberingAfterBreak="0">
     <w:nsid w:val="51AA3A79"/>
     <w:multiLevelType w:val="hybridMultilevel"/>
     <w:tmpl w:val="E4960046"/>
@@ -9499,7 +9557,7 @@
       </w:rPr>
     </w:lvl>
   </w:abstractNum>
-  <w:abstractNum w:abstractNumId="25">
+  <w:abstractNum w:abstractNumId="25" w15:restartNumberingAfterBreak="0">
     <w:nsid w:val="54213F65"/>
     <w:multiLevelType w:val="hybridMultilevel"/>
     <w:tmpl w:val="9C4CB3AE"/>
@@ -9585,7 +9643,7 @@
       </w:pPr>
     </w:lvl>
   </w:abstractNum>
-  <w:abstractNum w:abstractNumId="26">
+  <w:abstractNum w:abstractNumId="26" w15:restartNumberingAfterBreak="0">
     <w:nsid w:val="5A622229"/>
     <w:multiLevelType w:val="hybridMultilevel"/>
     <w:tmpl w:val="92CACFF8"/>
@@ -9698,14 +9756,14 @@
       </w:rPr>
     </w:lvl>
   </w:abstractNum>
-  <w:abstractNum w:abstractNumId="27">
+  <w:abstractNum w:abstractNumId="27" w15:restartNumberingAfterBreak="0">
     <w:nsid w:val="61344C8A"/>
     <w:multiLevelType w:val="multilevel"/>
     <w:tmpl w:val="BCCEDA84"/>
     <w:lvl w:ilvl="0">
       <w:start w:val="1"/>
       <w:numFmt w:val="decimal"/>
-      <w:pStyle w:val="Nadpis1"/>
+      <w:pStyle w:val="Nagwek1"/>
       <w:lvlText w:val="%1"/>
       <w:lvlJc w:val="left"/>
       <w:pPr>
@@ -9718,7 +9776,7 @@
     <w:lvl w:ilvl="1">
       <w:start w:val="1"/>
       <w:numFmt w:val="decimal"/>
-      <w:pStyle w:val="Nadpis2"/>
+      <w:pStyle w:val="Nagwek2"/>
       <w:lvlText w:val="%1.%2"/>
       <w:lvlJc w:val="left"/>
       <w:pPr>
@@ -9732,7 +9790,7 @@
     <w:lvl w:ilvl="2">
       <w:start w:val="1"/>
       <w:numFmt w:val="decimal"/>
-      <w:pStyle w:val="Nadpis3"/>
+      <w:pStyle w:val="Nagwek3"/>
       <w:lvlText w:val="%1.%2.%3"/>
       <w:lvlJc w:val="left"/>
       <w:pPr>
@@ -9745,7 +9803,7 @@
     <w:lvl w:ilvl="3">
       <w:start w:val="1"/>
       <w:numFmt w:val="decimal"/>
-      <w:pStyle w:val="Nadpis4"/>
+      <w:pStyle w:val="Nagwek4"/>
       <w:lvlText w:val="%1.%2.%3.%4"/>
       <w:lvlJc w:val="left"/>
       <w:pPr>
@@ -9758,7 +9816,7 @@
     <w:lvl w:ilvl="4">
       <w:start w:val="1"/>
       <w:numFmt w:val="decimal"/>
-      <w:pStyle w:val="Nadpis5"/>
+      <w:pStyle w:val="Nagwek5"/>
       <w:lvlText w:val="%1.%2.%3.%4.%5"/>
       <w:lvlJc w:val="left"/>
       <w:pPr>
@@ -9771,7 +9829,7 @@
     <w:lvl w:ilvl="5">
       <w:start w:val="1"/>
       <w:numFmt w:val="decimal"/>
-      <w:pStyle w:val="Nadpis6"/>
+      <w:pStyle w:val="Nagwek6"/>
       <w:lvlText w:val="%1.%2.%3.%4.%5.%6"/>
       <w:lvlJc w:val="left"/>
       <w:pPr>
@@ -9784,7 +9842,7 @@
     <w:lvl w:ilvl="6">
       <w:start w:val="1"/>
       <w:numFmt w:val="decimal"/>
-      <w:pStyle w:val="Nadpis7"/>
+      <w:pStyle w:val="Nagwek7"/>
       <w:lvlText w:val="%1.%2.%3.%4.%5.%6.%7"/>
       <w:lvlJc w:val="left"/>
       <w:pPr>
@@ -9797,7 +9855,7 @@
     <w:lvl w:ilvl="7">
       <w:start w:val="1"/>
       <w:numFmt w:val="decimal"/>
-      <w:pStyle w:val="Nadpis8"/>
+      <w:pStyle w:val="Nagwek8"/>
       <w:lvlText w:val="%1.%2.%3.%4.%5.%6.%7.%8"/>
       <w:lvlJc w:val="left"/>
       <w:pPr>
@@ -9810,7 +9868,7 @@
     <w:lvl w:ilvl="8">
       <w:start w:val="1"/>
       <w:numFmt w:val="decimal"/>
-      <w:pStyle w:val="Nadpis9"/>
+      <w:pStyle w:val="Nagwek9"/>
       <w:lvlText w:val="%1.%2.%3.%4.%5.%6.%7.%8.%9"/>
       <w:lvlJc w:val="left"/>
       <w:pPr>
@@ -9821,7 +9879,7 @@
       </w:rPr>
     </w:lvl>
   </w:abstractNum>
-  <w:abstractNum w:abstractNumId="28">
+  <w:abstractNum w:abstractNumId="28" w15:restartNumberingAfterBreak="0">
     <w:nsid w:val="654544AE"/>
     <w:multiLevelType w:val="multilevel"/>
     <w:tmpl w:val="F678EEA0"/>
@@ -9934,7 +9992,7 @@
       </w:rPr>
     </w:lvl>
   </w:abstractNum>
-  <w:abstractNum w:abstractNumId="29">
+  <w:abstractNum w:abstractNumId="29" w15:restartNumberingAfterBreak="0">
     <w:nsid w:val="688513FC"/>
     <w:multiLevelType w:val="hybridMultilevel"/>
     <w:tmpl w:val="C95A31CE"/>
@@ -10047,7 +10105,7 @@
       </w:rPr>
     </w:lvl>
   </w:abstractNum>
-  <w:abstractNum w:abstractNumId="30">
+  <w:abstractNum w:abstractNumId="30" w15:restartNumberingAfterBreak="0">
     <w:nsid w:val="6A227A4E"/>
     <w:multiLevelType w:val="hybridMultilevel"/>
     <w:tmpl w:val="AE825E76"/>
@@ -10160,7 +10218,7 @@
       </w:rPr>
     </w:lvl>
   </w:abstractNum>
-  <w:abstractNum w:abstractNumId="31">
+  <w:abstractNum w:abstractNumId="31" w15:restartNumberingAfterBreak="0">
     <w:nsid w:val="6CD03F13"/>
     <w:multiLevelType w:val="hybridMultilevel"/>
     <w:tmpl w:val="E138D460"/>
@@ -10273,7 +10331,7 @@
       </w:rPr>
     </w:lvl>
   </w:abstractNum>
-  <w:abstractNum w:abstractNumId="32">
+  <w:abstractNum w:abstractNumId="32" w15:restartNumberingAfterBreak="0">
     <w:nsid w:val="6EAB56AA"/>
     <w:multiLevelType w:val="hybridMultilevel"/>
     <w:tmpl w:val="DD664ECE"/>
@@ -10386,7 +10444,7 @@
       </w:rPr>
     </w:lvl>
   </w:abstractNum>
-  <w:abstractNum w:abstractNumId="33">
+  <w:abstractNum w:abstractNumId="33" w15:restartNumberingAfterBreak="0">
     <w:nsid w:val="6F891BE2"/>
     <w:multiLevelType w:val="hybridMultilevel"/>
     <w:tmpl w:val="C44E64DE"/>
@@ -10472,7 +10530,7 @@
       </w:pPr>
     </w:lvl>
   </w:abstractNum>
-  <w:abstractNum w:abstractNumId="34">
+  <w:abstractNum w:abstractNumId="34" w15:restartNumberingAfterBreak="0">
     <w:nsid w:val="71837E12"/>
     <w:multiLevelType w:val="hybridMultilevel"/>
     <w:tmpl w:val="78B06EDE"/>
@@ -10558,7 +10616,7 @@
       </w:pPr>
     </w:lvl>
   </w:abstractNum>
-  <w:abstractNum w:abstractNumId="35">
+  <w:abstractNum w:abstractNumId="35" w15:restartNumberingAfterBreak="0">
     <w:nsid w:val="72685691"/>
     <w:multiLevelType w:val="hybridMultilevel"/>
     <w:tmpl w:val="99F0F1A4"/>
@@ -10644,7 +10702,7 @@
       </w:pPr>
     </w:lvl>
   </w:abstractNum>
-  <w:abstractNum w:abstractNumId="36">
+  <w:abstractNum w:abstractNumId="36" w15:restartNumberingAfterBreak="0">
     <w:nsid w:val="748970EC"/>
     <w:multiLevelType w:val="hybridMultilevel"/>
     <w:tmpl w:val="A01E3A28"/>
@@ -10757,7 +10815,7 @@
       </w:rPr>
     </w:lvl>
   </w:abstractNum>
-  <w:abstractNum w:abstractNumId="37">
+  <w:abstractNum w:abstractNumId="37" w15:restartNumberingAfterBreak="0">
     <w:nsid w:val="756F0782"/>
     <w:multiLevelType w:val="hybridMultilevel"/>
     <w:tmpl w:val="5D96B69C"/>
@@ -10870,14 +10928,14 @@
       </w:rPr>
     </w:lvl>
   </w:abstractNum>
-  <w:abstractNum w:abstractNumId="38">
+  <w:abstractNum w:abstractNumId="38" w15:restartNumberingAfterBreak="0">
     <w:nsid w:val="7E20588C"/>
     <w:multiLevelType w:val="multilevel"/>
     <w:tmpl w:val="51246668"/>
     <w:lvl w:ilvl="0">
       <w:start w:val="1"/>
       <w:numFmt w:val="decimal"/>
-      <w:pStyle w:val="slovanzoznam"/>
+      <w:pStyle w:val="Listanumerowana"/>
       <w:lvlText w:val="%1."/>
       <w:lvlJc w:val="left"/>
       <w:pPr>
@@ -10984,14 +11042,14 @@
       </w:rPr>
     </w:lvl>
   </w:abstractNum>
-  <w:abstractNum w:abstractNumId="39">
+  <w:abstractNum w:abstractNumId="39" w15:restartNumberingAfterBreak="0">
     <w:nsid w:val="7FB354B8"/>
     <w:multiLevelType w:val="multilevel"/>
     <w:tmpl w:val="0F44F1D6"/>
     <w:lvl w:ilvl="0">
       <w:start w:val="1"/>
       <w:numFmt w:val="bullet"/>
-      <w:pStyle w:val="Zoznamsodrkami"/>
+      <w:pStyle w:val="Listapunktowana"/>
       <w:lvlText w:val="–"/>
       <w:lvlJc w:val="left"/>
       <w:pPr>
@@ -11238,7 +11296,7 @@
 </file>
 
 <file path=word/styles.xml><?xml version="1.0" encoding="utf-8"?>
-<w:styles xmlns:mc="http://schemas.openxmlformats.org/markup-compatibility/2006" xmlns:r="http://schemas.openxmlformats.org/officeDocument/2006/relationships" xmlns:w="http://schemas.openxmlformats.org/wordprocessingml/2006/main" xmlns:w14="http://schemas.microsoft.com/office/word/2010/wordml" mc:Ignorable="w14">
+<w:styles xmlns:mc="http://schemas.openxmlformats.org/markup-compatibility/2006" xmlns:r="http://schemas.openxmlformats.org/officeDocument/2006/relationships" xmlns:w="http://schemas.openxmlformats.org/wordprocessingml/2006/main" xmlns:w14="http://schemas.microsoft.com/office/word/2010/wordml" xmlns:w15="http://schemas.microsoft.com/office/word/2012/wordml" xmlns:w16cid="http://schemas.microsoft.com/office/word/2016/wordml/cid" xmlns:w16se="http://schemas.microsoft.com/office/word/2015/wordml/symex" mc:Ignorable="w14 w15 w16se w16cid">
   <w:docDefaults>
     <w:rPrDefault>
       <w:rPr>
@@ -11254,148 +11312,384 @@
       </w:pPr>
     </w:pPrDefault>
   </w:docDefaults>
-  <w:latentStyles w:defLockedState="0" w:defUIPriority="99" w:defSemiHidden="1" w:defUnhideWhenUsed="1" w:defQFormat="0" w:count="267">
-    <w:lsdException w:name="Normal" w:semiHidden="0" w:uiPriority="0" w:unhideWhenUsed="0" w:qFormat="1"/>
-    <w:lsdException w:name="heading 1" w:semiHidden="0" w:uiPriority="9" w:unhideWhenUsed="0" w:qFormat="1"/>
-    <w:lsdException w:name="heading 2" w:uiPriority="1" w:qFormat="1"/>
-    <w:lsdException w:name="heading 3" w:uiPriority="1" w:qFormat="1"/>
-    <w:lsdException w:name="heading 4" w:uiPriority="1" w:qFormat="1"/>
-    <w:lsdException w:name="heading 5" w:uiPriority="1" w:qFormat="1"/>
-    <w:lsdException w:name="heading 6" w:uiPriority="1" w:qFormat="1"/>
-    <w:lsdException w:name="heading 7" w:uiPriority="1" w:qFormat="1"/>
-    <w:lsdException w:name="heading 8" w:uiPriority="1" w:qFormat="1"/>
-    <w:lsdException w:name="heading 9" w:uiPriority="1" w:qFormat="1"/>
-    <w:lsdException w:name="toc 1" w:uiPriority="39"/>
-    <w:lsdException w:name="toc 2" w:uiPriority="39"/>
-    <w:lsdException w:name="toc 3" w:uiPriority="39"/>
-    <w:lsdException w:name="toc 4" w:uiPriority="39"/>
-    <w:lsdException w:name="toc 5" w:uiPriority="39"/>
-    <w:lsdException w:name="toc 6" w:uiPriority="39"/>
-    <w:lsdException w:name="toc 7" w:uiPriority="39"/>
-    <w:lsdException w:name="toc 8" w:uiPriority="39"/>
-    <w:lsdException w:name="toc 9" w:uiPriority="39"/>
-    <w:lsdException w:name="header" w:uiPriority="21"/>
-    <w:lsdException w:name="caption" w:uiPriority="35" w:qFormat="1"/>
-    <w:lsdException w:name="List Bullet" w:uiPriority="2" w:qFormat="1"/>
-    <w:lsdException w:name="List Number" w:uiPriority="2" w:qFormat="1"/>
-    <w:lsdException w:name="Title" w:semiHidden="0" w:uiPriority="10" w:unhideWhenUsed="0" w:qFormat="1"/>
-    <w:lsdException w:name="Default Paragraph Font" w:uiPriority="1"/>
-    <w:lsdException w:name="Subtitle" w:semiHidden="0" w:uiPriority="11" w:unhideWhenUsed="0" w:qFormat="1"/>
-    <w:lsdException w:name="Strong" w:semiHidden="0" w:uiPriority="22" w:unhideWhenUsed="0" w:qFormat="1"/>
-    <w:lsdException w:name="Emphasis" w:semiHidden="0" w:uiPriority="20" w:unhideWhenUsed="0" w:qFormat="1"/>
-    <w:lsdException w:name="Table Grid" w:semiHidden="0" w:uiPriority="59" w:unhideWhenUsed="0"/>
-    <w:lsdException w:name="Placeholder Text" w:unhideWhenUsed="0"/>
-    <w:lsdException w:name="No Spacing" w:semiHidden="0" w:uiPriority="1" w:unhideWhenUsed="0" w:qFormat="1"/>
-    <w:lsdException w:name="Light Shading" w:semiHidden="0" w:uiPriority="60" w:unhideWhenUsed="0"/>
-    <w:lsdException w:name="Light List" w:semiHidden="0" w:uiPriority="61" w:unhideWhenUsed="0"/>
-    <w:lsdException w:name="Light Grid" w:semiHidden="0" w:uiPriority="62" w:unhideWhenUsed="0"/>
-    <w:lsdException w:name="Medium Shading 1" w:semiHidden="0" w:uiPriority="63" w:unhideWhenUsed="0"/>
-    <w:lsdException w:name="Medium Shading 2" w:semiHidden="0" w:uiPriority="64" w:unhideWhenUsed="0"/>
-    <w:lsdException w:name="Medium List 1" w:semiHidden="0" w:uiPriority="65" w:unhideWhenUsed="0"/>
-    <w:lsdException w:name="Medium List 2" w:semiHidden="0" w:uiPriority="66" w:unhideWhenUsed="0"/>
-    <w:lsdException w:name="Medium Grid 1" w:semiHidden="0" w:uiPriority="67" w:unhideWhenUsed="0"/>
-    <w:lsdException w:name="Medium Grid 2" w:semiHidden="0" w:uiPriority="68" w:unhideWhenUsed="0"/>
-    <w:lsdException w:name="Medium Grid 3" w:semiHidden="0" w:uiPriority="69" w:unhideWhenUsed="0"/>
-    <w:lsdException w:name="Dark List" w:semiHidden="0" w:uiPriority="70" w:unhideWhenUsed="0"/>
-    <w:lsdException w:name="Colorful Shading" w:semiHidden="0" w:uiPriority="71" w:unhideWhenUsed="0"/>
-    <w:lsdException w:name="Colorful List" w:semiHidden="0" w:uiPriority="72" w:unhideWhenUsed="0"/>
-    <w:lsdException w:name="Colorful Grid" w:semiHidden="0" w:uiPriority="73" w:unhideWhenUsed="0"/>
-    <w:lsdException w:name="Light Shading Accent 1" w:semiHidden="0" w:uiPriority="60" w:unhideWhenUsed="0"/>
-    <w:lsdException w:name="Light List Accent 1" w:semiHidden="0" w:uiPriority="61" w:unhideWhenUsed="0"/>
-    <w:lsdException w:name="Light Grid Accent 1" w:semiHidden="0" w:uiPriority="62" w:unhideWhenUsed="0"/>
-    <w:lsdException w:name="Medium Shading 1 Accent 1" w:semiHidden="0" w:uiPriority="63" w:unhideWhenUsed="0"/>
-    <w:lsdException w:name="Medium Shading 2 Accent 1" w:semiHidden="0" w:uiPriority="64" w:unhideWhenUsed="0"/>
-    <w:lsdException w:name="Medium List 1 Accent 1" w:semiHidden="0" w:uiPriority="65" w:unhideWhenUsed="0"/>
-    <w:lsdException w:name="Revision" w:unhideWhenUsed="0"/>
-    <w:lsdException w:name="List Paragraph" w:semiHidden="0" w:uiPriority="34" w:unhideWhenUsed="0" w:qFormat="1"/>
-    <w:lsdException w:name="Quote" w:semiHidden="0" w:uiPriority="29" w:unhideWhenUsed="0" w:qFormat="1"/>
-    <w:lsdException w:name="Intense Quote" w:semiHidden="0" w:uiPriority="30" w:unhideWhenUsed="0" w:qFormat="1"/>
-    <w:lsdException w:name="Medium List 2 Accent 1" w:semiHidden="0" w:uiPriority="66" w:unhideWhenUsed="0"/>
-    <w:lsdException w:name="Medium Grid 1 Accent 1" w:semiHidden="0" w:uiPriority="67" w:unhideWhenUsed="0"/>
-    <w:lsdException w:name="Medium Grid 2 Accent 1" w:semiHidden="0" w:uiPriority="68" w:unhideWhenUsed="0"/>
-    <w:lsdException w:name="Medium Grid 3 Accent 1" w:semiHidden="0" w:uiPriority="69" w:unhideWhenUsed="0"/>
-    <w:lsdException w:name="Dark List Accent 1" w:semiHidden="0" w:uiPriority="70" w:unhideWhenUsed="0"/>
-    <w:lsdException w:name="Colorful Shading Accent 1" w:semiHidden="0" w:uiPriority="71" w:unhideWhenUsed="0"/>
-    <w:lsdException w:name="Colorful List Accent 1" w:semiHidden="0" w:uiPriority="72" w:unhideWhenUsed="0"/>
-    <w:lsdException w:name="Colorful Grid Accent 1" w:semiHidden="0" w:uiPriority="73" w:unhideWhenUsed="0"/>
-    <w:lsdException w:name="Light Shading Accent 2" w:semiHidden="0" w:uiPriority="60" w:unhideWhenUsed="0"/>
-    <w:lsdException w:name="Light List Accent 2" w:semiHidden="0" w:uiPriority="61" w:unhideWhenUsed="0"/>
-    <w:lsdException w:name="Light Grid Accent 2" w:semiHidden="0" w:uiPriority="62" w:unhideWhenUsed="0"/>
-    <w:lsdException w:name="Medium Shading 1 Accent 2" w:semiHidden="0" w:uiPriority="63" w:unhideWhenUsed="0"/>
-    <w:lsdException w:name="Medium Shading 2 Accent 2" w:semiHidden="0" w:uiPriority="64" w:unhideWhenUsed="0"/>
-    <w:lsdException w:name="Medium List 1 Accent 2" w:semiHidden="0" w:uiPriority="65" w:unhideWhenUsed="0"/>
-    <w:lsdException w:name="Medium List 2 Accent 2" w:semiHidden="0" w:uiPriority="66" w:unhideWhenUsed="0"/>
-    <w:lsdException w:name="Medium Grid 1 Accent 2" w:semiHidden="0" w:uiPriority="67" w:unhideWhenUsed="0"/>
-    <w:lsdException w:name="Medium Grid 2 Accent 2" w:semiHidden="0" w:uiPriority="68" w:unhideWhenUsed="0"/>
-    <w:lsdException w:name="Medium Grid 3 Accent 2" w:semiHidden="0" w:uiPriority="69" w:unhideWhenUsed="0"/>
-    <w:lsdException w:name="Dark List Accent 2" w:semiHidden="0" w:uiPriority="70" w:unhideWhenUsed="0"/>
-    <w:lsdException w:name="Colorful Shading Accent 2" w:semiHidden="0" w:uiPriority="71" w:unhideWhenUsed="0"/>
-    <w:lsdException w:name="Colorful List Accent 2" w:semiHidden="0" w:uiPriority="72" w:unhideWhenUsed="0"/>
-    <w:lsdException w:name="Colorful Grid Accent 2" w:semiHidden="0" w:uiPriority="73" w:unhideWhenUsed="0"/>
-    <w:lsdException w:name="Light Shading Accent 3" w:semiHidden="0" w:uiPriority="60" w:unhideWhenUsed="0"/>
-    <w:lsdException w:name="Light List Accent 3" w:semiHidden="0" w:uiPriority="61" w:unhideWhenUsed="0"/>
-    <w:lsdException w:name="Light Grid Accent 3" w:semiHidden="0" w:uiPriority="62" w:unhideWhenUsed="0"/>
-    <w:lsdException w:name="Medium Shading 1 Accent 3" w:semiHidden="0" w:uiPriority="63" w:unhideWhenUsed="0"/>
-    <w:lsdException w:name="Medium Shading 2 Accent 3" w:semiHidden="0" w:uiPriority="64" w:unhideWhenUsed="0"/>
-    <w:lsdException w:name="Medium List 1 Accent 3" w:semiHidden="0" w:uiPriority="65" w:unhideWhenUsed="0"/>
-    <w:lsdException w:name="Medium List 2 Accent 3" w:semiHidden="0" w:uiPriority="66" w:unhideWhenUsed="0"/>
-    <w:lsdException w:name="Medium Grid 1 Accent 3" w:semiHidden="0" w:uiPriority="67" w:unhideWhenUsed="0"/>
-    <w:lsdException w:name="Medium Grid 2 Accent 3" w:semiHidden="0" w:uiPriority="68" w:unhideWhenUsed="0"/>
-    <w:lsdException w:name="Medium Grid 3 Accent 3" w:semiHidden="0" w:uiPriority="69" w:unhideWhenUsed="0"/>
-    <w:lsdException w:name="Dark List Accent 3" w:semiHidden="0" w:uiPriority="70" w:unhideWhenUsed="0"/>
-    <w:lsdException w:name="Colorful Shading Accent 3" w:semiHidden="0" w:uiPriority="71" w:unhideWhenUsed="0"/>
-    <w:lsdException w:name="Colorful List Accent 3" w:semiHidden="0" w:uiPriority="72" w:unhideWhenUsed="0"/>
-    <w:lsdException w:name="Colorful Grid Accent 3" w:semiHidden="0" w:uiPriority="73" w:unhideWhenUsed="0"/>
-    <w:lsdException w:name="Light Shading Accent 4" w:semiHidden="0" w:uiPriority="60" w:unhideWhenUsed="0"/>
-    <w:lsdException w:name="Light List Accent 4" w:semiHidden="0" w:uiPriority="61" w:unhideWhenUsed="0"/>
-    <w:lsdException w:name="Light Grid Accent 4" w:semiHidden="0" w:uiPriority="62" w:unhideWhenUsed="0"/>
-    <w:lsdException w:name="Medium Shading 1 Accent 4" w:semiHidden="0" w:uiPriority="63" w:unhideWhenUsed="0"/>
-    <w:lsdException w:name="Medium Shading 2 Accent 4" w:semiHidden="0" w:uiPriority="64" w:unhideWhenUsed="0"/>
-    <w:lsdException w:name="Medium List 1 Accent 4" w:semiHidden="0" w:uiPriority="65" w:unhideWhenUsed="0"/>
-    <w:lsdException w:name="Medium List 2 Accent 4" w:semiHidden="0" w:uiPriority="66" w:unhideWhenUsed="0"/>
-    <w:lsdException w:name="Medium Grid 1 Accent 4" w:semiHidden="0" w:uiPriority="67" w:unhideWhenUsed="0"/>
-    <w:lsdException w:name="Medium Grid 2 Accent 4" w:semiHidden="0" w:uiPriority="68" w:unhideWhenUsed="0"/>
-    <w:lsdException w:name="Medium Grid 3 Accent 4" w:semiHidden="0" w:uiPriority="69" w:unhideWhenUsed="0"/>
-    <w:lsdException w:name="Dark List Accent 4" w:semiHidden="0" w:uiPriority="70" w:unhideWhenUsed="0"/>
-    <w:lsdException w:name="Colorful Shading Accent 4" w:semiHidden="0" w:uiPriority="71" w:unhideWhenUsed="0"/>
-    <w:lsdException w:name="Colorful List Accent 4" w:semiHidden="0" w:uiPriority="72" w:unhideWhenUsed="0"/>
-    <w:lsdException w:name="Colorful Grid Accent 4" w:semiHidden="0" w:uiPriority="73" w:unhideWhenUsed="0"/>
-    <w:lsdException w:name="Light Shading Accent 5" w:semiHidden="0" w:uiPriority="60" w:unhideWhenUsed="0"/>
-    <w:lsdException w:name="Light List Accent 5" w:semiHidden="0" w:uiPriority="61" w:unhideWhenUsed="0"/>
-    <w:lsdException w:name="Light Grid Accent 5" w:semiHidden="0" w:uiPriority="62" w:unhideWhenUsed="0"/>
-    <w:lsdException w:name="Medium Shading 1 Accent 5" w:semiHidden="0" w:uiPriority="63" w:unhideWhenUsed="0"/>
-    <w:lsdException w:name="Medium Shading 2 Accent 5" w:semiHidden="0" w:uiPriority="64" w:unhideWhenUsed="0"/>
-    <w:lsdException w:name="Medium List 1 Accent 5" w:semiHidden="0" w:uiPriority="65" w:unhideWhenUsed="0"/>
-    <w:lsdException w:name="Medium List 2 Accent 5" w:semiHidden="0" w:uiPriority="66" w:unhideWhenUsed="0"/>
-    <w:lsdException w:name="Medium Grid 1 Accent 5" w:semiHidden="0" w:uiPriority="67" w:unhideWhenUsed="0"/>
-    <w:lsdException w:name="Medium Grid 2 Accent 5" w:semiHidden="0" w:uiPriority="68" w:unhideWhenUsed="0"/>
-    <w:lsdException w:name="Medium Grid 3 Accent 5" w:semiHidden="0" w:uiPriority="69" w:unhideWhenUsed="0"/>
-    <w:lsdException w:name="Dark List Accent 5" w:semiHidden="0" w:uiPriority="70" w:unhideWhenUsed="0"/>
-    <w:lsdException w:name="Colorful Shading Accent 5" w:semiHidden="0" w:uiPriority="71" w:unhideWhenUsed="0"/>
-    <w:lsdException w:name="Colorful List Accent 5" w:semiHidden="0" w:uiPriority="72" w:unhideWhenUsed="0"/>
-    <w:lsdException w:name="Colorful Grid Accent 5" w:semiHidden="0" w:uiPriority="73" w:unhideWhenUsed="0"/>
-    <w:lsdException w:name="Light Shading Accent 6" w:semiHidden="0" w:uiPriority="60" w:unhideWhenUsed="0"/>
-    <w:lsdException w:name="Light List Accent 6" w:semiHidden="0" w:uiPriority="61" w:unhideWhenUsed="0"/>
-    <w:lsdException w:name="Light Grid Accent 6" w:semiHidden="0" w:uiPriority="62" w:unhideWhenUsed="0"/>
-    <w:lsdException w:name="Medium Shading 1 Accent 6" w:semiHidden="0" w:uiPriority="63" w:unhideWhenUsed="0"/>
-    <w:lsdException w:name="Medium Shading 2 Accent 6" w:semiHidden="0" w:uiPriority="64" w:unhideWhenUsed="0"/>
-    <w:lsdException w:name="Medium List 1 Accent 6" w:semiHidden="0" w:uiPriority="65" w:unhideWhenUsed="0"/>
-    <w:lsdException w:name="Medium List 2 Accent 6" w:semiHidden="0" w:uiPriority="66" w:unhideWhenUsed="0"/>
-    <w:lsdException w:name="Medium Grid 1 Accent 6" w:semiHidden="0" w:uiPriority="67" w:unhideWhenUsed="0"/>
-    <w:lsdException w:name="Medium Grid 2 Accent 6" w:semiHidden="0" w:uiPriority="68" w:unhideWhenUsed="0"/>
-    <w:lsdException w:name="Medium Grid 3 Accent 6" w:semiHidden="0" w:uiPriority="69" w:unhideWhenUsed="0"/>
-    <w:lsdException w:name="Dark List Accent 6" w:semiHidden="0" w:uiPriority="70" w:unhideWhenUsed="0"/>
-    <w:lsdException w:name="Colorful Shading Accent 6" w:semiHidden="0" w:uiPriority="71" w:unhideWhenUsed="0"/>
-    <w:lsdException w:name="Colorful List Accent 6" w:semiHidden="0" w:uiPriority="72" w:unhideWhenUsed="0"/>
-    <w:lsdException w:name="Colorful Grid Accent 6" w:semiHidden="0" w:uiPriority="73" w:unhideWhenUsed="0"/>
-    <w:lsdException w:name="Subtle Emphasis" w:semiHidden="0" w:uiPriority="19" w:unhideWhenUsed="0" w:qFormat="1"/>
-    <w:lsdException w:name="Intense Emphasis" w:semiHidden="0" w:uiPriority="21" w:unhideWhenUsed="0" w:qFormat="1"/>
-    <w:lsdException w:name="Subtle Reference" w:semiHidden="0" w:uiPriority="31" w:unhideWhenUsed="0" w:qFormat="1"/>
-    <w:lsdException w:name="Intense Reference" w:semiHidden="0" w:uiPriority="32" w:unhideWhenUsed="0" w:qFormat="1"/>
-    <w:lsdException w:name="Book Title" w:semiHidden="0" w:uiPriority="33" w:unhideWhenUsed="0" w:qFormat="1"/>
-    <w:lsdException w:name="TOC Heading" w:uiPriority="39" w:qFormat="1"/>
+  <w:latentStyles w:defLockedState="0" w:defUIPriority="99" w:defSemiHidden="0" w:defUnhideWhenUsed="0" w:defQFormat="0" w:count="375">
+    <w:lsdException w:name="Normal" w:uiPriority="0" w:qFormat="1"/>
+    <w:lsdException w:name="heading 1" w:uiPriority="9" w:qFormat="1"/>
+    <w:lsdException w:name="heading 2" w:semiHidden="1" w:uiPriority="1" w:unhideWhenUsed="1" w:qFormat="1"/>
+    <w:lsdException w:name="heading 3" w:semiHidden="1" w:uiPriority="1" w:unhideWhenUsed="1" w:qFormat="1"/>
+    <w:lsdException w:name="heading 4" w:semiHidden="1" w:uiPriority="1" w:unhideWhenUsed="1" w:qFormat="1"/>
+    <w:lsdException w:name="heading 5" w:semiHidden="1" w:uiPriority="1" w:unhideWhenUsed="1" w:qFormat="1"/>
+    <w:lsdException w:name="heading 6" w:semiHidden="1" w:uiPriority="1" w:unhideWhenUsed="1" w:qFormat="1"/>
+    <w:lsdException w:name="heading 7" w:semiHidden="1" w:uiPriority="1" w:unhideWhenUsed="1" w:qFormat="1"/>
+    <w:lsdException w:name="heading 8" w:semiHidden="1" w:uiPriority="1" w:unhideWhenUsed="1" w:qFormat="1"/>
+    <w:lsdException w:name="heading 9" w:semiHidden="1" w:uiPriority="1" w:unhideWhenUsed="1" w:qFormat="1"/>
+    <w:lsdException w:name="index 1" w:semiHidden="1" w:unhideWhenUsed="1"/>
+    <w:lsdException w:name="index 2" w:semiHidden="1" w:unhideWhenUsed="1"/>
+    <w:lsdException w:name="index 3" w:semiHidden="1" w:unhideWhenUsed="1"/>
+    <w:lsdException w:name="index 4" w:semiHidden="1" w:unhideWhenUsed="1"/>
+    <w:lsdException w:name="index 5" w:semiHidden="1" w:unhideWhenUsed="1"/>
+    <w:lsdException w:name="index 6" w:semiHidden="1" w:unhideWhenUsed="1"/>
+    <w:lsdException w:name="index 7" w:semiHidden="1" w:unhideWhenUsed="1"/>
+    <w:lsdException w:name="index 8" w:semiHidden="1" w:unhideWhenUsed="1"/>
+    <w:lsdException w:name="index 9" w:semiHidden="1" w:unhideWhenUsed="1"/>
+    <w:lsdException w:name="toc 1" w:semiHidden="1" w:uiPriority="39" w:unhideWhenUsed="1"/>
+    <w:lsdException w:name="toc 2" w:semiHidden="1" w:uiPriority="39" w:unhideWhenUsed="1"/>
+    <w:lsdException w:name="toc 3" w:semiHidden="1" w:uiPriority="39" w:unhideWhenUsed="1"/>
+    <w:lsdException w:name="toc 4" w:semiHidden="1" w:uiPriority="39" w:unhideWhenUsed="1"/>
+    <w:lsdException w:name="toc 5" w:semiHidden="1" w:uiPriority="39" w:unhideWhenUsed="1"/>
+    <w:lsdException w:name="toc 6" w:semiHidden="1" w:uiPriority="39" w:unhideWhenUsed="1"/>
+    <w:lsdException w:name="toc 7" w:semiHidden="1" w:uiPriority="39" w:unhideWhenUsed="1"/>
+    <w:lsdException w:name="toc 8" w:semiHidden="1" w:uiPriority="39" w:unhideWhenUsed="1"/>
+    <w:lsdException w:name="toc 9" w:semiHidden="1" w:uiPriority="39" w:unhideWhenUsed="1"/>
+    <w:lsdException w:name="Normal Indent" w:semiHidden="1" w:unhideWhenUsed="1"/>
+    <w:lsdException w:name="footnote text" w:semiHidden="1" w:unhideWhenUsed="1"/>
+    <w:lsdException w:name="annotation text" w:semiHidden="1" w:unhideWhenUsed="1"/>
+    <w:lsdException w:name="header" w:semiHidden="1" w:uiPriority="21" w:unhideWhenUsed="1"/>
+    <w:lsdException w:name="footer" w:semiHidden="1" w:unhideWhenUsed="1"/>
+    <w:lsdException w:name="index heading" w:semiHidden="1" w:unhideWhenUsed="1"/>
+    <w:lsdException w:name="caption" w:semiHidden="1" w:uiPriority="35" w:unhideWhenUsed="1" w:qFormat="1"/>
+    <w:lsdException w:name="table of figures" w:semiHidden="1" w:unhideWhenUsed="1"/>
+    <w:lsdException w:name="envelope address" w:semiHidden="1" w:unhideWhenUsed="1"/>
+    <w:lsdException w:name="envelope return" w:semiHidden="1" w:unhideWhenUsed="1"/>
+    <w:lsdException w:name="footnote reference" w:semiHidden="1" w:unhideWhenUsed="1"/>
+    <w:lsdException w:name="annotation reference" w:semiHidden="1" w:unhideWhenUsed="1"/>
+    <w:lsdException w:name="line number" w:semiHidden="1" w:unhideWhenUsed="1"/>
+    <w:lsdException w:name="page number" w:semiHidden="1" w:unhideWhenUsed="1"/>
+    <w:lsdException w:name="endnote reference" w:semiHidden="1" w:unhideWhenUsed="1"/>
+    <w:lsdException w:name="endnote text" w:semiHidden="1" w:unhideWhenUsed="1"/>
+    <w:lsdException w:name="table of authorities" w:semiHidden="1" w:unhideWhenUsed="1"/>
+    <w:lsdException w:name="macro" w:semiHidden="1" w:unhideWhenUsed="1"/>
+    <w:lsdException w:name="toa heading" w:semiHidden="1" w:unhideWhenUsed="1"/>
+    <w:lsdException w:name="List" w:semiHidden="1" w:unhideWhenUsed="1"/>
+    <w:lsdException w:name="List Bullet" w:semiHidden="1" w:uiPriority="2" w:unhideWhenUsed="1" w:qFormat="1"/>
+    <w:lsdException w:name="List Number" w:semiHidden="1" w:uiPriority="2" w:unhideWhenUsed="1" w:qFormat="1"/>
+    <w:lsdException w:name="List 2" w:semiHidden="1" w:unhideWhenUsed="1"/>
+    <w:lsdException w:name="List 3" w:semiHidden="1" w:unhideWhenUsed="1"/>
+    <w:lsdException w:name="List 4" w:semiHidden="1" w:unhideWhenUsed="1"/>
+    <w:lsdException w:name="List 5" w:semiHidden="1" w:unhideWhenUsed="1"/>
+    <w:lsdException w:name="List Bullet 2" w:semiHidden="1" w:unhideWhenUsed="1"/>
+    <w:lsdException w:name="List Bullet 3" w:semiHidden="1" w:unhideWhenUsed="1"/>
+    <w:lsdException w:name="List Bullet 4" w:semiHidden="1" w:unhideWhenUsed="1"/>
+    <w:lsdException w:name="List Bullet 5" w:semiHidden="1" w:unhideWhenUsed="1"/>
+    <w:lsdException w:name="List Number 2" w:semiHidden="1" w:unhideWhenUsed="1"/>
+    <w:lsdException w:name="List Number 3" w:semiHidden="1" w:unhideWhenUsed="1"/>
+    <w:lsdException w:name="List Number 4" w:semiHidden="1" w:unhideWhenUsed="1"/>
+    <w:lsdException w:name="List Number 5" w:semiHidden="1" w:unhideWhenUsed="1"/>
+    <w:lsdException w:name="Title" w:uiPriority="10" w:qFormat="1"/>
+    <w:lsdException w:name="Closing" w:semiHidden="1" w:unhideWhenUsed="1"/>
+    <w:lsdException w:name="Signature" w:semiHidden="1" w:unhideWhenUsed="1"/>
+    <w:lsdException w:name="Default Paragraph Font" w:semiHidden="1" w:uiPriority="1" w:unhideWhenUsed="1"/>
+    <w:lsdException w:name="Body Text" w:semiHidden="1" w:unhideWhenUsed="1"/>
+    <w:lsdException w:name="Body Text Indent" w:semiHidden="1" w:unhideWhenUsed="1"/>
+    <w:lsdException w:name="List Continue" w:semiHidden="1" w:unhideWhenUsed="1"/>
+    <w:lsdException w:name="List Continue 2" w:semiHidden="1" w:unhideWhenUsed="1"/>
+    <w:lsdException w:name="List Continue 3" w:semiHidden="1" w:unhideWhenUsed="1"/>
+    <w:lsdException w:name="List Continue 4" w:semiHidden="1" w:unhideWhenUsed="1"/>
+    <w:lsdException w:name="List Continue 5" w:semiHidden="1" w:unhideWhenUsed="1"/>
+    <w:lsdException w:name="Message Header" w:semiHidden="1" w:unhideWhenUsed="1"/>
+    <w:lsdException w:name="Subtitle" w:uiPriority="11" w:qFormat="1"/>
+    <w:lsdException w:name="Salutation" w:semiHidden="1" w:unhideWhenUsed="1"/>
+    <w:lsdException w:name="Date" w:semiHidden="1" w:unhideWhenUsed="1"/>
+    <w:lsdException w:name="Body Text First Indent" w:semiHidden="1" w:unhideWhenUsed="1"/>
+    <w:lsdException w:name="Body Text First Indent 2" w:semiHidden="1" w:unhideWhenUsed="1"/>
+    <w:lsdException w:name="Note Heading" w:semiHidden="1" w:unhideWhenUsed="1"/>
+    <w:lsdException w:name="Body Text 2" w:semiHidden="1" w:unhideWhenUsed="1"/>
+    <w:lsdException w:name="Body Text 3" w:semiHidden="1" w:unhideWhenUsed="1"/>
+    <w:lsdException w:name="Body Text Indent 2" w:semiHidden="1" w:unhideWhenUsed="1"/>
+    <w:lsdException w:name="Body Text Indent 3" w:semiHidden="1" w:unhideWhenUsed="1"/>
+    <w:lsdException w:name="Block Text" w:semiHidden="1" w:unhideWhenUsed="1"/>
+    <w:lsdException w:name="Hyperlink" w:semiHidden="1" w:unhideWhenUsed="1"/>
+    <w:lsdException w:name="FollowedHyperlink" w:semiHidden="1" w:unhideWhenUsed="1"/>
+    <w:lsdException w:name="Strong" w:uiPriority="22" w:qFormat="1"/>
+    <w:lsdException w:name="Emphasis" w:uiPriority="20" w:qFormat="1"/>
+    <w:lsdException w:name="Document Map" w:semiHidden="1" w:unhideWhenUsed="1"/>
+    <w:lsdException w:name="Plain Text" w:semiHidden="1" w:unhideWhenUsed="1"/>
+    <w:lsdException w:name="E-mail Signature" w:semiHidden="1" w:unhideWhenUsed="1"/>
+    <w:lsdException w:name="HTML Top of Form" w:semiHidden="1" w:unhideWhenUsed="1"/>
+    <w:lsdException w:name="HTML Bottom of Form" w:semiHidden="1" w:unhideWhenUsed="1"/>
+    <w:lsdException w:name="Normal (Web)" w:semiHidden="1" w:unhideWhenUsed="1"/>
+    <w:lsdException w:name="HTML Acronym" w:semiHidden="1" w:unhideWhenUsed="1"/>
+    <w:lsdException w:name="HTML Address" w:semiHidden="1" w:unhideWhenUsed="1"/>
+    <w:lsdException w:name="HTML Cite" w:semiHidden="1" w:unhideWhenUsed="1"/>
+    <w:lsdException w:name="HTML Code" w:semiHidden="1" w:unhideWhenUsed="1"/>
+    <w:lsdException w:name="HTML Definition" w:semiHidden="1" w:unhideWhenUsed="1"/>
+    <w:lsdException w:name="HTML Keyboard" w:semiHidden="1" w:unhideWhenUsed="1"/>
+    <w:lsdException w:name="HTML Preformatted" w:semiHidden="1" w:unhideWhenUsed="1"/>
+    <w:lsdException w:name="HTML Sample" w:semiHidden="1" w:unhideWhenUsed="1"/>
+    <w:lsdException w:name="HTML Typewriter" w:semiHidden="1" w:unhideWhenUsed="1"/>
+    <w:lsdException w:name="HTML Variable" w:semiHidden="1" w:unhideWhenUsed="1"/>
+    <w:lsdException w:name="Normal Table" w:semiHidden="1" w:unhideWhenUsed="1"/>
+    <w:lsdException w:name="annotation subject" w:semiHidden="1" w:unhideWhenUsed="1"/>
+    <w:lsdException w:name="No List" w:semiHidden="1" w:unhideWhenUsed="1"/>
+    <w:lsdException w:name="Outline List 1" w:semiHidden="1" w:unhideWhenUsed="1"/>
+    <w:lsdException w:name="Outline List 2" w:semiHidden="1" w:unhideWhenUsed="1"/>
+    <w:lsdException w:name="Outline List 3" w:semiHidden="1" w:unhideWhenUsed="1"/>
+    <w:lsdException w:name="Table Simple 1" w:semiHidden="1" w:unhideWhenUsed="1"/>
+    <w:lsdException w:name="Table Simple 2" w:semiHidden="1" w:unhideWhenUsed="1"/>
+    <w:lsdException w:name="Table Simple 3" w:semiHidden="1" w:unhideWhenUsed="1"/>
+    <w:lsdException w:name="Table Classic 1" w:semiHidden="1" w:unhideWhenUsed="1"/>
+    <w:lsdException w:name="Table Classic 2" w:semiHidden="1" w:unhideWhenUsed="1"/>
+    <w:lsdException w:name="Table Classic 3" w:semiHidden="1" w:unhideWhenUsed="1"/>
+    <w:lsdException w:name="Table Classic 4" w:semiHidden="1" w:unhideWhenUsed="1"/>
+    <w:lsdException w:name="Table Colorful 1" w:semiHidden="1" w:unhideWhenUsed="1"/>
+    <w:lsdException w:name="Table Colorful 2" w:semiHidden="1" w:unhideWhenUsed="1"/>
+    <w:lsdException w:name="Table Colorful 3" w:semiHidden="1" w:unhideWhenUsed="1"/>
+    <w:lsdException w:name="Table Columns 1" w:semiHidden="1" w:unhideWhenUsed="1"/>
+    <w:lsdException w:name="Table Columns 2" w:semiHidden="1" w:unhideWhenUsed="1"/>
+    <w:lsdException w:name="Table Columns 3" w:semiHidden="1" w:unhideWhenUsed="1"/>
+    <w:lsdException w:name="Table Columns 4" w:semiHidden="1" w:unhideWhenUsed="1"/>
+    <w:lsdException w:name="Table Columns 5" w:semiHidden="1" w:unhideWhenUsed="1"/>
+    <w:lsdException w:name="Table Grid 1" w:semiHidden="1" w:unhideWhenUsed="1"/>
+    <w:lsdException w:name="Table Grid 2" w:semiHidden="1" w:unhideWhenUsed="1"/>
+    <w:lsdException w:name="Table Grid 3" w:semiHidden="1" w:unhideWhenUsed="1"/>
+    <w:lsdException w:name="Table Grid 4" w:semiHidden="1" w:unhideWhenUsed="1"/>
+    <w:lsdException w:name="Table Grid 5" w:semiHidden="1" w:unhideWhenUsed="1"/>
+    <w:lsdException w:name="Table Grid 6" w:semiHidden="1" w:unhideWhenUsed="1"/>
+    <w:lsdException w:name="Table Grid 7" w:semiHidden="1" w:unhideWhenUsed="1"/>
+    <w:lsdException w:name="Table Grid 8" w:semiHidden="1" w:unhideWhenUsed="1"/>
+    <w:lsdException w:name="Table List 1" w:semiHidden="1" w:unhideWhenUsed="1"/>
+    <w:lsdException w:name="Table List 2" w:semiHidden="1" w:unhideWhenUsed="1"/>
+    <w:lsdException w:name="Table List 3" w:semiHidden="1" w:unhideWhenUsed="1"/>
+    <w:lsdException w:name="Table List 4" w:semiHidden="1" w:unhideWhenUsed="1"/>
+    <w:lsdException w:name="Table List 5" w:semiHidden="1" w:unhideWhenUsed="1"/>
+    <w:lsdException w:name="Table List 6" w:semiHidden="1" w:unhideWhenUsed="1"/>
+    <w:lsdException w:name="Table List 7" w:semiHidden="1" w:unhideWhenUsed="1"/>
+    <w:lsdException w:name="Table List 8" w:semiHidden="1" w:unhideWhenUsed="1"/>
+    <w:lsdException w:name="Table 3D effects 1" w:semiHidden="1" w:unhideWhenUsed="1"/>
+    <w:lsdException w:name="Table 3D effects 2" w:semiHidden="1" w:unhideWhenUsed="1"/>
+    <w:lsdException w:name="Table 3D effects 3" w:semiHidden="1" w:unhideWhenUsed="1"/>
+    <w:lsdException w:name="Table Contemporary" w:semiHidden="1" w:unhideWhenUsed="1"/>
+    <w:lsdException w:name="Table Elegant" w:semiHidden="1" w:unhideWhenUsed="1"/>
+    <w:lsdException w:name="Table Professional" w:semiHidden="1" w:unhideWhenUsed="1"/>
+    <w:lsdException w:name="Table Subtle 1" w:semiHidden="1" w:unhideWhenUsed="1"/>
+    <w:lsdException w:name="Table Subtle 2" w:semiHidden="1" w:unhideWhenUsed="1"/>
+    <w:lsdException w:name="Table Web 1" w:semiHidden="1" w:unhideWhenUsed="1"/>
+    <w:lsdException w:name="Table Web 2" w:semiHidden="1" w:unhideWhenUsed="1"/>
+    <w:lsdException w:name="Table Web 3" w:semiHidden="1" w:unhideWhenUsed="1"/>
+    <w:lsdException w:name="Balloon Text" w:semiHidden="1" w:unhideWhenUsed="1"/>
+    <w:lsdException w:name="Table Grid" w:semiHidden="1" w:uiPriority="59" w:unhideWhenUsed="1"/>
+    <w:lsdException w:name="Table Theme" w:semiHidden="1" w:unhideWhenUsed="1"/>
+    <w:lsdException w:name="Placeholder Text" w:semiHidden="1"/>
+    <w:lsdException w:name="No Spacing" w:uiPriority="1" w:qFormat="1"/>
+    <w:lsdException w:name="Light Shading" w:uiPriority="60"/>
+    <w:lsdException w:name="Light List" w:uiPriority="61"/>
+    <w:lsdException w:name="Light Grid" w:uiPriority="62"/>
+    <w:lsdException w:name="Medium Shading 1" w:uiPriority="63"/>
+    <w:lsdException w:name="Medium Shading 2" w:uiPriority="64"/>
+    <w:lsdException w:name="Medium List 1" w:uiPriority="65"/>
+    <w:lsdException w:name="Medium List 2" w:uiPriority="66"/>
+    <w:lsdException w:name="Medium Grid 1" w:uiPriority="67"/>
+    <w:lsdException w:name="Medium Grid 2" w:uiPriority="68"/>
+    <w:lsdException w:name="Medium Grid 3" w:uiPriority="69"/>
+    <w:lsdException w:name="Dark List" w:uiPriority="70"/>
+    <w:lsdException w:name="Colorful Shading" w:uiPriority="71"/>
+    <w:lsdException w:name="Colorful List" w:uiPriority="72"/>
+    <w:lsdException w:name="Colorful Grid" w:uiPriority="73"/>
+    <w:lsdException w:name="Light Shading Accent 1" w:uiPriority="60"/>
+    <w:lsdException w:name="Light List Accent 1" w:uiPriority="61"/>
+    <w:lsdException w:name="Light Grid Accent 1" w:uiPriority="62"/>
+    <w:lsdException w:name="Medium Shading 1 Accent 1" w:uiPriority="63"/>
+    <w:lsdException w:name="Medium Shading 2 Accent 1" w:uiPriority="64"/>
+    <w:lsdException w:name="Medium List 1 Accent 1" w:uiPriority="65"/>
+    <w:lsdException w:name="Revision" w:semiHidden="1"/>
+    <w:lsdException w:name="List Paragraph" w:uiPriority="34" w:qFormat="1"/>
+    <w:lsdException w:name="Quote" w:uiPriority="29" w:qFormat="1"/>
+    <w:lsdException w:name="Intense Quote" w:uiPriority="30" w:qFormat="1"/>
+    <w:lsdException w:name="Medium List 2 Accent 1" w:uiPriority="66"/>
+    <w:lsdException w:name="Medium Grid 1 Accent 1" w:uiPriority="67"/>
+    <w:lsdException w:name="Medium Grid 2 Accent 1" w:uiPriority="68"/>
+    <w:lsdException w:name="Medium Grid 3 Accent 1" w:uiPriority="69"/>
+    <w:lsdException w:name="Dark List Accent 1" w:uiPriority="70"/>
+    <w:lsdException w:name="Colorful Shading Accent 1" w:uiPriority="71"/>
+    <w:lsdException w:name="Colorful List Accent 1" w:uiPriority="72"/>
+    <w:lsdException w:name="Colorful Grid Accent 1" w:uiPriority="73"/>
+    <w:lsdException w:name="Light Shading Accent 2" w:uiPriority="60"/>
+    <w:lsdException w:name="Light List Accent 2" w:uiPriority="61"/>
+    <w:lsdException w:name="Light Grid Accent 2" w:uiPriority="62"/>
+    <w:lsdException w:name="Medium Shading 1 Accent 2" w:uiPriority="63"/>
+    <w:lsdException w:name="Medium Shading 2 Accent 2" w:uiPriority="64"/>
+    <w:lsdException w:name="Medium List 1 Accent 2" w:uiPriority="65"/>
+    <w:lsdException w:name="Medium List 2 Accent 2" w:uiPriority="66"/>
+    <w:lsdException w:name="Medium Grid 1 Accent 2" w:uiPriority="67"/>
+    <w:lsdException w:name="Medium Grid 2 Accent 2" w:uiPriority="68"/>
+    <w:lsdException w:name="Medium Grid 3 Accent 2" w:uiPriority="69"/>
+    <w:lsdException w:name="Dark List Accent 2" w:uiPriority="70"/>
+    <w:lsdException w:name="Colorful Shading Accent 2" w:uiPriority="71"/>
+    <w:lsdException w:name="Colorful List Accent 2" w:uiPriority="72"/>
+    <w:lsdException w:name="Colorful Grid Accent 2" w:uiPriority="73"/>
+    <w:lsdException w:name="Light Shading Accent 3" w:uiPriority="60"/>
+    <w:lsdException w:name="Light List Accent 3" w:uiPriority="61"/>
+    <w:lsdException w:name="Light Grid Accent 3" w:uiPriority="62"/>
+    <w:lsdException w:name="Medium Shading 1 Accent 3" w:uiPriority="63"/>
+    <w:lsdException w:name="Medium Shading 2 Accent 3" w:uiPriority="64"/>
+    <w:lsdException w:name="Medium List 1 Accent 3" w:uiPriority="65"/>
+    <w:lsdException w:name="Medium List 2 Accent 3" w:uiPriority="66"/>
+    <w:lsdException w:name="Medium Grid 1 Accent 3" w:uiPriority="67"/>
+    <w:lsdException w:name="Medium Grid 2 Accent 3" w:uiPriority="68"/>
+    <w:lsdException w:name="Medium Grid 3 Accent 3" w:uiPriority="69"/>
+    <w:lsdException w:name="Dark List Accent 3" w:uiPriority="70"/>
+    <w:lsdException w:name="Colorful Shading Accent 3" w:uiPriority="71"/>
+    <w:lsdException w:name="Colorful List Accent 3" w:uiPriority="72"/>
+    <w:lsdException w:name="Colorful Grid Accent 3" w:uiPriority="73"/>
+    <w:lsdException w:name="Light Shading Accent 4" w:uiPriority="60"/>
+    <w:lsdException w:name="Light List Accent 4" w:uiPriority="61"/>
+    <w:lsdException w:name="Light Grid Accent 4" w:uiPriority="62"/>
+    <w:lsdException w:name="Medium Shading 1 Accent 4" w:uiPriority="63"/>
+    <w:lsdException w:name="Medium Shading 2 Accent 4" w:uiPriority="64"/>
+    <w:lsdException w:name="Medium List 1 Accent 4" w:uiPriority="65"/>
+    <w:lsdException w:name="Medium List 2 Accent 4" w:uiPriority="66"/>
+    <w:lsdException w:name="Medium Grid 1 Accent 4" w:uiPriority="67"/>
+    <w:lsdException w:name="Medium Grid 2 Accent 4" w:uiPriority="68"/>
+    <w:lsdException w:name="Medium Grid 3 Accent 4" w:uiPriority="69"/>
+    <w:lsdException w:name="Dark List Accent 4" w:uiPriority="70"/>
+    <w:lsdException w:name="Colorful Shading Accent 4" w:uiPriority="71"/>
+    <w:lsdException w:name="Colorful List Accent 4" w:uiPriority="72"/>
+    <w:lsdException w:name="Colorful Grid Accent 4" w:uiPriority="73"/>
+    <w:lsdException w:name="Light Shading Accent 5" w:uiPriority="60"/>
+    <w:lsdException w:name="Light List Accent 5" w:uiPriority="61"/>
+    <w:lsdException w:name="Light Grid Accent 5" w:uiPriority="62"/>
+    <w:lsdException w:name="Medium Shading 1 Accent 5" w:uiPriority="63"/>
+    <w:lsdException w:name="Medium Shading 2 Accent 5" w:uiPriority="64"/>
+    <w:lsdException w:name="Medium List 1 Accent 5" w:uiPriority="65"/>
+    <w:lsdException w:name="Medium List 2 Accent 5" w:uiPriority="66"/>
+    <w:lsdException w:name="Medium Grid 1 Accent 5" w:uiPriority="67"/>
+    <w:lsdException w:name="Medium Grid 2 Accent 5" w:uiPriority="68"/>
+    <w:lsdException w:name="Medium Grid 3 Accent 5" w:uiPriority="69"/>
+    <w:lsdException w:name="Dark List Accent 5" w:uiPriority="70"/>
+    <w:lsdException w:name="Colorful Shading Accent 5" w:uiPriority="71"/>
+    <w:lsdException w:name="Colorful List Accent 5" w:uiPriority="72"/>
+    <w:lsdException w:name="Colorful Grid Accent 5" w:uiPriority="73"/>
+    <w:lsdException w:name="Light Shading Accent 6" w:uiPriority="60"/>
+    <w:lsdException w:name="Light List Accent 6" w:uiPriority="61"/>
+    <w:lsdException w:name="Light Grid Accent 6" w:uiPriority="62"/>
+    <w:lsdException w:name="Medium Shading 1 Accent 6" w:uiPriority="63"/>
+    <w:lsdException w:name="Medium Shading 2 Accent 6" w:uiPriority="64"/>
+    <w:lsdException w:name="Medium List 1 Accent 6" w:uiPriority="65"/>
+    <w:lsdException w:name="Medium List 2 Accent 6" w:uiPriority="66"/>
+    <w:lsdException w:name="Medium Grid 1 Accent 6" w:uiPriority="67"/>
+    <w:lsdException w:name="Medium Grid 2 Accent 6" w:uiPriority="68"/>
+    <w:lsdException w:name="Medium Grid 3 Accent 6" w:uiPriority="69"/>
+    <w:lsdException w:name="Dark List Accent 6" w:uiPriority="70"/>
+    <w:lsdException w:name="Colorful Shading Accent 6" w:uiPriority="71"/>
+    <w:lsdException w:name="Colorful List Accent 6" w:uiPriority="72"/>
+    <w:lsdException w:name="Colorful Grid Accent 6" w:uiPriority="73"/>
+    <w:lsdException w:name="Subtle Emphasis" w:uiPriority="19" w:qFormat="1"/>
+    <w:lsdException w:name="Intense Emphasis" w:uiPriority="21" w:qFormat="1"/>
+    <w:lsdException w:name="Subtle Reference" w:uiPriority="31" w:qFormat="1"/>
+    <w:lsdException w:name="Intense Reference" w:uiPriority="32" w:qFormat="1"/>
+    <w:lsdException w:name="Book Title" w:uiPriority="33" w:qFormat="1"/>
+    <w:lsdException w:name="Bibliography" w:semiHidden="1" w:unhideWhenUsed="1"/>
+    <w:lsdException w:name="TOC Heading" w:semiHidden="1" w:uiPriority="39" w:unhideWhenUsed="1" w:qFormat="1"/>
+    <w:lsdException w:name="Plain Table 1" w:uiPriority="41"/>
+    <w:lsdException w:name="Plain Table 2" w:uiPriority="42"/>
+    <w:lsdException w:name="Plain Table 3" w:uiPriority="43"/>
+    <w:lsdException w:name="Plain Table 4" w:uiPriority="44"/>
+    <w:lsdException w:name="Plain Table 5" w:uiPriority="45"/>
+    <w:lsdException w:name="Grid Table Light" w:uiPriority="40"/>
+    <w:lsdException w:name="Grid Table 1 Light" w:uiPriority="46"/>
+    <w:lsdException w:name="Grid Table 2" w:uiPriority="47"/>
+    <w:lsdException w:name="Grid Table 3" w:uiPriority="48"/>
+    <w:lsdException w:name="Grid Table 4" w:uiPriority="49"/>
+    <w:lsdException w:name="Grid Table 5 Dark" w:uiPriority="50"/>
+    <w:lsdException w:name="Grid Table 6 Colorful" w:uiPriority="51"/>
+    <w:lsdException w:name="Grid Table 7 Colorful" w:uiPriority="52"/>
+    <w:lsdException w:name="Grid Table 1 Light Accent 1" w:uiPriority="46"/>
+    <w:lsdException w:name="Grid Table 2 Accent 1" w:uiPriority="47"/>
+    <w:lsdException w:name="Grid Table 3 Accent 1" w:uiPriority="48"/>
+    <w:lsdException w:name="Grid Table 4 Accent 1" w:uiPriority="49"/>
+    <w:lsdException w:name="Grid Table 5 Dark Accent 1" w:uiPriority="50"/>
+    <w:lsdException w:name="Grid Table 6 Colorful Accent 1" w:uiPriority="51"/>
+    <w:lsdException w:name="Grid Table 7 Colorful Accent 1" w:uiPriority="52"/>
+    <w:lsdException w:name="Grid Table 1 Light Accent 2" w:uiPriority="46"/>
+    <w:lsdException w:name="Grid Table 2 Accent 2" w:uiPriority="47"/>
+    <w:lsdException w:name="Grid Table 3 Accent 2" w:uiPriority="48"/>
+    <w:lsdException w:name="Grid Table 4 Accent 2" w:uiPriority="49"/>
+    <w:lsdException w:name="Grid Table 5 Dark Accent 2" w:uiPriority="50"/>
+    <w:lsdException w:name="Grid Table 6 Colorful Accent 2" w:uiPriority="51"/>
+    <w:lsdException w:name="Grid Table 7 Colorful Accent 2" w:uiPriority="52"/>
+    <w:lsdException w:name="Grid Table 1 Light Accent 3" w:uiPriority="46"/>
+    <w:lsdException w:name="Grid Table 2 Accent 3" w:uiPriority="47"/>
+    <w:lsdException w:name="Grid Table 3 Accent 3" w:uiPriority="48"/>
+    <w:lsdException w:name="Grid Table 4 Accent 3" w:uiPriority="49"/>
+    <w:lsdException w:name="Grid Table 5 Dark Accent 3" w:uiPriority="50"/>
+    <w:lsdException w:name="Grid Table 6 Colorful Accent 3" w:uiPriority="51"/>
+    <w:lsdException w:name="Grid Table 7 Colorful Accent 3" w:uiPriority="52"/>
+    <w:lsdException w:name="Grid Table 1 Light Accent 4" w:uiPriority="46"/>
+    <w:lsdException w:name="Grid Table 2 Accent 4" w:uiPriority="47"/>
+    <w:lsdException w:name="Grid Table 3 Accent 4" w:uiPriority="48"/>
+    <w:lsdException w:name="Grid Table 4 Accent 4" w:uiPriority="49"/>
+    <w:lsdException w:name="Grid Table 5 Dark Accent 4" w:uiPriority="50"/>
+    <w:lsdException w:name="Grid Table 6 Colorful Accent 4" w:uiPriority="51"/>
+    <w:lsdException w:name="Grid Table 7 Colorful Accent 4" w:uiPriority="52"/>
+    <w:lsdException w:name="Grid Table 1 Light Accent 5" w:uiPriority="46"/>
+    <w:lsdException w:name="Grid Table 2 Accent 5" w:uiPriority="47"/>
+    <w:lsdException w:name="Grid Table 3 Accent 5" w:uiPriority="48"/>
+    <w:lsdException w:name="Grid Table 4 Accent 5" w:uiPriority="49"/>
+    <w:lsdException w:name="Grid Table 5 Dark Accent 5" w:uiPriority="50"/>
+    <w:lsdException w:name="Grid Table 6 Colorful Accent 5" w:uiPriority="51"/>
+    <w:lsdException w:name="Grid Table 7 Colorful Accent 5" w:uiPriority="52"/>
+    <w:lsdException w:name="Grid Table 1 Light Accent 6" w:uiPriority="46"/>
+    <w:lsdException w:name="Grid Table 2 Accent 6" w:uiPriority="47"/>
+    <w:lsdException w:name="Grid Table 3 Accent 6" w:uiPriority="48"/>
+    <w:lsdException w:name="Grid Table 4 Accent 6" w:uiPriority="49"/>
+    <w:lsdException w:name="Grid Table 5 Dark Accent 6" w:uiPriority="50"/>
+    <w:lsdException w:name="Grid Table 6 Colorful Accent 6" w:uiPriority="51"/>
+    <w:lsdException w:name="Grid Table 7 Colorful Accent 6" w:uiPriority="52"/>
+    <w:lsdException w:name="List Table 1 Light" w:uiPriority="46"/>
+    <w:lsdException w:name="List Table 2" w:uiPriority="47"/>
+    <w:lsdException w:name="List Table 3" w:uiPriority="48"/>
+    <w:lsdException w:name="List Table 4" w:uiPriority="49"/>
+    <w:lsdException w:name="List Table 5 Dark" w:uiPriority="50"/>
+    <w:lsdException w:name="List Table 6 Colorful" w:uiPriority="51"/>
+    <w:lsdException w:name="List Table 7 Colorful" w:uiPriority="52"/>
+    <w:lsdException w:name="List Table 1 Light Accent 1" w:uiPriority="46"/>
+    <w:lsdException w:name="List Table 2 Accent 1" w:uiPriority="47"/>
+    <w:lsdException w:name="List Table 3 Accent 1" w:uiPriority="48"/>
+    <w:lsdException w:name="List Table 4 Accent 1" w:uiPriority="49"/>
+    <w:lsdException w:name="List Table 5 Dark Accent 1" w:uiPriority="50"/>
+    <w:lsdException w:name="List Table 6 Colorful Accent 1" w:uiPriority="51"/>
+    <w:lsdException w:name="List Table 7 Colorful Accent 1" w:uiPriority="52"/>
+    <w:lsdException w:name="List Table 1 Light Accent 2" w:uiPriority="46"/>
+    <w:lsdException w:name="List Table 2 Accent 2" w:uiPriority="47"/>
+    <w:lsdException w:name="List Table 3 Accent 2" w:uiPriority="48"/>
+    <w:lsdException w:name="List Table 4 Accent 2" w:uiPriority="49"/>
+    <w:lsdException w:name="List Table 5 Dark Accent 2" w:uiPriority="50"/>
+    <w:lsdException w:name="List Table 6 Colorful Accent 2" w:uiPriority="51"/>
+    <w:lsdException w:name="List Table 7 Colorful Accent 2" w:uiPriority="52"/>
+    <w:lsdException w:name="List Table 1 Light Accent 3" w:uiPriority="46"/>
+    <w:lsdException w:name="List Table 2 Accent 3" w:uiPriority="47"/>
+    <w:lsdException w:name="List Table 3 Accent 3" w:uiPriority="48"/>
+    <w:lsdException w:name="List Table 4 Accent 3" w:uiPriority="49"/>
+    <w:lsdException w:name="List Table 5 Dark Accent 3" w:uiPriority="50"/>
+    <w:lsdException w:name="List Table 6 Colorful Accent 3" w:uiPriority="51"/>
+    <w:lsdException w:name="List Table 7 Colorful Accent 3" w:uiPriority="52"/>
+    <w:lsdException w:name="List Table 1 Light Accent 4" w:uiPriority="46"/>
+    <w:lsdException w:name="List Table 2 Accent 4" w:uiPriority="47"/>
+    <w:lsdException w:name="List Table 3 Accent 4" w:uiPriority="48"/>
+    <w:lsdException w:name="List Table 4 Accent 4" w:uiPriority="49"/>
+    <w:lsdException w:name="List Table 5 Dark Accent 4" w:uiPriority="50"/>
+    <w:lsdException w:name="List Table 6 Colorful Accent 4" w:uiPriority="51"/>
+    <w:lsdException w:name="List Table 7 Colorful Accent 4" w:uiPriority="52"/>
+    <w:lsdException w:name="List Table 1 Light Accent 5" w:uiPriority="46"/>
+    <w:lsdException w:name="List Table 2 Accent 5" w:uiPriority="47"/>
+    <w:lsdException w:name="List Table 3 Accent 5" w:uiPriority="48"/>
+    <w:lsdException w:name="List Table 4 Accent 5" w:uiPriority="49"/>
+    <w:lsdException w:name="List Table 5 Dark Accent 5" w:uiPriority="50"/>
+    <w:lsdException w:name="List Table 6 Colorful Accent 5" w:uiPriority="51"/>
+    <w:lsdException w:name="List Table 7 Colorful Accent 5" w:uiPriority="52"/>
+    <w:lsdException w:name="List Table 1 Light Accent 6" w:uiPriority="46"/>
+    <w:lsdException w:name="List Table 2 Accent 6" w:uiPriority="47"/>
+    <w:lsdException w:name="List Table 3 Accent 6" w:uiPriority="48"/>
+    <w:lsdException w:name="List Table 4 Accent 6" w:uiPriority="49"/>
+    <w:lsdException w:name="List Table 5 Dark Accent 6" w:uiPriority="50"/>
+    <w:lsdException w:name="List Table 6 Colorful Accent 6" w:uiPriority="51"/>
+    <w:lsdException w:name="List Table 7 Colorful Accent 6" w:uiPriority="52"/>
+    <w:lsdException w:name="Mention" w:semiHidden="1" w:unhideWhenUsed="1"/>
+    <w:lsdException w:name="Smart Hyperlink" w:semiHidden="1" w:unhideWhenUsed="1"/>
+    <w:lsdException w:name="Hashtag" w:semiHidden="1" w:unhideWhenUsed="1"/>
+    <w:lsdException w:name="Unresolved Mention" w:semiHidden="1" w:unhideWhenUsed="1"/>
   </w:latentStyles>
-  <w:style w:type="paragraph" w:default="1" w:styleId="Normlny">
+  <w:style w:type="paragraph" w:default="1" w:styleId="Normalny">
     <w:name w:val="Normal"/>
     <w:qFormat/>
     <w:rsid w:val="009E3E7E"/>
@@ -11408,11 +11702,11 @@
       <w:lang w:val="en-GB"/>
     </w:rPr>
   </w:style>
-  <w:style w:type="paragraph" w:styleId="Nadpis1">
+  <w:style w:type="paragraph" w:styleId="Nagwek1">
     <w:name w:val="heading 1"/>
-    <w:basedOn w:val="Normlny"/>
-    <w:next w:val="Normlny"/>
-    <w:link w:val="Nadpis1Char"/>
+    <w:basedOn w:val="Normalny"/>
+    <w:next w:val="Normalny"/>
+    <w:link w:val="Nagwek1Znak"/>
     <w:uiPriority w:val="9"/>
     <w:qFormat/>
     <w:rsid w:val="009C4906"/>
@@ -11434,11 +11728,11 @@
       <w:szCs w:val="28"/>
     </w:rPr>
   </w:style>
-  <w:style w:type="paragraph" w:styleId="Nadpis2">
+  <w:style w:type="paragraph" w:styleId="Nagwek2">
     <w:name w:val="heading 2"/>
-    <w:basedOn w:val="Normlny"/>
-    <w:next w:val="Normlny"/>
-    <w:link w:val="Nadpis2Char"/>
+    <w:basedOn w:val="Normalny"/>
+    <w:next w:val="Normalny"/>
+    <w:link w:val="Nagwek2Znak"/>
     <w:uiPriority w:val="1"/>
     <w:qFormat/>
     <w:rsid w:val="00F910B0"/>
@@ -11461,11 +11755,11 @@
       <w:szCs w:val="26"/>
     </w:rPr>
   </w:style>
-  <w:style w:type="paragraph" w:styleId="Nadpis3">
+  <w:style w:type="paragraph" w:styleId="Nagwek3">
     <w:name w:val="heading 3"/>
-    <w:basedOn w:val="Normlny"/>
-    <w:next w:val="Normlny"/>
-    <w:link w:val="Nadpis3Char"/>
+    <w:basedOn w:val="Normalny"/>
+    <w:next w:val="Normalny"/>
+    <w:link w:val="Nagwek3Znak"/>
     <w:uiPriority w:val="1"/>
     <w:qFormat/>
     <w:rsid w:val="008327D0"/>
@@ -11486,11 +11780,11 @@
       <w:bCs/>
     </w:rPr>
   </w:style>
-  <w:style w:type="paragraph" w:styleId="Nadpis4">
+  <w:style w:type="paragraph" w:styleId="Nagwek4">
     <w:name w:val="heading 4"/>
-    <w:basedOn w:val="Normlny"/>
-    <w:next w:val="Normlny"/>
-    <w:link w:val="Nadpis4Char"/>
+    <w:basedOn w:val="Normalny"/>
+    <w:next w:val="Normalny"/>
+    <w:link w:val="Nagwek4Znak"/>
     <w:uiPriority w:val="1"/>
     <w:qFormat/>
     <w:rsid w:val="00F910B0"/>
@@ -11512,11 +11806,11 @@
       <w:iCs/>
     </w:rPr>
   </w:style>
-  <w:style w:type="paragraph" w:styleId="Nadpis5">
+  <w:style w:type="paragraph" w:styleId="Nagwek5">
     <w:name w:val="heading 5"/>
-    <w:basedOn w:val="Normlny"/>
-    <w:next w:val="Normlny"/>
-    <w:link w:val="Nadpis5Char"/>
+    <w:basedOn w:val="Normalny"/>
+    <w:next w:val="Normalny"/>
+    <w:link w:val="Nagwek5Znak"/>
     <w:uiPriority w:val="1"/>
     <w:semiHidden/>
     <w:rsid w:val="00F910B0"/>
@@ -11536,11 +11830,11 @@
       <w:b/>
     </w:rPr>
   </w:style>
-  <w:style w:type="paragraph" w:styleId="Nadpis6">
+  <w:style w:type="paragraph" w:styleId="Nagwek6">
     <w:name w:val="heading 6"/>
-    <w:basedOn w:val="Normlny"/>
-    <w:next w:val="Normlny"/>
-    <w:link w:val="Nadpis6Char"/>
+    <w:basedOn w:val="Normalny"/>
+    <w:next w:val="Normalny"/>
+    <w:link w:val="Nagwek6Znak"/>
     <w:uiPriority w:val="1"/>
     <w:semiHidden/>
     <w:rsid w:val="00F910B0"/>
@@ -11561,11 +11855,11 @@
       <w:iCs/>
     </w:rPr>
   </w:style>
-  <w:style w:type="paragraph" w:styleId="Nadpis7">
+  <w:style w:type="paragraph" w:styleId="Nagwek7">
     <w:name w:val="heading 7"/>
-    <w:basedOn w:val="Normlny"/>
-    <w:next w:val="Normlny"/>
-    <w:link w:val="Nadpis7Char"/>
+    <w:basedOn w:val="Normalny"/>
+    <w:next w:val="Normalny"/>
+    <w:link w:val="Nagwek7Znak"/>
     <w:uiPriority w:val="1"/>
     <w:semiHidden/>
     <w:rsid w:val="00F910B0"/>
@@ -11586,11 +11880,11 @@
       <w:iCs/>
     </w:rPr>
   </w:style>
-  <w:style w:type="paragraph" w:styleId="Nadpis8">
+  <w:style w:type="paragraph" w:styleId="Nagwek8">
     <w:name w:val="heading 8"/>
-    <w:basedOn w:val="Normlny"/>
-    <w:next w:val="Normlny"/>
-    <w:link w:val="Nadpis8Char"/>
+    <w:basedOn w:val="Normalny"/>
+    <w:next w:val="Normalny"/>
+    <w:link w:val="Nagwek8Znak"/>
     <w:uiPriority w:val="1"/>
     <w:semiHidden/>
     <w:rsid w:val="00F910B0"/>
@@ -11610,11 +11904,11 @@
       <w:b/>
     </w:rPr>
   </w:style>
-  <w:style w:type="paragraph" w:styleId="Nadpis9">
+  <w:style w:type="paragraph" w:styleId="Nagwek9">
     <w:name w:val="heading 9"/>
-    <w:basedOn w:val="Normlny"/>
-    <w:next w:val="Normlny"/>
-    <w:link w:val="Nadpis9Char"/>
+    <w:basedOn w:val="Normalny"/>
+    <w:next w:val="Normalny"/>
+    <w:link w:val="Nagwek9Znak"/>
     <w:uiPriority w:val="1"/>
     <w:semiHidden/>
     <w:rsid w:val="00F910B0"/>
@@ -11635,13 +11929,13 @@
       <w:iCs/>
     </w:rPr>
   </w:style>
-  <w:style w:type="character" w:default="1" w:styleId="Predvolenpsmoodseku">
+  <w:style w:type="character" w:default="1" w:styleId="Domylnaczcionkaakapitu">
     <w:name w:val="Default Paragraph Font"/>
     <w:uiPriority w:val="1"/>
     <w:semiHidden/>
     <w:unhideWhenUsed/>
   </w:style>
-  <w:style w:type="table" w:default="1" w:styleId="Normlnatabuka">
+  <w:style w:type="table" w:default="1" w:styleId="Standardowy">
     <w:name w:val="Normal Table"/>
     <w:uiPriority w:val="99"/>
     <w:semiHidden/>
@@ -11656,16 +11950,16 @@
       </w:tblCellMar>
     </w:tblPr>
   </w:style>
-  <w:style w:type="numbering" w:default="1" w:styleId="Bezzoznamu">
+  <w:style w:type="numbering" w:default="1" w:styleId="Bezlisty">
     <w:name w:val="No List"/>
     <w:uiPriority w:val="99"/>
     <w:semiHidden/>
     <w:unhideWhenUsed/>
   </w:style>
-  <w:style w:type="character" w:customStyle="1" w:styleId="Nadpis1Char">
-    <w:name w:val="Nadpis 1 Char"/>
-    <w:basedOn w:val="Predvolenpsmoodseku"/>
-    <w:link w:val="Nadpis1"/>
+  <w:style w:type="character" w:customStyle="1" w:styleId="Nagwek1Znak">
+    <w:name w:val="Nagłówek 1 Znak"/>
+    <w:basedOn w:val="Domylnaczcionkaakapitu"/>
+    <w:link w:val="Nagwek1"/>
     <w:uiPriority w:val="9"/>
     <w:rsid w:val="009C4906"/>
     <w:rPr>
@@ -11677,10 +11971,10 @@
       <w:lang w:val="en-GB"/>
     </w:rPr>
   </w:style>
-  <w:style w:type="character" w:customStyle="1" w:styleId="Nadpis2Char">
-    <w:name w:val="Nadpis 2 Char"/>
-    <w:basedOn w:val="Predvolenpsmoodseku"/>
-    <w:link w:val="Nadpis2"/>
+  <w:style w:type="character" w:customStyle="1" w:styleId="Nagwek2Znak">
+    <w:name w:val="Nagłówek 2 Znak"/>
+    <w:basedOn w:val="Domylnaczcionkaakapitu"/>
+    <w:link w:val="Nagwek2"/>
     <w:uiPriority w:val="1"/>
     <w:rsid w:val="00F910B0"/>
     <w:rPr>
@@ -11692,10 +11986,10 @@
       <w:lang w:val="en-GB"/>
     </w:rPr>
   </w:style>
-  <w:style w:type="character" w:customStyle="1" w:styleId="Nadpis3Char">
-    <w:name w:val="Nadpis 3 Char"/>
-    <w:basedOn w:val="Predvolenpsmoodseku"/>
-    <w:link w:val="Nadpis3"/>
+  <w:style w:type="character" w:customStyle="1" w:styleId="Nagwek3Znak">
+    <w:name w:val="Nagłówek 3 Znak"/>
+    <w:basedOn w:val="Domylnaczcionkaakapitu"/>
+    <w:link w:val="Nagwek3"/>
     <w:uiPriority w:val="1"/>
     <w:rsid w:val="008327D0"/>
     <w:rPr>
@@ -11706,10 +12000,10 @@
       <w:lang w:val="en-GB"/>
     </w:rPr>
   </w:style>
-  <w:style w:type="character" w:customStyle="1" w:styleId="Nadpis4Char">
-    <w:name w:val="Nadpis 4 Char"/>
-    <w:basedOn w:val="Predvolenpsmoodseku"/>
-    <w:link w:val="Nadpis4"/>
+  <w:style w:type="character" w:customStyle="1" w:styleId="Nagwek4Znak">
+    <w:name w:val="Nagłówek 4 Znak"/>
+    <w:basedOn w:val="Domylnaczcionkaakapitu"/>
+    <w:link w:val="Nagwek4"/>
     <w:uiPriority w:val="1"/>
     <w:rsid w:val="00F910B0"/>
     <w:rPr>
@@ -11722,10 +12016,10 @@
       <w:lang w:val="en-GB"/>
     </w:rPr>
   </w:style>
-  <w:style w:type="character" w:customStyle="1" w:styleId="Nadpis5Char">
-    <w:name w:val="Nadpis 5 Char"/>
-    <w:basedOn w:val="Predvolenpsmoodseku"/>
-    <w:link w:val="Nadpis5"/>
+  <w:style w:type="character" w:customStyle="1" w:styleId="Nagwek5Znak">
+    <w:name w:val="Nagłówek 5 Znak"/>
+    <w:basedOn w:val="Domylnaczcionkaakapitu"/>
+    <w:link w:val="Nagwek5"/>
     <w:uiPriority w:val="1"/>
     <w:semiHidden/>
     <w:rsid w:val="00F910B0"/>
@@ -11737,10 +12031,10 @@
       <w:lang w:val="en-GB"/>
     </w:rPr>
   </w:style>
-  <w:style w:type="character" w:customStyle="1" w:styleId="Nadpis6Char">
-    <w:name w:val="Nadpis 6 Char"/>
-    <w:basedOn w:val="Predvolenpsmoodseku"/>
-    <w:link w:val="Nadpis6"/>
+  <w:style w:type="character" w:customStyle="1" w:styleId="Nagwek6Znak">
+    <w:name w:val="Nagłówek 6 Znak"/>
+    <w:basedOn w:val="Domylnaczcionkaakapitu"/>
+    <w:link w:val="Nagwek6"/>
     <w:uiPriority w:val="1"/>
     <w:semiHidden/>
     <w:rsid w:val="00F910B0"/>
@@ -11753,10 +12047,10 @@
       <w:lang w:val="en-GB"/>
     </w:rPr>
   </w:style>
-  <w:style w:type="character" w:customStyle="1" w:styleId="Nadpis7Char">
-    <w:name w:val="Nadpis 7 Char"/>
-    <w:basedOn w:val="Predvolenpsmoodseku"/>
-    <w:link w:val="Nadpis7"/>
+  <w:style w:type="character" w:customStyle="1" w:styleId="Nagwek7Znak">
+    <w:name w:val="Nagłówek 7 Znak"/>
+    <w:basedOn w:val="Domylnaczcionkaakapitu"/>
+    <w:link w:val="Nagwek7"/>
     <w:uiPriority w:val="1"/>
     <w:semiHidden/>
     <w:rsid w:val="00F910B0"/>
@@ -11769,10 +12063,10 @@
       <w:lang w:val="en-GB"/>
     </w:rPr>
   </w:style>
-  <w:style w:type="character" w:customStyle="1" w:styleId="Nadpis8Char">
-    <w:name w:val="Nadpis 8 Char"/>
-    <w:basedOn w:val="Predvolenpsmoodseku"/>
-    <w:link w:val="Nadpis8"/>
+  <w:style w:type="character" w:customStyle="1" w:styleId="Nagwek8Znak">
+    <w:name w:val="Nagłówek 8 Znak"/>
+    <w:basedOn w:val="Domylnaczcionkaakapitu"/>
+    <w:link w:val="Nagwek8"/>
     <w:uiPriority w:val="1"/>
     <w:semiHidden/>
     <w:rsid w:val="00F910B0"/>
@@ -11784,10 +12078,10 @@
       <w:lang w:val="en-GB"/>
     </w:rPr>
   </w:style>
-  <w:style w:type="character" w:customStyle="1" w:styleId="Nadpis9Char">
-    <w:name w:val="Nadpis 9 Char"/>
-    <w:basedOn w:val="Predvolenpsmoodseku"/>
-    <w:link w:val="Nadpis9"/>
+  <w:style w:type="character" w:customStyle="1" w:styleId="Nagwek9Znak">
+    <w:name w:val="Nagłówek 9 Znak"/>
+    <w:basedOn w:val="Domylnaczcionkaakapitu"/>
+    <w:link w:val="Nagwek9"/>
     <w:uiPriority w:val="1"/>
     <w:semiHidden/>
     <w:rsid w:val="00F910B0"/>
@@ -11800,10 +12094,10 @@
       <w:lang w:val="en-GB"/>
     </w:rPr>
   </w:style>
-  <w:style w:type="paragraph" w:styleId="Hlavika">
+  <w:style w:type="paragraph" w:styleId="Nagwek">
     <w:name w:val="header"/>
-    <w:basedOn w:val="Normlny"/>
-    <w:link w:val="HlavikaChar"/>
+    <w:basedOn w:val="Normalny"/>
+    <w:link w:val="NagwekZnak"/>
     <w:uiPriority w:val="21"/>
     <w:semiHidden/>
     <w:rsid w:val="00F910B0"/>
@@ -11818,10 +12112,10 @@
       <w:sz w:val="18"/>
     </w:rPr>
   </w:style>
-  <w:style w:type="character" w:customStyle="1" w:styleId="HlavikaChar">
-    <w:name w:val="Hlavička Char"/>
-    <w:basedOn w:val="Predvolenpsmoodseku"/>
-    <w:link w:val="Hlavika"/>
+  <w:style w:type="character" w:customStyle="1" w:styleId="NagwekZnak">
+    <w:name w:val="Nagłówek Znak"/>
+    <w:basedOn w:val="Domylnaczcionkaakapitu"/>
+    <w:link w:val="Nagwek"/>
     <w:uiPriority w:val="21"/>
     <w:semiHidden/>
     <w:rsid w:val="00F910B0"/>
@@ -11832,10 +12126,10 @@
       <w:lang w:val="en-GB"/>
     </w:rPr>
   </w:style>
-  <w:style w:type="paragraph" w:styleId="Pta">
+  <w:style w:type="paragraph" w:styleId="Stopka">
     <w:name w:val="footer"/>
-    <w:basedOn w:val="Normlny"/>
-    <w:link w:val="PtaChar"/>
+    <w:basedOn w:val="Normalny"/>
+    <w:link w:val="StopkaZnak"/>
     <w:uiPriority w:val="99"/>
     <w:rsid w:val="00F910B0"/>
     <w:pPr>
@@ -11849,10 +12143,10 @@
       <w:sz w:val="16"/>
     </w:rPr>
   </w:style>
-  <w:style w:type="character" w:customStyle="1" w:styleId="PtaChar">
-    <w:name w:val="Päta Char"/>
-    <w:basedOn w:val="Predvolenpsmoodseku"/>
-    <w:link w:val="Pta"/>
+  <w:style w:type="character" w:customStyle="1" w:styleId="StopkaZnak">
+    <w:name w:val="Stopka Znak"/>
+    <w:basedOn w:val="Domylnaczcionkaakapitu"/>
+    <w:link w:val="Stopka"/>
     <w:uiPriority w:val="99"/>
     <w:rsid w:val="00F910B0"/>
     <w:rPr>
@@ -11862,9 +12156,9 @@
       <w:lang w:val="en-GB"/>
     </w:rPr>
   </w:style>
-  <w:style w:type="paragraph" w:styleId="Zoznamsodrkami">
+  <w:style w:type="paragraph" w:styleId="Listapunktowana">
     <w:name w:val="List Bullet"/>
-    <w:basedOn w:val="Normlny"/>
+    <w:basedOn w:val="Normalny"/>
     <w:uiPriority w:val="2"/>
     <w:qFormat/>
     <w:rsid w:val="00F910B0"/>
@@ -11875,9 +12169,9 @@
       <w:spacing w:before="240" w:after="240"/>
     </w:pPr>
   </w:style>
-  <w:style w:type="paragraph" w:styleId="slovanzoznam">
+  <w:style w:type="paragraph" w:styleId="Listanumerowana">
     <w:name w:val="List Number"/>
-    <w:basedOn w:val="Normlny"/>
+    <w:basedOn w:val="Normalny"/>
     <w:uiPriority w:val="2"/>
     <w:qFormat/>
     <w:rsid w:val="00F910B0"/>
@@ -11888,9 +12182,9 @@
       <w:contextualSpacing/>
     </w:pPr>
   </w:style>
-  <w:style w:type="paragraph" w:styleId="Odsekzoznamu">
+  <w:style w:type="paragraph" w:styleId="Akapitzlist">
     <w:name w:val="List Paragraph"/>
-    <w:basedOn w:val="Normlny"/>
+    <w:basedOn w:val="Normalny"/>
     <w:uiPriority w:val="34"/>
     <w:qFormat/>
     <w:rsid w:val="00F910B0"/>
@@ -11901,16 +12195,16 @@
   </w:style>
   <w:style w:type="paragraph" w:styleId="Bibliografia">
     <w:name w:val="Bibliography"/>
-    <w:basedOn w:val="Normlny"/>
-    <w:next w:val="Normlny"/>
+    <w:basedOn w:val="Normalny"/>
+    <w:next w:val="Normalny"/>
     <w:uiPriority w:val="99"/>
     <w:unhideWhenUsed/>
     <w:rsid w:val="00F910B0"/>
   </w:style>
-  <w:style w:type="paragraph" w:styleId="Hlavikaobsahu">
+  <w:style w:type="paragraph" w:styleId="Nagwekspisutreci">
     <w:name w:val="TOC Heading"/>
-    <w:basedOn w:val="Nadpis1"/>
-    <w:next w:val="Normlny"/>
+    <w:basedOn w:val="Nagwek1"/>
+    <w:next w:val="Normalny"/>
     <w:uiPriority w:val="39"/>
     <w:unhideWhenUsed/>
     <w:qFormat/>
@@ -11933,10 +12227,10 @@
       <w:lang w:val="da-DK" w:eastAsia="da-DK"/>
     </w:rPr>
   </w:style>
-  <w:style w:type="paragraph" w:styleId="Obsah1">
+  <w:style w:type="paragraph" w:styleId="Spistreci1">
     <w:name w:val="toc 1"/>
-    <w:basedOn w:val="Normlny"/>
-    <w:next w:val="Normlny"/>
+    <w:basedOn w:val="Normalny"/>
+    <w:next w:val="Normalny"/>
     <w:autoRedefine/>
     <w:uiPriority w:val="39"/>
     <w:unhideWhenUsed/>
@@ -11945,10 +12239,10 @@
       <w:spacing w:after="100"/>
     </w:pPr>
   </w:style>
-  <w:style w:type="paragraph" w:styleId="Obsah2">
+  <w:style w:type="paragraph" w:styleId="Spistreci2">
     <w:name w:val="toc 2"/>
-    <w:basedOn w:val="Normlny"/>
-    <w:next w:val="Normlny"/>
+    <w:basedOn w:val="Normalny"/>
+    <w:next w:val="Normalny"/>
     <w:autoRedefine/>
     <w:uiPriority w:val="39"/>
     <w:unhideWhenUsed/>
@@ -11958,9 +12252,9 @@
       <w:ind w:left="200"/>
     </w:pPr>
   </w:style>
-  <w:style w:type="character" w:styleId="Hypertextovprepojenie">
+  <w:style w:type="character" w:styleId="Hipercze">
     <w:name w:val="Hyperlink"/>
-    <w:basedOn w:val="Predvolenpsmoodseku"/>
+    <w:basedOn w:val="Domylnaczcionkaakapitu"/>
     <w:uiPriority w:val="99"/>
     <w:unhideWhenUsed/>
     <w:rsid w:val="00F910B0"/>
@@ -11969,9 +12263,9 @@
       <w:u w:val="single"/>
     </w:rPr>
   </w:style>
-  <w:style w:type="paragraph" w:styleId="Normlnywebov">
+  <w:style w:type="paragraph" w:styleId="NormalnyWeb">
     <w:name w:val="Normal (Web)"/>
-    <w:basedOn w:val="Normlny"/>
+    <w:basedOn w:val="Normalny"/>
     <w:uiPriority w:val="99"/>
     <w:unhideWhenUsed/>
     <w:rsid w:val="003C33D0"/>
@@ -11985,9 +12279,9 @@
       <w:lang w:val="da-DK" w:eastAsia="da-DK"/>
     </w:rPr>
   </w:style>
-  <w:style w:type="table" w:styleId="Mriekatabuky">
+  <w:style w:type="table" w:styleId="Tabela-Siatka">
     <w:name w:val="Table Grid"/>
-    <w:basedOn w:val="Normlnatabuka"/>
+    <w:basedOn w:val="Standardowy"/>
     <w:uiPriority w:val="59"/>
     <w:rsid w:val="008327D0"/>
     <w:pPr>
@@ -12009,10 +12303,10 @@
       </w:tblBorders>
     </w:tblPr>
   </w:style>
-  <w:style w:type="paragraph" w:styleId="Obsah3">
+  <w:style w:type="paragraph" w:styleId="Spistreci3">
     <w:name w:val="toc 3"/>
-    <w:basedOn w:val="Normlny"/>
-    <w:next w:val="Normlny"/>
+    <w:basedOn w:val="Normalny"/>
+    <w:next w:val="Normalny"/>
     <w:autoRedefine/>
     <w:uiPriority w:val="39"/>
     <w:unhideWhenUsed/>
@@ -12022,10 +12316,10 @@
       <w:ind w:left="440"/>
     </w:pPr>
   </w:style>
-  <w:style w:type="paragraph" w:styleId="Textbubliny">
+  <w:style w:type="paragraph" w:styleId="Tekstdymka">
     <w:name w:val="Balloon Text"/>
-    <w:basedOn w:val="Normlny"/>
-    <w:link w:val="TextbublinyChar"/>
+    <w:basedOn w:val="Normalny"/>
+    <w:link w:val="TekstdymkaZnak"/>
     <w:uiPriority w:val="99"/>
     <w:semiHidden/>
     <w:unhideWhenUsed/>
@@ -12039,10 +12333,10 @@
       <w:szCs w:val="16"/>
     </w:rPr>
   </w:style>
-  <w:style w:type="character" w:customStyle="1" w:styleId="TextbublinyChar">
-    <w:name w:val="Text bubliny Char"/>
-    <w:basedOn w:val="Predvolenpsmoodseku"/>
-    <w:link w:val="Textbubliny"/>
+  <w:style w:type="character" w:customStyle="1" w:styleId="TekstdymkaZnak">
+    <w:name w:val="Tekst dymka Znak"/>
+    <w:basedOn w:val="Domylnaczcionkaakapitu"/>
+    <w:link w:val="Tekstdymka"/>
     <w:uiPriority w:val="99"/>
     <w:semiHidden/>
     <w:rsid w:val="00B039B7"/>
@@ -12053,9 +12347,9 @@
       <w:lang w:val="en-GB"/>
     </w:rPr>
   </w:style>
-  <w:style w:type="character" w:styleId="Odkaznakomentr">
+  <w:style w:type="character" w:styleId="Odwoaniedokomentarza">
     <w:name w:val="annotation reference"/>
-    <w:basedOn w:val="Predvolenpsmoodseku"/>
+    <w:basedOn w:val="Domylnaczcionkaakapitu"/>
     <w:uiPriority w:val="99"/>
     <w:semiHidden/>
     <w:unhideWhenUsed/>
@@ -12065,10 +12359,10 @@
       <w:szCs w:val="16"/>
     </w:rPr>
   </w:style>
-  <w:style w:type="paragraph" w:styleId="Textkomentra">
+  <w:style w:type="paragraph" w:styleId="Tekstkomentarza">
     <w:name w:val="annotation text"/>
-    <w:basedOn w:val="Normlny"/>
-    <w:link w:val="TextkomentraChar"/>
+    <w:basedOn w:val="Normalny"/>
+    <w:link w:val="TekstkomentarzaZnak"/>
     <w:uiPriority w:val="99"/>
     <w:semiHidden/>
     <w:unhideWhenUsed/>
@@ -12080,10 +12374,10 @@
       <w:sz w:val="20"/>
     </w:rPr>
   </w:style>
-  <w:style w:type="character" w:customStyle="1" w:styleId="TextkomentraChar">
-    <w:name w:val="Text komentára Char"/>
-    <w:basedOn w:val="Predvolenpsmoodseku"/>
-    <w:link w:val="Textkomentra"/>
+  <w:style w:type="character" w:customStyle="1" w:styleId="TekstkomentarzaZnak">
+    <w:name w:val="Tekst komentarza Znak"/>
+    <w:basedOn w:val="Domylnaczcionkaakapitu"/>
+    <w:link w:val="Tekstkomentarza"/>
     <w:uiPriority w:val="99"/>
     <w:semiHidden/>
     <w:rsid w:val="006578D8"/>
@@ -12094,11 +12388,11 @@
       <w:lang w:val="en-GB"/>
     </w:rPr>
   </w:style>
-  <w:style w:type="paragraph" w:styleId="Predmetkomentra">
+  <w:style w:type="paragraph" w:styleId="Tematkomentarza">
     <w:name w:val="annotation subject"/>
-    <w:basedOn w:val="Textkomentra"/>
-    <w:next w:val="Textkomentra"/>
-    <w:link w:val="PredmetkomentraChar"/>
+    <w:basedOn w:val="Tekstkomentarza"/>
+    <w:next w:val="Tekstkomentarza"/>
+    <w:link w:val="TematkomentarzaZnak"/>
     <w:uiPriority w:val="99"/>
     <w:semiHidden/>
     <w:unhideWhenUsed/>
@@ -12108,10 +12402,10 @@
       <w:bCs/>
     </w:rPr>
   </w:style>
-  <w:style w:type="character" w:customStyle="1" w:styleId="PredmetkomentraChar">
-    <w:name w:val="Predmet komentára Char"/>
-    <w:basedOn w:val="TextkomentraChar"/>
-    <w:link w:val="Predmetkomentra"/>
+  <w:style w:type="character" w:customStyle="1" w:styleId="TematkomentarzaZnak">
+    <w:name w:val="Temat komentarza Znak"/>
+    <w:basedOn w:val="TekstkomentarzaZnak"/>
+    <w:link w:val="Tematkomentarza"/>
     <w:uiPriority w:val="99"/>
     <w:semiHidden/>
     <w:rsid w:val="006578D8"/>
@@ -12124,10 +12418,10 @@
       <w:lang w:val="en-GB"/>
     </w:rPr>
   </w:style>
-  <w:style w:type="paragraph" w:styleId="Popis">
+  <w:style w:type="paragraph" w:styleId="Legenda">
     <w:name w:val="caption"/>
-    <w:basedOn w:val="Normlny"/>
-    <w:next w:val="Normlny"/>
+    <w:basedOn w:val="Normalny"/>
+    <w:next w:val="Normalny"/>
     <w:uiPriority w:val="35"/>
     <w:unhideWhenUsed/>
     <w:qFormat/>
@@ -12143,930 +12437,7 @@
       <w:szCs w:val="18"/>
     </w:rPr>
   </w:style>
-  <w:style w:type="paragraph" w:styleId="Bezriadkovania">
-    <w:name w:val="No Spacing"/>
-    <w:uiPriority w:val="1"/>
-    <w:qFormat/>
-    <w:rsid w:val="00372DF0"/>
-    <w:pPr>
-      <w:spacing w:after="0" w:line="240" w:lineRule="auto"/>
-    </w:pPr>
-    <w:rPr>
-      <w:rFonts w:ascii="Arial" w:hAnsi="Arial" w:cs="Arial"/>
-      <w:szCs w:val="20"/>
-      <w:lang w:val="en-GB"/>
-    </w:rPr>
-  </w:style>
-</w:styles>
-</file>
-
-<file path=word/stylesWithEffects.xml><?xml version="1.0" encoding="utf-8"?>
-<w:styles xmlns:wpc="http://schemas.microsoft.com/office/word/2010/wordprocessingCanvas" xmlns:mc="http://schemas.openxmlformats.org/markup-compatibility/2006" xmlns:o="urn:schemas-microsoft-com:office:office" xmlns:r="http://schemas.openxmlformats.org/officeDocument/2006/relationships" xmlns:m="http://schemas.openxmlformats.org/officeDocument/2006/math" xmlns:v="urn:schemas-microsoft-com:vml" xmlns:wp14="http://schemas.microsoft.com/office/word/2010/wordprocessingDrawing" xmlns:wp="http://schemas.openxmlformats.org/drawingml/2006/wordprocessingDrawing" xmlns:w10="urn:schemas-microsoft-com:office:word" xmlns:w="http://schemas.openxmlformats.org/wordprocessingml/2006/main" xmlns:w14="http://schemas.microsoft.com/office/word/2010/wordml" xmlns:wpg="http://schemas.microsoft.com/office/word/2010/wordprocessingGroup" xmlns:wpi="http://schemas.microsoft.com/office/word/2010/wordprocessingInk" xmlns:wne="http://schemas.microsoft.com/office/word/2006/wordml" xmlns:wps="http://schemas.microsoft.com/office/word/2010/wordprocessingShape" mc:Ignorable="w14 wp14">
-  <w:docDefaults>
-    <w:rPrDefault>
-      <w:rPr>
-        <w:rFonts w:asciiTheme="minorHAnsi" w:eastAsiaTheme="minorHAnsi" w:hAnsiTheme="minorHAnsi" w:cstheme="minorBidi"/>
-        <w:sz w:val="22"/>
-        <w:szCs w:val="22"/>
-        <w:lang w:val="da-DK" w:eastAsia="en-US" w:bidi="ar-SA"/>
-      </w:rPr>
-    </w:rPrDefault>
-    <w:pPrDefault>
-      <w:pPr>
-        <w:spacing w:after="160" w:line="259" w:lineRule="auto"/>
-      </w:pPr>
-    </w:pPrDefault>
-  </w:docDefaults>
-  <w:latentStyles w:defLockedState="0" w:defUIPriority="99" w:defSemiHidden="1" w:defUnhideWhenUsed="1" w:defQFormat="0" w:count="267">
-    <w:lsdException w:name="Normal" w:semiHidden="0" w:uiPriority="0" w:unhideWhenUsed="0" w:qFormat="1"/>
-    <w:lsdException w:name="heading 1" w:semiHidden="0" w:uiPriority="9" w:unhideWhenUsed="0" w:qFormat="1"/>
-    <w:lsdException w:name="heading 2" w:uiPriority="1" w:qFormat="1"/>
-    <w:lsdException w:name="heading 3" w:uiPriority="1" w:qFormat="1"/>
-    <w:lsdException w:name="heading 4" w:uiPriority="1" w:qFormat="1"/>
-    <w:lsdException w:name="heading 5" w:uiPriority="1" w:qFormat="1"/>
-    <w:lsdException w:name="heading 6" w:uiPriority="1" w:qFormat="1"/>
-    <w:lsdException w:name="heading 7" w:uiPriority="1" w:qFormat="1"/>
-    <w:lsdException w:name="heading 8" w:uiPriority="1" w:qFormat="1"/>
-    <w:lsdException w:name="heading 9" w:uiPriority="1" w:qFormat="1"/>
-    <w:lsdException w:name="toc 1" w:uiPriority="39"/>
-    <w:lsdException w:name="toc 2" w:uiPriority="39"/>
-    <w:lsdException w:name="toc 3" w:uiPriority="39"/>
-    <w:lsdException w:name="toc 4" w:uiPriority="39"/>
-    <w:lsdException w:name="toc 5" w:uiPriority="39"/>
-    <w:lsdException w:name="toc 6" w:uiPriority="39"/>
-    <w:lsdException w:name="toc 7" w:uiPriority="39"/>
-    <w:lsdException w:name="toc 8" w:uiPriority="39"/>
-    <w:lsdException w:name="toc 9" w:uiPriority="39"/>
-    <w:lsdException w:name="header" w:uiPriority="21"/>
-    <w:lsdException w:name="caption" w:uiPriority="35" w:qFormat="1"/>
-    <w:lsdException w:name="List Bullet" w:uiPriority="2" w:qFormat="1"/>
-    <w:lsdException w:name="List Number" w:uiPriority="2" w:qFormat="1"/>
-    <w:lsdException w:name="Title" w:semiHidden="0" w:uiPriority="10" w:unhideWhenUsed="0" w:qFormat="1"/>
-    <w:lsdException w:name="Default Paragraph Font" w:uiPriority="1"/>
-    <w:lsdException w:name="Subtitle" w:semiHidden="0" w:uiPriority="11" w:unhideWhenUsed="0" w:qFormat="1"/>
-    <w:lsdException w:name="Strong" w:semiHidden="0" w:uiPriority="22" w:unhideWhenUsed="0" w:qFormat="1"/>
-    <w:lsdException w:name="Emphasis" w:semiHidden="0" w:uiPriority="20" w:unhideWhenUsed="0" w:qFormat="1"/>
-    <w:lsdException w:name="Table Grid" w:semiHidden="0" w:uiPriority="59" w:unhideWhenUsed="0"/>
-    <w:lsdException w:name="Placeholder Text" w:unhideWhenUsed="0"/>
-    <w:lsdException w:name="No Spacing" w:semiHidden="0" w:uiPriority="1" w:unhideWhenUsed="0" w:qFormat="1"/>
-    <w:lsdException w:name="Light Shading" w:semiHidden="0" w:uiPriority="60" w:unhideWhenUsed="0"/>
-    <w:lsdException w:name="Light List" w:semiHidden="0" w:uiPriority="61" w:unhideWhenUsed="0"/>
-    <w:lsdException w:name="Light Grid" w:semiHidden="0" w:uiPriority="62" w:unhideWhenUsed="0"/>
-    <w:lsdException w:name="Medium Shading 1" w:semiHidden="0" w:uiPriority="63" w:unhideWhenUsed="0"/>
-    <w:lsdException w:name="Medium Shading 2" w:semiHidden="0" w:uiPriority="64" w:unhideWhenUsed="0"/>
-    <w:lsdException w:name="Medium List 1" w:semiHidden="0" w:uiPriority="65" w:unhideWhenUsed="0"/>
-    <w:lsdException w:name="Medium List 2" w:semiHidden="0" w:uiPriority="66" w:unhideWhenUsed="0"/>
-    <w:lsdException w:name="Medium Grid 1" w:semiHidden="0" w:uiPriority="67" w:unhideWhenUsed="0"/>
-    <w:lsdException w:name="Medium Grid 2" w:semiHidden="0" w:uiPriority="68" w:unhideWhenUsed="0"/>
-    <w:lsdException w:name="Medium Grid 3" w:semiHidden="0" w:uiPriority="69" w:unhideWhenUsed="0"/>
-    <w:lsdException w:name="Dark List" w:semiHidden="0" w:uiPriority="70" w:unhideWhenUsed="0"/>
-    <w:lsdException w:name="Colorful Shading" w:semiHidden="0" w:uiPriority="71" w:unhideWhenUsed="0"/>
-    <w:lsdException w:name="Colorful List" w:semiHidden="0" w:uiPriority="72" w:unhideWhenUsed="0"/>
-    <w:lsdException w:name="Colorful Grid" w:semiHidden="0" w:uiPriority="73" w:unhideWhenUsed="0"/>
-    <w:lsdException w:name="Light Shading Accent 1" w:semiHidden="0" w:uiPriority="60" w:unhideWhenUsed="0"/>
-    <w:lsdException w:name="Light List Accent 1" w:semiHidden="0" w:uiPriority="61" w:unhideWhenUsed="0"/>
-    <w:lsdException w:name="Light Grid Accent 1" w:semiHidden="0" w:uiPriority="62" w:unhideWhenUsed="0"/>
-    <w:lsdException w:name="Medium Shading 1 Accent 1" w:semiHidden="0" w:uiPriority="63" w:unhideWhenUsed="0"/>
-    <w:lsdException w:name="Medium Shading 2 Accent 1" w:semiHidden="0" w:uiPriority="64" w:unhideWhenUsed="0"/>
-    <w:lsdException w:name="Medium List 1 Accent 1" w:semiHidden="0" w:uiPriority="65" w:unhideWhenUsed="0"/>
-    <w:lsdException w:name="Revision" w:unhideWhenUsed="0"/>
-    <w:lsdException w:name="List Paragraph" w:semiHidden="0" w:uiPriority="34" w:unhideWhenUsed="0" w:qFormat="1"/>
-    <w:lsdException w:name="Quote" w:semiHidden="0" w:uiPriority="29" w:unhideWhenUsed="0" w:qFormat="1"/>
-    <w:lsdException w:name="Intense Quote" w:semiHidden="0" w:uiPriority="30" w:unhideWhenUsed="0" w:qFormat="1"/>
-    <w:lsdException w:name="Medium List 2 Accent 1" w:semiHidden="0" w:uiPriority="66" w:unhideWhenUsed="0"/>
-    <w:lsdException w:name="Medium Grid 1 Accent 1" w:semiHidden="0" w:uiPriority="67" w:unhideWhenUsed="0"/>
-    <w:lsdException w:name="Medium Grid 2 Accent 1" w:semiHidden="0" w:uiPriority="68" w:unhideWhenUsed="0"/>
-    <w:lsdException w:name="Medium Grid 3 Accent 1" w:semiHidden="0" w:uiPriority="69" w:unhideWhenUsed="0"/>
-    <w:lsdException w:name="Dark List Accent 1" w:semiHidden="0" w:uiPriority="70" w:unhideWhenUsed="0"/>
-    <w:lsdException w:name="Colorful Shading Accent 1" w:semiHidden="0" w:uiPriority="71" w:unhideWhenUsed="0"/>
-    <w:lsdException w:name="Colorful List Accent 1" w:semiHidden="0" w:uiPriority="72" w:unhideWhenUsed="0"/>
-    <w:lsdException w:name="Colorful Grid Accent 1" w:semiHidden="0" w:uiPriority="73" w:unhideWhenUsed="0"/>
-    <w:lsdException w:name="Light Shading Accent 2" w:semiHidden="0" w:uiPriority="60" w:unhideWhenUsed="0"/>
-    <w:lsdException w:name="Light List Accent 2" w:semiHidden="0" w:uiPriority="61" w:unhideWhenUsed="0"/>
-    <w:lsdException w:name="Light Grid Accent 2" w:semiHidden="0" w:uiPriority="62" w:unhideWhenUsed="0"/>
-    <w:lsdException w:name="Medium Shading 1 Accent 2" w:semiHidden="0" w:uiPriority="63" w:unhideWhenUsed="0"/>
-    <w:lsdException w:name="Medium Shading 2 Accent 2" w:semiHidden="0" w:uiPriority="64" w:unhideWhenUsed="0"/>
-    <w:lsdException w:name="Medium List 1 Accent 2" w:semiHidden="0" w:uiPriority="65" w:unhideWhenUsed="0"/>
-    <w:lsdException w:name="Medium List 2 Accent 2" w:semiHidden="0" w:uiPriority="66" w:unhideWhenUsed="0"/>
-    <w:lsdException w:name="Medium Grid 1 Accent 2" w:semiHidden="0" w:uiPriority="67" w:unhideWhenUsed="0"/>
-    <w:lsdException w:name="Medium Grid 2 Accent 2" w:semiHidden="0" w:uiPriority="68" w:unhideWhenUsed="0"/>
-    <w:lsdException w:name="Medium Grid 3 Accent 2" w:semiHidden="0" w:uiPriority="69" w:unhideWhenUsed="0"/>
-    <w:lsdException w:name="Dark List Accent 2" w:semiHidden="0" w:uiPriority="70" w:unhideWhenUsed="0"/>
-    <w:lsdException w:name="Colorful Shading Accent 2" w:semiHidden="0" w:uiPriority="71" w:unhideWhenUsed="0"/>
-    <w:lsdException w:name="Colorful List Accent 2" w:semiHidden="0" w:uiPriority="72" w:unhideWhenUsed="0"/>
-    <w:lsdException w:name="Colorful Grid Accent 2" w:semiHidden="0" w:uiPriority="73" w:unhideWhenUsed="0"/>
-    <w:lsdException w:name="Light Shading Accent 3" w:semiHidden="0" w:uiPriority="60" w:unhideWhenUsed="0"/>
-    <w:lsdException w:name="Light List Accent 3" w:semiHidden="0" w:uiPriority="61" w:unhideWhenUsed="0"/>
-    <w:lsdException w:name="Light Grid Accent 3" w:semiHidden="0" w:uiPriority="62" w:unhideWhenUsed="0"/>
-    <w:lsdException w:name="Medium Shading 1 Accent 3" w:semiHidden="0" w:uiPriority="63" w:unhideWhenUsed="0"/>
-    <w:lsdException w:name="Medium Shading 2 Accent 3" w:semiHidden="0" w:uiPriority="64" w:unhideWhenUsed="0"/>
-    <w:lsdException w:name="Medium List 1 Accent 3" w:semiHidden="0" w:uiPriority="65" w:unhideWhenUsed="0"/>
-    <w:lsdException w:name="Medium List 2 Accent 3" w:semiHidden="0" w:uiPriority="66" w:unhideWhenUsed="0"/>
-    <w:lsdException w:name="Medium Grid 1 Accent 3" w:semiHidden="0" w:uiPriority="67" w:unhideWhenUsed="0"/>
-    <w:lsdException w:name="Medium Grid 2 Accent 3" w:semiHidden="0" w:uiPriority="68" w:unhideWhenUsed="0"/>
-    <w:lsdException w:name="Medium Grid 3 Accent 3" w:semiHidden="0" w:uiPriority="69" w:unhideWhenUsed="0"/>
-    <w:lsdException w:name="Dark List Accent 3" w:semiHidden="0" w:uiPriority="70" w:unhideWhenUsed="0"/>
-    <w:lsdException w:name="Colorful Shading Accent 3" w:semiHidden="0" w:uiPriority="71" w:unhideWhenUsed="0"/>
-    <w:lsdException w:name="Colorful List Accent 3" w:semiHidden="0" w:uiPriority="72" w:unhideWhenUsed="0"/>
-    <w:lsdException w:name="Colorful Grid Accent 3" w:semiHidden="0" w:uiPriority="73" w:unhideWhenUsed="0"/>
-    <w:lsdException w:name="Light Shading Accent 4" w:semiHidden="0" w:uiPriority="60" w:unhideWhenUsed="0"/>
-    <w:lsdException w:name="Light List Accent 4" w:semiHidden="0" w:uiPriority="61" w:unhideWhenUsed="0"/>
-    <w:lsdException w:name="Light Grid Accent 4" w:semiHidden="0" w:uiPriority="62" w:unhideWhenUsed="0"/>
-    <w:lsdException w:name="Medium Shading 1 Accent 4" w:semiHidden="0" w:uiPriority="63" w:unhideWhenUsed="0"/>
-    <w:lsdException w:name="Medium Shading 2 Accent 4" w:semiHidden="0" w:uiPriority="64" w:unhideWhenUsed="0"/>
-    <w:lsdException w:name="Medium List 1 Accent 4" w:semiHidden="0" w:uiPriority="65" w:unhideWhenUsed="0"/>
-    <w:lsdException w:name="Medium List 2 Accent 4" w:semiHidden="0" w:uiPriority="66" w:unhideWhenUsed="0"/>
-    <w:lsdException w:name="Medium Grid 1 Accent 4" w:semiHidden="0" w:uiPriority="67" w:unhideWhenUsed="0"/>
-    <w:lsdException w:name="Medium Grid 2 Accent 4" w:semiHidden="0" w:uiPriority="68" w:unhideWhenUsed="0"/>
-    <w:lsdException w:name="Medium Grid 3 Accent 4" w:semiHidden="0" w:uiPriority="69" w:unhideWhenUsed="0"/>
-    <w:lsdException w:name="Dark List Accent 4" w:semiHidden="0" w:uiPriority="70" w:unhideWhenUsed="0"/>
-    <w:lsdException w:name="Colorful Shading Accent 4" w:semiHidden="0" w:uiPriority="71" w:unhideWhenUsed="0"/>
-    <w:lsdException w:name="Colorful List Accent 4" w:semiHidden="0" w:uiPriority="72" w:unhideWhenUsed="0"/>
-    <w:lsdException w:name="Colorful Grid Accent 4" w:semiHidden="0" w:uiPriority="73" w:unhideWhenUsed="0"/>
-    <w:lsdException w:name="Light Shading Accent 5" w:semiHidden="0" w:uiPriority="60" w:unhideWhenUsed="0"/>
-    <w:lsdException w:name="Light List Accent 5" w:semiHidden="0" w:uiPriority="61" w:unhideWhenUsed="0"/>
-    <w:lsdException w:name="Light Grid Accent 5" w:semiHidden="0" w:uiPriority="62" w:unhideWhenUsed="0"/>
-    <w:lsdException w:name="Medium Shading 1 Accent 5" w:semiHidden="0" w:uiPriority="63" w:unhideWhenUsed="0"/>
-    <w:lsdException w:name="Medium Shading 2 Accent 5" w:semiHidden="0" w:uiPriority="64" w:unhideWhenUsed="0"/>
-    <w:lsdException w:name="Medium List 1 Accent 5" w:semiHidden="0" w:uiPriority="65" w:unhideWhenUsed="0"/>
-    <w:lsdException w:name="Medium List 2 Accent 5" w:semiHidden="0" w:uiPriority="66" w:unhideWhenUsed="0"/>
-    <w:lsdException w:name="Medium Grid 1 Accent 5" w:semiHidden="0" w:uiPriority="67" w:unhideWhenUsed="0"/>
-    <w:lsdException w:name="Medium Grid 2 Accent 5" w:semiHidden="0" w:uiPriority="68" w:unhideWhenUsed="0"/>
-    <w:lsdException w:name="Medium Grid 3 Accent 5" w:semiHidden="0" w:uiPriority="69" w:unhideWhenUsed="0"/>
-    <w:lsdException w:name="Dark List Accent 5" w:semiHidden="0" w:uiPriority="70" w:unhideWhenUsed="0"/>
-    <w:lsdException w:name="Colorful Shading Accent 5" w:semiHidden="0" w:uiPriority="71" w:unhideWhenUsed="0"/>
-    <w:lsdException w:name="Colorful List Accent 5" w:semiHidden="0" w:uiPriority="72" w:unhideWhenUsed="0"/>
-    <w:lsdException w:name="Colorful Grid Accent 5" w:semiHidden="0" w:uiPriority="73" w:unhideWhenUsed="0"/>
-    <w:lsdException w:name="Light Shading Accent 6" w:semiHidden="0" w:uiPriority="60" w:unhideWhenUsed="0"/>
-    <w:lsdException w:name="Light List Accent 6" w:semiHidden="0" w:uiPriority="61" w:unhideWhenUsed="0"/>
-    <w:lsdException w:name="Light Grid Accent 6" w:semiHidden="0" w:uiPriority="62" w:unhideWhenUsed="0"/>
-    <w:lsdException w:name="Medium Shading 1 Accent 6" w:semiHidden="0" w:uiPriority="63" w:unhideWhenUsed="0"/>
-    <w:lsdException w:name="Medium Shading 2 Accent 6" w:semiHidden="0" w:uiPriority="64" w:unhideWhenUsed="0"/>
-    <w:lsdException w:name="Medium List 1 Accent 6" w:semiHidden="0" w:uiPriority="65" w:unhideWhenUsed="0"/>
-    <w:lsdException w:name="Medium List 2 Accent 6" w:semiHidden="0" w:uiPriority="66" w:unhideWhenUsed="0"/>
-    <w:lsdException w:name="Medium Grid 1 Accent 6" w:semiHidden="0" w:uiPriority="67" w:unhideWhenUsed="0"/>
-    <w:lsdException w:name="Medium Grid 2 Accent 6" w:semiHidden="0" w:uiPriority="68" w:unhideWhenUsed="0"/>
-    <w:lsdException w:name="Medium Grid 3 Accent 6" w:semiHidden="0" w:uiPriority="69" w:unhideWhenUsed="0"/>
-    <w:lsdException w:name="Dark List Accent 6" w:semiHidden="0" w:uiPriority="70" w:unhideWhenUsed="0"/>
-    <w:lsdException w:name="Colorful Shading Accent 6" w:semiHidden="0" w:uiPriority="71" w:unhideWhenUsed="0"/>
-    <w:lsdException w:name="Colorful List Accent 6" w:semiHidden="0" w:uiPriority="72" w:unhideWhenUsed="0"/>
-    <w:lsdException w:name="Colorful Grid Accent 6" w:semiHidden="0" w:uiPriority="73" w:unhideWhenUsed="0"/>
-    <w:lsdException w:name="Subtle Emphasis" w:semiHidden="0" w:uiPriority="19" w:unhideWhenUsed="0" w:qFormat="1"/>
-    <w:lsdException w:name="Intense Emphasis" w:semiHidden="0" w:uiPriority="21" w:unhideWhenUsed="0" w:qFormat="1"/>
-    <w:lsdException w:name="Subtle Reference" w:semiHidden="0" w:uiPriority="31" w:unhideWhenUsed="0" w:qFormat="1"/>
-    <w:lsdException w:name="Intense Reference" w:semiHidden="0" w:uiPriority="32" w:unhideWhenUsed="0" w:qFormat="1"/>
-    <w:lsdException w:name="Book Title" w:semiHidden="0" w:uiPriority="33" w:unhideWhenUsed="0" w:qFormat="1"/>
-    <w:lsdException w:name="TOC Heading" w:uiPriority="39" w:qFormat="1"/>
-  </w:latentStyles>
-  <w:style w:type="paragraph" w:default="1" w:styleId="Normlny">
-    <w:name w:val="Normal"/>
-    <w:qFormat/>
-    <w:rsid w:val="009E3E7E"/>
-    <w:pPr>
-      <w:spacing w:after="0" w:line="360" w:lineRule="auto"/>
-    </w:pPr>
-    <w:rPr>
-      <w:rFonts w:ascii="Arial" w:hAnsi="Arial" w:cs="Arial"/>
-      <w:szCs w:val="20"/>
-      <w:lang w:val="en-GB"/>
-    </w:rPr>
-  </w:style>
-  <w:style w:type="paragraph" w:styleId="Nadpis1">
-    <w:name w:val="heading 1"/>
-    <w:basedOn w:val="Normlny"/>
-    <w:next w:val="Normlny"/>
-    <w:link w:val="Nadpis1Char"/>
-    <w:uiPriority w:val="9"/>
-    <w:qFormat/>
-    <w:rsid w:val="009C4906"/>
-    <w:pPr>
-      <w:keepNext/>
-      <w:keepLines/>
-      <w:numPr>
-        <w:numId w:val="3"/>
-      </w:numPr>
-      <w:spacing w:before="480" w:after="240" w:line="300" w:lineRule="atLeast"/>
-      <w:contextualSpacing/>
-      <w:outlineLvl w:val="0"/>
-    </w:pPr>
-    <w:rPr>
-      <w:rFonts w:eastAsiaTheme="majorEastAsia"/>
-      <w:b/>
-      <w:bCs/>
-      <w:sz w:val="28"/>
-      <w:szCs w:val="28"/>
-    </w:rPr>
-  </w:style>
-  <w:style w:type="paragraph" w:styleId="Nadpis2">
-    <w:name w:val="heading 2"/>
-    <w:basedOn w:val="Normlny"/>
-    <w:next w:val="Normlny"/>
-    <w:link w:val="Nadpis2Char"/>
-    <w:uiPriority w:val="1"/>
-    <w:qFormat/>
-    <w:rsid w:val="00F910B0"/>
-    <w:pPr>
-      <w:keepNext/>
-      <w:keepLines/>
-      <w:numPr>
-        <w:ilvl w:val="1"/>
-        <w:numId w:val="3"/>
-      </w:numPr>
-      <w:spacing w:before="480" w:after="240" w:line="300" w:lineRule="atLeast"/>
-      <w:contextualSpacing/>
-      <w:outlineLvl w:val="1"/>
-    </w:pPr>
-    <w:rPr>
-      <w:rFonts w:eastAsiaTheme="majorEastAsia"/>
-      <w:b/>
-      <w:bCs/>
-      <w:sz w:val="24"/>
-      <w:szCs w:val="26"/>
-    </w:rPr>
-  </w:style>
-  <w:style w:type="paragraph" w:styleId="Nadpis3">
-    <w:name w:val="heading 3"/>
-    <w:basedOn w:val="Normlny"/>
-    <w:next w:val="Normlny"/>
-    <w:link w:val="Nadpis3Char"/>
-    <w:uiPriority w:val="1"/>
-    <w:qFormat/>
-    <w:rsid w:val="008327D0"/>
-    <w:pPr>
-      <w:keepNext/>
-      <w:keepLines/>
-      <w:numPr>
-        <w:ilvl w:val="2"/>
-        <w:numId w:val="3"/>
-      </w:numPr>
-      <w:spacing w:before="480" w:after="240" w:line="300" w:lineRule="atLeast"/>
-      <w:contextualSpacing/>
-      <w:outlineLvl w:val="2"/>
-    </w:pPr>
-    <w:rPr>
-      <w:rFonts w:eastAsiaTheme="majorEastAsia"/>
-      <w:b/>
-      <w:bCs/>
-    </w:rPr>
-  </w:style>
-  <w:style w:type="paragraph" w:styleId="Nadpis4">
-    <w:name w:val="heading 4"/>
-    <w:basedOn w:val="Normlny"/>
-    <w:next w:val="Normlny"/>
-    <w:link w:val="Nadpis4Char"/>
-    <w:uiPriority w:val="1"/>
-    <w:qFormat/>
-    <w:rsid w:val="00F910B0"/>
-    <w:pPr>
-      <w:keepNext/>
-      <w:keepLines/>
-      <w:numPr>
-        <w:ilvl w:val="3"/>
-        <w:numId w:val="3"/>
-      </w:numPr>
-      <w:spacing w:before="240"/>
-      <w:contextualSpacing/>
-      <w:outlineLvl w:val="3"/>
-    </w:pPr>
-    <w:rPr>
-      <w:rFonts w:eastAsiaTheme="majorEastAsia"/>
-      <w:b/>
-      <w:bCs/>
-      <w:iCs/>
-    </w:rPr>
-  </w:style>
-  <w:style w:type="paragraph" w:styleId="Nadpis5">
-    <w:name w:val="heading 5"/>
-    <w:basedOn w:val="Normlny"/>
-    <w:next w:val="Normlny"/>
-    <w:link w:val="Nadpis5Char"/>
-    <w:uiPriority w:val="1"/>
-    <w:semiHidden/>
-    <w:rsid w:val="00F910B0"/>
-    <w:pPr>
-      <w:keepNext/>
-      <w:keepLines/>
-      <w:numPr>
-        <w:ilvl w:val="4"/>
-        <w:numId w:val="3"/>
-      </w:numPr>
-      <w:spacing w:before="260"/>
-      <w:contextualSpacing/>
-      <w:outlineLvl w:val="4"/>
-    </w:pPr>
-    <w:rPr>
-      <w:rFonts w:eastAsiaTheme="majorEastAsia" w:cstheme="majorBidi"/>
-      <w:b/>
-    </w:rPr>
-  </w:style>
-  <w:style w:type="paragraph" w:styleId="Nadpis6">
-    <w:name w:val="heading 6"/>
-    <w:basedOn w:val="Normlny"/>
-    <w:next w:val="Normlny"/>
-    <w:link w:val="Nadpis6Char"/>
-    <w:uiPriority w:val="1"/>
-    <w:semiHidden/>
-    <w:rsid w:val="00F910B0"/>
-    <w:pPr>
-      <w:keepNext/>
-      <w:keepLines/>
-      <w:numPr>
-        <w:ilvl w:val="5"/>
-        <w:numId w:val="3"/>
-      </w:numPr>
-      <w:spacing w:before="260"/>
-      <w:contextualSpacing/>
-      <w:outlineLvl w:val="5"/>
-    </w:pPr>
-    <w:rPr>
-      <w:rFonts w:eastAsiaTheme="majorEastAsia" w:cstheme="majorBidi"/>
-      <w:b/>
-      <w:iCs/>
-    </w:rPr>
-  </w:style>
-  <w:style w:type="paragraph" w:styleId="Nadpis7">
-    <w:name w:val="heading 7"/>
-    <w:basedOn w:val="Normlny"/>
-    <w:next w:val="Normlny"/>
-    <w:link w:val="Nadpis7Char"/>
-    <w:uiPriority w:val="1"/>
-    <w:semiHidden/>
-    <w:rsid w:val="00F910B0"/>
-    <w:pPr>
-      <w:keepNext/>
-      <w:keepLines/>
-      <w:numPr>
-        <w:ilvl w:val="6"/>
-        <w:numId w:val="3"/>
-      </w:numPr>
-      <w:spacing w:before="260"/>
-      <w:contextualSpacing/>
-      <w:outlineLvl w:val="6"/>
-    </w:pPr>
-    <w:rPr>
-      <w:rFonts w:eastAsiaTheme="majorEastAsia" w:cstheme="majorBidi"/>
-      <w:b/>
-      <w:iCs/>
-    </w:rPr>
-  </w:style>
-  <w:style w:type="paragraph" w:styleId="Nadpis8">
-    <w:name w:val="heading 8"/>
-    <w:basedOn w:val="Normlny"/>
-    <w:next w:val="Normlny"/>
-    <w:link w:val="Nadpis8Char"/>
-    <w:uiPriority w:val="1"/>
-    <w:semiHidden/>
-    <w:rsid w:val="00F910B0"/>
-    <w:pPr>
-      <w:keepNext/>
-      <w:keepLines/>
-      <w:numPr>
-        <w:ilvl w:val="7"/>
-        <w:numId w:val="3"/>
-      </w:numPr>
-      <w:spacing w:before="260"/>
-      <w:contextualSpacing/>
-      <w:outlineLvl w:val="7"/>
-    </w:pPr>
-    <w:rPr>
-      <w:rFonts w:eastAsiaTheme="majorEastAsia" w:cstheme="majorBidi"/>
-      <w:b/>
-    </w:rPr>
-  </w:style>
-  <w:style w:type="paragraph" w:styleId="Nadpis9">
-    <w:name w:val="heading 9"/>
-    <w:basedOn w:val="Normlny"/>
-    <w:next w:val="Normlny"/>
-    <w:link w:val="Nadpis9Char"/>
-    <w:uiPriority w:val="1"/>
-    <w:semiHidden/>
-    <w:rsid w:val="00F910B0"/>
-    <w:pPr>
-      <w:keepNext/>
-      <w:keepLines/>
-      <w:numPr>
-        <w:ilvl w:val="8"/>
-        <w:numId w:val="3"/>
-      </w:numPr>
-      <w:spacing w:before="260"/>
-      <w:contextualSpacing/>
-      <w:outlineLvl w:val="8"/>
-    </w:pPr>
-    <w:rPr>
-      <w:rFonts w:eastAsiaTheme="majorEastAsia" w:cstheme="majorBidi"/>
-      <w:b/>
-      <w:iCs/>
-    </w:rPr>
-  </w:style>
-  <w:style w:type="character" w:default="1" w:styleId="Predvolenpsmoodseku">
-    <w:name w:val="Default Paragraph Font"/>
-    <w:uiPriority w:val="1"/>
-    <w:semiHidden/>
-    <w:unhideWhenUsed/>
-  </w:style>
-  <w:style w:type="table" w:default="1" w:styleId="Normlnatabuka">
-    <w:name w:val="Normal Table"/>
-    <w:uiPriority w:val="99"/>
-    <w:semiHidden/>
-    <w:unhideWhenUsed/>
-    <w:tblPr>
-      <w:tblInd w:w="0" w:type="dxa"/>
-      <w:tblCellMar>
-        <w:top w:w="0" w:type="dxa"/>
-        <w:left w:w="108" w:type="dxa"/>
-        <w:bottom w:w="0" w:type="dxa"/>
-        <w:right w:w="108" w:type="dxa"/>
-      </w:tblCellMar>
-    </w:tblPr>
-  </w:style>
-  <w:style w:type="numbering" w:default="1" w:styleId="Bezzoznamu">
-    <w:name w:val="No List"/>
-    <w:uiPriority w:val="99"/>
-    <w:semiHidden/>
-    <w:unhideWhenUsed/>
-  </w:style>
-  <w:style w:type="character" w:customStyle="1" w:styleId="Nadpis1Char">
-    <w:name w:val="Nadpis 1 Char"/>
-    <w:basedOn w:val="Predvolenpsmoodseku"/>
-    <w:link w:val="Nadpis1"/>
-    <w:uiPriority w:val="9"/>
-    <w:rsid w:val="009C4906"/>
-    <w:rPr>
-      <w:rFonts w:ascii="Arial" w:eastAsiaTheme="majorEastAsia" w:hAnsi="Arial" w:cs="Arial"/>
-      <w:b/>
-      <w:bCs/>
-      <w:sz w:val="28"/>
-      <w:szCs w:val="28"/>
-      <w:lang w:val="en-GB"/>
-    </w:rPr>
-  </w:style>
-  <w:style w:type="character" w:customStyle="1" w:styleId="Nadpis2Char">
-    <w:name w:val="Nadpis 2 Char"/>
-    <w:basedOn w:val="Predvolenpsmoodseku"/>
-    <w:link w:val="Nadpis2"/>
-    <w:uiPriority w:val="1"/>
-    <w:rsid w:val="00F910B0"/>
-    <w:rPr>
-      <w:rFonts w:ascii="Arial" w:eastAsiaTheme="majorEastAsia" w:hAnsi="Arial" w:cs="Arial"/>
-      <w:b/>
-      <w:bCs/>
-      <w:sz w:val="24"/>
-      <w:szCs w:val="26"/>
-      <w:lang w:val="en-GB"/>
-    </w:rPr>
-  </w:style>
-  <w:style w:type="character" w:customStyle="1" w:styleId="Nadpis3Char">
-    <w:name w:val="Nadpis 3 Char"/>
-    <w:basedOn w:val="Predvolenpsmoodseku"/>
-    <w:link w:val="Nadpis3"/>
-    <w:uiPriority w:val="1"/>
-    <w:rsid w:val="008327D0"/>
-    <w:rPr>
-      <w:rFonts w:ascii="Arial" w:eastAsiaTheme="majorEastAsia" w:hAnsi="Arial" w:cs="Arial"/>
-      <w:b/>
-      <w:bCs/>
-      <w:szCs w:val="20"/>
-      <w:lang w:val="en-GB"/>
-    </w:rPr>
-  </w:style>
-  <w:style w:type="character" w:customStyle="1" w:styleId="Nadpis4Char">
-    <w:name w:val="Nadpis 4 Char"/>
-    <w:basedOn w:val="Predvolenpsmoodseku"/>
-    <w:link w:val="Nadpis4"/>
-    <w:uiPriority w:val="1"/>
-    <w:rsid w:val="00F910B0"/>
-    <w:rPr>
-      <w:rFonts w:ascii="Arial" w:eastAsiaTheme="majorEastAsia" w:hAnsi="Arial" w:cs="Arial"/>
-      <w:b/>
-      <w:bCs/>
-      <w:iCs/>
-      <w:sz w:val="20"/>
-      <w:szCs w:val="20"/>
-      <w:lang w:val="en-GB"/>
-    </w:rPr>
-  </w:style>
-  <w:style w:type="character" w:customStyle="1" w:styleId="Nadpis5Char">
-    <w:name w:val="Nadpis 5 Char"/>
-    <w:basedOn w:val="Predvolenpsmoodseku"/>
-    <w:link w:val="Nadpis5"/>
-    <w:uiPriority w:val="1"/>
-    <w:semiHidden/>
-    <w:rsid w:val="00F910B0"/>
-    <w:rPr>
-      <w:rFonts w:ascii="Arial" w:eastAsiaTheme="majorEastAsia" w:hAnsi="Arial" w:cstheme="majorBidi"/>
-      <w:b/>
-      <w:sz w:val="20"/>
-      <w:szCs w:val="20"/>
-      <w:lang w:val="en-GB"/>
-    </w:rPr>
-  </w:style>
-  <w:style w:type="character" w:customStyle="1" w:styleId="Nadpis6Char">
-    <w:name w:val="Nadpis 6 Char"/>
-    <w:basedOn w:val="Predvolenpsmoodseku"/>
-    <w:link w:val="Nadpis6"/>
-    <w:uiPriority w:val="1"/>
-    <w:semiHidden/>
-    <w:rsid w:val="00F910B0"/>
-    <w:rPr>
-      <w:rFonts w:ascii="Arial" w:eastAsiaTheme="majorEastAsia" w:hAnsi="Arial" w:cstheme="majorBidi"/>
-      <w:b/>
-      <w:iCs/>
-      <w:sz w:val="20"/>
-      <w:szCs w:val="20"/>
-      <w:lang w:val="en-GB"/>
-    </w:rPr>
-  </w:style>
-  <w:style w:type="character" w:customStyle="1" w:styleId="Nadpis7Char">
-    <w:name w:val="Nadpis 7 Char"/>
-    <w:basedOn w:val="Predvolenpsmoodseku"/>
-    <w:link w:val="Nadpis7"/>
-    <w:uiPriority w:val="1"/>
-    <w:semiHidden/>
-    <w:rsid w:val="00F910B0"/>
-    <w:rPr>
-      <w:rFonts w:ascii="Arial" w:eastAsiaTheme="majorEastAsia" w:hAnsi="Arial" w:cstheme="majorBidi"/>
-      <w:b/>
-      <w:iCs/>
-      <w:sz w:val="20"/>
-      <w:szCs w:val="20"/>
-      <w:lang w:val="en-GB"/>
-    </w:rPr>
-  </w:style>
-  <w:style w:type="character" w:customStyle="1" w:styleId="Nadpis8Char">
-    <w:name w:val="Nadpis 8 Char"/>
-    <w:basedOn w:val="Predvolenpsmoodseku"/>
-    <w:link w:val="Nadpis8"/>
-    <w:uiPriority w:val="1"/>
-    <w:semiHidden/>
-    <w:rsid w:val="00F910B0"/>
-    <w:rPr>
-      <w:rFonts w:ascii="Arial" w:eastAsiaTheme="majorEastAsia" w:hAnsi="Arial" w:cstheme="majorBidi"/>
-      <w:b/>
-      <w:sz w:val="20"/>
-      <w:szCs w:val="20"/>
-      <w:lang w:val="en-GB"/>
-    </w:rPr>
-  </w:style>
-  <w:style w:type="character" w:customStyle="1" w:styleId="Nadpis9Char">
-    <w:name w:val="Nadpis 9 Char"/>
-    <w:basedOn w:val="Predvolenpsmoodseku"/>
-    <w:link w:val="Nadpis9"/>
-    <w:uiPriority w:val="1"/>
-    <w:semiHidden/>
-    <w:rsid w:val="00F910B0"/>
-    <w:rPr>
-      <w:rFonts w:ascii="Arial" w:eastAsiaTheme="majorEastAsia" w:hAnsi="Arial" w:cstheme="majorBidi"/>
-      <w:b/>
-      <w:iCs/>
-      <w:sz w:val="20"/>
-      <w:szCs w:val="20"/>
-      <w:lang w:val="en-GB"/>
-    </w:rPr>
-  </w:style>
-  <w:style w:type="paragraph" w:styleId="Hlavika">
-    <w:name w:val="header"/>
-    <w:basedOn w:val="Normlny"/>
-    <w:link w:val="HlavikaChar"/>
-    <w:uiPriority w:val="21"/>
-    <w:semiHidden/>
-    <w:rsid w:val="00F910B0"/>
-    <w:pPr>
-      <w:tabs>
-        <w:tab w:val="center" w:pos="4819"/>
-        <w:tab w:val="right" w:pos="9638"/>
-      </w:tabs>
-      <w:spacing w:before="80"/>
-    </w:pPr>
-    <w:rPr>
-      <w:sz w:val="18"/>
-    </w:rPr>
-  </w:style>
-  <w:style w:type="character" w:customStyle="1" w:styleId="HlavikaChar">
-    <w:name w:val="Hlavička Char"/>
-    <w:basedOn w:val="Predvolenpsmoodseku"/>
-    <w:link w:val="Hlavika"/>
-    <w:uiPriority w:val="21"/>
-    <w:semiHidden/>
-    <w:rsid w:val="00F910B0"/>
-    <w:rPr>
-      <w:rFonts w:ascii="Arial" w:hAnsi="Arial" w:cs="Arial"/>
-      <w:sz w:val="18"/>
-      <w:szCs w:val="20"/>
-      <w:lang w:val="en-GB"/>
-    </w:rPr>
-  </w:style>
-  <w:style w:type="paragraph" w:styleId="Pta">
-    <w:name w:val="footer"/>
-    <w:basedOn w:val="Normlny"/>
-    <w:link w:val="PtaChar"/>
-    <w:uiPriority w:val="99"/>
-    <w:rsid w:val="00F910B0"/>
-    <w:pPr>
-      <w:tabs>
-        <w:tab w:val="center" w:pos="4819"/>
-        <w:tab w:val="right" w:pos="9638"/>
-      </w:tabs>
-      <w:spacing w:line="220" w:lineRule="atLeast"/>
-    </w:pPr>
-    <w:rPr>
-      <w:sz w:val="16"/>
-    </w:rPr>
-  </w:style>
-  <w:style w:type="character" w:customStyle="1" w:styleId="PtaChar">
-    <w:name w:val="Päta Char"/>
-    <w:basedOn w:val="Predvolenpsmoodseku"/>
-    <w:link w:val="Pta"/>
-    <w:uiPriority w:val="99"/>
-    <w:rsid w:val="00F910B0"/>
-    <w:rPr>
-      <w:rFonts w:ascii="Arial" w:hAnsi="Arial" w:cs="Arial"/>
-      <w:sz w:val="16"/>
-      <w:szCs w:val="20"/>
-      <w:lang w:val="en-GB"/>
-    </w:rPr>
-  </w:style>
-  <w:style w:type="paragraph" w:styleId="Zoznamsodrkami">
-    <w:name w:val="List Bullet"/>
-    <w:basedOn w:val="Normlny"/>
-    <w:uiPriority w:val="2"/>
-    <w:qFormat/>
-    <w:rsid w:val="00F910B0"/>
-    <w:pPr>
-      <w:numPr>
-        <w:numId w:val="1"/>
-      </w:numPr>
-      <w:spacing w:before="240" w:after="240"/>
-    </w:pPr>
-  </w:style>
-  <w:style w:type="paragraph" w:styleId="slovanzoznam">
-    <w:name w:val="List Number"/>
-    <w:basedOn w:val="Normlny"/>
-    <w:uiPriority w:val="2"/>
-    <w:qFormat/>
-    <w:rsid w:val="00F910B0"/>
-    <w:pPr>
-      <w:numPr>
-        <w:numId w:val="2"/>
-      </w:numPr>
-      <w:contextualSpacing/>
-    </w:pPr>
-  </w:style>
-  <w:style w:type="paragraph" w:styleId="Odsekzoznamu">
-    <w:name w:val="List Paragraph"/>
-    <w:basedOn w:val="Normlny"/>
-    <w:uiPriority w:val="34"/>
-    <w:qFormat/>
-    <w:rsid w:val="00F910B0"/>
-    <w:pPr>
-      <w:ind w:left="720"/>
-      <w:contextualSpacing/>
-    </w:pPr>
-  </w:style>
-  <w:style w:type="paragraph" w:styleId="Bibliografia">
-    <w:name w:val="Bibliography"/>
-    <w:basedOn w:val="Normlny"/>
-    <w:next w:val="Normlny"/>
-    <w:uiPriority w:val="99"/>
-    <w:unhideWhenUsed/>
-    <w:rsid w:val="00F910B0"/>
-  </w:style>
-  <w:style w:type="paragraph" w:styleId="Hlavikaobsahu">
-    <w:name w:val="TOC Heading"/>
-    <w:basedOn w:val="Nadpis1"/>
-    <w:next w:val="Normlny"/>
-    <w:uiPriority w:val="39"/>
-    <w:unhideWhenUsed/>
-    <w:qFormat/>
-    <w:rsid w:val="00F910B0"/>
-    <w:pPr>
-      <w:numPr>
-        <w:numId w:val="0"/>
-      </w:numPr>
-      <w:spacing w:before="240" w:after="0" w:line="259" w:lineRule="auto"/>
-      <w:contextualSpacing w:val="0"/>
-      <w:outlineLvl w:val="9"/>
-    </w:pPr>
-    <w:rPr>
-      <w:rFonts w:asciiTheme="majorHAnsi" w:hAnsiTheme="majorHAnsi" w:cstheme="majorBidi"/>
-      <w:b w:val="0"/>
-      <w:bCs w:val="0"/>
-      <w:color w:val="2E74B5" w:themeColor="accent1" w:themeShade="BF"/>
-      <w:sz w:val="32"/>
-      <w:szCs w:val="32"/>
-      <w:lang w:val="da-DK" w:eastAsia="da-DK"/>
-    </w:rPr>
-  </w:style>
-  <w:style w:type="paragraph" w:styleId="Obsah1">
-    <w:name w:val="toc 1"/>
-    <w:basedOn w:val="Normlny"/>
-    <w:next w:val="Normlny"/>
-    <w:autoRedefine/>
-    <w:uiPriority w:val="39"/>
-    <w:unhideWhenUsed/>
-    <w:rsid w:val="00F910B0"/>
-    <w:pPr>
-      <w:spacing w:after="100"/>
-    </w:pPr>
-  </w:style>
-  <w:style w:type="paragraph" w:styleId="Obsah2">
-    <w:name w:val="toc 2"/>
-    <w:basedOn w:val="Normlny"/>
-    <w:next w:val="Normlny"/>
-    <w:autoRedefine/>
-    <w:uiPriority w:val="39"/>
-    <w:unhideWhenUsed/>
-    <w:rsid w:val="00F910B0"/>
-    <w:pPr>
-      <w:spacing w:after="100"/>
-      <w:ind w:left="200"/>
-    </w:pPr>
-  </w:style>
-  <w:style w:type="character" w:styleId="Hypertextovprepojenie">
-    <w:name w:val="Hyperlink"/>
-    <w:basedOn w:val="Predvolenpsmoodseku"/>
-    <w:uiPriority w:val="99"/>
-    <w:unhideWhenUsed/>
-    <w:rsid w:val="00F910B0"/>
-    <w:rPr>
-      <w:color w:val="0563C1" w:themeColor="hyperlink"/>
-      <w:u w:val="single"/>
-    </w:rPr>
-  </w:style>
-  <w:style w:type="paragraph" w:styleId="Normlnywebov">
-    <w:name w:val="Normal (Web)"/>
-    <w:basedOn w:val="Normlny"/>
-    <w:uiPriority w:val="99"/>
-    <w:unhideWhenUsed/>
-    <w:rsid w:val="003C33D0"/>
-    <w:pPr>
-      <w:spacing w:before="100" w:beforeAutospacing="1" w:after="100" w:afterAutospacing="1" w:line="240" w:lineRule="auto"/>
-    </w:pPr>
-    <w:rPr>
-      <w:rFonts w:ascii="Times New Roman" w:eastAsiaTheme="minorEastAsia" w:hAnsi="Times New Roman" w:cs="Times New Roman"/>
-      <w:sz w:val="24"/>
-      <w:szCs w:val="24"/>
-      <w:lang w:val="da-DK" w:eastAsia="da-DK"/>
-    </w:rPr>
-  </w:style>
-  <w:style w:type="table" w:styleId="Mriekatabuky">
-    <w:name w:val="Table Grid"/>
-    <w:basedOn w:val="Normlnatabuka"/>
-    <w:uiPriority w:val="59"/>
-    <w:rsid w:val="008327D0"/>
-    <w:pPr>
-      <w:spacing w:after="0" w:line="240" w:lineRule="atLeast"/>
-    </w:pPr>
-    <w:rPr>
-      <w:rFonts w:ascii="Arial" w:hAnsi="Arial" w:cs="Arial"/>
-      <w:sz w:val="20"/>
-      <w:szCs w:val="20"/>
-    </w:rPr>
-    <w:tblPr>
-      <w:tblBorders>
-        <w:top w:val="single" w:sz="4" w:space="0" w:color="auto"/>
-        <w:left w:val="single" w:sz="4" w:space="0" w:color="auto"/>
-        <w:bottom w:val="single" w:sz="4" w:space="0" w:color="auto"/>
-        <w:right w:val="single" w:sz="4" w:space="0" w:color="auto"/>
-        <w:insideH w:val="single" w:sz="4" w:space="0" w:color="auto"/>
-        <w:insideV w:val="single" w:sz="4" w:space="0" w:color="auto"/>
-      </w:tblBorders>
-    </w:tblPr>
-  </w:style>
-  <w:style w:type="paragraph" w:styleId="Obsah3">
-    <w:name w:val="toc 3"/>
-    <w:basedOn w:val="Normlny"/>
-    <w:next w:val="Normlny"/>
-    <w:autoRedefine/>
-    <w:uiPriority w:val="39"/>
-    <w:unhideWhenUsed/>
-    <w:rsid w:val="006C2D1D"/>
-    <w:pPr>
-      <w:spacing w:after="100"/>
-      <w:ind w:left="440"/>
-    </w:pPr>
-  </w:style>
-  <w:style w:type="paragraph" w:styleId="Textbubliny">
-    <w:name w:val="Balloon Text"/>
-    <w:basedOn w:val="Normlny"/>
-    <w:link w:val="TextbublinyChar"/>
-    <w:uiPriority w:val="99"/>
-    <w:semiHidden/>
-    <w:unhideWhenUsed/>
-    <w:rsid w:val="00B039B7"/>
-    <w:pPr>
-      <w:spacing w:line="240" w:lineRule="auto"/>
-    </w:pPr>
-    <w:rPr>
-      <w:rFonts w:ascii="Tahoma" w:hAnsi="Tahoma" w:cs="Tahoma"/>
-      <w:sz w:val="16"/>
-      <w:szCs w:val="16"/>
-    </w:rPr>
-  </w:style>
-  <w:style w:type="character" w:customStyle="1" w:styleId="TextbublinyChar">
-    <w:name w:val="Text bubliny Char"/>
-    <w:basedOn w:val="Predvolenpsmoodseku"/>
-    <w:link w:val="Textbubliny"/>
-    <w:uiPriority w:val="99"/>
-    <w:semiHidden/>
-    <w:rsid w:val="00B039B7"/>
-    <w:rPr>
-      <w:rFonts w:ascii="Tahoma" w:hAnsi="Tahoma" w:cs="Tahoma"/>
-      <w:sz w:val="16"/>
-      <w:szCs w:val="16"/>
-      <w:lang w:val="en-GB"/>
-    </w:rPr>
-  </w:style>
-  <w:style w:type="character" w:styleId="Odkaznakomentr">
-    <w:name w:val="annotation reference"/>
-    <w:basedOn w:val="Predvolenpsmoodseku"/>
-    <w:uiPriority w:val="99"/>
-    <w:semiHidden/>
-    <w:unhideWhenUsed/>
-    <w:rsid w:val="006578D8"/>
-    <w:rPr>
-      <w:sz w:val="16"/>
-      <w:szCs w:val="16"/>
-    </w:rPr>
-  </w:style>
-  <w:style w:type="paragraph" w:styleId="Textkomentra">
-    <w:name w:val="annotation text"/>
-    <w:basedOn w:val="Normlny"/>
-    <w:link w:val="TextkomentraChar"/>
-    <w:uiPriority w:val="99"/>
-    <w:semiHidden/>
-    <w:unhideWhenUsed/>
-    <w:rsid w:val="006578D8"/>
-    <w:pPr>
-      <w:spacing w:line="240" w:lineRule="auto"/>
-    </w:pPr>
-    <w:rPr>
-      <w:sz w:val="20"/>
-    </w:rPr>
-  </w:style>
-  <w:style w:type="character" w:customStyle="1" w:styleId="TextkomentraChar">
-    <w:name w:val="Text komentára Char"/>
-    <w:basedOn w:val="Predvolenpsmoodseku"/>
-    <w:link w:val="Textkomentra"/>
-    <w:uiPriority w:val="99"/>
-    <w:semiHidden/>
-    <w:rsid w:val="006578D8"/>
-    <w:rPr>
-      <w:rFonts w:ascii="Arial" w:hAnsi="Arial" w:cs="Arial"/>
-      <w:sz w:val="20"/>
-      <w:szCs w:val="20"/>
-      <w:lang w:val="en-GB"/>
-    </w:rPr>
-  </w:style>
-  <w:style w:type="paragraph" w:styleId="Predmetkomentra">
-    <w:name w:val="annotation subject"/>
-    <w:basedOn w:val="Textkomentra"/>
-    <w:next w:val="Textkomentra"/>
-    <w:link w:val="PredmetkomentraChar"/>
-    <w:uiPriority w:val="99"/>
-    <w:semiHidden/>
-    <w:unhideWhenUsed/>
-    <w:rsid w:val="006578D8"/>
-    <w:rPr>
-      <w:b/>
-      <w:bCs/>
-    </w:rPr>
-  </w:style>
-  <w:style w:type="character" w:customStyle="1" w:styleId="PredmetkomentraChar">
-    <w:name w:val="Predmet komentára Char"/>
-    <w:basedOn w:val="TextkomentraChar"/>
-    <w:link w:val="Predmetkomentra"/>
-    <w:uiPriority w:val="99"/>
-    <w:semiHidden/>
-    <w:rsid w:val="006578D8"/>
-    <w:rPr>
-      <w:rFonts w:ascii="Arial" w:hAnsi="Arial" w:cs="Arial"/>
-      <w:b/>
-      <w:bCs/>
-      <w:sz w:val="20"/>
-      <w:szCs w:val="20"/>
-      <w:lang w:val="en-GB"/>
-    </w:rPr>
-  </w:style>
-  <w:style w:type="paragraph" w:styleId="Popis">
-    <w:name w:val="caption"/>
-    <w:basedOn w:val="Normlny"/>
-    <w:next w:val="Normlny"/>
-    <w:uiPriority w:val="35"/>
-    <w:unhideWhenUsed/>
-    <w:qFormat/>
-    <w:rsid w:val="000C338D"/>
-    <w:pPr>
-      <w:spacing w:after="200" w:line="240" w:lineRule="auto"/>
-    </w:pPr>
-    <w:rPr>
-      <w:b/>
-      <w:bCs/>
-      <w:color w:val="5B9BD5" w:themeColor="accent1"/>
-      <w:sz w:val="18"/>
-      <w:szCs w:val="18"/>
-    </w:rPr>
-  </w:style>
-  <w:style w:type="paragraph" w:styleId="Bezriadkovania">
+  <w:style w:type="paragraph" w:styleId="Bezodstpw">
     <w:name w:val="No Spacing"/>
     <w:uiPriority w:val="1"/>
     <w:qFormat/>
@@ -13338,28 +12709,13 @@
   <a:extraClrSchemeLst/>
   <a:extLst>
     <a:ext uri="{05A4C25C-085E-4340-85A3-A5531E510DB2}">
-      <thm15:themeFamily xmlns:thm15="http://schemas.microsoft.com/office/thememl/2012/main" xmlns="" name="Office Theme" id="{62F939B6-93AF-4DB8-9C6B-D6C7DFDC589F}" vid="{4A3C46E8-61CC-4603-A589-7422A47A8E4A}"/>
+      <thm15:themeFamily xmlns:thm15="http://schemas.microsoft.com/office/thememl/2012/main" name="Office Theme" id="{62F939B6-93AF-4DB8-9C6B-D6C7DFDC589F}" vid="{4A3C46E8-61CC-4603-A589-7422A47A8E4A}"/>
     </a:ext>
   </a:extLst>
 </a:theme>
 </file>
 
 <file path=customXml/item1.xml><?xml version="1.0" encoding="utf-8"?>
-<?mso-contentType ?>
-<FormTemplates xmlns="http://schemas.microsoft.com/sharepoint/v3/contenttype/forms">
-  <Display>DocumentLibraryForm</Display>
-  <Edit>DocumentLibraryForm</Edit>
-  <New>DocumentLibraryForm</New>
-</FormTemplates>
-</file>
-
-<file path=customXml/item2.xml><?xml version="1.0" encoding="utf-8"?>
-<p:properties xmlns:p="http://schemas.microsoft.com/office/2006/metadata/properties" xmlns:xsi="http://www.w3.org/2001/XMLSchema-instance" xmlns:pc="http://schemas.microsoft.com/office/infopath/2007/PartnerControls">
-  <documentManagement/>
-</p:properties>
-</file>
-
-<file path=customXml/item3.xml><?xml version="1.0" encoding="utf-8"?>
 <ct:contentTypeSchema xmlns:ct="http://schemas.microsoft.com/office/2006/metadata/contentType" xmlns:ma="http://schemas.microsoft.com/office/2006/metadata/properties/metaAttributes" ct:_="" ma:_="" ma:contentTypeName="Document" ma:contentTypeID="0x0101008D9A5E4FC7310244BBD8FDAD461F382A" ma:contentTypeVersion="0" ma:contentTypeDescription="Create a new document." ma:contentTypeScope="" ma:versionID="21cde94fc0a28e3be33061f8f75ca499">
   <xsd:schema xmlns:xsd="http://www.w3.org/2001/XMLSchema" xmlns:xs="http://www.w3.org/2001/XMLSchema" xmlns:p="http://schemas.microsoft.com/office/2006/metadata/properties" targetNamespace="http://schemas.microsoft.com/office/2006/metadata/properties" ma:root="true" ma:fieldsID="1b05d82d297216baf5b26c55225140df">
     <xsd:element name="properties">
@@ -13473,6 +12829,21 @@
 </ct:contentTypeSchema>
 </file>
 
+<file path=customXml/item2.xml><?xml version="1.0" encoding="utf-8"?>
+<p:properties xmlns:p="http://schemas.microsoft.com/office/2006/metadata/properties" xmlns:xsi="http://www.w3.org/2001/XMLSchema-instance" xmlns:pc="http://schemas.microsoft.com/office/infopath/2007/PartnerControls">
+  <documentManagement/>
+</p:properties>
+</file>
+
+<file path=customXml/item3.xml><?xml version="1.0" encoding="utf-8"?>
+<?mso-contentType ?>
+<FormTemplates xmlns="http://schemas.microsoft.com/sharepoint/v3/contenttype/forms">
+  <Display>DocumentLibraryForm</Display>
+  <Edit>DocumentLibraryForm</Edit>
+  <New>DocumentLibraryForm</New>
+</FormTemplates>
+</file>
+
 <file path=customXml/item4.xml><?xml version="1.0" encoding="utf-8"?>
 <b:Sources xmlns:b="http://schemas.openxmlformats.org/officeDocument/2006/bibliography" xmlns="http://schemas.openxmlformats.org/officeDocument/2006/bibliography" SelectedStyle="\HarvardAnglia2008OfficeOnline.xsl" StyleName="Harvard - Anglia" Version="2008">
   <b:Source>
@@ -13511,23 +12882,6 @@
 </file>
 
 <file path=customXml/itemProps1.xml><?xml version="1.0" encoding="utf-8"?>
-<ds:datastoreItem xmlns:ds="http://schemas.openxmlformats.org/officeDocument/2006/customXml" ds:itemID="{36B18D59-688D-4806-A4EA-B7808C4D834E}">
-  <ds:schemaRefs>
-    <ds:schemaRef ds:uri="http://schemas.microsoft.com/sharepoint/v3/contenttype/forms"/>
-  </ds:schemaRefs>
-</ds:datastoreItem>
-</file>
-
-<file path=customXml/itemProps2.xml><?xml version="1.0" encoding="utf-8"?>
-<ds:datastoreItem xmlns:ds="http://schemas.openxmlformats.org/officeDocument/2006/customXml" ds:itemID="{B3EBB357-DA60-469A-B5F2-E35DF6FD1B0D}">
-  <ds:schemaRefs>
-    <ds:schemaRef ds:uri="http://schemas.microsoft.com/office/2006/metadata/properties"/>
-    <ds:schemaRef ds:uri="http://schemas.microsoft.com/office/infopath/2007/PartnerControls"/>
-  </ds:schemaRefs>
-</ds:datastoreItem>
-</file>
-
-<file path=customXml/itemProps3.xml><?xml version="1.0" encoding="utf-8"?>
 <ds:datastoreItem xmlns:ds="http://schemas.openxmlformats.org/officeDocument/2006/customXml" ds:itemID="{A1CCA085-C4A8-4258-9B79-8B8B63775FEE}">
   <ds:schemaRefs>
     <ds:schemaRef ds:uri="http://schemas.microsoft.com/office/2006/metadata/contentType"/>
@@ -13543,8 +12897,25 @@
 </ds:datastoreItem>
 </file>
 
+<file path=customXml/itemProps2.xml><?xml version="1.0" encoding="utf-8"?>
+<ds:datastoreItem xmlns:ds="http://schemas.openxmlformats.org/officeDocument/2006/customXml" ds:itemID="{B3EBB357-DA60-469A-B5F2-E35DF6FD1B0D}">
+  <ds:schemaRefs>
+    <ds:schemaRef ds:uri="http://schemas.microsoft.com/office/2006/metadata/properties"/>
+    <ds:schemaRef ds:uri="http://schemas.microsoft.com/office/infopath/2007/PartnerControls"/>
+  </ds:schemaRefs>
+</ds:datastoreItem>
+</file>
+
+<file path=customXml/itemProps3.xml><?xml version="1.0" encoding="utf-8"?>
+<ds:datastoreItem xmlns:ds="http://schemas.openxmlformats.org/officeDocument/2006/customXml" ds:itemID="{36B18D59-688D-4806-A4EA-B7808C4D834E}">
+  <ds:schemaRefs>
+    <ds:schemaRef ds:uri="http://schemas.microsoft.com/sharepoint/v3/contenttype/forms"/>
+  </ds:schemaRefs>
+</ds:datastoreItem>
+</file>
+
 <file path=customXml/itemProps4.xml><?xml version="1.0" encoding="utf-8"?>
-<ds:datastoreItem xmlns:ds="http://schemas.openxmlformats.org/officeDocument/2006/customXml" ds:itemID="{7C9272F8-1B1D-4C27-BA21-BA916490E635}">
+<ds:datastoreItem xmlns:ds="http://schemas.openxmlformats.org/officeDocument/2006/customXml" ds:itemID="{AB0CDA71-5AB3-4AD4-A5F9-BE71097C6BC1}">
   <ds:schemaRefs>
     <ds:schemaRef ds:uri="http://schemas.openxmlformats.org/officeDocument/2006/bibliography"/>
   </ds:schemaRefs>

</xml_diff>

<commit_message>
Auto stash before merge of "master" and "origin/master"
</commit_message>
<xml_diff>
--- a/ProcessReport.docx
+++ b/ProcessReport.docx
@@ -174,7 +174,6 @@
           <w:lang w:val="es-ES"/>
         </w:rPr>
       </w:pPr>
-      <w:proofErr w:type="spellStart"/>
       <w:r>
         <w:rPr>
           <w:b/>
@@ -182,37 +181,7 @@
           <w:szCs w:val="32"/>
           <w:lang w:val="es-ES"/>
         </w:rPr>
-        <w:t>Michaela</w:t>
-      </w:r>
-      <w:proofErr w:type="spellEnd"/>
-      <w:r>
-        <w:rPr>
-          <w:b/>
-          <w:sz w:val="32"/>
-          <w:szCs w:val="32"/>
-          <w:lang w:val="es-ES"/>
-        </w:rPr>
-        <w:t xml:space="preserve"> </w:t>
-      </w:r>
-      <w:proofErr w:type="spellStart"/>
-      <w:r>
-        <w:rPr>
-          <w:b/>
-          <w:sz w:val="32"/>
-          <w:szCs w:val="32"/>
-          <w:lang w:val="es-ES"/>
-        </w:rPr>
-        <w:t>Golhova</w:t>
-      </w:r>
-      <w:proofErr w:type="spellEnd"/>
-      <w:r>
-        <w:rPr>
-          <w:b/>
-          <w:sz w:val="32"/>
-          <w:szCs w:val="32"/>
-          <w:lang w:val="es-ES"/>
-        </w:rPr>
-        <w:t>, 266099</w:t>
+        <w:t>Michaela Golhova, 266099</w:t>
       </w:r>
     </w:p>
     <w:p>
@@ -3623,15 +3592,7 @@
         <w:jc w:val="both"/>
       </w:pPr>
       <w:r>
-        <w:t xml:space="preserve">The importance of being well-balanced is that everyone had </w:t>
-      </w:r>
-      <w:proofErr w:type="gramStart"/>
-      <w:r>
-        <w:t>an</w:t>
-      </w:r>
-      <w:proofErr w:type="gramEnd"/>
-      <w:r>
-        <w:t xml:space="preserve"> unique function they were executing and we didn’t lack in any, i.e. no one had to perform a role not suiting him/her. </w:t>
+        <w:t xml:space="preserve">The importance of being well-balanced is that everyone had an unique function they were executing and we didn’t lack in any, i.e. no one had to perform a role not suiting him/her. </w:t>
       </w:r>
     </w:p>
     <w:p>
@@ -3680,15 +3641,7 @@
         <w:t>ilence without being disturbed.</w:t>
       </w:r>
       <w:r>
-        <w:t xml:space="preserve"> </w:t>
-      </w:r>
-      <w:proofErr w:type="gramStart"/>
-      <w:r>
-        <w:t>However</w:t>
-      </w:r>
-      <w:proofErr w:type="gramEnd"/>
-      <w:r>
-        <w:t xml:space="preserve"> the team workers were also working on resolving problems by encouraging to talk about them. Remedios is also a resource in</w:t>
+        <w:t xml:space="preserve"> However the team workers were also working on resolving problems by encouraging to talk about them. Remedios is also a resource in</w:t>
       </w:r>
       <w:r>
         <w:t xml:space="preserve">vestigator, what was very </w:t>
@@ -5921,15 +5874,31 @@
         <w:jc w:val="both"/>
       </w:pPr>
       <w:r>
-        <w:t>For me, first semester project was completely new experience. I’ve been working</w:t>
-      </w:r>
-    </w:p>
-    <w:p>
-      <w:pPr>
-        <w:jc w:val="both"/>
-      </w:pPr>
-      <w:r>
-        <w:t xml:space="preserve">on many group projects before, however none of them was as much demanding for me as SEP1. At the beginning I felt quite confident of how our work will proceed, but at some </w:t>
+        <w:t xml:space="preserve">For me, first semester project was </w:t>
+      </w:r>
+      <w:r>
+        <w:t xml:space="preserve">a </w:t>
+      </w:r>
+      <w:r>
+        <w:t>completely new experience. I’ve been working</w:t>
+      </w:r>
+      <w:r>
+        <w:t xml:space="preserve"> </w:t>
+      </w:r>
+      <w:r>
+        <w:t>on many group projects before, however none of them was as</w:t>
+      </w:r>
+      <w:r>
+        <w:t xml:space="preserve"> </w:t>
+      </w:r>
+      <w:r>
+        <w:t xml:space="preserve">demanding for me as SEP1. At the beginning I felt quite confident </w:t>
+      </w:r>
+      <w:r>
+        <w:t>about</w:t>
+      </w:r>
+      <w:r>
+        <w:t xml:space="preserve"> how our work will proceed, but at some </w:t>
       </w:r>
       <w:r>
         <w:t>point,</w:t>
@@ -5940,19 +5909,29 @@
       <w:r>
         <w:t xml:space="preserve">of it. During last holidays I’ve been working in IT company on the project of much bigger scope, and this experience helped me a lot during SEP1, especially with work methodology, analysis and design. </w:t>
       </w:r>
-      <w:proofErr w:type="gramStart"/>
-      <w:r>
-        <w:t>Therefore</w:t>
-      </w:r>
-      <w:proofErr w:type="gramEnd"/>
-      <w:r>
-        <w:t xml:space="preserve"> my knowledge, rest of the group accepted me as coordinator and specialist</w:t>
+      <w:r>
+        <w:t>I had a greater knowledge, t</w:t>
+      </w:r>
+      <w:r>
+        <w:t>herefore</w:t>
+      </w:r>
+      <w:r>
+        <w:t xml:space="preserve"> the </w:t>
+      </w:r>
+      <w:r>
+        <w:t>rest of the group accepted me as coordinator and specialist</w:t>
       </w:r>
       <w:r>
         <w:t>, which covered with my Belbin roles</w:t>
       </w:r>
       <w:r>
-        <w:t>. I was the one who was distributing tasks during implementation part, and every decision made in code was consulting with me.</w:t>
+        <w:t>. I was the one who was distributing tasks during implementation part, and every decision made in code was consult</w:t>
+      </w:r>
+      <w:r>
+        <w:t>ed</w:t>
+      </w:r>
+      <w:r>
+        <w:t xml:space="preserve"> with me.</w:t>
       </w:r>
       <w:r>
         <w:t xml:space="preserve"> I felt a bit under pressure, and responsible for performance of our system. At some point I’ve even felt a bit overwhelmed by my responsibilities, especially when Remedios joined our group and we were in the middle of implementation process. We had our work divided between </w:t>
@@ -5973,32 +5952,74 @@
         <w:t xml:space="preserve"> that I couldn’t focus on my own tasks, which led t</w:t>
       </w:r>
       <w:r>
-        <w:t xml:space="preserve">o unequal work speed in different parts, and unbalanced task distribution, which caused some little arguments about work </w:t>
+        <w:t xml:space="preserve">o unequal work speed in different parts, and unbalanced task distribution, which caused some </w:t>
+      </w:r>
+      <w:r>
+        <w:t>small</w:t>
+      </w:r>
+      <w:r>
+        <w:t xml:space="preserve"> arguments about work </w:t>
       </w:r>
       <w:r>
         <w:t>assignment</w:t>
       </w:r>
       <w:r>
-        <w:t>. Other thing is that I was demanding for my team mates and encourage them to learn and use more advanced programming technic</w:t>
+        <w:t>. Moreover,</w:t>
+      </w:r>
+      <w:r>
+        <w:t xml:space="preserve"> I was demanding f</w:t>
+      </w:r>
+      <w:r>
+        <w:t>rom</w:t>
+      </w:r>
+      <w:r>
+        <w:t xml:space="preserve"> my team mates and encourag</w:t>
+      </w:r>
+      <w:r>
+        <w:t>ing</w:t>
+      </w:r>
+      <w:r>
+        <w:t xml:space="preserve"> them to learn and use more advanced programming technic</w:t>
       </w:r>
       <w:r>
         <w:t xml:space="preserve">s and code discipline. At the beginning they were not very likely to use things beyond basics, but at the end they were convinced to advantages of this approach. </w:t>
       </w:r>
       <w:r>
-        <w:t>Moreover,</w:t>
+        <w:t>Furthermore</w:t>
+      </w:r>
+      <w:r>
+        <w:t>,</w:t>
       </w:r>
       <w:r>
         <w:t xml:space="preserve"> </w:t>
       </w:r>
       <w:r>
-        <w:t xml:space="preserve">they haven’t kicked me out of the team, so I can be even more demanding during next project. Another thing was that some of members was looking up to me, because of my experience, and placed me higher then them. My point of view </w:t>
-      </w:r>
-      <w:r>
-        <w:t xml:space="preserve">was different and I was trying to negate this by bringing equality </w:t>
+        <w:t>they haven’t kicked me out of the team, so I can be even more demanding during</w:t>
+      </w:r>
+      <w:r>
+        <w:t xml:space="preserve"> the</w:t>
+      </w:r>
+      <w:r>
+        <w:t xml:space="preserve"> next project. Another thing was that some of </w:t>
+      </w:r>
+      <w:r>
+        <w:t xml:space="preserve">the </w:t>
+      </w:r>
+      <w:r>
+        <w:t xml:space="preserve">members </w:t>
       </w:r>
       <w:r>
         <w:lastRenderedPageBreak/>
-        <w:t xml:space="preserve">in making decisions and also assigning them to responsible task, to show them how much they can do. Last thing is work methodology which should be improved. We were using Git </w:t>
+        <w:t>w</w:t>
+      </w:r>
+      <w:r>
+        <w:t>ere</w:t>
+      </w:r>
+      <w:r>
+        <w:t xml:space="preserve"> looking up to me, because of my experience and placed me higher then them. My point of view </w:t>
+      </w:r>
+      <w:r>
+        <w:t xml:space="preserve">was different and I was trying to negate this by bringing equality in making decisions and also assigning them to responsible task, to show them how much they can do. Last thing is work methodology which should be improved. We were using Git </w:t>
       </w:r>
       <w:r>
         <w:t>extensively</w:t>
@@ -6007,7 +6028,15 @@
         <w:t xml:space="preserve"> and it helped us a lot, however we should plan more precisely in Trello and use it much more. </w:t>
       </w:r>
       <w:r>
-        <w:t xml:space="preserve">In conclusion, I want to say, that this project improved my team work and communication skills and helped me developing my team role. </w:t>
+        <w:t>In conclusion, I want to say, that this project improved my team work and communication skills and helped me develop</w:t>
+      </w:r>
+      <w:r>
+        <w:t>e</w:t>
+      </w:r>
+      <w:bookmarkStart w:id="16" w:name="_GoBack"/>
+      <w:bookmarkEnd w:id="16"/>
+      <w:r>
+        <w:t xml:space="preserve"> my team role. </w:t>
       </w:r>
     </w:p>
     <w:p/>
@@ -6015,12 +6044,10 @@
       <w:pPr>
         <w:pStyle w:val="Nagwek2"/>
       </w:pPr>
-      <w:bookmarkStart w:id="16" w:name="_Toc501321467"/>
+      <w:bookmarkStart w:id="17" w:name="_Toc501321467"/>
       <w:r>
         <w:t>Michaela</w:t>
       </w:r>
-      <w:bookmarkStart w:id="17" w:name="_GoBack"/>
-      <w:bookmarkEnd w:id="16"/>
       <w:bookmarkEnd w:id="17"/>
     </w:p>
     <w:p/>
@@ -6059,11 +6086,11 @@
       </w:r>
       <w:proofErr w:type="spellEnd"/>
       <w:r>
-        <w:t xml:space="preserve"> and designing a system, but also concerning group work. I realized that for me the best option is to be at one place with other people while working, because it makes it easier for me to start and stay motivated.  On the other side, being with people means sometimes being disturbed a lot and having too much talk going on. That’s why for future notice I would prefer to either agree that while meetings we try to stay focused for most of the time (with some short breaks of course and some relaxing talks to keep a good atmosphere) or to meet in smaller groups. However I believe that deciding about everything in a group is a really good idea. This way the system is from the beginning to the end consistent and everyone knows how it will look like and how it will be done. Not only deciding with other people is beneficial, but also dividing work for smaller groups. Thinking together helps in solving difficult problems and coming up with the best ideas for solving tasks. Nevertheless, I am an active learner and if I don’t either type or dictate, I become lost in the code quickly. In my case the best option would be to do the thinking part with someone and then code alone. Another advice would be to know something on every field of the project. Due to </w:t>
+        <w:t xml:space="preserve"> and designing a system, but also concerning group work. I realized that for me the best option is to be at one place with other people while working, because it makes it easier for me to start and stay motivated.  On the other side, being with people means sometimes being disturbed a lot and having too much talk going on. That’s why for future notice I would prefer to either agree that while meetings we try to stay focused for most of the time (with some short breaks of course and some relaxing talks to keep a good atmosphere) or to meet in smaller groups. However I believe that deciding about everything in a group is a really good idea. This way the system is from the beginning to the end consistent and everyone knows how it will look like and how it will be done. Not only deciding with other people is beneficial, but also dividing work for smaller groups. Thinking together helps in solving difficult problems and coming up with the best ideas for solving tasks. Nevertheless, I am an </w:t>
       </w:r>
       <w:r>
         <w:lastRenderedPageBreak/>
-        <w:t xml:space="preserve">the fact, that I wasn’t confident in GUI, I couldn’t help in that area. It was also a point on which we have spent too much time, so in the future, for bigger parts like this was, it would be better to either assign more people or not a specialist, who can’t focus on his work, because of helping other people with their tasks. Moreover it could be nice to state in the group contract a meeting hour for the project period to avoid conflicts in this matter later. I found out that the best time schedule for me is working in the morning, then having a one or two hour long break with relaxing, doing some sports, not working and then continuing in the afternoon till the evening. In my opinion meeting after 12 is a bit of wasting time. What I would like to keep is being organized and knowing exactly who does what. It helps to be motivated and builds a group-awareness. In this case I would also like to use more Trello during the following project. It also would have helped while being away. However, I had a feeling that some people stopped working after we went home (for different reasons). So for next semester I think a better idea would be to stay longer in Denmark. What I really loved was that we were not only a semester project group, but we became very good friends as well. Personal relations and a good atmosphere are some of the key values in being productive and motivated. I also liked that everyone was welcome to express their opinion/ idea. This lead only to constructive conflicts, which resolved in having a better system. Furthermore having </w:t>
+        <w:t xml:space="preserve">active learner and if I don’t either type or dictate, I become lost in the code quickly. In my case the best option would be to do the thinking part with someone and then code alone. Another advice would be to know something on every field of the project. Due to the fact, that I wasn’t confident in GUI, I couldn’t help in that area. It was also a point on which we have spent too much time, so in the future, for bigger parts like this was, it would be better to either assign more people or not a specialist, who can’t focus on his work, because of helping other people with their tasks. Moreover it could be nice to state in the group contract a meeting hour for the project period to avoid conflicts in this matter later. I found out that the best time schedule for me is working in the morning, then having a one or two hour long break with relaxing, doing some sports, not working and then continuing in the afternoon till the evening. In my opinion meeting after 12 is a bit of wasting time. What I would like to keep is being organized and knowing exactly who does what. It helps to be motivated and builds a group-awareness. In this case I would also like to use more Trello during the following project. It also would have helped while being away. However, I had a feeling that some people stopped working after we went home (for different reasons). So for next semester I think a better idea would be to stay longer in Denmark. What I really loved was that we were not only a semester project group, but we became very good friends as well. Personal relations and a good atmosphere are some of the key values in being productive and motivated. I also liked that everyone was welcome to express their opinion/ idea. This lead only to constructive conflicts, which resolved in having a better system. Furthermore having </w:t>
       </w:r>
       <w:proofErr w:type="spellStart"/>
       <w:r>
@@ -6386,6 +6413,7 @@
         <w:docPartUnique/>
       </w:docPartObj>
     </w:sdtPr>
+    <w:sdtEndPr/>
     <w:sdtContent>
       <w:p>
         <w:pPr>
@@ -6432,6 +6460,7 @@
         <w:docPartUnique/>
       </w:docPartObj>
     </w:sdtPr>
+    <w:sdtEndPr/>
     <w:sdtContent>
       <w:p>
         <w:pPr>
@@ -6713,7 +6742,7 @@
   </w:p>
   <w:tbl>
     <w:tblPr>
-      <w:tblStyle w:val="Tabela-Siatka"/>
+      <w:tblStyle w:val="Siatkatabeli"/>
       <w:tblW w:w="7161" w:type="dxa"/>
       <w:tblBorders>
         <w:top w:val="none" w:sz="0" w:space="0" w:color="auto"/>
@@ -11467,7 +11496,7 @@
     <w:lsdException w:name="Table Web 2" w:semiHidden="1" w:unhideWhenUsed="1"/>
     <w:lsdException w:name="Table Web 3" w:semiHidden="1" w:unhideWhenUsed="1"/>
     <w:lsdException w:name="Balloon Text" w:semiHidden="1" w:unhideWhenUsed="1"/>
-    <w:lsdException w:name="Table Grid" w:semiHidden="1" w:uiPriority="59" w:unhideWhenUsed="1"/>
+    <w:lsdException w:name="Table Grid" w:uiPriority="59"/>
     <w:lsdException w:name="Table Theme" w:semiHidden="1" w:unhideWhenUsed="1"/>
     <w:lsdException w:name="Placeholder Text" w:semiHidden="1"/>
     <w:lsdException w:name="No Spacing" w:uiPriority="1" w:qFormat="1"/>
@@ -12279,7 +12308,7 @@
       <w:lang w:val="da-DK" w:eastAsia="da-DK"/>
     </w:rPr>
   </w:style>
-  <w:style w:type="table" w:styleId="Tabela-Siatka">
+  <w:style w:type="table" w:styleId="Siatkatabeli">
     <w:name w:val="Table Grid"/>
     <w:basedOn w:val="Standardowy"/>
     <w:uiPriority w:val="59"/>
@@ -12716,6 +12745,21 @@
 </file>
 
 <file path=customXml/item1.xml><?xml version="1.0" encoding="utf-8"?>
+<?mso-contentType ?>
+<FormTemplates xmlns="http://schemas.microsoft.com/sharepoint/v3/contenttype/forms">
+  <Display>DocumentLibraryForm</Display>
+  <Edit>DocumentLibraryForm</Edit>
+  <New>DocumentLibraryForm</New>
+</FormTemplates>
+</file>
+
+<file path=customXml/item2.xml><?xml version="1.0" encoding="utf-8"?>
+<p:properties xmlns:p="http://schemas.microsoft.com/office/2006/metadata/properties" xmlns:xsi="http://www.w3.org/2001/XMLSchema-instance" xmlns:pc="http://schemas.microsoft.com/office/infopath/2007/PartnerControls">
+  <documentManagement/>
+</p:properties>
+</file>
+
+<file path=customXml/item3.xml><?xml version="1.0" encoding="utf-8"?>
 <ct:contentTypeSchema xmlns:ct="http://schemas.microsoft.com/office/2006/metadata/contentType" xmlns:ma="http://schemas.microsoft.com/office/2006/metadata/properties/metaAttributes" ct:_="" ma:_="" ma:contentTypeName="Document" ma:contentTypeID="0x0101008D9A5E4FC7310244BBD8FDAD461F382A" ma:contentTypeVersion="0" ma:contentTypeDescription="Create a new document." ma:contentTypeScope="" ma:versionID="21cde94fc0a28e3be33061f8f75ca499">
   <xsd:schema xmlns:xsd="http://www.w3.org/2001/XMLSchema" xmlns:xs="http://www.w3.org/2001/XMLSchema" xmlns:p="http://schemas.microsoft.com/office/2006/metadata/properties" targetNamespace="http://schemas.microsoft.com/office/2006/metadata/properties" ma:root="true" ma:fieldsID="1b05d82d297216baf5b26c55225140df">
     <xsd:element name="properties">
@@ -12829,21 +12873,6 @@
 </ct:contentTypeSchema>
 </file>
 
-<file path=customXml/item2.xml><?xml version="1.0" encoding="utf-8"?>
-<p:properties xmlns:p="http://schemas.microsoft.com/office/2006/metadata/properties" xmlns:xsi="http://www.w3.org/2001/XMLSchema-instance" xmlns:pc="http://schemas.microsoft.com/office/infopath/2007/PartnerControls">
-  <documentManagement/>
-</p:properties>
-</file>
-
-<file path=customXml/item3.xml><?xml version="1.0" encoding="utf-8"?>
-<?mso-contentType ?>
-<FormTemplates xmlns="http://schemas.microsoft.com/sharepoint/v3/contenttype/forms">
-  <Display>DocumentLibraryForm</Display>
-  <Edit>DocumentLibraryForm</Edit>
-  <New>DocumentLibraryForm</New>
-</FormTemplates>
-</file>
-
 <file path=customXml/item4.xml><?xml version="1.0" encoding="utf-8"?>
 <b:Sources xmlns:b="http://schemas.openxmlformats.org/officeDocument/2006/bibliography" xmlns="http://schemas.openxmlformats.org/officeDocument/2006/bibliography" SelectedStyle="\HarvardAnglia2008OfficeOnline.xsl" StyleName="Harvard - Anglia" Version="2008">
   <b:Source>
@@ -12882,6 +12911,23 @@
 </file>
 
 <file path=customXml/itemProps1.xml><?xml version="1.0" encoding="utf-8"?>
+<ds:datastoreItem xmlns:ds="http://schemas.openxmlformats.org/officeDocument/2006/customXml" ds:itemID="{36B18D59-688D-4806-A4EA-B7808C4D834E}">
+  <ds:schemaRefs>
+    <ds:schemaRef ds:uri="http://schemas.microsoft.com/sharepoint/v3/contenttype/forms"/>
+  </ds:schemaRefs>
+</ds:datastoreItem>
+</file>
+
+<file path=customXml/itemProps2.xml><?xml version="1.0" encoding="utf-8"?>
+<ds:datastoreItem xmlns:ds="http://schemas.openxmlformats.org/officeDocument/2006/customXml" ds:itemID="{B3EBB357-DA60-469A-B5F2-E35DF6FD1B0D}">
+  <ds:schemaRefs>
+    <ds:schemaRef ds:uri="http://schemas.microsoft.com/office/2006/metadata/properties"/>
+    <ds:schemaRef ds:uri="http://schemas.microsoft.com/office/infopath/2007/PartnerControls"/>
+  </ds:schemaRefs>
+</ds:datastoreItem>
+</file>
+
+<file path=customXml/itemProps3.xml><?xml version="1.0" encoding="utf-8"?>
 <ds:datastoreItem xmlns:ds="http://schemas.openxmlformats.org/officeDocument/2006/customXml" ds:itemID="{A1CCA085-C4A8-4258-9B79-8B8B63775FEE}">
   <ds:schemaRefs>
     <ds:schemaRef ds:uri="http://schemas.microsoft.com/office/2006/metadata/contentType"/>
@@ -12897,25 +12943,8 @@
 </ds:datastoreItem>
 </file>
 
-<file path=customXml/itemProps2.xml><?xml version="1.0" encoding="utf-8"?>
-<ds:datastoreItem xmlns:ds="http://schemas.openxmlformats.org/officeDocument/2006/customXml" ds:itemID="{B3EBB357-DA60-469A-B5F2-E35DF6FD1B0D}">
-  <ds:schemaRefs>
-    <ds:schemaRef ds:uri="http://schemas.microsoft.com/office/2006/metadata/properties"/>
-    <ds:schemaRef ds:uri="http://schemas.microsoft.com/office/infopath/2007/PartnerControls"/>
-  </ds:schemaRefs>
-</ds:datastoreItem>
-</file>
-
-<file path=customXml/itemProps3.xml><?xml version="1.0" encoding="utf-8"?>
-<ds:datastoreItem xmlns:ds="http://schemas.openxmlformats.org/officeDocument/2006/customXml" ds:itemID="{36B18D59-688D-4806-A4EA-B7808C4D834E}">
-  <ds:schemaRefs>
-    <ds:schemaRef ds:uri="http://schemas.microsoft.com/sharepoint/v3/contenttype/forms"/>
-  </ds:schemaRefs>
-</ds:datastoreItem>
-</file>
-
 <file path=customXml/itemProps4.xml><?xml version="1.0" encoding="utf-8"?>
-<ds:datastoreItem xmlns:ds="http://schemas.openxmlformats.org/officeDocument/2006/customXml" ds:itemID="{AB0CDA71-5AB3-4AD4-A5F9-BE71097C6BC1}">
+<ds:datastoreItem xmlns:ds="http://schemas.openxmlformats.org/officeDocument/2006/customXml" ds:itemID="{DD9DD56F-430F-491D-B4D1-CB76F8CD492E}">
   <ds:schemaRefs>
     <ds:schemaRef ds:uri="http://schemas.openxmlformats.org/officeDocument/2006/bibliography"/>
   </ds:schemaRefs>

</xml_diff>

<commit_message>
Process report, only checking left
</commit_message>
<xml_diff>
--- a/ProcessReport.docx
+++ b/ProcessReport.docx
@@ -13,17 +13,6 @@
         </w:rPr>
       </w:pPr>
       <w:bookmarkStart w:id="0" w:name="_Toc486598983"/>
-    </w:p>
-    <w:p>
-      <w:pPr>
-        <w:spacing w:after="160" w:line="240" w:lineRule="auto"/>
-        <w:jc w:val="both"/>
-        <w:rPr>
-          <w:b/>
-          <w:sz w:val="32"/>
-          <w:szCs w:val="32"/>
-        </w:rPr>
-      </w:pPr>
     </w:p>
     <w:p>
       <w:pPr>
@@ -44,17 +33,28 @@
           <w:b/>
           <w:sz w:val="32"/>
           <w:szCs w:val="32"/>
-          <w:lang w:val="pl-PL"/>
         </w:rPr>
       </w:pPr>
-      <w:r>
+    </w:p>
+    <w:p>
+      <w:pPr>
+        <w:spacing w:after="160" w:line="240" w:lineRule="auto"/>
+        <w:jc w:val="center"/>
         <w:rPr>
           <w:b/>
           <w:sz w:val="32"/>
           <w:szCs w:val="32"/>
-          <w:lang w:val="pl-PL"/>
+          <w:lang w:val="en-US"/>
         </w:rPr>
-        <w:t>[Title]</w:t>
+      </w:pPr>
+      <w:r>
+        <w:rPr>
+          <w:b/>
+          <w:sz w:val="32"/>
+          <w:szCs w:val="32"/>
+          <w:lang w:val="en-US"/>
+        </w:rPr>
+        <w:t>Process report</w:t>
       </w:r>
     </w:p>
     <w:p>
@@ -63,11 +63,20 @@
         <w:jc w:val="center"/>
         <w:rPr>
           <w:b/>
-          <w:sz w:val="28"/>
-          <w:szCs w:val="28"/>
-          <w:lang w:val="pl-PL"/>
+          <w:sz w:val="32"/>
+          <w:szCs w:val="32"/>
+          <w:lang w:val="en-US"/>
         </w:rPr>
       </w:pPr>
+      <w:r>
+        <w:rPr>
+          <w:b/>
+          <w:sz w:val="32"/>
+          <w:szCs w:val="32"/>
+          <w:lang w:val="en-US"/>
+        </w:rPr>
+        <w:t>Group 6</w:t>
+      </w:r>
     </w:p>
     <w:p>
       <w:pPr>
@@ -77,7 +86,7 @@
           <w:b/>
           <w:sz w:val="28"/>
           <w:szCs w:val="28"/>
-          <w:lang w:val="pl-PL"/>
+          <w:lang w:val="en-US"/>
         </w:rPr>
       </w:pPr>
     </w:p>
@@ -89,7 +98,7 @@
           <w:b/>
           <w:sz w:val="32"/>
           <w:szCs w:val="32"/>
-          <w:lang w:val="pl-PL"/>
+          <w:lang w:val="en-US"/>
         </w:rPr>
       </w:pPr>
       <w:r>
@@ -97,7 +106,7 @@
           <w:b/>
           <w:sz w:val="32"/>
           <w:szCs w:val="32"/>
-          <w:lang w:val="pl-PL"/>
+          <w:lang w:val="en-US"/>
         </w:rPr>
         <w:t>Daniela Koch, 266502</w:t>
       </w:r>
@@ -110,7 +119,7 @@
           <w:b/>
           <w:sz w:val="32"/>
           <w:szCs w:val="32"/>
-          <w:lang w:val="pl-PL"/>
+          <w:lang w:val="en-US"/>
         </w:rPr>
       </w:pPr>
       <w:r>
@@ -118,9 +127,29 @@
           <w:b/>
           <w:sz w:val="32"/>
           <w:szCs w:val="32"/>
-          <w:lang w:val="pl-PL"/>
+          <w:lang w:val="en-US"/>
         </w:rPr>
-        <w:t>Matej Michalek, 266827</w:t>
+        <w:t xml:space="preserve">Matej </w:t>
+      </w:r>
+      <w:proofErr w:type="spellStart"/>
+      <w:r>
+        <w:rPr>
+          <w:b/>
+          <w:sz w:val="32"/>
+          <w:szCs w:val="32"/>
+          <w:lang w:val="en-US"/>
+        </w:rPr>
+        <w:t>Michalek</w:t>
+      </w:r>
+      <w:proofErr w:type="spellEnd"/>
+      <w:r>
+        <w:rPr>
+          <w:b/>
+          <w:sz w:val="32"/>
+          <w:szCs w:val="32"/>
+          <w:lang w:val="en-US"/>
+        </w:rPr>
+        <w:t>, 266827</w:t>
       </w:r>
     </w:p>
     <w:p>
@@ -214,8 +243,18 @@
           <w:sz w:val="32"/>
           <w:szCs w:val="32"/>
         </w:rPr>
-        <w:t>Michael Viuff</w:t>
-      </w:r>
+        <w:t xml:space="preserve">Michael </w:t>
+      </w:r>
+      <w:proofErr w:type="spellStart"/>
+      <w:r>
+        <w:rPr>
+          <w:b/>
+          <w:sz w:val="32"/>
+          <w:szCs w:val="32"/>
+        </w:rPr>
+        <w:t>Viuff</w:t>
+      </w:r>
+      <w:proofErr w:type="spellEnd"/>
     </w:p>
     <w:p>
       <w:pPr>
@@ -312,7 +351,7 @@
           <w:sz w:val="32"/>
           <w:szCs w:val="32"/>
         </w:rPr>
-        <w:t xml:space="preserve">Information and Communication Technology Engineering </w:t>
+        <w:t>Information and Communication Technology Engineering</w:t>
       </w:r>
     </w:p>
     <w:p>
@@ -367,7 +406,17 @@
           <w:sz w:val="32"/>
           <w:szCs w:val="32"/>
         </w:rPr>
-        <w:t>December 2017</w:t>
+        <w:t>Decemb</w:t>
+      </w:r>
+      <w:bookmarkStart w:id="1" w:name="_GoBack"/>
+      <w:bookmarkEnd w:id="1"/>
+      <w:r>
+        <w:rPr>
+          <w:b/>
+          <w:sz w:val="32"/>
+          <w:szCs w:val="32"/>
+        </w:rPr>
+        <w:t>er 2017</w:t>
       </w:r>
       <w:r>
         <w:rPr>
@@ -381,6 +430,7 @@
     <w:p>
       <w:pPr>
         <w:spacing w:after="160" w:line="259" w:lineRule="auto"/>
+        <w:jc w:val="both"/>
         <w:rPr>
           <w:b/>
           <w:sz w:val="28"/>
@@ -422,6 +472,7 @@
         <w:p>
           <w:pPr>
             <w:pStyle w:val="Nagwekspisutreci"/>
+            <w:jc w:val="both"/>
             <w:rPr>
               <w:lang w:val="en-GB"/>
             </w:rPr>
@@ -434,6 +485,7 @@
               <w:tab w:val="left" w:pos="440"/>
               <w:tab w:val="right" w:leader="dot" w:pos="8494"/>
             </w:tabs>
+            <w:jc w:val="both"/>
             <w:rPr>
               <w:rFonts w:asciiTheme="minorHAnsi" w:eastAsiaTheme="minorEastAsia" w:hAnsiTheme="minorHAnsi" w:cstheme="minorBidi"/>
               <w:noProof/>
@@ -531,6 +583,7 @@
               <w:tab w:val="left" w:pos="880"/>
               <w:tab w:val="right" w:leader="dot" w:pos="8494"/>
             </w:tabs>
+            <w:jc w:val="both"/>
             <w:rPr>
               <w:rFonts w:asciiTheme="minorHAnsi" w:eastAsiaTheme="minorEastAsia" w:hAnsiTheme="minorHAnsi" w:cstheme="minorBidi"/>
               <w:noProof/>
@@ -619,6 +672,7 @@
               <w:tab w:val="left" w:pos="880"/>
               <w:tab w:val="right" w:leader="dot" w:pos="8494"/>
             </w:tabs>
+            <w:jc w:val="both"/>
             <w:rPr>
               <w:rFonts w:asciiTheme="minorHAnsi" w:eastAsiaTheme="minorEastAsia" w:hAnsiTheme="minorHAnsi" w:cstheme="minorBidi"/>
               <w:noProof/>
@@ -707,6 +761,7 @@
               <w:tab w:val="left" w:pos="440"/>
               <w:tab w:val="right" w:leader="dot" w:pos="8494"/>
             </w:tabs>
+            <w:jc w:val="both"/>
             <w:rPr>
               <w:rFonts w:asciiTheme="minorHAnsi" w:eastAsiaTheme="minorEastAsia" w:hAnsiTheme="minorHAnsi" w:cstheme="minorBidi"/>
               <w:noProof/>
@@ -795,6 +850,7 @@
               <w:tab w:val="left" w:pos="880"/>
               <w:tab w:val="right" w:leader="dot" w:pos="8494"/>
             </w:tabs>
+            <w:jc w:val="both"/>
             <w:rPr>
               <w:rFonts w:asciiTheme="minorHAnsi" w:eastAsiaTheme="minorEastAsia" w:hAnsiTheme="minorHAnsi" w:cstheme="minorBidi"/>
               <w:noProof/>
@@ -883,6 +939,7 @@
               <w:tab w:val="left" w:pos="880"/>
               <w:tab w:val="right" w:leader="dot" w:pos="8494"/>
             </w:tabs>
+            <w:jc w:val="both"/>
             <w:rPr>
               <w:rFonts w:asciiTheme="minorHAnsi" w:eastAsiaTheme="minorEastAsia" w:hAnsiTheme="minorHAnsi" w:cstheme="minorBidi"/>
               <w:noProof/>
@@ -971,6 +1028,7 @@
               <w:tab w:val="left" w:pos="440"/>
               <w:tab w:val="right" w:leader="dot" w:pos="8494"/>
             </w:tabs>
+            <w:jc w:val="both"/>
             <w:rPr>
               <w:rFonts w:asciiTheme="minorHAnsi" w:eastAsiaTheme="minorEastAsia" w:hAnsiTheme="minorHAnsi" w:cstheme="minorBidi"/>
               <w:noProof/>
@@ -1059,6 +1117,7 @@
               <w:tab w:val="left" w:pos="440"/>
               <w:tab w:val="right" w:leader="dot" w:pos="8494"/>
             </w:tabs>
+            <w:jc w:val="both"/>
             <w:rPr>
               <w:rFonts w:asciiTheme="minorHAnsi" w:eastAsiaTheme="minorEastAsia" w:hAnsiTheme="minorHAnsi" w:cstheme="minorBidi"/>
               <w:noProof/>
@@ -1147,6 +1206,7 @@
               <w:tab w:val="left" w:pos="880"/>
               <w:tab w:val="right" w:leader="dot" w:pos="8494"/>
             </w:tabs>
+            <w:jc w:val="both"/>
             <w:rPr>
               <w:rFonts w:asciiTheme="minorHAnsi" w:eastAsiaTheme="minorEastAsia" w:hAnsiTheme="minorHAnsi" w:cstheme="minorBidi"/>
               <w:noProof/>
@@ -1235,6 +1295,7 @@
               <w:tab w:val="left" w:pos="880"/>
               <w:tab w:val="right" w:leader="dot" w:pos="8494"/>
             </w:tabs>
+            <w:jc w:val="both"/>
             <w:rPr>
               <w:rFonts w:asciiTheme="minorHAnsi" w:eastAsiaTheme="minorEastAsia" w:hAnsiTheme="minorHAnsi" w:cstheme="minorBidi"/>
               <w:noProof/>
@@ -1323,6 +1384,7 @@
               <w:tab w:val="left" w:pos="880"/>
               <w:tab w:val="right" w:leader="dot" w:pos="8494"/>
             </w:tabs>
+            <w:jc w:val="both"/>
             <w:rPr>
               <w:rFonts w:asciiTheme="minorHAnsi" w:eastAsiaTheme="minorEastAsia" w:hAnsiTheme="minorHAnsi" w:cstheme="minorBidi"/>
               <w:noProof/>
@@ -1411,6 +1473,7 @@
               <w:tab w:val="left" w:pos="880"/>
               <w:tab w:val="right" w:leader="dot" w:pos="8494"/>
             </w:tabs>
+            <w:jc w:val="both"/>
             <w:rPr>
               <w:rFonts w:asciiTheme="minorHAnsi" w:eastAsiaTheme="minorEastAsia" w:hAnsiTheme="minorHAnsi" w:cstheme="minorBidi"/>
               <w:noProof/>
@@ -1499,6 +1562,7 @@
               <w:tab w:val="left" w:pos="440"/>
               <w:tab w:val="right" w:leader="dot" w:pos="8494"/>
             </w:tabs>
+            <w:jc w:val="both"/>
             <w:rPr>
               <w:rFonts w:asciiTheme="minorHAnsi" w:eastAsiaTheme="minorEastAsia" w:hAnsiTheme="minorHAnsi" w:cstheme="minorBidi"/>
               <w:noProof/>
@@ -1587,6 +1651,7 @@
               <w:tab w:val="left" w:pos="880"/>
               <w:tab w:val="right" w:leader="dot" w:pos="8494"/>
             </w:tabs>
+            <w:jc w:val="both"/>
             <w:rPr>
               <w:rFonts w:asciiTheme="minorHAnsi" w:eastAsiaTheme="minorEastAsia" w:hAnsiTheme="minorHAnsi" w:cstheme="minorBidi"/>
               <w:noProof/>
@@ -1675,6 +1740,7 @@
               <w:tab w:val="left" w:pos="880"/>
               <w:tab w:val="right" w:leader="dot" w:pos="8494"/>
             </w:tabs>
+            <w:jc w:val="both"/>
             <w:rPr>
               <w:rFonts w:asciiTheme="minorHAnsi" w:eastAsiaTheme="minorEastAsia" w:hAnsiTheme="minorHAnsi" w:cstheme="minorBidi"/>
               <w:noProof/>
@@ -1763,6 +1829,7 @@
               <w:tab w:val="left" w:pos="880"/>
               <w:tab w:val="right" w:leader="dot" w:pos="8494"/>
             </w:tabs>
+            <w:jc w:val="both"/>
             <w:rPr>
               <w:rFonts w:asciiTheme="minorHAnsi" w:eastAsiaTheme="minorEastAsia" w:hAnsiTheme="minorHAnsi" w:cstheme="minorBidi"/>
               <w:noProof/>
@@ -1851,6 +1918,7 @@
               <w:tab w:val="left" w:pos="880"/>
               <w:tab w:val="right" w:leader="dot" w:pos="8494"/>
             </w:tabs>
+            <w:jc w:val="both"/>
             <w:rPr>
               <w:rFonts w:asciiTheme="minorHAnsi" w:eastAsiaTheme="minorEastAsia" w:hAnsiTheme="minorHAnsi" w:cstheme="minorBidi"/>
               <w:noProof/>
@@ -1939,6 +2007,7 @@
               <w:tab w:val="left" w:pos="880"/>
               <w:tab w:val="right" w:leader="dot" w:pos="8494"/>
             </w:tabs>
+            <w:jc w:val="both"/>
             <w:rPr>
               <w:rFonts w:asciiTheme="minorHAnsi" w:eastAsiaTheme="minorEastAsia" w:hAnsiTheme="minorHAnsi" w:cstheme="minorBidi"/>
               <w:noProof/>
@@ -2027,6 +2096,7 @@
               <w:tab w:val="left" w:pos="440"/>
               <w:tab w:val="right" w:leader="dot" w:pos="8494"/>
             </w:tabs>
+            <w:jc w:val="both"/>
             <w:rPr>
               <w:rFonts w:asciiTheme="minorHAnsi" w:eastAsiaTheme="minorEastAsia" w:hAnsiTheme="minorHAnsi" w:cstheme="minorBidi"/>
               <w:noProof/>
@@ -2115,6 +2185,7 @@
               <w:tab w:val="left" w:pos="440"/>
               <w:tab w:val="right" w:leader="dot" w:pos="8494"/>
             </w:tabs>
+            <w:jc w:val="both"/>
             <w:rPr>
               <w:rFonts w:asciiTheme="minorHAnsi" w:eastAsiaTheme="minorEastAsia" w:hAnsiTheme="minorHAnsi" w:cstheme="minorBidi"/>
               <w:noProof/>
@@ -2203,6 +2274,7 @@
               <w:tab w:val="left" w:pos="440"/>
               <w:tab w:val="right" w:leader="dot" w:pos="8494"/>
             </w:tabs>
+            <w:jc w:val="both"/>
             <w:rPr>
               <w:rFonts w:asciiTheme="minorHAnsi" w:eastAsiaTheme="minorEastAsia" w:hAnsiTheme="minorHAnsi" w:cstheme="minorBidi"/>
               <w:noProof/>
@@ -2286,6 +2358,7 @@
         </w:p>
         <w:p>
           <w:pPr>
+            <w:jc w:val="both"/>
             <w:rPr>
               <w:b/>
               <w:bCs/>
@@ -2304,6 +2377,7 @@
     <w:p>
       <w:pPr>
         <w:spacing w:after="160" w:line="259" w:lineRule="auto"/>
+        <w:jc w:val="both"/>
         <w:rPr>
           <w:b/>
           <w:sz w:val="28"/>
@@ -2335,33 +2409,55 @@
     <w:p>
       <w:pPr>
         <w:pStyle w:val="Nagwek1"/>
-      </w:pPr>
-      <w:bookmarkStart w:id="1" w:name="_Toc501321452"/>
+        <w:jc w:val="both"/>
+      </w:pPr>
+      <w:bookmarkStart w:id="2" w:name="_Toc501321452"/>
       <w:r>
         <w:lastRenderedPageBreak/>
         <w:t>Group Description</w:t>
       </w:r>
-      <w:bookmarkEnd w:id="1"/>
+      <w:bookmarkEnd w:id="2"/>
     </w:p>
     <w:p>
       <w:pPr>
         <w:pStyle w:val="Nagwek2"/>
-      </w:pPr>
-      <w:bookmarkStart w:id="2" w:name="_Toc501321453"/>
+        <w:jc w:val="both"/>
+      </w:pPr>
+      <w:bookmarkStart w:id="3" w:name="_Toc501321453"/>
       <w:r>
         <w:t>Cultural background</w:t>
       </w:r>
-      <w:bookmarkEnd w:id="2"/>
+      <w:bookmarkEnd w:id="3"/>
     </w:p>
     <w:p>
       <w:pPr>
         <w:ind w:firstLine="567"/>
-      </w:pPr>
-      <w:r>
-        <w:t>Our group consists of five persons: two Slovaks: Michaela and Matej, two Poles: Daniela and Michał and one Spaniard: Remedios. We started as a four-member True Slav Group and increased in number in the end of November by being joined by Reme and becoming an Almost True Slav Group. Even though it may seem as if Poland and Slovakia are very similar due to the fact that they are in a short distance from each other, it turns out that Poland and Spain are closer in the cultural aspect (Hofstede Insights, 2017). It is shown on the figure 1:</w:t>
-      </w:r>
-    </w:p>
-    <w:p>
+        <w:jc w:val="both"/>
+      </w:pPr>
+      <w:r>
+        <w:t xml:space="preserve">Our group consists of five persons: two Slovaks: Michaela and Matej, two Poles: Daniela and </w:t>
+      </w:r>
+      <w:proofErr w:type="spellStart"/>
+      <w:r>
+        <w:t>Michał</w:t>
+      </w:r>
+      <w:proofErr w:type="spellEnd"/>
+      <w:r>
+        <w:t xml:space="preserve"> and one Spaniard: Remedios. We started as a four-member True Slav Group and increased in number in the end of November by being joined by </w:t>
+      </w:r>
+      <w:proofErr w:type="spellStart"/>
+      <w:r>
+        <w:t>Reme</w:t>
+      </w:r>
+      <w:proofErr w:type="spellEnd"/>
+      <w:r>
+        <w:t xml:space="preserve"> and becoming an Almost True Slav Group. Even though it may seem as if Poland and Slovakia are very similar due to the fact that they are in a short distance from each other, it turns out that Poland and Spain are closer in the cultural aspect (Hofstede Insights, 2017). It is shown on the figure 1:</w:t>
+      </w:r>
+    </w:p>
+    <w:p>
+      <w:pPr>
+        <w:jc w:val="both"/>
+      </w:pPr>
       <w:r>
         <w:rPr>
           <w:noProof/>
@@ -2458,7 +2554,7 @@
                 <v:stroke joinstyle="miter"/>
                 <v:path gradientshapeok="t" o:connecttype="rect"/>
               </v:shapetype>
-              <v:shape id="Blok textu 1" o:spid="_x0000_s1026" type="#_x0000_t202" style="position:absolute;margin-left:43.1pt;margin-top:227.95pt;width:339pt;height:.05pt;z-index:251661312;visibility:visible;mso-wrap-style:square;mso-wrap-distance-left:9pt;mso-wrap-distance-top:0;mso-wrap-distance-right:9pt;mso-wrap-distance-bottom:0;mso-position-horizontal:absolute;mso-position-horizontal-relative:text;mso-position-vertical:absolute;mso-position-vertical-relative:text;v-text-anchor:top" o:gfxdata="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" stroked="f">
+              <v:shape id="Blok textu 1" o:spid="_x0000_s1026" type="#_x0000_t202" style="position:absolute;left:0;text-align:left;margin-left:43.1pt;margin-top:227.95pt;width:339pt;height:.05pt;z-index:251661312;visibility:visible;mso-wrap-style:square;mso-wrap-distance-left:9pt;mso-wrap-distance-top:0;mso-wrap-distance-right:9pt;mso-wrap-distance-bottom:0;mso-position-horizontal:absolute;mso-position-horizontal-relative:text;mso-position-vertical:absolute;mso-position-vertical-relative:text;v-text-anchor:top" o:gfxdata="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" stroked="f">
                 <v:textbox style="mso-fit-shape-to-text:t" inset="0,0,0,0">
                   <w:txbxContent>
                     <w:p>
@@ -2554,9 +2650,14 @@
         </w:drawing>
       </w:r>
     </w:p>
-    <w:p/>
-    <w:p>
-      <w:pPr>
+    <w:p>
+      <w:pPr>
+        <w:jc w:val="both"/>
+      </w:pPr>
+    </w:p>
+    <w:p>
+      <w:pPr>
+        <w:jc w:val="both"/>
         <w:rPr>
           <w:color w:val="FF0000"/>
         </w:rPr>
@@ -2564,6 +2665,7 @@
     </w:p>
     <w:p>
       <w:pPr>
+        <w:jc w:val="both"/>
         <w:rPr>
           <w:szCs w:val="22"/>
         </w:rPr>
@@ -2572,46 +2674,55 @@
     <w:p>
       <w:pPr>
         <w:spacing w:after="160" w:line="259" w:lineRule="auto"/>
+        <w:jc w:val="both"/>
       </w:pPr>
     </w:p>
     <w:p>
       <w:pPr>
         <w:spacing w:after="160" w:line="259" w:lineRule="auto"/>
+        <w:jc w:val="both"/>
       </w:pPr>
     </w:p>
     <w:p>
       <w:pPr>
         <w:spacing w:after="160" w:line="259" w:lineRule="auto"/>
+        <w:jc w:val="both"/>
       </w:pPr>
     </w:p>
     <w:p>
       <w:pPr>
         <w:spacing w:after="160" w:line="259" w:lineRule="auto"/>
+        <w:jc w:val="both"/>
       </w:pPr>
     </w:p>
     <w:p>
       <w:pPr>
         <w:spacing w:after="160" w:line="259" w:lineRule="auto"/>
+        <w:jc w:val="both"/>
       </w:pPr>
     </w:p>
     <w:p>
       <w:pPr>
         <w:spacing w:after="160" w:line="259" w:lineRule="auto"/>
+        <w:jc w:val="both"/>
       </w:pPr>
     </w:p>
     <w:p>
       <w:pPr>
         <w:spacing w:after="160" w:line="259" w:lineRule="auto"/>
+        <w:jc w:val="both"/>
       </w:pPr>
     </w:p>
     <w:p>
       <w:pPr>
         <w:spacing w:after="160" w:line="259" w:lineRule="auto"/>
+        <w:jc w:val="both"/>
       </w:pPr>
     </w:p>
     <w:p>
       <w:pPr>
         <w:spacing w:after="160" w:line="259" w:lineRule="auto"/>
+        <w:jc w:val="both"/>
         <w:rPr>
           <w:rFonts w:eastAsiaTheme="majorEastAsia"/>
           <w:b/>
@@ -2627,17 +2738,18 @@
     <w:p>
       <w:pPr>
         <w:pStyle w:val="Nagwek2"/>
+        <w:jc w:val="both"/>
         <w:rPr>
           <w:sz w:val="28"/>
           <w:szCs w:val="28"/>
         </w:rPr>
       </w:pPr>
-      <w:bookmarkStart w:id="3" w:name="_Toc501321454"/>
+      <w:bookmarkStart w:id="4" w:name="_Toc501321454"/>
       <w:r>
         <w:lastRenderedPageBreak/>
         <w:t>Belbin roles</w:t>
       </w:r>
-      <w:bookmarkEnd w:id="3"/>
+      <w:bookmarkEnd w:id="4"/>
     </w:p>
     <w:p>
       <w:pPr>
@@ -2645,12 +2757,21 @@
         <w:jc w:val="both"/>
       </w:pPr>
       <w:r>
-        <w:t>What make our group well-cooperating and well-balanced are our Belbin roles. Having taken the Team Role Inventory Test (Studynet 2017), we compared the results with our experience, basing on assignment work in class, the work on the first stadium on the Semester Project and the team roles descriptions (Belbin, 2012). What we found out is as follows (Table 1):</w:t>
+        <w:t>What make our group well-cooperating and well-balanced are our Belbin roles. Having taken the Team Role Inventory Test (</w:t>
+      </w:r>
+      <w:proofErr w:type="spellStart"/>
+      <w:r>
+        <w:t>Studynet</w:t>
+      </w:r>
+      <w:proofErr w:type="spellEnd"/>
+      <w:r>
+        <w:t xml:space="preserve"> 2017), we compared the results with our experience, basing on assignment work in class, the work on the first stadium on the Semester Project and the team roles descriptions (Belbin, 2012). What we found out is as follows (Table 1):</w:t>
       </w:r>
     </w:p>
     <w:p>
       <w:pPr>
         <w:spacing w:line="240" w:lineRule="auto"/>
+        <w:jc w:val="both"/>
         <w:rPr>
           <w:rFonts w:ascii="Times New Roman" w:eastAsia="Times New Roman" w:hAnsi="Times New Roman" w:cs="Times New Roman"/>
           <w:sz w:val="24"/>
@@ -2698,7 +2819,7 @@
           <w:p>
             <w:pPr>
               <w:spacing w:line="0" w:lineRule="atLeast"/>
-              <w:jc w:val="center"/>
+              <w:jc w:val="both"/>
               <w:rPr>
                 <w:rFonts w:ascii="Calibri" w:eastAsia="Times New Roman" w:hAnsi="Calibri" w:cs="Calibri"/>
                 <w:b/>
@@ -2721,7 +2842,7 @@
           <w:p>
             <w:pPr>
               <w:spacing w:line="0" w:lineRule="atLeast"/>
-              <w:jc w:val="center"/>
+              <w:jc w:val="both"/>
               <w:rPr>
                 <w:rFonts w:ascii="Times New Roman" w:eastAsia="Times New Roman" w:hAnsi="Times New Roman" w:cs="Times New Roman"/>
                 <w:b/>
@@ -2774,7 +2895,7 @@
           <w:p>
             <w:pPr>
               <w:spacing w:line="0" w:lineRule="atLeast"/>
-              <w:jc w:val="center"/>
+              <w:jc w:val="both"/>
               <w:rPr>
                 <w:rFonts w:ascii="Times New Roman" w:eastAsia="Times New Roman" w:hAnsi="Times New Roman" w:cs="Times New Roman"/>
                 <w:b/>
@@ -2817,7 +2938,7 @@
           <w:p>
             <w:pPr>
               <w:spacing w:line="0" w:lineRule="atLeast"/>
-              <w:jc w:val="center"/>
+              <w:jc w:val="both"/>
               <w:rPr>
                 <w:rFonts w:ascii="Times New Roman" w:eastAsia="Times New Roman" w:hAnsi="Times New Roman" w:cs="Times New Roman"/>
                 <w:b/>
@@ -2901,6 +3022,7 @@
           <w:p>
             <w:pPr>
               <w:spacing w:line="0" w:lineRule="atLeast"/>
+              <w:jc w:val="both"/>
               <w:rPr>
                 <w:rFonts w:ascii="Times New Roman" w:eastAsia="Times New Roman" w:hAnsi="Times New Roman" w:cs="Times New Roman"/>
                 <w:sz w:val="24"/>
@@ -2940,6 +3062,7 @@
           <w:p>
             <w:pPr>
               <w:spacing w:line="0" w:lineRule="atLeast"/>
+              <w:jc w:val="both"/>
               <w:rPr>
                 <w:rFonts w:ascii="Times New Roman" w:eastAsia="Times New Roman" w:hAnsi="Times New Roman" w:cs="Times New Roman"/>
                 <w:sz w:val="24"/>
@@ -3021,6 +3144,7 @@
           <w:p>
             <w:pPr>
               <w:spacing w:line="0" w:lineRule="atLeast"/>
+              <w:jc w:val="both"/>
               <w:rPr>
                 <w:rFonts w:ascii="Times New Roman" w:eastAsia="Times New Roman" w:hAnsi="Times New Roman" w:cs="Times New Roman"/>
                 <w:sz w:val="24"/>
@@ -3060,6 +3184,7 @@
           <w:p>
             <w:pPr>
               <w:spacing w:line="0" w:lineRule="atLeast"/>
+              <w:jc w:val="both"/>
               <w:rPr>
                 <w:rFonts w:ascii="Times New Roman" w:eastAsia="Times New Roman" w:hAnsi="Times New Roman" w:cs="Times New Roman"/>
                 <w:sz w:val="24"/>
@@ -3141,6 +3266,7 @@
           <w:p>
             <w:pPr>
               <w:spacing w:line="0" w:lineRule="atLeast"/>
+              <w:jc w:val="both"/>
               <w:rPr>
                 <w:rFonts w:ascii="Times New Roman" w:eastAsia="Times New Roman" w:hAnsi="Times New Roman" w:cs="Times New Roman"/>
                 <w:sz w:val="24"/>
@@ -3180,6 +3306,7 @@
           <w:p>
             <w:pPr>
               <w:spacing w:line="0" w:lineRule="atLeast"/>
+              <w:jc w:val="both"/>
               <w:rPr>
                 <w:rFonts w:ascii="Times New Roman" w:eastAsia="Times New Roman" w:hAnsi="Times New Roman" w:cs="Times New Roman"/>
                 <w:sz w:val="24"/>
@@ -3261,6 +3388,7 @@
           <w:p>
             <w:pPr>
               <w:spacing w:line="0" w:lineRule="atLeast"/>
+              <w:jc w:val="both"/>
               <w:rPr>
                 <w:rFonts w:ascii="Times New Roman" w:eastAsia="Times New Roman" w:hAnsi="Times New Roman" w:cs="Times New Roman"/>
                 <w:sz w:val="24"/>
@@ -3300,6 +3428,7 @@
           <w:p>
             <w:pPr>
               <w:spacing w:line="0" w:lineRule="atLeast"/>
+              <w:jc w:val="both"/>
               <w:rPr>
                 <w:rFonts w:ascii="Times New Roman" w:eastAsia="Times New Roman" w:hAnsi="Times New Roman" w:cs="Times New Roman"/>
                 <w:sz w:val="24"/>
@@ -3349,6 +3478,7 @@
                 <w:lang w:eastAsia="sk-SK"/>
               </w:rPr>
             </w:pPr>
+            <w:proofErr w:type="spellStart"/>
             <w:r>
               <w:rPr>
                 <w:rFonts w:ascii="Calibri" w:eastAsia="Times New Roman" w:hAnsi="Calibri" w:cs="Calibri"/>
@@ -3358,6 +3488,7 @@
               </w:rPr>
               <w:t>Michał</w:t>
             </w:r>
+            <w:proofErr w:type="spellEnd"/>
           </w:p>
         </w:tc>
         <w:tc>
@@ -3381,6 +3512,7 @@
           <w:p>
             <w:pPr>
               <w:spacing w:line="0" w:lineRule="atLeast"/>
+              <w:jc w:val="both"/>
               <w:rPr>
                 <w:rFonts w:ascii="Times New Roman" w:eastAsia="Times New Roman" w:hAnsi="Times New Roman" w:cs="Times New Roman"/>
                 <w:sz w:val="24"/>
@@ -3421,6 +3553,7 @@
             <w:pPr>
               <w:keepNext/>
               <w:spacing w:line="0" w:lineRule="atLeast"/>
+              <w:jc w:val="both"/>
               <w:rPr>
                 <w:rFonts w:ascii="Times New Roman" w:eastAsia="Times New Roman" w:hAnsi="Times New Roman" w:cs="Times New Roman"/>
                 <w:sz w:val="24"/>
@@ -3444,6 +3577,7 @@
     <w:p>
       <w:pPr>
         <w:pStyle w:val="Legenda"/>
+        <w:jc w:val="both"/>
       </w:pPr>
       <w:r>
         <w:t xml:space="preserve">Table </w:t>
@@ -3499,7 +3633,15 @@
         <w:t>argue</w:t>
       </w:r>
       <w:r>
-        <w:t xml:space="preserve"> provided us the reason of the arguments between Michał and Daniela. </w:t>
+        <w:t xml:space="preserve"> provided us the reason of the arguments between </w:t>
+      </w:r>
+      <w:proofErr w:type="spellStart"/>
+      <w:r>
+        <w:t>Michał</w:t>
+      </w:r>
+      <w:proofErr w:type="spellEnd"/>
+      <w:r>
+        <w:t xml:space="preserve"> and Daniela. </w:t>
       </w:r>
     </w:p>
     <w:p>
@@ -3516,8 +3658,13 @@
         <w:ind w:firstLine="567"/>
         <w:jc w:val="both"/>
       </w:pPr>
-      <w:r>
-        <w:t xml:space="preserve">Michał, because he is a coordinator and specialist, was the one coordinating the work: distributing tasks, the one with whom the way of implementing was consulted and the one who helped when anyone had a problem. He was also keen on gaining new knowledge and using unconventional and more advanced ways of solving tasks and overcoming difficulties. Together with Matej he is also a complete finisher, what could have been noticed by how the boys paid attention to details, searched and fixed bugs with determination and were eager to double-check everything one thousand times before hand ins. Matej being a monitor evaluator had those practices even stronger </w:t>
+      <w:proofErr w:type="spellStart"/>
+      <w:r>
+        <w:t>Michał</w:t>
+      </w:r>
+      <w:proofErr w:type="spellEnd"/>
+      <w:r>
+        <w:t xml:space="preserve">, because he is a coordinator and specialist, was the one coordinating the work: distributing tasks, the one with whom the way of implementing was consulted and the one who helped when anyone had a problem. He was also keen on gaining new knowledge and using unconventional and more advanced ways of solving tasks and overcoming difficulties. Together with Matej he is also a complete finisher, what could have been noticed by how the boys paid attention to details, searched and fixed bugs with determination and were eager to double-check everything one thousand times before hand ins. Matej being a monitor evaluator had those practices even stronger </w:t>
       </w:r>
       <w:r>
         <w:lastRenderedPageBreak/>
@@ -3530,7 +3677,23 @@
         <w:jc w:val="both"/>
       </w:pPr>
       <w:r>
-        <w:t>A remarkable characteristic was also the fact that three members: Matej, Remedios and Daniela are team workers. They were more keen on talking while working and the social aspects (e.x. bonding together, spending time after working), whereas Michał and Michaela seemed a bit annoyed by it and may have preferred to work alone in s</w:t>
+        <w:t>A remarkable characteristic was also the fact that three members: Matej, Remedios and Daniela are team workers. They were more keen on talking while working and the social aspects (</w:t>
+      </w:r>
+      <w:proofErr w:type="spellStart"/>
+      <w:r>
+        <w:t>e.x</w:t>
+      </w:r>
+      <w:proofErr w:type="spellEnd"/>
+      <w:r>
+        <w:t xml:space="preserve">. bonding together, spending time after working), whereas </w:t>
+      </w:r>
+      <w:proofErr w:type="spellStart"/>
+      <w:r>
+        <w:t>Michał</w:t>
+      </w:r>
+      <w:proofErr w:type="spellEnd"/>
+      <w:r>
+        <w:t xml:space="preserve"> and Michaela seemed a bit annoyed by it and may have preferred to work alone in s</w:t>
       </w:r>
       <w:r>
         <w:t>ilence without being disturbed.</w:t>
@@ -3542,7 +3705,15 @@
         <w:t xml:space="preserve">vestigator, what was very </w:t>
       </w:r>
       <w:r>
-        <w:t>noticeable. She is an example of a classic Spanish enthusiastic extravert. She was the one always around people, suggesting dinners after work, knowing on what stages other groups are and using her contact with people from other semesters. As Michaela’s top role was plant, she preferred to work alone. She was also the artistic soul in our group and took care of all the visual aspects. On the other hand Daniela being a plant externalized it in a different way. She would challenge most of Michał’s ideas, because she had her own thought about how to do particular tasks. It was escalated by the fact that they were a coordinator and a shaper. However they always eventually came to agreement and chose the option with better arguments, so the disagreements were constructive. What else could be seen of a shaper in Daniela was her pushing herself and others and suggesting to work as much and as productively as possible. It was the case of another dispute, as half of the group wanted to start work the latest at 10 and the other half (still before Remedios joined) opted for the earliest at 13. It was resolved by having half the group joining later.</w:t>
+        <w:t xml:space="preserve">noticeable. She is an example of a classic Spanish enthusiastic extravert. She was the one always around people, suggesting dinners after work, knowing on what stages other groups are and using her contact with people from other semesters. As Michaela’s top role was plant, she preferred to work alone. She was also the artistic soul in our group and took care of all the visual aspects. On the other hand Daniela being a plant externalized it in a different way. She would challenge most of </w:t>
+      </w:r>
+      <w:proofErr w:type="spellStart"/>
+      <w:r>
+        <w:t>Michał’s</w:t>
+      </w:r>
+      <w:proofErr w:type="spellEnd"/>
+      <w:r>
+        <w:t xml:space="preserve"> ideas, because she had her own thought about how to do particular tasks. It was escalated by the fact that they were a coordinator and a shaper. However they always eventually came to agreement and chose the option with better arguments, so the disagreements were constructive. What else could be seen of a shaper in Daniela was her pushing herself and others and suggesting to work as much and as productively as possible. It was the case of another dispute, as half of the group wanted to start work the latest at 10 and the other half (still before Remedios joined) opted for the earliest at 13. It was resolved by having half the group joining later.</w:t>
       </w:r>
       <w:r>
         <w:br w:type="page"/>
@@ -3551,23 +3722,25 @@
     <w:p>
       <w:pPr>
         <w:pStyle w:val="Nagwek1"/>
-      </w:pPr>
-      <w:bookmarkStart w:id="4" w:name="_Toc501321455"/>
+        <w:jc w:val="both"/>
+      </w:pPr>
+      <w:bookmarkStart w:id="5" w:name="_Toc501321455"/>
       <w:r>
         <w:lastRenderedPageBreak/>
         <w:t>Project Initiation</w:t>
       </w:r>
-      <w:bookmarkEnd w:id="4"/>
+      <w:bookmarkEnd w:id="5"/>
     </w:p>
     <w:p>
       <w:pPr>
         <w:pStyle w:val="Nagwek2"/>
-      </w:pPr>
-      <w:bookmarkStart w:id="5" w:name="_Toc501321456"/>
+        <w:jc w:val="both"/>
+      </w:pPr>
+      <w:bookmarkStart w:id="6" w:name="_Toc501321456"/>
       <w:r>
         <w:t>Risk assessments</w:t>
       </w:r>
-      <w:bookmarkEnd w:id="5"/>
+      <w:bookmarkEnd w:id="6"/>
     </w:p>
     <w:p>
       <w:pPr>
@@ -3605,6 +3778,7 @@
       <w:pPr>
         <w:spacing w:line="240" w:lineRule="auto"/>
         <w:ind w:firstLine="567"/>
+        <w:jc w:val="both"/>
         <w:rPr>
           <w:rFonts w:ascii="Times New Roman" w:eastAsia="Times New Roman" w:hAnsi="Times New Roman" w:cs="Times New Roman"/>
           <w:sz w:val="24"/>
@@ -3657,7 +3831,7 @@
           <w:p>
             <w:pPr>
               <w:spacing w:line="240" w:lineRule="auto"/>
-              <w:jc w:val="center"/>
+              <w:jc w:val="both"/>
               <w:rPr>
                 <w:rFonts w:ascii="Times New Roman" w:eastAsia="Times New Roman" w:hAnsi="Times New Roman" w:cs="Times New Roman"/>
                 <w:sz w:val="24"/>
@@ -3696,7 +3870,7 @@
           <w:p>
             <w:pPr>
               <w:spacing w:line="240" w:lineRule="auto"/>
-              <w:jc w:val="center"/>
+              <w:jc w:val="both"/>
               <w:rPr>
                 <w:rFonts w:ascii="Times New Roman" w:eastAsia="Times New Roman" w:hAnsi="Times New Roman" w:cs="Times New Roman"/>
                 <w:sz w:val="24"/>
@@ -3735,7 +3909,7 @@
           <w:p>
             <w:pPr>
               <w:spacing w:line="240" w:lineRule="auto"/>
-              <w:jc w:val="center"/>
+              <w:jc w:val="both"/>
               <w:rPr>
                 <w:rFonts w:ascii="Times New Roman" w:eastAsia="Times New Roman" w:hAnsi="Times New Roman" w:cs="Times New Roman"/>
                 <w:sz w:val="24"/>
@@ -3774,7 +3948,7 @@
           <w:p>
             <w:pPr>
               <w:spacing w:line="240" w:lineRule="auto"/>
-              <w:jc w:val="center"/>
+              <w:jc w:val="both"/>
               <w:rPr>
                 <w:rFonts w:ascii="Times New Roman" w:eastAsia="Times New Roman" w:hAnsi="Times New Roman" w:cs="Times New Roman"/>
                 <w:sz w:val="24"/>
@@ -3813,7 +3987,7 @@
           <w:p>
             <w:pPr>
               <w:spacing w:line="240" w:lineRule="auto"/>
-              <w:jc w:val="center"/>
+              <w:jc w:val="both"/>
               <w:rPr>
                 <w:rFonts w:ascii="Times New Roman" w:eastAsia="Times New Roman" w:hAnsi="Times New Roman" w:cs="Times New Roman"/>
                 <w:sz w:val="24"/>
@@ -3853,7 +4027,7 @@
           <w:p>
             <w:pPr>
               <w:spacing w:line="240" w:lineRule="auto"/>
-              <w:jc w:val="center"/>
+              <w:jc w:val="both"/>
               <w:rPr>
                 <w:rFonts w:ascii="Times New Roman" w:eastAsia="Times New Roman" w:hAnsi="Times New Roman" w:cs="Times New Roman"/>
                 <w:sz w:val="24"/>
@@ -3899,7 +4073,7 @@
           <w:p>
             <w:pPr>
               <w:spacing w:line="240" w:lineRule="auto"/>
-              <w:jc w:val="center"/>
+              <w:jc w:val="both"/>
               <w:rPr>
                 <w:rFonts w:ascii="Times New Roman" w:eastAsia="Times New Roman" w:hAnsi="Times New Roman" w:cs="Times New Roman"/>
                 <w:sz w:val="24"/>
@@ -3940,7 +4114,7 @@
           <w:p>
             <w:pPr>
               <w:spacing w:line="240" w:lineRule="auto"/>
-              <w:jc w:val="center"/>
+              <w:jc w:val="both"/>
               <w:rPr>
                 <w:rFonts w:ascii="Times New Roman" w:eastAsia="Times New Roman" w:hAnsi="Times New Roman" w:cs="Times New Roman"/>
                 <w:sz w:val="24"/>
@@ -3981,7 +4155,7 @@
           <w:p>
             <w:pPr>
               <w:spacing w:line="240" w:lineRule="auto"/>
-              <w:jc w:val="center"/>
+              <w:jc w:val="both"/>
               <w:rPr>
                 <w:rFonts w:ascii="Times New Roman" w:eastAsia="Times New Roman" w:hAnsi="Times New Roman" w:cs="Times New Roman"/>
                 <w:sz w:val="24"/>
@@ -4022,7 +4196,7 @@
           <w:p>
             <w:pPr>
               <w:spacing w:line="240" w:lineRule="auto"/>
-              <w:jc w:val="center"/>
+              <w:jc w:val="both"/>
               <w:rPr>
                 <w:rFonts w:ascii="Times New Roman" w:eastAsia="Times New Roman" w:hAnsi="Times New Roman" w:cs="Times New Roman"/>
                 <w:sz w:val="24"/>
@@ -4063,7 +4237,7 @@
           <w:p>
             <w:pPr>
               <w:spacing w:line="240" w:lineRule="auto"/>
-              <w:jc w:val="center"/>
+              <w:jc w:val="both"/>
               <w:rPr>
                 <w:rFonts w:ascii="Times New Roman" w:eastAsia="Times New Roman" w:hAnsi="Times New Roman" w:cs="Times New Roman"/>
                 <w:sz w:val="24"/>
@@ -4104,7 +4278,7 @@
           <w:p>
             <w:pPr>
               <w:spacing w:line="240" w:lineRule="auto"/>
-              <w:jc w:val="center"/>
+              <w:jc w:val="both"/>
               <w:rPr>
                 <w:rFonts w:ascii="Times New Roman" w:eastAsia="Times New Roman" w:hAnsi="Times New Roman" w:cs="Times New Roman"/>
                 <w:sz w:val="24"/>
@@ -4150,7 +4324,7 @@
           <w:p>
             <w:pPr>
               <w:spacing w:line="240" w:lineRule="auto"/>
-              <w:jc w:val="center"/>
+              <w:jc w:val="both"/>
               <w:rPr>
                 <w:rFonts w:ascii="Times New Roman" w:eastAsia="Times New Roman" w:hAnsi="Times New Roman" w:cs="Times New Roman"/>
                 <w:sz w:val="24"/>
@@ -4171,7 +4345,7 @@
           <w:p>
             <w:pPr>
               <w:spacing w:line="240" w:lineRule="auto"/>
-              <w:jc w:val="center"/>
+              <w:jc w:val="both"/>
               <w:rPr>
                 <w:rFonts w:ascii="Times New Roman" w:eastAsia="Times New Roman" w:hAnsi="Times New Roman" w:cs="Times New Roman"/>
                 <w:sz w:val="24"/>
@@ -4212,7 +4386,7 @@
           <w:p>
             <w:pPr>
               <w:spacing w:line="240" w:lineRule="auto"/>
-              <w:jc w:val="center"/>
+              <w:jc w:val="both"/>
               <w:rPr>
                 <w:rFonts w:ascii="Times New Roman" w:eastAsia="Times New Roman" w:hAnsi="Times New Roman" w:cs="Times New Roman"/>
                 <w:sz w:val="24"/>
@@ -4253,7 +4427,7 @@
           <w:p>
             <w:pPr>
               <w:spacing w:line="240" w:lineRule="auto"/>
-              <w:jc w:val="center"/>
+              <w:jc w:val="both"/>
               <w:rPr>
                 <w:rFonts w:ascii="Times New Roman" w:eastAsia="Times New Roman" w:hAnsi="Times New Roman" w:cs="Times New Roman"/>
                 <w:sz w:val="24"/>
@@ -4294,7 +4468,7 @@
           <w:p>
             <w:pPr>
               <w:spacing w:line="240" w:lineRule="auto"/>
-              <w:jc w:val="center"/>
+              <w:jc w:val="both"/>
               <w:rPr>
                 <w:rFonts w:ascii="Times New Roman" w:eastAsia="Times New Roman" w:hAnsi="Times New Roman" w:cs="Times New Roman"/>
                 <w:sz w:val="24"/>
@@ -4335,7 +4509,7 @@
           <w:p>
             <w:pPr>
               <w:spacing w:line="240" w:lineRule="auto"/>
-              <w:jc w:val="center"/>
+              <w:jc w:val="both"/>
               <w:rPr>
                 <w:rFonts w:ascii="Times New Roman" w:eastAsia="Times New Roman" w:hAnsi="Times New Roman" w:cs="Times New Roman"/>
                 <w:sz w:val="24"/>
@@ -4376,7 +4550,7 @@
           <w:p>
             <w:pPr>
               <w:spacing w:line="240" w:lineRule="auto"/>
-              <w:jc w:val="center"/>
+              <w:jc w:val="both"/>
               <w:rPr>
                 <w:rFonts w:ascii="Times New Roman" w:eastAsia="Times New Roman" w:hAnsi="Times New Roman" w:cs="Times New Roman"/>
                 <w:sz w:val="24"/>
@@ -4422,7 +4596,7 @@
           <w:p>
             <w:pPr>
               <w:spacing w:line="240" w:lineRule="auto"/>
-              <w:jc w:val="center"/>
+              <w:jc w:val="both"/>
               <w:rPr>
                 <w:rFonts w:ascii="Times New Roman" w:eastAsia="Times New Roman" w:hAnsi="Times New Roman" w:cs="Times New Roman"/>
                 <w:sz w:val="24"/>
@@ -4463,7 +4637,7 @@
           <w:p>
             <w:pPr>
               <w:spacing w:line="240" w:lineRule="auto"/>
-              <w:jc w:val="center"/>
+              <w:jc w:val="both"/>
               <w:rPr>
                 <w:rFonts w:ascii="Times New Roman" w:eastAsia="Times New Roman" w:hAnsi="Times New Roman" w:cs="Times New Roman"/>
                 <w:sz w:val="24"/>
@@ -4504,7 +4678,7 @@
           <w:p>
             <w:pPr>
               <w:spacing w:line="240" w:lineRule="auto"/>
-              <w:jc w:val="center"/>
+              <w:jc w:val="both"/>
               <w:rPr>
                 <w:rFonts w:ascii="Times New Roman" w:eastAsia="Times New Roman" w:hAnsi="Times New Roman" w:cs="Times New Roman"/>
                 <w:sz w:val="24"/>
@@ -4545,7 +4719,7 @@
           <w:p>
             <w:pPr>
               <w:spacing w:line="240" w:lineRule="auto"/>
-              <w:jc w:val="center"/>
+              <w:jc w:val="both"/>
               <w:rPr>
                 <w:rFonts w:ascii="Times New Roman" w:eastAsia="Times New Roman" w:hAnsi="Times New Roman" w:cs="Times New Roman"/>
                 <w:sz w:val="24"/>
@@ -4586,7 +4760,7 @@
           <w:p>
             <w:pPr>
               <w:spacing w:line="240" w:lineRule="auto"/>
-              <w:jc w:val="center"/>
+              <w:jc w:val="both"/>
               <w:rPr>
                 <w:rFonts w:ascii="Times New Roman" w:eastAsia="Times New Roman" w:hAnsi="Times New Roman" w:cs="Times New Roman"/>
                 <w:sz w:val="24"/>
@@ -4627,7 +4801,7 @@
           <w:p>
             <w:pPr>
               <w:spacing w:line="240" w:lineRule="auto"/>
-              <w:jc w:val="center"/>
+              <w:jc w:val="both"/>
               <w:rPr>
                 <w:rFonts w:ascii="Times New Roman" w:eastAsia="Times New Roman" w:hAnsi="Times New Roman" w:cs="Times New Roman"/>
                 <w:sz w:val="24"/>
@@ -4673,7 +4847,7 @@
           <w:p>
             <w:pPr>
               <w:spacing w:line="240" w:lineRule="auto"/>
-              <w:jc w:val="center"/>
+              <w:jc w:val="both"/>
               <w:rPr>
                 <w:rFonts w:ascii="Times New Roman" w:eastAsia="Times New Roman" w:hAnsi="Times New Roman" w:cs="Times New Roman"/>
                 <w:sz w:val="24"/>
@@ -4714,7 +4888,7 @@
           <w:p>
             <w:pPr>
               <w:spacing w:line="240" w:lineRule="auto"/>
-              <w:jc w:val="center"/>
+              <w:jc w:val="both"/>
               <w:rPr>
                 <w:rFonts w:ascii="Times New Roman" w:eastAsia="Times New Roman" w:hAnsi="Times New Roman" w:cs="Times New Roman"/>
                 <w:sz w:val="24"/>
@@ -4755,7 +4929,7 @@
           <w:p>
             <w:pPr>
               <w:spacing w:line="240" w:lineRule="auto"/>
-              <w:jc w:val="center"/>
+              <w:jc w:val="both"/>
               <w:rPr>
                 <w:rFonts w:ascii="Times New Roman" w:eastAsia="Times New Roman" w:hAnsi="Times New Roman" w:cs="Times New Roman"/>
                 <w:sz w:val="24"/>
@@ -4796,7 +4970,7 @@
           <w:p>
             <w:pPr>
               <w:spacing w:line="240" w:lineRule="auto"/>
-              <w:jc w:val="center"/>
+              <w:jc w:val="both"/>
               <w:rPr>
                 <w:rFonts w:ascii="Times New Roman" w:eastAsia="Times New Roman" w:hAnsi="Times New Roman" w:cs="Times New Roman"/>
                 <w:sz w:val="24"/>
@@ -4837,7 +5011,7 @@
           <w:p>
             <w:pPr>
               <w:spacing w:line="240" w:lineRule="auto"/>
-              <w:jc w:val="center"/>
+              <w:jc w:val="both"/>
               <w:rPr>
                 <w:rFonts w:ascii="Times New Roman" w:eastAsia="Times New Roman" w:hAnsi="Times New Roman" w:cs="Times New Roman"/>
                 <w:sz w:val="24"/>
@@ -4879,7 +5053,7 @@
             <w:pPr>
               <w:keepNext/>
               <w:spacing w:line="240" w:lineRule="auto"/>
-              <w:jc w:val="center"/>
+              <w:jc w:val="both"/>
               <w:rPr>
                 <w:rFonts w:ascii="Times New Roman" w:eastAsia="Times New Roman" w:hAnsi="Times New Roman" w:cs="Times New Roman"/>
                 <w:sz w:val="24"/>
@@ -4903,6 +5077,7 @@
     <w:p>
       <w:pPr>
         <w:pStyle w:val="Legenda"/>
+        <w:jc w:val="both"/>
         <w:rPr>
           <w:color w:val="FF0000"/>
         </w:rPr>
@@ -4934,6 +5109,7 @@
     </w:p>
     <w:p>
       <w:pPr>
+        <w:jc w:val="both"/>
         <w:rPr>
           <w:szCs w:val="22"/>
         </w:rPr>
@@ -4959,17 +5135,18 @@
     <w:p>
       <w:pPr>
         <w:pStyle w:val="Nagwek2"/>
+        <w:jc w:val="both"/>
         <w:rPr>
           <w:sz w:val="28"/>
           <w:szCs w:val="28"/>
         </w:rPr>
       </w:pPr>
-      <w:bookmarkStart w:id="6" w:name="_Toc501321457"/>
+      <w:bookmarkStart w:id="7" w:name="_Toc501321457"/>
       <w:r>
         <w:lastRenderedPageBreak/>
         <w:t>Group contract</w:t>
       </w:r>
-      <w:bookmarkEnd w:id="6"/>
+      <w:bookmarkEnd w:id="7"/>
     </w:p>
     <w:p>
       <w:pPr>
@@ -4996,15 +5173,20 @@
     <w:p>
       <w:pPr>
         <w:pStyle w:val="Nagwek1"/>
-      </w:pPr>
-      <w:bookmarkStart w:id="7" w:name="_Toc501321458"/>
+        <w:jc w:val="both"/>
+      </w:pPr>
+      <w:bookmarkStart w:id="8" w:name="_Toc501321458"/>
       <w:r>
         <w:lastRenderedPageBreak/>
         <w:t>Project Description</w:t>
       </w:r>
-      <w:bookmarkEnd w:id="7"/>
-    </w:p>
-    <w:p/>
+      <w:bookmarkEnd w:id="8"/>
+    </w:p>
+    <w:p>
+      <w:pPr>
+        <w:jc w:val="both"/>
+      </w:pPr>
+    </w:p>
     <w:p>
       <w:pPr>
         <w:ind w:firstLine="567"/>
@@ -5019,6 +5201,7 @@
     </w:p>
     <w:p>
       <w:pPr>
+        <w:jc w:val="both"/>
         <w:rPr>
           <w:szCs w:val="22"/>
         </w:rPr>
@@ -5027,6 +5210,7 @@
     <w:p>
       <w:pPr>
         <w:spacing w:after="160" w:line="259" w:lineRule="auto"/>
+        <w:jc w:val="both"/>
         <w:rPr>
           <w:rFonts w:eastAsiaTheme="majorEastAsia"/>
           <w:b/>
@@ -5042,23 +5226,25 @@
     <w:p>
       <w:pPr>
         <w:pStyle w:val="Nagwek1"/>
-      </w:pPr>
-      <w:bookmarkStart w:id="8" w:name="_Toc501321459"/>
+        <w:jc w:val="both"/>
+      </w:pPr>
+      <w:bookmarkStart w:id="9" w:name="_Toc501321459"/>
       <w:r>
         <w:lastRenderedPageBreak/>
         <w:t>Project Execution</w:t>
       </w:r>
-      <w:bookmarkEnd w:id="8"/>
+      <w:bookmarkEnd w:id="9"/>
     </w:p>
     <w:p>
       <w:pPr>
         <w:pStyle w:val="Nagwek2"/>
-      </w:pPr>
-      <w:bookmarkStart w:id="9" w:name="_Toc501321460"/>
+        <w:jc w:val="both"/>
+      </w:pPr>
+      <w:bookmarkStart w:id="10" w:name="_Toc501321460"/>
       <w:r>
         <w:t>Establishing the working methods, motivation and resolving conflicts</w:t>
       </w:r>
-      <w:bookmarkEnd w:id="9"/>
+      <w:bookmarkEnd w:id="10"/>
     </w:p>
     <w:p>
       <w:pPr>
@@ -5132,16 +5318,17 @@
     <w:p>
       <w:pPr>
         <w:pStyle w:val="Nagwek2"/>
+        <w:jc w:val="both"/>
         <w:rPr>
           <w:sz w:val="28"/>
           <w:szCs w:val="28"/>
         </w:rPr>
       </w:pPr>
-      <w:bookmarkStart w:id="10" w:name="_Toc501321461"/>
+      <w:bookmarkStart w:id="11" w:name="_Toc501321461"/>
       <w:r>
         <w:t>Technical tools</w:t>
       </w:r>
-      <w:bookmarkEnd w:id="10"/>
+      <w:bookmarkEnd w:id="11"/>
     </w:p>
     <w:p>
       <w:pPr>
@@ -5161,17 +5348,18 @@
     <w:p>
       <w:pPr>
         <w:pStyle w:val="Nagwek2"/>
+        <w:jc w:val="both"/>
         <w:rPr>
           <w:sz w:val="28"/>
           <w:szCs w:val="28"/>
         </w:rPr>
       </w:pPr>
-      <w:bookmarkStart w:id="11" w:name="_Toc501321462"/>
+      <w:bookmarkStart w:id="12" w:name="_Toc501321462"/>
       <w:r>
         <w:lastRenderedPageBreak/>
         <w:t>Daily log</w:t>
       </w:r>
-      <w:bookmarkEnd w:id="11"/>
+      <w:bookmarkEnd w:id="12"/>
     </w:p>
     <w:p>
       <w:pPr>
@@ -5366,6 +5554,9 @@
       <w:r>
         <w:t>Meetings with supervisors: 7.12. (two meetings, feedback on implementation in java and tips for reports)</w:t>
       </w:r>
+      <w:r>
+        <w:t>, later questions regarding the reports via email</w:t>
+      </w:r>
     </w:p>
     <w:p>
       <w:pPr>
@@ -5375,18 +5566,22 @@
     <w:p>
       <w:pPr>
         <w:pStyle w:val="Nagwek2"/>
+        <w:jc w:val="both"/>
         <w:rPr>
           <w:sz w:val="28"/>
           <w:szCs w:val="28"/>
         </w:rPr>
       </w:pPr>
-      <w:bookmarkStart w:id="12" w:name="_Toc501321463"/>
+      <w:bookmarkStart w:id="13" w:name="_Toc501321463"/>
       <w:r>
         <w:t>List of tasks and responsibilities</w:t>
       </w:r>
-      <w:bookmarkEnd w:id="12"/>
-    </w:p>
-    <w:p>
+      <w:bookmarkEnd w:id="13"/>
+    </w:p>
+    <w:p>
+      <w:pPr>
+        <w:jc w:val="both"/>
+      </w:pPr>
       <w:r>
         <w:t xml:space="preserve">The list of tasks and responsibilities was stated as follows: </w:t>
       </w:r>
@@ -5398,6 +5593,7 @@
           <w:ilvl w:val="0"/>
           <w:numId w:val="43"/>
         </w:numPr>
+        <w:jc w:val="both"/>
       </w:pPr>
       <w:r>
         <w:t xml:space="preserve">Project description: </w:t>
@@ -5410,6 +5606,7 @@
           <w:ilvl w:val="1"/>
           <w:numId w:val="43"/>
         </w:numPr>
+        <w:jc w:val="both"/>
       </w:pPr>
       <w:r>
         <w:t>gathering ideas, creating general structure: everyone</w:t>
@@ -5422,6 +5619,7 @@
           <w:ilvl w:val="1"/>
           <w:numId w:val="43"/>
         </w:numPr>
+        <w:jc w:val="both"/>
       </w:pPr>
       <w:r>
         <w:t>background description: Daniela</w:t>
@@ -5434,10 +5632,16 @@
           <w:ilvl w:val="1"/>
           <w:numId w:val="43"/>
         </w:numPr>
-      </w:pPr>
-      <w:r>
-        <w:t>rest: Michał</w:t>
-      </w:r>
+        <w:jc w:val="both"/>
+      </w:pPr>
+      <w:r>
+        <w:t xml:space="preserve">rest: </w:t>
+      </w:r>
+      <w:proofErr w:type="spellStart"/>
+      <w:r>
+        <w:t>Michał</w:t>
+      </w:r>
+      <w:proofErr w:type="spellEnd"/>
     </w:p>
     <w:p>
       <w:pPr>
@@ -5446,6 +5650,7 @@
           <w:ilvl w:val="0"/>
           <w:numId w:val="43"/>
         </w:numPr>
+        <w:jc w:val="both"/>
       </w:pPr>
       <w:r>
         <w:t>Requirements: everyone</w:t>
@@ -5458,6 +5663,7 @@
           <w:ilvl w:val="0"/>
           <w:numId w:val="43"/>
         </w:numPr>
+        <w:jc w:val="both"/>
       </w:pPr>
       <w:r>
         <w:t>Use case model and activity diagrams:  everyone</w:t>
@@ -5470,6 +5676,7 @@
           <w:ilvl w:val="0"/>
           <w:numId w:val="43"/>
         </w:numPr>
+        <w:jc w:val="both"/>
       </w:pPr>
       <w:r>
         <w:t>Sequence diagram: Daniela</w:t>
@@ -5482,6 +5689,7 @@
           <w:ilvl w:val="0"/>
           <w:numId w:val="43"/>
         </w:numPr>
+        <w:jc w:val="both"/>
       </w:pPr>
       <w:r>
         <w:t>Class diagrams: Daniela and Michaela</w:t>
@@ -5494,9 +5702,18 @@
           <w:ilvl w:val="0"/>
           <w:numId w:val="43"/>
         </w:numPr>
-      </w:pPr>
-      <w:r>
-        <w:t>Implementing the model: Matej and Daniela with Michałs help</w:t>
+        <w:jc w:val="both"/>
+      </w:pPr>
+      <w:r>
+        <w:t xml:space="preserve">Implementing the model: Matej and Daniela with </w:t>
+      </w:r>
+      <w:proofErr w:type="spellStart"/>
+      <w:r>
+        <w:t>Michałs</w:t>
+      </w:r>
+      <w:proofErr w:type="spellEnd"/>
+      <w:r>
+        <w:t xml:space="preserve"> help</w:t>
       </w:r>
     </w:p>
     <w:p>
@@ -5506,11 +5723,17 @@
           <w:ilvl w:val="0"/>
           <w:numId w:val="43"/>
         </w:numPr>
+        <w:jc w:val="both"/>
       </w:pPr>
       <w:r>
         <w:lastRenderedPageBreak/>
-        <w:t>Implementing GUI: Michaela and Michał</w:t>
-      </w:r>
+        <w:t xml:space="preserve">Implementing GUI: Michaela and </w:t>
+      </w:r>
+      <w:proofErr w:type="spellStart"/>
+      <w:r>
+        <w:t>Michał</w:t>
+      </w:r>
+      <w:proofErr w:type="spellEnd"/>
     </w:p>
     <w:p>
       <w:pPr>
@@ -5519,10 +5742,16 @@
           <w:ilvl w:val="0"/>
           <w:numId w:val="43"/>
         </w:numPr>
-      </w:pPr>
-      <w:r>
-        <w:t>Implementing controller: Michał</w:t>
-      </w:r>
+        <w:jc w:val="both"/>
+      </w:pPr>
+      <w:r>
+        <w:t xml:space="preserve">Implementing controller: </w:t>
+      </w:r>
+      <w:proofErr w:type="spellStart"/>
+      <w:r>
+        <w:t>Michał</w:t>
+      </w:r>
+      <w:proofErr w:type="spellEnd"/>
     </w:p>
     <w:p>
       <w:pPr>
@@ -5531,6 +5760,7 @@
           <w:ilvl w:val="0"/>
           <w:numId w:val="43"/>
         </w:numPr>
+        <w:jc w:val="both"/>
       </w:pPr>
       <w:r>
         <w:t>Process report: Daniela and Remedios</w:t>
@@ -5543,6 +5773,7 @@
           <w:ilvl w:val="0"/>
           <w:numId w:val="43"/>
         </w:numPr>
+        <w:jc w:val="both"/>
       </w:pPr>
       <w:r>
         <w:t xml:space="preserve">Project report: </w:t>
@@ -5555,6 +5786,7 @@
           <w:ilvl w:val="1"/>
           <w:numId w:val="43"/>
         </w:numPr>
+        <w:jc w:val="both"/>
       </w:pPr>
       <w:r>
         <w:t>requirements: Matej</w:t>
@@ -5567,6 +5799,7 @@
           <w:ilvl w:val="1"/>
           <w:numId w:val="43"/>
         </w:numPr>
+        <w:jc w:val="both"/>
       </w:pPr>
       <w:r>
         <w:t>analysis: Matej</w:t>
@@ -5579,10 +5812,16 @@
           <w:ilvl w:val="1"/>
           <w:numId w:val="43"/>
         </w:numPr>
-      </w:pPr>
-      <w:r>
-        <w:t>design: Michał</w:t>
-      </w:r>
+        <w:jc w:val="both"/>
+      </w:pPr>
+      <w:r>
+        <w:t xml:space="preserve">design: </w:t>
+      </w:r>
+      <w:proofErr w:type="spellStart"/>
+      <w:r>
+        <w:t>Michał</w:t>
+      </w:r>
+      <w:proofErr w:type="spellEnd"/>
     </w:p>
     <w:p>
       <w:pPr>
@@ -5591,10 +5830,16 @@
           <w:ilvl w:val="1"/>
           <w:numId w:val="43"/>
         </w:numPr>
-      </w:pPr>
-      <w:r>
-        <w:t>implementation: Michał</w:t>
-      </w:r>
+        <w:jc w:val="both"/>
+      </w:pPr>
+      <w:r>
+        <w:t xml:space="preserve">implementation: </w:t>
+      </w:r>
+      <w:proofErr w:type="spellStart"/>
+      <w:r>
+        <w:t>Michał</w:t>
+      </w:r>
+      <w:proofErr w:type="spellEnd"/>
     </w:p>
     <w:p>
       <w:pPr>
@@ -5603,10 +5848,16 @@
           <w:ilvl w:val="1"/>
           <w:numId w:val="43"/>
         </w:numPr>
-      </w:pPr>
-      <w:r>
-        <w:t>test: Daniela and Michał</w:t>
-      </w:r>
+        <w:jc w:val="both"/>
+      </w:pPr>
+      <w:r>
+        <w:t xml:space="preserve">test: Daniela and </w:t>
+      </w:r>
+      <w:proofErr w:type="spellStart"/>
+      <w:r>
+        <w:t>Michał</w:t>
+      </w:r>
+      <w:proofErr w:type="spellEnd"/>
     </w:p>
     <w:p>
       <w:pPr>
@@ -5615,6 +5866,7 @@
           <w:ilvl w:val="1"/>
           <w:numId w:val="43"/>
         </w:numPr>
+        <w:jc w:val="both"/>
       </w:pPr>
       <w:r>
         <w:t>result and discussion: Matej</w:t>
@@ -5627,6 +5879,7 @@
           <w:ilvl w:val="1"/>
           <w:numId w:val="43"/>
         </w:numPr>
+        <w:jc w:val="both"/>
       </w:pPr>
       <w:r>
         <w:t>conclusion: Daniela</w:t>
@@ -5639,10 +5892,16 @@
           <w:ilvl w:val="1"/>
           <w:numId w:val="43"/>
         </w:numPr>
-      </w:pPr>
-      <w:r>
-        <w:t>project future: Michał</w:t>
-      </w:r>
+        <w:jc w:val="both"/>
+      </w:pPr>
+      <w:r>
+        <w:t xml:space="preserve">project future: </w:t>
+      </w:r>
+      <w:proofErr w:type="spellStart"/>
+      <w:r>
+        <w:t>Michał</w:t>
+      </w:r>
+      <w:proofErr w:type="spellEnd"/>
     </w:p>
     <w:p>
       <w:pPr>
@@ -5651,6 +5910,7 @@
           <w:ilvl w:val="1"/>
           <w:numId w:val="43"/>
         </w:numPr>
+        <w:jc w:val="both"/>
       </w:pPr>
       <w:r>
         <w:t>abstract: Daniela</w:t>
@@ -5663,6 +5923,7 @@
           <w:ilvl w:val="0"/>
           <w:numId w:val="43"/>
         </w:numPr>
+        <w:jc w:val="both"/>
         <w:rPr>
           <w:sz w:val="28"/>
           <w:szCs w:val="28"/>
@@ -5678,30 +5939,103 @@
     <w:p>
       <w:pPr>
         <w:pStyle w:val="Nagwek1"/>
-      </w:pPr>
-      <w:bookmarkStart w:id="13" w:name="_Toc501321464"/>
+        <w:jc w:val="both"/>
+      </w:pPr>
+      <w:bookmarkStart w:id="14" w:name="_Toc501321464"/>
       <w:r>
         <w:lastRenderedPageBreak/>
         <w:t>Personal Reflections</w:t>
       </w:r>
-      <w:bookmarkEnd w:id="13"/>
+      <w:bookmarkEnd w:id="14"/>
     </w:p>
     <w:p>
       <w:pPr>
         <w:pStyle w:val="Nagwek2"/>
-      </w:pPr>
-      <w:bookmarkStart w:id="14" w:name="_Toc501321465"/>
+        <w:jc w:val="both"/>
+      </w:pPr>
+      <w:bookmarkStart w:id="15" w:name="_Toc501321465"/>
+      <w:bookmarkStart w:id="16" w:name="_Toc501321466"/>
+      <w:proofErr w:type="spellStart"/>
+      <w:r>
+        <w:t>Micha</w:t>
+      </w:r>
+      <w:r>
+        <w:t>ł</w:t>
+      </w:r>
+      <w:bookmarkEnd w:id="16"/>
+      <w:proofErr w:type="spellEnd"/>
+    </w:p>
+    <w:p>
+      <w:pPr>
+        <w:ind w:left="567"/>
+        <w:jc w:val="both"/>
+      </w:pPr>
+      <w:r>
+        <w:t xml:space="preserve">For me, first semester project was a completely new experience. I’ve been working on many group projects before, however none of them was as demanding for me as SEP1. At the beginning I felt quite confident about how our work will proceed, but at some point, I lost track of it. During last holidays I’ve been working in </w:t>
+      </w:r>
+      <w:r>
+        <w:t xml:space="preserve">a </w:t>
+      </w:r>
+      <w:r>
+        <w:t xml:space="preserve">IT company on </w:t>
+      </w:r>
+      <w:r>
+        <w:t>a</w:t>
+      </w:r>
+      <w:r>
+        <w:t xml:space="preserve"> project of much bigger scope, and this experience helped me a lot during SEP1, especially with work methodology, analysis and design. I had a greater knowledge, therefore the rest of the group accepted me as </w:t>
+      </w:r>
+      <w:r>
+        <w:t xml:space="preserve">a </w:t>
+      </w:r>
+      <w:r>
+        <w:t>coordinator and specialist, which covered with my Belbin roles. I was the one who was distributing tasks during implementation part, and every decision made in code was consulted with me. I felt a bit under pressure, and responsible for performance of our system. At some point I’ve even felt a bit overwhelmed by my responsibilities, especially when Remedios joined our group and we were in the middle of implementation process. We had our work divided between developing model and GUI and I had to introduce her to our project, show her our work methodology (Trello, Git) and assign her to tasks adjusted to her skills. At the same time, I was coordinating others work, which resulted in that I couldn’t focus on my own tasks, which led to unequal work speed in different parts, and unbalanced task distribution, which caused some small arguments about work assignment. Moreover, I was demanding from my team mates and encouraging them to learn and use more advanced programming technics and code discipline. At the beginning they were not very likely to use things beyond basics, but at the end they were convinced to advantages of this approach. Furthermore, they haven’t kicked me out of the team, so I can be even more demanding during the next project. Another thing was that some of the members were looking up to me, because of my experience and placed me higher th</w:t>
+      </w:r>
+      <w:r>
+        <w:t>a</w:t>
+      </w:r>
+      <w:r>
+        <w:t xml:space="preserve">n them. My point of view was different and I was trying to negate this by bringing equality in making decisions and also assigning them to responsible task, to show them how much they can do. Last thing is work methodology which should </w:t>
+      </w:r>
+      <w:r>
+        <w:lastRenderedPageBreak/>
+        <w:t xml:space="preserve">be improved. We were using Git extensively and it helped us a lot, however we should plan more precisely in Trello and use it much more. In conclusion, I want to say, that this project improved my team work and communication skills and helped me develop my team role. </w:t>
+      </w:r>
+    </w:p>
+    <w:p>
+      <w:pPr>
+        <w:pStyle w:val="Nagwek2"/>
+        <w:jc w:val="both"/>
+      </w:pPr>
       <w:r>
         <w:t>Remedios</w:t>
       </w:r>
-      <w:bookmarkEnd w:id="14"/>
-    </w:p>
-    <w:p>
-      <w:pPr>
-        <w:jc w:val="both"/>
-      </w:pPr>
-      <w:r>
-        <w:t>In this semester project not only have I learnt new concepts about programming, but also I have improved my skills to work in group.</w:t>
+      <w:bookmarkEnd w:id="15"/>
+    </w:p>
+    <w:p>
+      <w:pPr>
+        <w:jc w:val="both"/>
+      </w:pPr>
+      <w:r>
+        <w:t xml:space="preserve">In this semester project not only have I learnt new concepts about programming, but also I have improved my skills </w:t>
+      </w:r>
+      <w:r>
+        <w:t>on</w:t>
+      </w:r>
+      <w:r>
+        <w:t xml:space="preserve"> work</w:t>
+      </w:r>
+      <w:r>
+        <w:t>ing</w:t>
+      </w:r>
+      <w:r>
+        <w:t xml:space="preserve"> in </w:t>
+      </w:r>
+      <w:r>
+        <w:t xml:space="preserve">a </w:t>
+      </w:r>
+      <w:r>
+        <w:t>group.</w:t>
       </w:r>
     </w:p>
     <w:p>
@@ -5723,15 +6057,39 @@
         <w:t>in</w:t>
       </w:r>
       <w:r>
-        <w:t xml:space="preserve"> them, group number 6. They accepted me, and I started to learn from all of them, since new methods in JAVA to how to deal with GUI.</w:t>
-      </w:r>
-    </w:p>
-    <w:p>
-      <w:pPr>
-        <w:jc w:val="both"/>
-      </w:pPr>
-      <w:r>
-        <w:t>With the new group, we spent a lot of time together such as whole days working, discussing and cooking. I had the chance to know them better and feel free to ask any kind of question.</w:t>
+        <w:t xml:space="preserve"> them, group number 6. They accepted me, and I started to learn from all of them, </w:t>
+      </w:r>
+      <w:r>
+        <w:t>from</w:t>
+      </w:r>
+      <w:r>
+        <w:t xml:space="preserve"> new methods in JAVA to how to deal with GUI.</w:t>
+      </w:r>
+    </w:p>
+    <w:p>
+      <w:pPr>
+        <w:jc w:val="both"/>
+      </w:pPr>
+      <w:r>
+        <w:t>With the new group, we spent a lot of time together such as whole days working, discussing and cooking. I had the chance to</w:t>
+      </w:r>
+      <w:r>
+        <w:t xml:space="preserve"> get to</w:t>
+      </w:r>
+      <w:r>
+        <w:t xml:space="preserve"> know them better and</w:t>
+      </w:r>
+      <w:r>
+        <w:t xml:space="preserve"> I</w:t>
+      </w:r>
+      <w:r>
+        <w:t xml:space="preserve"> fe</w:t>
+      </w:r>
+      <w:r>
+        <w:t>lt</w:t>
+      </w:r>
+      <w:r>
+        <w:t xml:space="preserve"> free to ask any kind of question.</w:t>
       </w:r>
     </w:p>
     <w:p>
@@ -5747,84 +6105,223 @@
         <w:jc w:val="both"/>
       </w:pPr>
       <w:r>
-        <w:t>To sum up, I think that the most important thing to work in groups is without doubt the attitude between the members, and personally I think that was our base to spend that much hours working together and to finish the project.</w:t>
-      </w:r>
-    </w:p>
-    <w:p>
-      <w:pPr>
+        <w:t>To sum up, I think that the most important thing to work in groups is without doubt the attitude between the members and personally</w:t>
+      </w:r>
+      <w:r>
+        <w:t>.</w:t>
+      </w:r>
+      <w:r>
+        <w:t xml:space="preserve"> I think that was our base to spend that much hours working together and to finish the project.</w:t>
+      </w:r>
+    </w:p>
+    <w:p>
+      <w:pPr>
+        <w:jc w:val="both"/>
         <w:rPr>
           <w:lang w:val="en-CA"/>
         </w:rPr>
       </w:pPr>
     </w:p>
-    <w:p/>
+    <w:p>
+      <w:pPr>
+        <w:jc w:val="both"/>
+      </w:pPr>
+    </w:p>
+    <w:p>
+      <w:pPr>
+        <w:jc w:val="both"/>
+      </w:pPr>
+    </w:p>
     <w:p>
       <w:pPr>
         <w:pStyle w:val="Nagwek2"/>
-      </w:pPr>
-      <w:bookmarkStart w:id="15" w:name="_Toc501321466"/>
+        <w:jc w:val="both"/>
+      </w:pPr>
+      <w:bookmarkStart w:id="17" w:name="_Toc501321467"/>
+      <w:r>
+        <w:t>Michaela</w:t>
+      </w:r>
+      <w:bookmarkEnd w:id="17"/>
+    </w:p>
+    <w:p>
+      <w:pPr>
+        <w:jc w:val="both"/>
+      </w:pPr>
+      <w:r>
+        <w:t xml:space="preserve">This was my first experience with international group work. In my opinion, we were </w:t>
+      </w:r>
+      <w:r>
+        <w:t xml:space="preserve">a </w:t>
+      </w:r>
+      <w:r>
+        <w:t xml:space="preserve">well-organized group. </w:t>
+      </w:r>
+      <w:r>
+        <w:t>Every one</w:t>
+      </w:r>
+      <w:r>
+        <w:t xml:space="preserve"> of us had a specific role. We were separating our assignments and </w:t>
+      </w:r>
+      <w:r>
+        <w:t xml:space="preserve">every </w:t>
+      </w:r>
+      <w:r>
+        <w:t xml:space="preserve">group member took responsibility for </w:t>
+      </w:r>
+      <w:r>
+        <w:t>his/her</w:t>
+      </w:r>
+      <w:r>
+        <w:t xml:space="preserve"> own part. In this way we could put more effort to specific parts. This approach is better for me, however it has some negative aspects. One of them is that I am not improving in other aspects. In semester project I focused on GUI. As a plant, I could use more of my creativity and with </w:t>
+      </w:r>
+      <w:proofErr w:type="spellStart"/>
+      <w:r>
+        <w:t>Micha</w:t>
+      </w:r>
+      <w:r>
+        <w:t>ł</w:t>
+      </w:r>
+      <w:r>
+        <w:t>’s</w:t>
+      </w:r>
+      <w:proofErr w:type="spellEnd"/>
+      <w:r>
+        <w:t xml:space="preserve"> help I was able to do a big part of it. I can say that thanks </w:t>
+      </w:r>
+      <w:proofErr w:type="spellStart"/>
+      <w:r>
+        <w:t>Micha</w:t>
+      </w:r>
+      <w:r>
+        <w:t>ł</w:t>
+      </w:r>
+      <w:proofErr w:type="spellEnd"/>
+      <w:r>
+        <w:t xml:space="preserve"> we are better and we are trying to make more complex things, which are demanding. Therefore I can say that work with experienced people isn’t always easy. In conclusion I want to say that I wouldn’t make big changes in our group. We were able to complete assignments and solve problems. In next project I would suggest that we should discuss more</w:t>
+      </w:r>
+      <w:r>
+        <w:t xml:space="preserve"> about</w:t>
+      </w:r>
+      <w:r>
+        <w:t xml:space="preserve"> what we are doing and have bigger overview of </w:t>
+      </w:r>
+      <w:r>
+        <w:t xml:space="preserve">the </w:t>
+      </w:r>
+      <w:r>
+        <w:t>whole project. Furthermore</w:t>
+      </w:r>
+      <w:r>
+        <w:t>,</w:t>
+      </w:r>
+      <w:r>
+        <w:t xml:space="preserve"> I would like to be helpful in other parts of project and put more interest in the implementation. Moreover</w:t>
+      </w:r>
+      <w:r>
+        <w:t>,</w:t>
+      </w:r>
+      <w:r>
+        <w:t xml:space="preserve"> I would like to continue with work separately, because lately we were disturbing ourselves in group work, and if we want to work together we should stay more focus</w:t>
+      </w:r>
+      <w:r>
+        <w:t>ed</w:t>
+      </w:r>
+      <w:r>
+        <w:t xml:space="preserve"> on assignment.</w:t>
+      </w:r>
+    </w:p>
+    <w:p>
+      <w:pPr>
+        <w:jc w:val="both"/>
+      </w:pPr>
+    </w:p>
+    <w:p>
+      <w:pPr>
+        <w:pStyle w:val="Nagwek2"/>
+        <w:jc w:val="both"/>
+      </w:pPr>
+      <w:bookmarkStart w:id="18" w:name="_Toc501321468"/>
+      <w:r>
+        <w:t>Matej</w:t>
+      </w:r>
+      <w:bookmarkEnd w:id="18"/>
+    </w:p>
+    <w:p>
+      <w:pPr>
+        <w:jc w:val="both"/>
+      </w:pPr>
+      <w:r>
+        <w:t xml:space="preserve">Choosing future co-workers can be a very big risk that can play an important role in semester project, because you cannot know what you can expect from strange persons. I and </w:t>
+      </w:r>
+      <w:proofErr w:type="spellStart"/>
+      <w:r>
+        <w:t>Michał</w:t>
+      </w:r>
+      <w:proofErr w:type="spellEnd"/>
+      <w:r>
+        <w:t xml:space="preserve"> got to know each other during introduction days and we decided to work together in semester project, therefore we needed to find other two persons. As </w:t>
+      </w:r>
+      <w:proofErr w:type="spellStart"/>
+      <w:r>
+        <w:t>Michał</w:t>
+      </w:r>
+      <w:proofErr w:type="spellEnd"/>
+      <w:r>
+        <w:t xml:space="preserve"> and Daniela were mates from secondary school and I with </w:t>
+      </w:r>
+      <w:proofErr w:type="spellStart"/>
+      <w:r>
+        <w:t>Miska</w:t>
+      </w:r>
+      <w:proofErr w:type="spellEnd"/>
+      <w:r>
+        <w:t xml:space="preserve"> had become friends before semester started, we betted on security and not on risk in case of choosing right persons to our group. I insisted a lot on this selection, since I am a professional chess player who is always thinking forehead. Finally, Daniela and </w:t>
+      </w:r>
+      <w:proofErr w:type="spellStart"/>
+      <w:r>
+        <w:t>Miska</w:t>
+      </w:r>
+      <w:proofErr w:type="spellEnd"/>
+      <w:r>
+        <w:t xml:space="preserve"> </w:t>
+      </w:r>
       <w:r>
         <w:lastRenderedPageBreak/>
-        <w:t>Micha</w:t>
-      </w:r>
-      <w:r>
-        <w:t>ł</w:t>
-      </w:r>
-      <w:bookmarkEnd w:id="15"/>
-    </w:p>
-    <w:p>
-      <w:pPr>
-        <w:ind w:left="567"/>
-        <w:jc w:val="both"/>
-      </w:pPr>
-      <w:r>
-        <w:t>For me, first semester project was a completely new experience. I’ve been working on many group projects bef</w:t>
-      </w:r>
-      <w:bookmarkStart w:id="16" w:name="_GoBack"/>
-      <w:bookmarkEnd w:id="16"/>
-      <w:r>
-        <w:t xml:space="preserve">ore, however none of them was as demanding for me as SEP1. At the beginning I felt quite confident about how our work will proceed, but at some point, I lost track of it. During last holidays I’ve been working in IT company on the project of much bigger scope, and this experience helped me a lot during SEP1, especially with work methodology, analysis and design. I had a greater knowledge, therefore the rest of the group accepted me as coordinator and specialist, which covered with my Belbin roles. I was the one who was distributing tasks during implementation part, and every decision made in code was consulted with me. I felt a bit under pressure, and responsible for performance of our system. At some point I’ve even felt a bit overwhelmed by my responsibilities, especially when Remedios joined our group and we were in the middle of implementation process. We had our work divided between developing model and GUI and I had to introduce her to our project, show her our work methodology (Trello, Git) and assign her to tasks adjusted to her skills. At the same time, I was coordinating others work, which resulted in that I couldn’t focus on my own tasks, which led to unequal work speed in different parts, and unbalanced task distribution, which caused some small arguments about work assignment. Moreover, I was demanding from my team mates and encouraging them to learn and use more advanced programming technics and code discipline. At the beginning they were not very likely to use things beyond basics, but at the end they were convinced to advantages of this approach. Furthermore, they haven’t kicked me out of the team, so I can be even more demanding during the next project. Another thing was that some of the members were looking up to me, because of my experience and placed me higher then them. My point of view was different and I was trying to negate this by bringing equality in making decisions and also assigning them to responsible task, to show them how much they can do. Last thing is work methodology which should be improved. We were using Git extensively and it helped us a lot, however we should plan more precisely in Trello and use it much more. In conclusion, I want </w:t>
-      </w:r>
+        <w:t xml:space="preserve">joined our group. My intuition that girls have those personal traits that we were missing turned out to be correct after a few days, when we found out our Belbin roles. That was the moment when I started to feel </w:t>
+      </w:r>
+      <w:r>
+        <w:t>confident</w:t>
+      </w:r>
+      <w:r>
+        <w:t xml:space="preserve"> about our group. There was only one role missing – contact with the outside. I noticed it when we accepted </w:t>
+      </w:r>
+      <w:proofErr w:type="spellStart"/>
+      <w:r>
+        <w:t>Reme</w:t>
+      </w:r>
+      <w:proofErr w:type="spellEnd"/>
+      <w:r>
+        <w:t xml:space="preserve"> in our group. After her joining our group we became an even more balanced group. However, there is a reason why semester groups should consist of 3-4 students. I found it difficult to arrange meetings in a 5 member group. Moreover when we increased in number we were not as productive as we used to be. As for knowledge I gained from this project work, I have to confess that this experience was something new for me as the education in my country is not really based on practice and work in group. I found out that this is something that fits me better than individual work. In this project I considered myself as a team worker as I was always on the side of the group which preferred working together. In most cases, I couldn’t concentrate at my work, when we were working separately, because of plenty of other responsibilities. Therefore, group work helped me to concentrate and do only tasks related to the project. However, I found also difficulties in project work. I had a habit to do every task to perfectly detailed extent, but as in this project we divided work to each member and so I hadn’t control on everything. The result was that I had to suppress my perfectionism in order to not spend valuable time on every detail. Regarding to social climate in our group I was more than satisfied as we were frank with each other and as we did some soirees to make our relationships stronger. I figured out that we avoided social loafing in our group. Every member took this project seriously and made every effort to do the best and to motivate the others that came out as very important issue in this project group. To sum up, the knowledge I gained from this project group work is undeniable. I found out my strengths as well as my weaknesses. I am able to deal with almost any kind of problem that might occur. For my future group work I would definitely divide and organize the given tasks in a more efficient way.</w:t>
+      </w:r>
+    </w:p>
+    <w:p>
+      <w:pPr>
+        <w:jc w:val="both"/>
+      </w:pPr>
+    </w:p>
+    <w:p>
+      <w:pPr>
+        <w:jc w:val="both"/>
+      </w:pPr>
+    </w:p>
+    <w:p>
+      <w:pPr>
+        <w:pStyle w:val="Nagwek2"/>
+        <w:jc w:val="both"/>
+      </w:pPr>
+      <w:bookmarkStart w:id="19" w:name="_Toc501321469"/>
       <w:r>
         <w:lastRenderedPageBreak/>
-        <w:t xml:space="preserve">to say, that this project improved my team work and communication skills and helped me </w:t>
-      </w:r>
-      <w:r>
-        <w:t>develop</w:t>
-      </w:r>
-      <w:r>
-        <w:t xml:space="preserve"> my team role. </w:t>
-      </w:r>
-    </w:p>
-    <w:p/>
-    <w:p>
-      <w:pPr>
-        <w:pStyle w:val="Nagwek2"/>
-      </w:pPr>
-      <w:bookmarkStart w:id="17" w:name="_Toc501321467"/>
-      <w:r>
-        <w:t>Michaela</w:t>
-      </w:r>
-      <w:bookmarkEnd w:id="17"/>
-    </w:p>
-    <w:p/>
-    <w:p>
-      <w:pPr>
-        <w:pStyle w:val="Nagwek2"/>
-      </w:pPr>
-      <w:bookmarkStart w:id="18" w:name="_Toc501321468"/>
-      <w:r>
-        <w:t>Matej</w:t>
-      </w:r>
-      <w:bookmarkEnd w:id="18"/>
-    </w:p>
-    <w:p/>
-    <w:p>
-      <w:pPr>
-        <w:pStyle w:val="Nagwek2"/>
-      </w:pPr>
-      <w:bookmarkStart w:id="19" w:name="_Toc501321469"/>
-      <w:r>
         <w:t>Daniela</w:t>
       </w:r>
       <w:bookmarkEnd w:id="19"/>
@@ -5835,11 +6332,31 @@
         <w:jc w:val="both"/>
       </w:pPr>
       <w:r>
-        <w:t xml:space="preserve">During working on this project I gained not only knowledge regarding programming and analyzing and designing a system, but also concerning group work. I realized that for me the best option is to be at one place with other people while working, because it makes it easier for me to start and stay motivated.  On the other side, being with people means sometimes being disturbed a lot and having too much talk going on. That’s why for future notice I would prefer to either agree that while meetings we try to stay focused for most of the time (with some short breaks of course and some relaxing talks to keep a good atmosphere) or to meet in smaller groups. However I believe that deciding about everything in a group is a really good idea. This way the system is from the beginning to the end consistent and everyone knows how it will look like and how it will be done. Not only deciding with other people is beneficial, but also dividing work for smaller groups. Thinking together helps in solving difficult problems and coming up with the best ideas for solving tasks. Nevertheless, I am an active learner and if I don’t either type or dictate, I become lost in the code quickly. In my case the best option would be to do the thinking part with someone and then code alone. Another advice would be to know something on every field of the project. Due to the fact, that I wasn’t confident in GUI, I couldn’t help in that area. It was also a point on which we have spent too much time, so in the future, for bigger parts like this was, it would be better to either assign more people or not a specialist, who can’t focus on his </w:t>
+        <w:t xml:space="preserve">During working on this project I gained not only knowledge regarding programming and </w:t>
+      </w:r>
+      <w:r>
+        <w:t>analysing</w:t>
+      </w:r>
+      <w:r>
+        <w:t xml:space="preserve"> and designing a system, but also concerning group work. I realized that for me the best option is to be at one place with other people while working, because it makes it easier for me to start and stay motivated.  On the other side, being with people means sometimes being disturbed a lot and having too much talk going on. That’s why for future notice I would prefer to either agree that while meetings we try to stay focused for most of the time (with some short breaks of course and some relaxing talks to keep a good atmosphere) or to meet in smaller groups. However I believe that deciding about everything in a group is a really good idea. This way the system is from the beginning to the end consistent and everyone knows how it will look like and how it will be done. Not only deciding with other people is beneficial, but also dividing work for smaller groups. Thinking together helps in solving difficult problems and coming up with the best ideas for solving tasks. Nevertheless, I am an active learner and if I don’t either type or dictate, I become lost in the code quickly. In my case the best option would be to do the thinking part with someone and then code alone. Another advice would be to know something on every field of the project. Due to the fact, that I wasn’t confident in GUI, I couldn’t help in that area. It was also a point on which we have spent too much time, so in the future, for bigger parts like this was, it would be better to either assign more people or not a specialist, who can’t focus on his work, because of helping other people with their tasks. Moreover it could be nice to state in the group contract a meeting hour for the project period to avoid conflicts in this matter later. I found out that the best time schedule for me is working in the morning, then having a one or two hour long break with relaxing, doing some sports, not working and then continuing in the afternoon till the evening. In my opinion meeting after 12 is a bit of wasting time. What I would like to keep is being organized and knowing exactly who does what. It helps to be motivated and builds a group-awareness. In this case I would also like to use more Trello during the following project. It also would have helped while being away. However, I had a feeling that some people stopped working after we went home (for different reasons). So for next semester I think a better idea would be to stay longer in Denmark. What I really loved was that we were not only a </w:t>
       </w:r>
       <w:r>
         <w:lastRenderedPageBreak/>
-        <w:t xml:space="preserve">work, because of helping other people with their tasks. Moreover it could be nice to state in the group contract a meeting hour for the project period to avoid conflicts in this matter later. I found out that the best time schedule for me is working in the morning, then having a one or two hour long break with relaxing, doing some sports, not working and then continuing in the afternoon till the evening. In my opinion meeting after 12 is a bit of wasting time. What I would like to keep is being organized and knowing exactly who does what. It helps to be motivated and builds a group-awareness. In this case I would also like to use more Trello during the following project. It also would have helped while being away. However, I had a feeling that some people stopped working after we went home (for different reasons). So for next semester I think a better idea would be to stay longer in Denmark. What I really loved was that we were not only a semester project group, but we became very good friends as well. Personal relations and a good atmosphere are some of the key values in being productive and motivated. I also liked that everyone was welcome to express their opinion/ idea. This lead only to constructive conflicts, which resolved in having a better system. Furthermore having Michał in our group was a great help as well. We could always ask him when in doubt and he always offered a helping hand, no matter how much annoying we were. Being in such a group helped me also to understand the Belbin roles better and discover my own role in the group, as well as that having a well-balanced group is a blessing. </w:t>
+        <w:t xml:space="preserve">semester project group, but we became very good friends as well. Personal relations and a good atmosphere are some of the key values in being productive and motivated. I also liked that everyone was welcome to express their opinion/ idea. This lead only to constructive conflicts, which resolved in having a better system. Furthermore having </w:t>
+      </w:r>
+      <w:proofErr w:type="spellStart"/>
+      <w:r>
+        <w:t>Michał</w:t>
+      </w:r>
+      <w:proofErr w:type="spellEnd"/>
+      <w:r>
+        <w:t xml:space="preserve"> in our group was a great help as well. We could always ask him when in doubt and he always offered a helping hand, no matter how much annoying we were. Being in such a group helped me also to understand the Belbin roles better and discover my own role in the group, as well as</w:t>
+      </w:r>
+      <w:r>
+        <w:t xml:space="preserve"> becoming aware of the fact</w:t>
+      </w:r>
+      <w:r>
+        <w:t xml:space="preserve"> that having a well-balanced group is a blessing. </w:t>
       </w:r>
       <w:r>
         <w:br w:type="page"/>
@@ -5848,93 +6365,146 @@
     <w:p>
       <w:pPr>
         <w:pStyle w:val="Nagwek1"/>
-      </w:pPr>
-      <w:bookmarkStart w:id="20" w:name="_Toc501321470"/>
+        <w:jc w:val="both"/>
+      </w:pPr>
+      <w:bookmarkStart w:id="20" w:name="_Toc501321471"/>
       <w:r>
         <w:lastRenderedPageBreak/>
-        <w:t>Supervision</w:t>
+        <w:t>Conclusions</w:t>
       </w:r>
       <w:bookmarkEnd w:id="20"/>
     </w:p>
-    <w:p/>
-    <w:p>
-      <w:pPr>
+    <w:p>
+      <w:pPr>
+        <w:jc w:val="both"/>
+      </w:pPr>
+    </w:p>
+    <w:p>
+      <w:pPr>
+        <w:jc w:val="both"/>
+      </w:pPr>
+      <w:r>
+        <w:t xml:space="preserve">Bearing in mind personal reflections of each group member, we performed very good as a group. Most of us appreciated the atmosphere and the built relations. </w:t>
+      </w:r>
+      <w:r>
+        <w:t>However, there were some enumerated aspect</w:t>
+      </w:r>
+      <w:r>
+        <w:t>s</w:t>
+      </w:r>
+      <w:r>
+        <w:t xml:space="preserve"> in which we could have performed better. Basing on them we have created a list of advices for the next semester project:</w:t>
+      </w:r>
+    </w:p>
+    <w:p>
+      <w:pPr>
+        <w:pStyle w:val="Akapitzlist"/>
+        <w:numPr>
+          <w:ilvl w:val="0"/>
+          <w:numId w:val="44"/>
+        </w:numPr>
+        <w:jc w:val="both"/>
+      </w:pPr>
+      <w:r>
+        <w:t>Divide and organise work in a more efficient way (we could talk about each part longer, spend more time analysing it and stating how big it is and how time consuming, we should also remember not to assign our specialist to the biggest part)</w:t>
+      </w:r>
+    </w:p>
+    <w:p>
+      <w:pPr>
+        <w:pStyle w:val="Akapitzlist"/>
+        <w:numPr>
+          <w:ilvl w:val="0"/>
+          <w:numId w:val="44"/>
+        </w:numPr>
+        <w:jc w:val="both"/>
+      </w:pPr>
+      <w:r>
+        <w:t>Everyone should have an overview of the whole project (we should d</w:t>
+      </w:r>
+      <w:r>
+        <w:t>iscuss more about who is doing what and how</w:t>
+      </w:r>
+      <w:r>
+        <w:t>)</w:t>
+      </w:r>
+    </w:p>
+    <w:p>
+      <w:pPr>
+        <w:pStyle w:val="Akapitzlist"/>
+        <w:numPr>
+          <w:ilvl w:val="0"/>
+          <w:numId w:val="44"/>
+        </w:numPr>
+        <w:jc w:val="both"/>
+      </w:pPr>
+      <w:r>
+        <w:t>The work should be divided and we should either work separately on it (or in smaller groups) or stay focused</w:t>
+      </w:r>
+    </w:p>
+    <w:p>
+      <w:pPr>
+        <w:pStyle w:val="Akapitzlist"/>
+        <w:numPr>
+          <w:ilvl w:val="0"/>
+          <w:numId w:val="44"/>
+        </w:numPr>
+        <w:jc w:val="both"/>
+      </w:pPr>
+      <w:r>
+        <w:t>Be more organised, use more Trello</w:t>
+      </w:r>
+    </w:p>
+    <w:p>
+      <w:pPr>
+        <w:pStyle w:val="Akapitzlist"/>
+        <w:numPr>
+          <w:ilvl w:val="0"/>
+          <w:numId w:val="44"/>
+        </w:numPr>
+        <w:jc w:val="both"/>
+      </w:pPr>
+      <w:r>
+        <w:t>State the meeting hour for the semester project period in the group contract</w:t>
+      </w:r>
+      <w:r>
+        <w:t>, come to a collaboration, not a compromise</w:t>
+      </w:r>
+    </w:p>
+    <w:p>
+      <w:pPr>
+        <w:pStyle w:val="Akapitzlist"/>
+        <w:numPr>
+          <w:ilvl w:val="0"/>
+          <w:numId w:val="44"/>
+        </w:numPr>
+        <w:jc w:val="both"/>
+      </w:pPr>
+      <w:r>
+        <w:t>Stay longer during the semester project period in Denmark (or have it stated in the contract that it is still study period and everyone has to work daily)</w:t>
+      </w:r>
+    </w:p>
+    <w:p>
+      <w:pPr>
+        <w:spacing w:after="160" w:line="259" w:lineRule="auto"/>
+        <w:jc w:val="both"/>
         <w:rPr>
           <w:color w:val="FF0000"/>
         </w:rPr>
       </w:pPr>
-      <w:r>
+    </w:p>
+    <w:p>
+      <w:pPr>
+        <w:spacing w:after="160" w:line="259" w:lineRule="auto"/>
+        <w:jc w:val="both"/>
         <w:rPr>
           <w:color w:val="FF0000"/>
         </w:rPr>
-        <w:t>For content see Appendix 2 “Process Report – VIA Engineering Guidelines”.</w:t>
-      </w:r>
-    </w:p>
-    <w:p>
-      <w:pPr>
-        <w:rPr>
-          <w:color w:val="FF0000"/>
-        </w:rPr>
       </w:pPr>
     </w:p>
     <w:p>
       <w:pPr>
         <w:spacing w:after="160" w:line="259" w:lineRule="auto"/>
-        <w:rPr>
-          <w:color w:val="FF0000"/>
-        </w:rPr>
-      </w:pPr>
-      <w:r>
-        <w:rPr>
-          <w:color w:val="FF0000"/>
-        </w:rPr>
-        <w:br w:type="page"/>
-      </w:r>
-    </w:p>
-    <w:p>
-      <w:pPr>
-        <w:pStyle w:val="Nagwek1"/>
-      </w:pPr>
-      <w:bookmarkStart w:id="21" w:name="_Toc501321471"/>
-      <w:r>
-        <w:lastRenderedPageBreak/>
-        <w:t>Conclusions</w:t>
-      </w:r>
-      <w:bookmarkEnd w:id="21"/>
-    </w:p>
-    <w:p/>
-    <w:p>
-      <w:pPr>
-        <w:rPr>
-          <w:color w:val="FF0000"/>
-        </w:rPr>
-      </w:pPr>
-      <w:r>
-        <w:rPr>
-          <w:color w:val="FF0000"/>
-        </w:rPr>
-        <w:t>For content see Appendix 2 “Process Report – VIA Engineering Guidelines”.</w:t>
-      </w:r>
-    </w:p>
-    <w:p>
-      <w:pPr>
-        <w:spacing w:after="160" w:line="259" w:lineRule="auto"/>
-        <w:rPr>
-          <w:color w:val="FF0000"/>
-        </w:rPr>
-      </w:pPr>
-    </w:p>
-    <w:p>
-      <w:pPr>
-        <w:spacing w:after="160" w:line="259" w:lineRule="auto"/>
-        <w:rPr>
-          <w:color w:val="FF0000"/>
-        </w:rPr>
-      </w:pPr>
-    </w:p>
-    <w:p>
-      <w:pPr>
-        <w:spacing w:after="160" w:line="259" w:lineRule="auto"/>
+        <w:jc w:val="both"/>
         <w:rPr>
           <w:rFonts w:eastAsiaTheme="majorEastAsia"/>
           <w:b/>
@@ -5950,17 +6520,23 @@
     <w:p>
       <w:pPr>
         <w:pStyle w:val="Nagwek1"/>
-      </w:pPr>
-      <w:bookmarkStart w:id="22" w:name="_Toc501321472"/>
+        <w:jc w:val="both"/>
+      </w:pPr>
+      <w:bookmarkStart w:id="21" w:name="_Toc501321472"/>
       <w:r>
         <w:lastRenderedPageBreak/>
         <w:t>References</w:t>
       </w:r>
-      <w:bookmarkEnd w:id="22"/>
-    </w:p>
-    <w:p/>
-    <w:p>
-      <w:pPr>
+      <w:bookmarkEnd w:id="21"/>
+    </w:p>
+    <w:p>
+      <w:pPr>
+        <w:jc w:val="both"/>
+      </w:pPr>
+    </w:p>
+    <w:p>
+      <w:pPr>
+        <w:jc w:val="both"/>
         <w:rPr>
           <w:lang w:val="da-DK"/>
         </w:rPr>
@@ -5974,6 +6550,7 @@
     </w:p>
     <w:p>
       <w:pPr>
+        <w:jc w:val="both"/>
         <w:rPr>
           <w:lang w:val="da-DK"/>
         </w:rPr>
@@ -5987,6 +6564,7 @@
     </w:p>
     <w:p>
       <w:pPr>
+        <w:jc w:val="both"/>
         <w:rPr>
           <w:lang w:val="da-DK"/>
         </w:rPr>
@@ -5994,6 +6572,7 @@
     </w:p>
     <w:p>
       <w:pPr>
+        <w:jc w:val="both"/>
         <w:rPr>
           <w:lang w:val="da-DK"/>
         </w:rPr>
@@ -6007,6 +6586,7 @@
     </w:p>
     <w:p>
       <w:pPr>
+        <w:jc w:val="both"/>
         <w:rPr>
           <w:lang w:val="da-DK"/>
         </w:rPr>
@@ -6020,6 +6600,7 @@
     </w:p>
     <w:p>
       <w:pPr>
+        <w:jc w:val="both"/>
         <w:rPr>
           <w:lang w:val="da-DK"/>
         </w:rPr>
@@ -6027,6 +6608,7 @@
     </w:p>
     <w:p>
       <w:pPr>
+        <w:jc w:val="both"/>
         <w:rPr>
           <w:lang w:val="da-DK"/>
         </w:rPr>
@@ -6040,6 +6622,7 @@
     </w:p>
     <w:p>
       <w:pPr>
+        <w:jc w:val="both"/>
         <w:rPr>
           <w:lang w:val="da-DK"/>
         </w:rPr>
@@ -6065,6 +6648,7 @@
     <w:p>
       <w:pPr>
         <w:spacing w:after="160" w:line="259" w:lineRule="auto"/>
+        <w:jc w:val="both"/>
         <w:rPr>
           <w:b/>
           <w:sz w:val="32"/>
@@ -6082,17 +6666,24 @@
       </w:r>
     </w:p>
     <w:p>
+      <w:pPr>
+        <w:jc w:val="both"/>
+      </w:pPr>
       <w:r>
         <w:t>Appendix 1: Group Contract</w:t>
       </w:r>
     </w:p>
     <w:p>
+      <w:pPr>
+        <w:jc w:val="both"/>
+      </w:pPr>
       <w:r>
         <w:t>Appendix 2: Project Description</w:t>
       </w:r>
     </w:p>
     <w:p>
       <w:pPr>
+        <w:jc w:val="both"/>
         <w:rPr>
           <w:color w:val="FF0000"/>
         </w:rPr>
@@ -6101,6 +6692,7 @@
     <w:p>
       <w:pPr>
         <w:spacing w:after="160" w:line="259" w:lineRule="auto"/>
+        <w:jc w:val="both"/>
         <w:rPr>
           <w:b/>
           <w:sz w:val="32"/>
@@ -6154,7 +6746,6 @@
         <w:docPartUnique/>
       </w:docPartObj>
     </w:sdtPr>
-    <w:sdtEndPr/>
     <w:sdtContent>
       <w:p>
         <w:pPr>
@@ -6175,7 +6766,7 @@
             <w:noProof/>
             <w:lang w:val="da-DK"/>
           </w:rPr>
-          <w:t>13</w:t>
+          <w:t>2</w:t>
         </w:r>
         <w:r>
           <w:fldChar w:fldCharType="end"/>
@@ -6201,7 +6792,6 @@
         <w:docPartUnique/>
       </w:docPartObj>
     </w:sdtPr>
-    <w:sdtEndPr/>
     <w:sdtContent>
       <w:p>
         <w:pPr>
@@ -8650,6 +9240,119 @@
     </w:lvl>
   </w:abstractNum>
   <w:abstractNum w:abstractNumId="19" w15:restartNumberingAfterBreak="0">
+    <w:nsid w:val="3A550873"/>
+    <w:multiLevelType w:val="hybridMultilevel"/>
+    <w:tmpl w:val="9626D7DA"/>
+    <w:lvl w:ilvl="0" w:tplc="B94044EC">
+      <w:start w:val="1"/>
+      <w:numFmt w:val="bullet"/>
+      <w:lvlText w:val=""/>
+      <w:lvlJc w:val="left"/>
+      <w:pPr>
+        <w:ind w:left="720" w:hanging="360"/>
+      </w:pPr>
+      <w:rPr>
+        <w:rFonts w:ascii="Symbol" w:hAnsi="Symbol" w:hint="default"/>
+      </w:rPr>
+    </w:lvl>
+    <w:lvl w:ilvl="1" w:tplc="04150003" w:tentative="1">
+      <w:start w:val="1"/>
+      <w:numFmt w:val="bullet"/>
+      <w:lvlText w:val="o"/>
+      <w:lvlJc w:val="left"/>
+      <w:pPr>
+        <w:ind w:left="1440" w:hanging="360"/>
+      </w:pPr>
+      <w:rPr>
+        <w:rFonts w:ascii="Courier New" w:hAnsi="Courier New" w:cs="Courier New" w:hint="default"/>
+      </w:rPr>
+    </w:lvl>
+    <w:lvl w:ilvl="2" w:tplc="04150005" w:tentative="1">
+      <w:start w:val="1"/>
+      <w:numFmt w:val="bullet"/>
+      <w:lvlText w:val=""/>
+      <w:lvlJc w:val="left"/>
+      <w:pPr>
+        <w:ind w:left="2160" w:hanging="360"/>
+      </w:pPr>
+      <w:rPr>
+        <w:rFonts w:ascii="Wingdings" w:hAnsi="Wingdings" w:hint="default"/>
+      </w:rPr>
+    </w:lvl>
+    <w:lvl w:ilvl="3" w:tplc="04150001" w:tentative="1">
+      <w:start w:val="1"/>
+      <w:numFmt w:val="bullet"/>
+      <w:lvlText w:val=""/>
+      <w:lvlJc w:val="left"/>
+      <w:pPr>
+        <w:ind w:left="2880" w:hanging="360"/>
+      </w:pPr>
+      <w:rPr>
+        <w:rFonts w:ascii="Symbol" w:hAnsi="Symbol" w:hint="default"/>
+      </w:rPr>
+    </w:lvl>
+    <w:lvl w:ilvl="4" w:tplc="04150003" w:tentative="1">
+      <w:start w:val="1"/>
+      <w:numFmt w:val="bullet"/>
+      <w:lvlText w:val="o"/>
+      <w:lvlJc w:val="left"/>
+      <w:pPr>
+        <w:ind w:left="3600" w:hanging="360"/>
+      </w:pPr>
+      <w:rPr>
+        <w:rFonts w:ascii="Courier New" w:hAnsi="Courier New" w:cs="Courier New" w:hint="default"/>
+      </w:rPr>
+    </w:lvl>
+    <w:lvl w:ilvl="5" w:tplc="04150005" w:tentative="1">
+      <w:start w:val="1"/>
+      <w:numFmt w:val="bullet"/>
+      <w:lvlText w:val=""/>
+      <w:lvlJc w:val="left"/>
+      <w:pPr>
+        <w:ind w:left="4320" w:hanging="360"/>
+      </w:pPr>
+      <w:rPr>
+        <w:rFonts w:ascii="Wingdings" w:hAnsi="Wingdings" w:hint="default"/>
+      </w:rPr>
+    </w:lvl>
+    <w:lvl w:ilvl="6" w:tplc="04150001" w:tentative="1">
+      <w:start w:val="1"/>
+      <w:numFmt w:val="bullet"/>
+      <w:lvlText w:val=""/>
+      <w:lvlJc w:val="left"/>
+      <w:pPr>
+        <w:ind w:left="5040" w:hanging="360"/>
+      </w:pPr>
+      <w:rPr>
+        <w:rFonts w:ascii="Symbol" w:hAnsi="Symbol" w:hint="default"/>
+      </w:rPr>
+    </w:lvl>
+    <w:lvl w:ilvl="7" w:tplc="04150003" w:tentative="1">
+      <w:start w:val="1"/>
+      <w:numFmt w:val="bullet"/>
+      <w:lvlText w:val="o"/>
+      <w:lvlJc w:val="left"/>
+      <w:pPr>
+        <w:ind w:left="5760" w:hanging="360"/>
+      </w:pPr>
+      <w:rPr>
+        <w:rFonts w:ascii="Courier New" w:hAnsi="Courier New" w:cs="Courier New" w:hint="default"/>
+      </w:rPr>
+    </w:lvl>
+    <w:lvl w:ilvl="8" w:tplc="04150005" w:tentative="1">
+      <w:start w:val="1"/>
+      <w:numFmt w:val="bullet"/>
+      <w:lvlText w:val=""/>
+      <w:lvlJc w:val="left"/>
+      <w:pPr>
+        <w:ind w:left="6480" w:hanging="360"/>
+      </w:pPr>
+      <w:rPr>
+        <w:rFonts w:ascii="Wingdings" w:hAnsi="Wingdings" w:hint="default"/>
+      </w:rPr>
+    </w:lvl>
+  </w:abstractNum>
+  <w:abstractNum w:abstractNumId="20" w15:restartNumberingAfterBreak="0">
     <w:nsid w:val="3E0A4316"/>
     <w:multiLevelType w:val="multilevel"/>
     <w:tmpl w:val="DFDCA636"/>
@@ -8762,7 +9465,7 @@
       </w:rPr>
     </w:lvl>
   </w:abstractNum>
-  <w:abstractNum w:abstractNumId="20" w15:restartNumberingAfterBreak="0">
+  <w:abstractNum w:abstractNumId="21" w15:restartNumberingAfterBreak="0">
     <w:nsid w:val="418B34AB"/>
     <w:multiLevelType w:val="hybridMultilevel"/>
     <w:tmpl w:val="6DF4C6D6"/>
@@ -8875,7 +9578,7 @@
       </w:rPr>
     </w:lvl>
   </w:abstractNum>
-  <w:abstractNum w:abstractNumId="21" w15:restartNumberingAfterBreak="0">
+  <w:abstractNum w:abstractNumId="22" w15:restartNumberingAfterBreak="0">
     <w:nsid w:val="441F233C"/>
     <w:multiLevelType w:val="hybridMultilevel"/>
     <w:tmpl w:val="F9A82954"/>
@@ -8988,7 +9691,7 @@
       </w:rPr>
     </w:lvl>
   </w:abstractNum>
-  <w:abstractNum w:abstractNumId="22" w15:restartNumberingAfterBreak="0">
+  <w:abstractNum w:abstractNumId="23" w15:restartNumberingAfterBreak="0">
     <w:nsid w:val="4B9B3A5D"/>
     <w:multiLevelType w:val="hybridMultilevel"/>
     <w:tmpl w:val="97B0CA5E"/>
@@ -9101,7 +9804,7 @@
       </w:rPr>
     </w:lvl>
   </w:abstractNum>
-  <w:abstractNum w:abstractNumId="23" w15:restartNumberingAfterBreak="0">
+  <w:abstractNum w:abstractNumId="24" w15:restartNumberingAfterBreak="0">
     <w:nsid w:val="4C262132"/>
     <w:multiLevelType w:val="hybridMultilevel"/>
     <w:tmpl w:val="59AC867C"/>
@@ -9214,7 +9917,7 @@
       </w:rPr>
     </w:lvl>
   </w:abstractNum>
-  <w:abstractNum w:abstractNumId="24" w15:restartNumberingAfterBreak="0">
+  <w:abstractNum w:abstractNumId="25" w15:restartNumberingAfterBreak="0">
     <w:nsid w:val="51AA3A79"/>
     <w:multiLevelType w:val="hybridMultilevel"/>
     <w:tmpl w:val="E4960046"/>
@@ -9327,7 +10030,7 @@
       </w:rPr>
     </w:lvl>
   </w:abstractNum>
-  <w:abstractNum w:abstractNumId="25" w15:restartNumberingAfterBreak="0">
+  <w:abstractNum w:abstractNumId="26" w15:restartNumberingAfterBreak="0">
     <w:nsid w:val="54213F65"/>
     <w:multiLevelType w:val="hybridMultilevel"/>
     <w:tmpl w:val="9C4CB3AE"/>
@@ -9413,7 +10116,7 @@
       </w:pPr>
     </w:lvl>
   </w:abstractNum>
-  <w:abstractNum w:abstractNumId="26" w15:restartNumberingAfterBreak="0">
+  <w:abstractNum w:abstractNumId="27" w15:restartNumberingAfterBreak="0">
     <w:nsid w:val="5A622229"/>
     <w:multiLevelType w:val="hybridMultilevel"/>
     <w:tmpl w:val="92CACFF8"/>
@@ -9526,7 +10229,7 @@
       </w:rPr>
     </w:lvl>
   </w:abstractNum>
-  <w:abstractNum w:abstractNumId="27" w15:restartNumberingAfterBreak="0">
+  <w:abstractNum w:abstractNumId="28" w15:restartNumberingAfterBreak="0">
     <w:nsid w:val="61344C8A"/>
     <w:multiLevelType w:val="multilevel"/>
     <w:tmpl w:val="BCCEDA84"/>
@@ -9649,7 +10352,7 @@
       </w:rPr>
     </w:lvl>
   </w:abstractNum>
-  <w:abstractNum w:abstractNumId="28" w15:restartNumberingAfterBreak="0">
+  <w:abstractNum w:abstractNumId="29" w15:restartNumberingAfterBreak="0">
     <w:nsid w:val="654544AE"/>
     <w:multiLevelType w:val="multilevel"/>
     <w:tmpl w:val="F678EEA0"/>
@@ -9762,7 +10465,7 @@
       </w:rPr>
     </w:lvl>
   </w:abstractNum>
-  <w:abstractNum w:abstractNumId="29" w15:restartNumberingAfterBreak="0">
+  <w:abstractNum w:abstractNumId="30" w15:restartNumberingAfterBreak="0">
     <w:nsid w:val="688513FC"/>
     <w:multiLevelType w:val="hybridMultilevel"/>
     <w:tmpl w:val="C95A31CE"/>
@@ -9875,7 +10578,7 @@
       </w:rPr>
     </w:lvl>
   </w:abstractNum>
-  <w:abstractNum w:abstractNumId="30" w15:restartNumberingAfterBreak="0">
+  <w:abstractNum w:abstractNumId="31" w15:restartNumberingAfterBreak="0">
     <w:nsid w:val="6A227A4E"/>
     <w:multiLevelType w:val="hybridMultilevel"/>
     <w:tmpl w:val="AE825E76"/>
@@ -9988,7 +10691,7 @@
       </w:rPr>
     </w:lvl>
   </w:abstractNum>
-  <w:abstractNum w:abstractNumId="31" w15:restartNumberingAfterBreak="0">
+  <w:abstractNum w:abstractNumId="32" w15:restartNumberingAfterBreak="0">
     <w:nsid w:val="6CD03F13"/>
     <w:multiLevelType w:val="hybridMultilevel"/>
     <w:tmpl w:val="E138D460"/>
@@ -10101,7 +10804,7 @@
       </w:rPr>
     </w:lvl>
   </w:abstractNum>
-  <w:abstractNum w:abstractNumId="32" w15:restartNumberingAfterBreak="0">
+  <w:abstractNum w:abstractNumId="33" w15:restartNumberingAfterBreak="0">
     <w:nsid w:val="6EAB56AA"/>
     <w:multiLevelType w:val="hybridMultilevel"/>
     <w:tmpl w:val="DD664ECE"/>
@@ -10214,7 +10917,7 @@
       </w:rPr>
     </w:lvl>
   </w:abstractNum>
-  <w:abstractNum w:abstractNumId="33" w15:restartNumberingAfterBreak="0">
+  <w:abstractNum w:abstractNumId="34" w15:restartNumberingAfterBreak="0">
     <w:nsid w:val="6F891BE2"/>
     <w:multiLevelType w:val="hybridMultilevel"/>
     <w:tmpl w:val="C44E64DE"/>
@@ -10300,7 +11003,7 @@
       </w:pPr>
     </w:lvl>
   </w:abstractNum>
-  <w:abstractNum w:abstractNumId="34" w15:restartNumberingAfterBreak="0">
+  <w:abstractNum w:abstractNumId="35" w15:restartNumberingAfterBreak="0">
     <w:nsid w:val="71837E12"/>
     <w:multiLevelType w:val="hybridMultilevel"/>
     <w:tmpl w:val="78B06EDE"/>
@@ -10386,7 +11089,7 @@
       </w:pPr>
     </w:lvl>
   </w:abstractNum>
-  <w:abstractNum w:abstractNumId="35" w15:restartNumberingAfterBreak="0">
+  <w:abstractNum w:abstractNumId="36" w15:restartNumberingAfterBreak="0">
     <w:nsid w:val="72685691"/>
     <w:multiLevelType w:val="hybridMultilevel"/>
     <w:tmpl w:val="99F0F1A4"/>
@@ -10472,7 +11175,7 @@
       </w:pPr>
     </w:lvl>
   </w:abstractNum>
-  <w:abstractNum w:abstractNumId="36" w15:restartNumberingAfterBreak="0">
+  <w:abstractNum w:abstractNumId="37" w15:restartNumberingAfterBreak="0">
     <w:nsid w:val="748970EC"/>
     <w:multiLevelType w:val="hybridMultilevel"/>
     <w:tmpl w:val="A01E3A28"/>
@@ -10585,7 +11288,7 @@
       </w:rPr>
     </w:lvl>
   </w:abstractNum>
-  <w:abstractNum w:abstractNumId="37" w15:restartNumberingAfterBreak="0">
+  <w:abstractNum w:abstractNumId="38" w15:restartNumberingAfterBreak="0">
     <w:nsid w:val="756F0782"/>
     <w:multiLevelType w:val="hybridMultilevel"/>
     <w:tmpl w:val="5D96B69C"/>
@@ -10698,7 +11401,7 @@
       </w:rPr>
     </w:lvl>
   </w:abstractNum>
-  <w:abstractNum w:abstractNumId="38" w15:restartNumberingAfterBreak="0">
+  <w:abstractNum w:abstractNumId="39" w15:restartNumberingAfterBreak="0">
     <w:nsid w:val="7E20588C"/>
     <w:multiLevelType w:val="multilevel"/>
     <w:tmpl w:val="51246668"/>
@@ -10812,7 +11515,7 @@
       </w:rPr>
     </w:lvl>
   </w:abstractNum>
-  <w:abstractNum w:abstractNumId="39" w15:restartNumberingAfterBreak="0">
+  <w:abstractNum w:abstractNumId="40" w15:restartNumberingAfterBreak="0">
     <w:nsid w:val="7FB354B8"/>
     <w:multiLevelType w:val="multilevel"/>
     <w:tmpl w:val="0F44F1D6"/>
@@ -10934,31 +11637,31 @@
     </w:lvl>
   </w:abstractNum>
   <w:num w:numId="1">
+    <w:abstractNumId w:val="40"/>
+  </w:num>
+  <w:num w:numId="2">
     <w:abstractNumId w:val="39"/>
   </w:num>
-  <w:num w:numId="2">
-    <w:abstractNumId w:val="38"/>
-  </w:num>
   <w:num w:numId="3">
-    <w:abstractNumId w:val="27"/>
+    <w:abstractNumId w:val="28"/>
   </w:num>
   <w:num w:numId="4">
     <w:abstractNumId w:val="11"/>
   </w:num>
   <w:num w:numId="5">
-    <w:abstractNumId w:val="22"/>
+    <w:abstractNumId w:val="23"/>
   </w:num>
   <w:num w:numId="6">
-    <w:abstractNumId w:val="24"/>
+    <w:abstractNumId w:val="25"/>
   </w:num>
   <w:num w:numId="7">
-    <w:abstractNumId w:val="21"/>
+    <w:abstractNumId w:val="22"/>
   </w:num>
   <w:num w:numId="8">
     <w:abstractNumId w:val="17"/>
   </w:num>
   <w:num w:numId="9">
-    <w:abstractNumId w:val="30"/>
+    <w:abstractNumId w:val="31"/>
   </w:num>
   <w:num w:numId="10">
     <w:abstractNumId w:val="1"/>
@@ -10967,25 +11670,25 @@
     <w:abstractNumId w:val="15"/>
   </w:num>
   <w:num w:numId="12">
-    <w:abstractNumId w:val="38"/>
+    <w:abstractNumId w:val="39"/>
   </w:num>
   <w:num w:numId="13">
     <w:abstractNumId w:val="0"/>
   </w:num>
   <w:num w:numId="14">
-    <w:abstractNumId w:val="38"/>
+    <w:abstractNumId w:val="39"/>
   </w:num>
   <w:num w:numId="15">
-    <w:abstractNumId w:val="38"/>
+    <w:abstractNumId w:val="39"/>
   </w:num>
   <w:num w:numId="16">
-    <w:abstractNumId w:val="19"/>
+    <w:abstractNumId w:val="20"/>
   </w:num>
   <w:num w:numId="17">
     <w:abstractNumId w:val="8"/>
   </w:num>
   <w:num w:numId="18">
-    <w:abstractNumId w:val="28"/>
+    <w:abstractNumId w:val="29"/>
   </w:num>
   <w:num w:numId="19">
     <w:abstractNumId w:val="13"/>
@@ -10994,19 +11697,19 @@
     <w:abstractNumId w:val="4"/>
   </w:num>
   <w:num w:numId="21">
-    <w:abstractNumId w:val="37"/>
+    <w:abstractNumId w:val="38"/>
   </w:num>
   <w:num w:numId="22">
-    <w:abstractNumId w:val="32"/>
+    <w:abstractNumId w:val="33"/>
   </w:num>
   <w:num w:numId="23">
     <w:abstractNumId w:val="12"/>
   </w:num>
   <w:num w:numId="24">
-    <w:abstractNumId w:val="29"/>
+    <w:abstractNumId w:val="30"/>
   </w:num>
   <w:num w:numId="25">
-    <w:abstractNumId w:val="26"/>
+    <w:abstractNumId w:val="27"/>
   </w:num>
   <w:num w:numId="26">
     <w:abstractNumId w:val="16"/>
@@ -11027,28 +11730,28 @@
     <w:abstractNumId w:val="7"/>
   </w:num>
   <w:num w:numId="32">
+    <w:abstractNumId w:val="37"/>
+  </w:num>
+  <w:num w:numId="33">
+    <w:abstractNumId w:val="24"/>
+  </w:num>
+  <w:num w:numId="34">
+    <w:abstractNumId w:val="35"/>
+  </w:num>
+  <w:num w:numId="35">
+    <w:abstractNumId w:val="34"/>
+  </w:num>
+  <w:num w:numId="36">
+    <w:abstractNumId w:val="26"/>
+  </w:num>
+  <w:num w:numId="37">
     <w:abstractNumId w:val="36"/>
   </w:num>
-  <w:num w:numId="33">
-    <w:abstractNumId w:val="23"/>
-  </w:num>
-  <w:num w:numId="34">
-    <w:abstractNumId w:val="34"/>
-  </w:num>
-  <w:num w:numId="35">
-    <w:abstractNumId w:val="33"/>
-  </w:num>
-  <w:num w:numId="36">
-    <w:abstractNumId w:val="25"/>
-  </w:num>
-  <w:num w:numId="37">
-    <w:abstractNumId w:val="35"/>
-  </w:num>
   <w:num w:numId="38">
-    <w:abstractNumId w:val="20"/>
+    <w:abstractNumId w:val="21"/>
   </w:num>
   <w:num w:numId="39">
-    <w:abstractNumId w:val="31"/>
+    <w:abstractNumId w:val="32"/>
   </w:num>
   <w:num w:numId="40">
     <w:abstractNumId w:val="9"/>
@@ -11061,6 +11764,9 @@
   </w:num>
   <w:num w:numId="43">
     <w:abstractNumId w:val="3"/>
+  </w:num>
+  <w:num w:numId="44">
+    <w:abstractNumId w:val="19"/>
   </w:num>
 </w:numbering>
 </file>
@@ -11237,7 +11943,7 @@
     <w:lsdException w:name="Table Web 2" w:semiHidden="1" w:unhideWhenUsed="1"/>
     <w:lsdException w:name="Table Web 3" w:semiHidden="1" w:unhideWhenUsed="1"/>
     <w:lsdException w:name="Balloon Text" w:semiHidden="1" w:unhideWhenUsed="1"/>
-    <w:lsdException w:name="Table Grid" w:semiHidden="1" w:uiPriority="59" w:unhideWhenUsed="1"/>
+    <w:lsdException w:name="Table Grid" w:uiPriority="59"/>
     <w:lsdException w:name="Table Theme" w:semiHidden="1" w:unhideWhenUsed="1"/>
     <w:lsdException w:name="Placeholder Text" w:semiHidden="1"/>
     <w:lsdException w:name="No Spacing" w:uiPriority="1" w:qFormat="1"/>
@@ -11702,7 +12408,6 @@
   <w:style w:type="character" w:default="1" w:styleId="Domylnaczcionkaakapitu">
     <w:name w:val="Default Paragraph Font"/>
     <w:uiPriority w:val="1"/>
-    <w:semiHidden/>
     <w:unhideWhenUsed/>
   </w:style>
   <w:style w:type="table" w:default="1" w:styleId="Standardowy">
@@ -12486,6 +13191,21 @@
 </file>
 
 <file path=customXml/item1.xml><?xml version="1.0" encoding="utf-8"?>
+<?mso-contentType ?>
+<FormTemplates xmlns="http://schemas.microsoft.com/sharepoint/v3/contenttype/forms">
+  <Display>DocumentLibraryForm</Display>
+  <Edit>DocumentLibraryForm</Edit>
+  <New>DocumentLibraryForm</New>
+</FormTemplates>
+</file>
+
+<file path=customXml/item2.xml><?xml version="1.0" encoding="utf-8"?>
+<p:properties xmlns:p="http://schemas.microsoft.com/office/2006/metadata/properties" xmlns:xsi="http://www.w3.org/2001/XMLSchema-instance" xmlns:pc="http://schemas.microsoft.com/office/infopath/2007/PartnerControls">
+  <documentManagement/>
+</p:properties>
+</file>
+
+<file path=customXml/item3.xml><?xml version="1.0" encoding="utf-8"?>
 <ct:contentTypeSchema xmlns:ct="http://schemas.microsoft.com/office/2006/metadata/contentType" xmlns:ma="http://schemas.microsoft.com/office/2006/metadata/properties/metaAttributes" ct:_="" ma:_="" ma:contentTypeName="Document" ma:contentTypeID="0x0101008D9A5E4FC7310244BBD8FDAD461F382A" ma:contentTypeVersion="0" ma:contentTypeDescription="Create a new document." ma:contentTypeScope="" ma:versionID="21cde94fc0a28e3be33061f8f75ca499">
   <xsd:schema xmlns:xsd="http://www.w3.org/2001/XMLSchema" xmlns:xs="http://www.w3.org/2001/XMLSchema" xmlns:p="http://schemas.microsoft.com/office/2006/metadata/properties" targetNamespace="http://schemas.microsoft.com/office/2006/metadata/properties" ma:root="true" ma:fieldsID="1b05d82d297216baf5b26c55225140df">
     <xsd:element name="properties">
@@ -12599,21 +13319,6 @@
 </ct:contentTypeSchema>
 </file>
 
-<file path=customXml/item2.xml><?xml version="1.0" encoding="utf-8"?>
-<p:properties xmlns:p="http://schemas.microsoft.com/office/2006/metadata/properties" xmlns:xsi="http://www.w3.org/2001/XMLSchema-instance" xmlns:pc="http://schemas.microsoft.com/office/infopath/2007/PartnerControls">
-  <documentManagement/>
-</p:properties>
-</file>
-
-<file path=customXml/item3.xml><?xml version="1.0" encoding="utf-8"?>
-<?mso-contentType ?>
-<FormTemplates xmlns="http://schemas.microsoft.com/sharepoint/v3/contenttype/forms">
-  <Display>DocumentLibraryForm</Display>
-  <Edit>DocumentLibraryForm</Edit>
-  <New>DocumentLibraryForm</New>
-</FormTemplates>
-</file>
-
 <file path=customXml/item4.xml><?xml version="1.0" encoding="utf-8"?>
 <b:Sources xmlns:b="http://schemas.openxmlformats.org/officeDocument/2006/bibliography" xmlns="http://schemas.openxmlformats.org/officeDocument/2006/bibliography" SelectedStyle="\HarvardAnglia2008OfficeOnline.xsl" StyleName="Harvard - Anglia" Version="2008">
   <b:Source>
@@ -12652,6 +13357,23 @@
 </file>
 
 <file path=customXml/itemProps1.xml><?xml version="1.0" encoding="utf-8"?>
+<ds:datastoreItem xmlns:ds="http://schemas.openxmlformats.org/officeDocument/2006/customXml" ds:itemID="{36B18D59-688D-4806-A4EA-B7808C4D834E}">
+  <ds:schemaRefs>
+    <ds:schemaRef ds:uri="http://schemas.microsoft.com/sharepoint/v3/contenttype/forms"/>
+  </ds:schemaRefs>
+</ds:datastoreItem>
+</file>
+
+<file path=customXml/itemProps2.xml><?xml version="1.0" encoding="utf-8"?>
+<ds:datastoreItem xmlns:ds="http://schemas.openxmlformats.org/officeDocument/2006/customXml" ds:itemID="{B3EBB357-DA60-469A-B5F2-E35DF6FD1B0D}">
+  <ds:schemaRefs>
+    <ds:schemaRef ds:uri="http://schemas.microsoft.com/office/2006/metadata/properties"/>
+    <ds:schemaRef ds:uri="http://schemas.microsoft.com/office/infopath/2007/PartnerControls"/>
+  </ds:schemaRefs>
+</ds:datastoreItem>
+</file>
+
+<file path=customXml/itemProps3.xml><?xml version="1.0" encoding="utf-8"?>
 <ds:datastoreItem xmlns:ds="http://schemas.openxmlformats.org/officeDocument/2006/customXml" ds:itemID="{A1CCA085-C4A8-4258-9B79-8B8B63775FEE}">
   <ds:schemaRefs>
     <ds:schemaRef ds:uri="http://schemas.microsoft.com/office/2006/metadata/contentType"/>
@@ -12667,25 +13389,8 @@
 </ds:datastoreItem>
 </file>
 
-<file path=customXml/itemProps2.xml><?xml version="1.0" encoding="utf-8"?>
-<ds:datastoreItem xmlns:ds="http://schemas.openxmlformats.org/officeDocument/2006/customXml" ds:itemID="{B3EBB357-DA60-469A-B5F2-E35DF6FD1B0D}">
-  <ds:schemaRefs>
-    <ds:schemaRef ds:uri="http://schemas.microsoft.com/office/2006/metadata/properties"/>
-    <ds:schemaRef ds:uri="http://schemas.microsoft.com/office/infopath/2007/PartnerControls"/>
-  </ds:schemaRefs>
-</ds:datastoreItem>
-</file>
-
-<file path=customXml/itemProps3.xml><?xml version="1.0" encoding="utf-8"?>
-<ds:datastoreItem xmlns:ds="http://schemas.openxmlformats.org/officeDocument/2006/customXml" ds:itemID="{36B18D59-688D-4806-A4EA-B7808C4D834E}">
-  <ds:schemaRefs>
-    <ds:schemaRef ds:uri="http://schemas.microsoft.com/sharepoint/v3/contenttype/forms"/>
-  </ds:schemaRefs>
-</ds:datastoreItem>
-</file>
-
 <file path=customXml/itemProps4.xml><?xml version="1.0" encoding="utf-8"?>
-<ds:datastoreItem xmlns:ds="http://schemas.openxmlformats.org/officeDocument/2006/customXml" ds:itemID="{2D4E36FC-A814-4419-BC66-6CA87A78FD62}">
+<ds:datastoreItem xmlns:ds="http://schemas.openxmlformats.org/officeDocument/2006/customXml" ds:itemID="{C0E82081-3E93-4569-8EE0-E33C4F967382}">
   <ds:schemaRefs>
     <ds:schemaRef ds:uri="http://schemas.openxmlformats.org/officeDocument/2006/bibliography"/>
   </ds:schemaRefs>

</xml_diff>

<commit_message>
To już jest koniec
</commit_message>
<xml_diff>
--- a/ProcessReport.docx
+++ b/ProcessReport.docx
@@ -13,6 +13,8 @@
         </w:rPr>
       </w:pPr>
       <w:bookmarkStart w:id="0" w:name="_Toc486598983"/>
+      <w:bookmarkStart w:id="1" w:name="_GoBack"/>
+      <w:bookmarkEnd w:id="1"/>
     </w:p>
     <w:p>
       <w:pPr>
@@ -296,8 +298,6 @@
         </w:rPr>
         <w:t>20 925 characters</w:t>
       </w:r>
-      <w:bookmarkStart w:id="1" w:name="_GoBack"/>
-      <w:bookmarkEnd w:id="1"/>
     </w:p>
     <w:p>
       <w:pPr>
@@ -1854,7 +1854,7 @@
                 <w:noProof/>
                 <w:webHidden/>
               </w:rPr>
-              <w:t>12</w:t>
+              <w:t>14</w:t>
             </w:r>
             <w:r>
               <w:rPr>
@@ -1943,7 +1943,7 @@
                 <w:noProof/>
                 <w:webHidden/>
               </w:rPr>
-              <w:t>12</w:t>
+              <w:t>14</w:t>
             </w:r>
             <w:r>
               <w:rPr>
@@ -2032,7 +2032,7 @@
                 <w:noProof/>
                 <w:webHidden/>
               </w:rPr>
-              <w:t>12</w:t>
+              <w:t>16</w:t>
             </w:r>
             <w:r>
               <w:rPr>
@@ -2108,20 +2108,17 @@
                 <w:noProof/>
                 <w:webHidden/>
               </w:rPr>
-            </w:r>
-            <w:r>
-              <w:rPr>
-                <w:noProof/>
-                <w:webHidden/>
-              </w:rPr>
               <w:fldChar w:fldCharType="separate"/>
             </w:r>
             <w:r>
               <w:rPr>
-                <w:noProof/>
-                <w:webHidden/>
-              </w:rPr>
-              <w:t>14</w:t>
+                <w:b/>
+                <w:bCs/>
+                <w:noProof/>
+                <w:webHidden/>
+                <w:lang w:val="pl-PL"/>
+              </w:rPr>
+              <w:t>Błąd! Nie zdefiniowano zakładki.</w:t>
             </w:r>
             <w:r>
               <w:rPr>
@@ -2210,7 +2207,7 @@
                 <w:noProof/>
                 <w:webHidden/>
               </w:rPr>
-              <w:t>15</w:t>
+              <w:t>18</w:t>
             </w:r>
             <w:r>
               <w:rPr>
@@ -2299,7 +2296,7 @@
                 <w:noProof/>
                 <w:webHidden/>
               </w:rPr>
-              <w:t>16</w:t>
+              <w:t>19</w:t>
             </w:r>
             <w:r>
               <w:rPr>
@@ -13064,6 +13061,21 @@
 </file>
 
 <file path=customXml/item1.xml><?xml version="1.0" encoding="utf-8"?>
+<?mso-contentType ?>
+<FormTemplates xmlns="http://schemas.microsoft.com/sharepoint/v3/contenttype/forms">
+  <Display>DocumentLibraryForm</Display>
+  <Edit>DocumentLibraryForm</Edit>
+  <New>DocumentLibraryForm</New>
+</FormTemplates>
+</file>
+
+<file path=customXml/item2.xml><?xml version="1.0" encoding="utf-8"?>
+<p:properties xmlns:p="http://schemas.microsoft.com/office/2006/metadata/properties" xmlns:xsi="http://www.w3.org/2001/XMLSchema-instance" xmlns:pc="http://schemas.microsoft.com/office/infopath/2007/PartnerControls">
+  <documentManagement/>
+</p:properties>
+</file>
+
+<file path=customXml/item3.xml><?xml version="1.0" encoding="utf-8"?>
 <ct:contentTypeSchema xmlns:ct="http://schemas.microsoft.com/office/2006/metadata/contentType" xmlns:ma="http://schemas.microsoft.com/office/2006/metadata/properties/metaAttributes" ct:_="" ma:_="" ma:contentTypeName="Document" ma:contentTypeID="0x0101008D9A5E4FC7310244BBD8FDAD461F382A" ma:contentTypeVersion="0" ma:contentTypeDescription="Create a new document." ma:contentTypeScope="" ma:versionID="21cde94fc0a28e3be33061f8f75ca499">
   <xsd:schema xmlns:xsd="http://www.w3.org/2001/XMLSchema" xmlns:xs="http://www.w3.org/2001/XMLSchema" xmlns:p="http://schemas.microsoft.com/office/2006/metadata/properties" targetNamespace="http://schemas.microsoft.com/office/2006/metadata/properties" ma:root="true" ma:fieldsID="1b05d82d297216baf5b26c55225140df">
     <xsd:element name="properties">
@@ -13177,21 +13189,6 @@
 </ct:contentTypeSchema>
 </file>
 
-<file path=customXml/item2.xml><?xml version="1.0" encoding="utf-8"?>
-<p:properties xmlns:p="http://schemas.microsoft.com/office/2006/metadata/properties" xmlns:xsi="http://www.w3.org/2001/XMLSchema-instance" xmlns:pc="http://schemas.microsoft.com/office/infopath/2007/PartnerControls">
-  <documentManagement/>
-</p:properties>
-</file>
-
-<file path=customXml/item3.xml><?xml version="1.0" encoding="utf-8"?>
-<?mso-contentType ?>
-<FormTemplates xmlns="http://schemas.microsoft.com/sharepoint/v3/contenttype/forms">
-  <Display>DocumentLibraryForm</Display>
-  <Edit>DocumentLibraryForm</Edit>
-  <New>DocumentLibraryForm</New>
-</FormTemplates>
-</file>
-
 <file path=customXml/item4.xml><?xml version="1.0" encoding="utf-8"?>
 <b:Sources xmlns:b="http://schemas.openxmlformats.org/officeDocument/2006/bibliography" xmlns="http://schemas.openxmlformats.org/officeDocument/2006/bibliography" SelectedStyle="\HarvardAnglia2008OfficeOnline.xsl" StyleName="Harvard - Anglia" Version="2008">
   <b:Source>
@@ -13230,6 +13227,23 @@
 </file>
 
 <file path=customXml/itemProps1.xml><?xml version="1.0" encoding="utf-8"?>
+<ds:datastoreItem xmlns:ds="http://schemas.openxmlformats.org/officeDocument/2006/customXml" ds:itemID="{36B18D59-688D-4806-A4EA-B7808C4D834E}">
+  <ds:schemaRefs>
+    <ds:schemaRef ds:uri="http://schemas.microsoft.com/sharepoint/v3/contenttype/forms"/>
+  </ds:schemaRefs>
+</ds:datastoreItem>
+</file>
+
+<file path=customXml/itemProps2.xml><?xml version="1.0" encoding="utf-8"?>
+<ds:datastoreItem xmlns:ds="http://schemas.openxmlformats.org/officeDocument/2006/customXml" ds:itemID="{B3EBB357-DA60-469A-B5F2-E35DF6FD1B0D}">
+  <ds:schemaRefs>
+    <ds:schemaRef ds:uri="http://schemas.microsoft.com/office/2006/metadata/properties"/>
+    <ds:schemaRef ds:uri="http://schemas.microsoft.com/office/infopath/2007/PartnerControls"/>
+  </ds:schemaRefs>
+</ds:datastoreItem>
+</file>
+
+<file path=customXml/itemProps3.xml><?xml version="1.0" encoding="utf-8"?>
 <ds:datastoreItem xmlns:ds="http://schemas.openxmlformats.org/officeDocument/2006/customXml" ds:itemID="{A1CCA085-C4A8-4258-9B79-8B8B63775FEE}">
   <ds:schemaRefs>
     <ds:schemaRef ds:uri="http://schemas.microsoft.com/office/2006/metadata/contentType"/>
@@ -13245,25 +13259,8 @@
 </ds:datastoreItem>
 </file>
 
-<file path=customXml/itemProps2.xml><?xml version="1.0" encoding="utf-8"?>
-<ds:datastoreItem xmlns:ds="http://schemas.openxmlformats.org/officeDocument/2006/customXml" ds:itemID="{B3EBB357-DA60-469A-B5F2-E35DF6FD1B0D}">
-  <ds:schemaRefs>
-    <ds:schemaRef ds:uri="http://schemas.microsoft.com/office/2006/metadata/properties"/>
-    <ds:schemaRef ds:uri="http://schemas.microsoft.com/office/infopath/2007/PartnerControls"/>
-  </ds:schemaRefs>
-</ds:datastoreItem>
-</file>
-
-<file path=customXml/itemProps3.xml><?xml version="1.0" encoding="utf-8"?>
-<ds:datastoreItem xmlns:ds="http://schemas.openxmlformats.org/officeDocument/2006/customXml" ds:itemID="{36B18D59-688D-4806-A4EA-B7808C4D834E}">
-  <ds:schemaRefs>
-    <ds:schemaRef ds:uri="http://schemas.microsoft.com/sharepoint/v3/contenttype/forms"/>
-  </ds:schemaRefs>
-</ds:datastoreItem>
-</file>
-
 <file path=customXml/itemProps4.xml><?xml version="1.0" encoding="utf-8"?>
-<ds:datastoreItem xmlns:ds="http://schemas.openxmlformats.org/officeDocument/2006/customXml" ds:itemID="{CBE9B30F-D497-49F7-9856-32B7F9BC1EB8}">
+<ds:datastoreItem xmlns:ds="http://schemas.openxmlformats.org/officeDocument/2006/customXml" ds:itemID="{6E6D69CB-E8CA-409B-B987-716AE7AAAFBA}">
   <ds:schemaRefs>
     <ds:schemaRef ds:uri="http://schemas.openxmlformats.org/officeDocument/2006/bibliography"/>
   </ds:schemaRefs>

</xml_diff>